<commit_message>
Merged Shlomi's fix for double footnotes
</commit_message>
<xml_diff>
--- a/dict_check.docx
+++ b/dict_check.docx
@@ -699,7 +699,6 @@
           <w:szCs w:val="28"/>
           <w:rtl/>
         </w:rPr>
-        <w:lastRenderedPageBreak/>
         <w:t>א</w:t>
       </w:r>
     </w:p>
@@ -864,23 +863,7 @@
           <w:rStyle w:val="s03"/>
           <w:rtl/>
         </w:rPr>
-        <w:t xml:space="preserve">[ע"א א ב </w:t>
-      </w:r>
-      <w:proofErr w:type="spellStart"/>
-      <w:r>
-        <w:rPr>
-          <w:rStyle w:val="s03"/>
-          <w:rtl/>
-        </w:rPr>
-        <w:t>נג</w:t>
-      </w:r>
-      <w:proofErr w:type="spellEnd"/>
-      <w:r>
-        <w:rPr>
-          <w:rStyle w:val="s03"/>
-          <w:rtl/>
-        </w:rPr>
-        <w:t xml:space="preserve">]. </w:t>
+        <w:t xml:space="preserve">[ע"א א ב נג]. </w:t>
       </w:r>
       <w:r>
         <w:rPr>
@@ -963,62 +946,14 @@
           <w:rStyle w:val="s02"/>
           <w:rtl/>
         </w:rPr>
-        <w:t xml:space="preserve">- הוד° </w:t>
-      </w:r>
-      <w:proofErr w:type="spellStart"/>
-      <w:r>
-        <w:rPr>
-          <w:rStyle w:val="s02"/>
-          <w:rtl/>
-        </w:rPr>
-        <w:t>הכבוד־העליון</w:t>
-      </w:r>
-      <w:proofErr w:type="spellEnd"/>
-      <w:r>
-        <w:rPr>
-          <w:rStyle w:val="s02"/>
-          <w:rtl/>
-        </w:rPr>
-        <w:t xml:space="preserve">°, המעולף בענני ערפל לרדת ללב בני האדם </w:t>
-      </w:r>
-      <w:proofErr w:type="spellStart"/>
-      <w:r>
-        <w:rPr>
-          <w:rStyle w:val="s02"/>
-          <w:rtl/>
-        </w:rPr>
-        <w:t>להחיותם</w:t>
-      </w:r>
-      <w:proofErr w:type="spellEnd"/>
-      <w:r>
-        <w:rPr>
-          <w:rStyle w:val="s02"/>
-          <w:rtl/>
-        </w:rPr>
-        <w:t xml:space="preserve"> חיי עד° </w:t>
-      </w:r>
-      <w:r>
-        <w:rPr>
-          <w:rStyle w:val="s03"/>
-          <w:rtl/>
-        </w:rPr>
-        <w:t>[</w:t>
-      </w:r>
-      <w:proofErr w:type="spellStart"/>
-      <w:r>
-        <w:rPr>
-          <w:rStyle w:val="s03"/>
-          <w:rtl/>
-        </w:rPr>
-        <w:t>ע"ר</w:t>
-      </w:r>
-      <w:proofErr w:type="spellEnd"/>
-      <w:r>
-        <w:rPr>
-          <w:rStyle w:val="s03"/>
-          <w:rtl/>
-        </w:rPr>
-        <w:t xml:space="preserve"> א פח]. </w:t>
+        <w:t xml:space="preserve">- הוד° הכבוד־העליון°, המעולף בענני ערפל לרדת ללב בני האדם להחיותם חיי עד° </w:t>
+      </w:r>
+      <w:r>
+        <w:rPr>
+          <w:rStyle w:val="s03"/>
+          <w:rtl/>
+        </w:rPr>
+        <w:t xml:space="preserve">[ע"ר א פח]. </w:t>
       </w:r>
       <w:r>
         <w:rPr>
@@ -1110,23 +1045,7 @@
           <w:rStyle w:val="s02"/>
           <w:rtl/>
         </w:rPr>
-        <w:t xml:space="preserve"> אם היה רצון השי"ת° לעכב את ישראל עד שישלימו הם בעצמם במעשיהם הטובים את הכשרם אל הגאולה°, </w:t>
-      </w:r>
-      <w:proofErr w:type="spellStart"/>
-      <w:r>
-        <w:rPr>
-          <w:rStyle w:val="s02"/>
-          <w:rtl/>
-        </w:rPr>
-        <w:t>היתה</w:t>
-      </w:r>
-      <w:proofErr w:type="spellEnd"/>
-      <w:r>
-        <w:rPr>
-          <w:rStyle w:val="s02"/>
-          <w:rtl/>
-        </w:rPr>
-        <w:t xml:space="preserve"> האבן נקראת </w:t>
+        <w:t xml:space="preserve"> אם היה רצון השי"ת° לעכב את ישראל עד שישלימו הם בעצמם במעשיהם הטובים את הכשרם אל הגאולה°, היתה האבן נקראת </w:t>
       </w:r>
       <w:r>
         <w:rPr>
@@ -1147,17 +1066,8 @@
           <w:rStyle w:val="s11"/>
           <w:rtl/>
         </w:rPr>
-        <w:t xml:space="preserve">ימחו </w:t>
-      </w:r>
-      <w:proofErr w:type="spellStart"/>
-      <w:r>
-        <w:rPr>
-          <w:rStyle w:val="s11"/>
-          <w:rtl/>
-        </w:rPr>
-        <w:t>לצלמא</w:t>
-      </w:r>
-      <w:proofErr w:type="spellEnd"/>
+        <w:t>ימחו לצלמא</w:t>
+      </w:r>
       <w:r>
         <w:rPr>
           <w:rStyle w:val="s11"/>
@@ -1171,55 +1081,7 @@
           <w:rStyle w:val="s02"/>
           <w:rtl/>
         </w:rPr>
-        <w:t xml:space="preserve">, שהוא כח הרע והקלקול שבמציאות שאינו נותן מקום לגדולת ישראל. אבל כיון שרצון השי"ת הוא רק שיהיו ישראל מוכנים קצת ואז השי"ת </w:t>
-      </w:r>
-      <w:proofErr w:type="spellStart"/>
-      <w:r>
-        <w:rPr>
-          <w:rStyle w:val="s02"/>
-          <w:rtl/>
-        </w:rPr>
-        <w:t>ינטלם</w:t>
-      </w:r>
-      <w:proofErr w:type="spellEnd"/>
-      <w:r>
-        <w:rPr>
-          <w:rStyle w:val="s02"/>
-          <w:rtl/>
-        </w:rPr>
-        <w:t xml:space="preserve"> </w:t>
-      </w:r>
-      <w:proofErr w:type="spellStart"/>
-      <w:r>
-        <w:rPr>
-          <w:rStyle w:val="s02"/>
-          <w:rtl/>
-        </w:rPr>
-        <w:t>וינשאם</w:t>
-      </w:r>
-      <w:proofErr w:type="spellEnd"/>
-      <w:r>
-        <w:rPr>
-          <w:rStyle w:val="s02"/>
-          <w:rtl/>
-        </w:rPr>
-        <w:t xml:space="preserve"> אל קדושת המעלה הראויה להם אחרי שימורק° </w:t>
-      </w:r>
-      <w:proofErr w:type="spellStart"/>
-      <w:r>
-        <w:rPr>
-          <w:rStyle w:val="s02"/>
-          <w:rtl/>
-        </w:rPr>
-        <w:t>עונם</w:t>
-      </w:r>
-      <w:proofErr w:type="spellEnd"/>
-      <w:r>
-        <w:rPr>
-          <w:rStyle w:val="s02"/>
-          <w:rtl/>
-        </w:rPr>
-        <w:t xml:space="preserve">° ויקבלו איזו שלמות להכנה של מעלתם, אע"פ שלא יהיו עדיין מוכנים לגמרי, א"כ תהיה השבירה של הצלם ע"י </w:t>
+        <w:t xml:space="preserve">, שהוא כח הרע והקלקול שבמציאות שאינו נותן מקום לגדולת ישראל. אבל כיון שרצון השי"ת הוא רק שיהיו ישראל מוכנים קצת ואז השי"ת ינטלם וינשאם אל קדושת המעלה הראויה להם אחרי שימורק° עונם° ויקבלו איזו שלמות להכנה של מעלתם, אע"פ שלא יהיו עדיין מוכנים לגמרי, א"כ תהיה השבירה של הצלם ע"י </w:t>
       </w:r>
       <w:r>
         <w:rPr>
@@ -1240,39 +1102,7 @@
           <w:rStyle w:val="s03"/>
           <w:rtl/>
         </w:rPr>
-        <w:t>[</w:t>
-      </w:r>
-      <w:proofErr w:type="spellStart"/>
-      <w:r>
-        <w:rPr>
-          <w:rStyle w:val="s03"/>
-          <w:rtl/>
-        </w:rPr>
-        <w:t>מ"ש</w:t>
-      </w:r>
-      <w:proofErr w:type="spellEnd"/>
-      <w:r>
-        <w:rPr>
-          <w:rStyle w:val="s03"/>
-          <w:rtl/>
-        </w:rPr>
-        <w:t xml:space="preserve"> </w:t>
-      </w:r>
-      <w:proofErr w:type="spellStart"/>
-      <w:r>
-        <w:rPr>
-          <w:rStyle w:val="s03"/>
-          <w:rtl/>
-        </w:rPr>
-        <w:t>רעז־ח</w:t>
-      </w:r>
-      <w:proofErr w:type="spellEnd"/>
-      <w:r>
-        <w:rPr>
-          <w:rStyle w:val="s03"/>
-          <w:rtl/>
-        </w:rPr>
-        <w:t>].</w:t>
+        <w:t>[מ"ש רעז־ח].</w:t>
       </w:r>
     </w:p>
     <w:p>
@@ -1326,31 +1156,7 @@
           <w:rStyle w:val="s11"/>
           <w:rtl/>
         </w:rPr>
-        <w:t xml:space="preserve">מעוז הזיו </w:t>
-      </w:r>
-      <w:proofErr w:type="spellStart"/>
-      <w:r>
-        <w:rPr>
-          <w:rStyle w:val="s11"/>
-          <w:rtl/>
-        </w:rPr>
-        <w:t>האלהי</w:t>
-      </w:r>
-      <w:proofErr w:type="spellEnd"/>
-      <w:r>
-        <w:rPr>
-          <w:rStyle w:val="s11"/>
-          <w:rtl/>
-        </w:rPr>
-        <w:t xml:space="preserve"> שממעל לכל </w:t>
-      </w:r>
-      <w:proofErr w:type="spellStart"/>
-      <w:r>
-        <w:rPr>
-          <w:rStyle w:val="s11"/>
-          <w:rtl/>
-        </w:rPr>
-        <w:t>גבולי</w:t>
+        <w:t>מעוז הזיו האלהי שממעל לכל גבולי</w:t>
       </w:r>
       <w:r>
         <w:rPr>
@@ -1365,73 +1171,32 @@
           <w:rStyle w:val="s11"/>
           <w:rtl/>
         </w:rPr>
-        <w:t>עולמים</w:t>
-      </w:r>
-      <w:proofErr w:type="spellEnd"/>
-      <w:r>
-        <w:rPr>
-          <w:rStyle w:val="s11"/>
-          <w:rtl/>
-        </w:rPr>
-        <w:t xml:space="preserve"> </w:t>
-      </w:r>
-      <w:r>
-        <w:rPr>
-          <w:rStyle w:val="s02"/>
-          <w:rtl/>
-        </w:rPr>
-        <w:t xml:space="preserve">- </w:t>
-      </w:r>
-      <w:proofErr w:type="spellStart"/>
-      <w:r>
-        <w:rPr>
-          <w:rStyle w:val="s02"/>
-          <w:rtl/>
-        </w:rPr>
-        <w:t>הגודל־העליון</w:t>
-      </w:r>
-      <w:proofErr w:type="spellEnd"/>
-      <w:r>
-        <w:rPr>
-          <w:rStyle w:val="s02"/>
-          <w:rtl/>
-        </w:rPr>
-        <w:t xml:space="preserve">° </w:t>
-      </w:r>
-      <w:r>
-        <w:rPr>
-          <w:rStyle w:val="s03"/>
-          <w:rtl/>
-        </w:rPr>
-        <w:t>[</w:t>
-      </w:r>
-      <w:proofErr w:type="spellStart"/>
-      <w:r>
-        <w:rPr>
-          <w:rStyle w:val="s03"/>
-          <w:rtl/>
-        </w:rPr>
-        <w:t>ע"ר</w:t>
-      </w:r>
-      <w:proofErr w:type="spellEnd"/>
-      <w:r>
-        <w:rPr>
-          <w:rStyle w:val="s03"/>
-          <w:rtl/>
-        </w:rPr>
-        <w:t xml:space="preserve"> א כ, ועפ"י שם ב עד].</w:t>
-      </w:r>
-    </w:p>
-    <w:p>
-      <w:pPr>
-        <w:spacing w:line="240" w:lineRule="exact"/>
-        <w:jc w:val="both"/>
-        <w:rPr>
-          <w:rStyle w:val="s02"/>
-          <w:rtl/>
-        </w:rPr>
-      </w:pPr>
-      <w:proofErr w:type="spellStart"/>
+        <w:t xml:space="preserve">עולמים </w:t>
+      </w:r>
+      <w:r>
+        <w:rPr>
+          <w:rStyle w:val="s02"/>
+          <w:rtl/>
+        </w:rPr>
+        <w:t xml:space="preserve">- הגודל־העליון° </w:t>
+      </w:r>
+      <w:r>
+        <w:rPr>
+          <w:rStyle w:val="s03"/>
+          <w:rtl/>
+        </w:rPr>
+        <w:t>[ע"ר א כ, ועפ"י שם ב עד].</w:t>
+      </w:r>
+    </w:p>
+    <w:p>
+      <w:pPr>
+        <w:spacing w:line="240" w:lineRule="exact"/>
+        <w:jc w:val="both"/>
+        <w:rPr>
+          <w:rStyle w:val="s02"/>
+          <w:rtl/>
+        </w:rPr>
+      </w:pPr>
       <w:r>
         <w:rPr>
           <w:rStyle w:val="s02"/>
@@ -1440,7 +1205,6 @@
         </w:rPr>
         <w:t>שכינתא</w:t>
       </w:r>
-      <w:proofErr w:type="spellEnd"/>
       <w:r>
         <w:rPr>
           <w:rStyle w:val="s02"/>
@@ -1503,7 +1267,6 @@
         </w:rPr>
         <w:t xml:space="preserve"> </w:t>
       </w:r>
-      <w:proofErr w:type="spellStart"/>
       <w:r>
         <w:rPr>
           <w:rStyle w:val="s03"/>
@@ -1511,7 +1274,6 @@
         </w:rPr>
         <w:t>יט</w:t>
       </w:r>
-      <w:proofErr w:type="spellEnd"/>
       <w:r>
         <w:rPr>
           <w:rStyle w:val="s03"/>
@@ -1585,39 +1347,7 @@
           <w:rStyle w:val="s02"/>
           <w:rtl/>
         </w:rPr>
-        <w:t xml:space="preserve">- </w:t>
-      </w:r>
-      <w:proofErr w:type="spellStart"/>
-      <w:r>
-        <w:rPr>
-          <w:rStyle w:val="s02"/>
-          <w:rtl/>
-        </w:rPr>
-        <w:t>שכינת־אל</w:t>
-      </w:r>
-      <w:proofErr w:type="spellEnd"/>
-      <w:r>
-        <w:rPr>
-          <w:rStyle w:val="s02"/>
-          <w:rtl/>
-        </w:rPr>
-        <w:t xml:space="preserve">°. </w:t>
-      </w:r>
-      <w:proofErr w:type="spellStart"/>
-      <w:r>
-        <w:rPr>
-          <w:rStyle w:val="s02"/>
-          <w:rtl/>
-        </w:rPr>
-        <w:t>אור־אלהים</w:t>
-      </w:r>
-      <w:proofErr w:type="spellEnd"/>
-      <w:r>
-        <w:rPr>
-          <w:rStyle w:val="s02"/>
-          <w:rtl/>
-        </w:rPr>
-        <w:t>°, הממלא את העולמים° כולם</w:t>
+        <w:t>- שכינת־אל°. אור־אלהים°, הממלא את העולמים° כולם</w:t>
       </w:r>
     </w:p>
     <w:p>
@@ -1687,23 +1417,7 @@
           <w:rStyle w:val="s03"/>
           <w:rtl/>
         </w:rPr>
-        <w:t>[</w:t>
-      </w:r>
-      <w:proofErr w:type="spellStart"/>
-      <w:r>
-        <w:rPr>
-          <w:rStyle w:val="s03"/>
-          <w:rtl/>
-        </w:rPr>
-        <w:t>ע"ר</w:t>
-      </w:r>
-      <w:proofErr w:type="spellEnd"/>
-      <w:r>
-        <w:rPr>
-          <w:rStyle w:val="s03"/>
-          <w:rtl/>
-        </w:rPr>
-        <w:t xml:space="preserve"> א סד]. </w:t>
+        <w:t xml:space="preserve">[ע"ר א סד]. </w:t>
       </w:r>
       <w:r>
         <w:rPr>
@@ -1863,43 +1577,7 @@
           <w:rFonts w:hint="cs"/>
           <w:rtl/>
         </w:rPr>
-        <w:t>[</w:t>
-      </w:r>
-      <w:proofErr w:type="spellStart"/>
-      <w:r>
-        <w:rPr>
-          <w:rStyle w:val="s03"/>
-          <w:rFonts w:hint="cs"/>
-          <w:rtl/>
-        </w:rPr>
-        <w:t>ע"ר</w:t>
-      </w:r>
-      <w:proofErr w:type="spellEnd"/>
-      <w:r>
-        <w:rPr>
-          <w:rStyle w:val="s03"/>
-          <w:rFonts w:hint="cs"/>
-          <w:rtl/>
-        </w:rPr>
-        <w:t xml:space="preserve"> ב </w:t>
-      </w:r>
-      <w:proofErr w:type="spellStart"/>
-      <w:r>
-        <w:rPr>
-          <w:rStyle w:val="s03"/>
-          <w:rFonts w:hint="cs"/>
-          <w:rtl/>
-        </w:rPr>
-        <w:t>קעו</w:t>
-      </w:r>
-      <w:proofErr w:type="spellEnd"/>
-      <w:r>
-        <w:rPr>
-          <w:rStyle w:val="s03"/>
-          <w:rFonts w:hint="cs"/>
-          <w:rtl/>
-        </w:rPr>
-        <w:t>].</w:t>
+        <w:t>[ע"ר ב קעו].</w:t>
       </w:r>
       <w:r>
         <w:rPr>
@@ -1961,23 +1639,7 @@
           <w:rStyle w:val="s02"/>
           <w:rtl/>
         </w:rPr>
-        <w:t xml:space="preserve"> ראוי להאמר מצד הכרתינו את </w:t>
-      </w:r>
-      <w:proofErr w:type="spellStart"/>
-      <w:r>
-        <w:rPr>
-          <w:rStyle w:val="s02"/>
-          <w:rtl/>
-        </w:rPr>
-        <w:t>דעת־האלהים</w:t>
-      </w:r>
-      <w:proofErr w:type="spellEnd"/>
-      <w:r>
-        <w:rPr>
-          <w:rStyle w:val="s02"/>
-          <w:rtl/>
-        </w:rPr>
-        <w:t xml:space="preserve">° מצד הנבראים כפי ערכינו </w:t>
+        <w:t xml:space="preserve"> ראוי להאמר מצד הכרתינו את דעת־האלהים° מצד הנבראים כפי ערכינו </w:t>
       </w:r>
       <w:r>
         <w:rPr>
@@ -2026,17 +1688,8 @@
           <w:rStyle w:val="s02"/>
           <w:rtl/>
         </w:rPr>
-        <w:t xml:space="preserve"> ע' במדור שמות כינויים ותארים </w:t>
-      </w:r>
-      <w:proofErr w:type="spellStart"/>
-      <w:r>
-        <w:rPr>
-          <w:rStyle w:val="s02"/>
-          <w:rtl/>
-        </w:rPr>
-        <w:t>אלהיים</w:t>
-      </w:r>
-      <w:proofErr w:type="spellEnd"/>
+        <w:t xml:space="preserve"> ע' במדור שמות כינויים ותארים אלהיים</w:t>
+      </w:r>
       <w:r>
         <w:rPr>
           <w:rStyle w:val="s02"/>
@@ -2065,17 +1718,8 @@
           <w:rStyle w:val="s02"/>
           <w:rtl/>
         </w:rPr>
-        <w:t xml:space="preserve"> המקור </w:t>
-      </w:r>
-      <w:proofErr w:type="spellStart"/>
-      <w:r>
-        <w:rPr>
-          <w:rStyle w:val="s02"/>
-          <w:rtl/>
-        </w:rPr>
-        <w:t>האלהי</w:t>
-      </w:r>
-      <w:proofErr w:type="spellEnd"/>
+        <w:t xml:space="preserve"> המקור האלהי</w:t>
+      </w:r>
       <w:r>
         <w:rPr>
           <w:rStyle w:val="s02"/>
@@ -2411,25 +2055,7 @@
           <w:rFonts w:hint="cs"/>
           <w:rtl/>
         </w:rPr>
-        <w:t xml:space="preserve">[ע"א ד ט </w:t>
-      </w:r>
-      <w:proofErr w:type="spellStart"/>
-      <w:r>
-        <w:rPr>
-          <w:rStyle w:val="s03"/>
-          <w:rFonts w:hint="cs"/>
-          <w:rtl/>
-        </w:rPr>
-        <w:t>עו</w:t>
-      </w:r>
-      <w:proofErr w:type="spellEnd"/>
-      <w:r>
-        <w:rPr>
-          <w:rStyle w:val="s03"/>
-          <w:rFonts w:hint="cs"/>
-          <w:rtl/>
-        </w:rPr>
-        <w:t>].</w:t>
+        <w:t>[ע"א ד ט עו].</w:t>
       </w:r>
     </w:p>
     <w:p>
@@ -2527,37 +2153,21 @@
           <w:rStyle w:val="s05"/>
           <w:rtl/>
         </w:rPr>
-        <w:t xml:space="preserve">המכוונת אל עניני הדורות ותמורות </w:t>
-      </w:r>
-      <w:proofErr w:type="spellStart"/>
+        <w:t>המכוונת אל עניני הדורות ותמורות מאורעותיהם "לפי צרך השעה, הדור והמעשה"</w:t>
+      </w:r>
+      <w:r>
+        <w:rPr>
+          <w:rStyle w:val="s02"/>
+          <w:vertAlign w:val="superscript"/>
+          <w:rtl/>
+        </w:rPr>
+        <w:footnoteReference w:id="9"/>
+      </w:r>
       <w:r>
         <w:rPr>
           <w:rStyle w:val="s05"/>
           <w:rtl/>
         </w:rPr>
-        <w:t>מאורעותיהם</w:t>
-      </w:r>
-      <w:proofErr w:type="spellEnd"/>
-      <w:r>
-        <w:rPr>
-          <w:rStyle w:val="s05"/>
-          <w:rtl/>
-        </w:rPr>
-        <w:t xml:space="preserve"> "לפי צרך השעה, הדור והמעשה"</w:t>
-      </w:r>
-      <w:r>
-        <w:rPr>
-          <w:rStyle w:val="s02"/>
-          <w:vertAlign w:val="superscript"/>
-          <w:rtl/>
-        </w:rPr>
-        <w:footnoteReference w:id="9"/>
-      </w:r>
-      <w:r>
-        <w:rPr>
-          <w:rStyle w:val="s05"/>
-          <w:rtl/>
-        </w:rPr>
         <w:t xml:space="preserve"> </w:t>
       </w:r>
       <w:r>
@@ -2565,23 +2175,7 @@
           <w:rStyle w:val="s038"/>
           <w:rtl/>
         </w:rPr>
-        <w:t xml:space="preserve">[עפ"י ל"י א </w:t>
-      </w:r>
-      <w:proofErr w:type="spellStart"/>
-      <w:r>
-        <w:rPr>
-          <w:rStyle w:val="s038"/>
-          <w:rtl/>
-        </w:rPr>
-        <w:t>מז</w:t>
-      </w:r>
-      <w:proofErr w:type="spellEnd"/>
-      <w:r>
-        <w:rPr>
-          <w:rStyle w:val="s038"/>
-          <w:rtl/>
-        </w:rPr>
-        <w:t xml:space="preserve">]. </w:t>
+        <w:t xml:space="preserve">[עפ"י ל"י א מז]. </w:t>
       </w:r>
       <w:r>
         <w:rPr>
@@ -2651,43 +2245,7 @@
           <w:szCs w:val="14"/>
           <w:rtl/>
         </w:rPr>
-        <w:t xml:space="preserve">[עפ"י </w:t>
-      </w:r>
-      <w:proofErr w:type="spellStart"/>
-      <w:r>
-        <w:rPr>
-          <w:rStyle w:val="s12"/>
-          <w:szCs w:val="14"/>
-          <w:rtl/>
-        </w:rPr>
-        <w:t>ב"ר</w:t>
-      </w:r>
-      <w:proofErr w:type="spellEnd"/>
-      <w:r>
-        <w:rPr>
-          <w:rStyle w:val="s12"/>
-          <w:szCs w:val="14"/>
-          <w:rtl/>
-        </w:rPr>
-        <w:t xml:space="preserve"> </w:t>
-      </w:r>
-      <w:proofErr w:type="spellStart"/>
-      <w:r>
-        <w:rPr>
-          <w:rStyle w:val="s12"/>
-          <w:szCs w:val="14"/>
-          <w:rtl/>
-        </w:rPr>
-        <w:t>שצז</w:t>
-      </w:r>
-      <w:proofErr w:type="spellEnd"/>
-      <w:r>
-        <w:rPr>
-          <w:rStyle w:val="s12"/>
-          <w:szCs w:val="14"/>
-          <w:rtl/>
-        </w:rPr>
-        <w:t xml:space="preserve">]. </w:t>
+        <w:t xml:space="preserve">[עפ"י ב"ר שצז]. </w:t>
       </w:r>
       <w:r>
         <w:rPr>
@@ -2774,46 +2332,14 @@
           <w:rStyle w:val="s02"/>
           <w:rtl/>
         </w:rPr>
-        <w:t xml:space="preserve">- הידיעה במה שאין ראוי לצייר°, כמו חלל פנוי במשפט הכרתו </w:t>
-      </w:r>
-      <w:proofErr w:type="spellStart"/>
-      <w:r>
-        <w:rPr>
-          <w:rStyle w:val="s02"/>
-          <w:rtl/>
-        </w:rPr>
-        <w:t>מיראת־ד</w:t>
-      </w:r>
-      <w:proofErr w:type="spellEnd"/>
-      <w:r>
-        <w:rPr>
-          <w:rStyle w:val="s02"/>
-          <w:rtl/>
-        </w:rPr>
-        <w:t xml:space="preserve">'° </w:t>
-      </w:r>
-      <w:r>
-        <w:rPr>
-          <w:rStyle w:val="s03"/>
-          <w:rtl/>
-        </w:rPr>
-        <w:t>[</w:t>
-      </w:r>
-      <w:proofErr w:type="spellStart"/>
-      <w:r>
-        <w:rPr>
-          <w:rStyle w:val="s03"/>
-          <w:rtl/>
-        </w:rPr>
-        <w:t>ע"ר</w:t>
-      </w:r>
-      <w:proofErr w:type="spellEnd"/>
-      <w:r>
-        <w:rPr>
-          <w:rStyle w:val="s03"/>
-          <w:rtl/>
-        </w:rPr>
-        <w:t xml:space="preserve"> א רנו]. </w:t>
+        <w:t xml:space="preserve">- הידיעה במה שאין ראוי לצייר°, כמו חלל פנוי במשפט הכרתו מיראת־ד'° </w:t>
+      </w:r>
+      <w:r>
+        <w:rPr>
+          <w:rStyle w:val="s03"/>
+          <w:rtl/>
+        </w:rPr>
+        <w:t xml:space="preserve">[ע"ר א רנו]. </w:t>
       </w:r>
       <w:r>
         <w:rPr>
@@ -2851,23 +2377,7 @@
           <w:rStyle w:val="s03"/>
           <w:rtl/>
         </w:rPr>
-        <w:t xml:space="preserve">[עפ"י </w:t>
-      </w:r>
-      <w:proofErr w:type="spellStart"/>
-      <w:r>
-        <w:rPr>
-          <w:rStyle w:val="s03"/>
-          <w:rtl/>
-        </w:rPr>
-        <w:t>ע"ר</w:t>
-      </w:r>
-      <w:proofErr w:type="spellEnd"/>
-      <w:r>
-        <w:rPr>
-          <w:rStyle w:val="s03"/>
-          <w:rtl/>
-        </w:rPr>
-        <w:t xml:space="preserve"> א מ].</w:t>
+        <w:t>[עפ"י ע"ר א מ].</w:t>
       </w:r>
       <w:r>
         <w:rPr>
@@ -2893,17 +2403,7 @@
           <w:rFonts w:hint="cs"/>
           <w:rtl/>
         </w:rPr>
-        <w:lastRenderedPageBreak/>
-        <w:t xml:space="preserve">אור </w:t>
-      </w:r>
-      <w:proofErr w:type="spellStart"/>
-      <w:r>
-        <w:rPr>
-          <w:rStyle w:val="s01"/>
-          <w:rFonts w:hint="cs"/>
-          <w:rtl/>
-        </w:rPr>
-        <w:t>ח</w:t>
+        <w:t>אור ח</w:t>
       </w:r>
       <w:r>
         <w:rPr>
@@ -2939,7 +2439,6 @@
         </w:rPr>
         <w:t>העולמים</w:t>
       </w:r>
-      <w:proofErr w:type="spellEnd"/>
       <w:r>
         <w:rPr>
           <w:rStyle w:val="s02"/>
@@ -2962,16 +2461,7 @@
           <w:rFonts w:hint="cs"/>
           <w:rtl/>
         </w:rPr>
-        <w:t xml:space="preserve">- </w:t>
-      </w:r>
-      <w:proofErr w:type="spellStart"/>
-      <w:r>
-        <w:rPr>
-          <w:rStyle w:val="s02"/>
-          <w:rFonts w:hint="cs"/>
-          <w:rtl/>
-        </w:rPr>
-        <w:t>אור</w:t>
+        <w:t>- אור</w:t>
       </w:r>
       <w:r>
         <w:rPr>
@@ -2989,7 +2479,6 @@
         </w:rPr>
         <w:t>עליון</w:t>
       </w:r>
-      <w:proofErr w:type="spellEnd"/>
       <w:r>
         <w:rPr>
           <w:rStyle w:val="s02"/>
@@ -3012,25 +2501,7 @@
           <w:rFonts w:hint="cs"/>
           <w:rtl/>
         </w:rPr>
-        <w:t xml:space="preserve">[קובץ ה </w:t>
-      </w:r>
-      <w:proofErr w:type="spellStart"/>
-      <w:r>
-        <w:rPr>
-          <w:rStyle w:val="s03"/>
-          <w:rFonts w:hint="cs"/>
-          <w:rtl/>
-        </w:rPr>
-        <w:t>צט</w:t>
-      </w:r>
-      <w:proofErr w:type="spellEnd"/>
-      <w:r>
-        <w:rPr>
-          <w:rStyle w:val="s03"/>
-          <w:rFonts w:hint="cs"/>
-          <w:rtl/>
-        </w:rPr>
-        <w:t>].</w:t>
+        <w:t>[קובץ ה צט].</w:t>
       </w:r>
     </w:p>
     <w:p>
@@ -3095,6 +2566,7 @@
         <w:jc w:val="both"/>
         <w:rPr>
           <w:rStyle w:val="s02"/>
+          <w:rtl/>
         </w:rPr>
       </w:pPr>
       <w:r>
@@ -3131,110 +2603,14 @@
           <w:rStyle w:val="s02"/>
           <w:rtl/>
         </w:rPr>
-        <w:t xml:space="preserve">° - האור הנראה של </w:t>
-      </w:r>
-      <w:proofErr w:type="spellStart"/>
-      <w:r>
-        <w:rPr>
-          <w:rStyle w:val="s02"/>
-          <w:rtl/>
-        </w:rPr>
-        <w:t>אור־התורה</w:t>
-      </w:r>
-      <w:proofErr w:type="spellEnd"/>
-      <w:r>
-        <w:rPr>
-          <w:rStyle w:val="s02"/>
-          <w:rtl/>
-        </w:rPr>
-        <w:t>° וחכמת ישראל כולה בקדושתה° וטהרתה°, בבינתה והכרתה, בכבודה וישרותה, בעושר סעיפיה בעומק הגיונותיה ובאומץ מגמותיה. תלמודה של תורה בכל הרחבתה והסתעפו(יו)</w:t>
-      </w:r>
-      <w:proofErr w:type="spellStart"/>
-      <w:r>
-        <w:rPr>
-          <w:rStyle w:val="s02"/>
-          <w:rtl/>
-        </w:rPr>
-        <w:t>תיה</w:t>
-      </w:r>
-      <w:proofErr w:type="spellEnd"/>
-      <w:r>
-        <w:rPr>
-          <w:rStyle w:val="s02"/>
-          <w:rtl/>
-        </w:rPr>
-        <w:t>, בדעת וכשרון, ברגש חי וקדוש, וברצון אדיר וחסון° לחיות את אותם החיים הטהורים והקדושים אשר האור המלא הזה מתאר אותם לפנינו. (</w:t>
-      </w:r>
-      <w:proofErr w:type="spellStart"/>
-      <w:r>
-        <w:rPr>
-          <w:rStyle w:val="s02"/>
-          <w:rtl/>
-        </w:rPr>
-        <w:t>אור־הקודש־החבוי</w:t>
-      </w:r>
-      <w:proofErr w:type="spellEnd"/>
-      <w:r>
-        <w:rPr>
-          <w:rStyle w:val="s02"/>
-          <w:rtl/>
-        </w:rPr>
-        <w:t xml:space="preserve">°) בהיותו מתקרב מאד אל מושגינו, אל צרכינו הזמניים, ואל מאויינו הלאומיים </w:t>
-      </w:r>
-      <w:r>
-        <w:rPr>
-          <w:rStyle w:val="s03"/>
-          <w:rtl/>
-        </w:rPr>
-        <w:t>[</w:t>
-      </w:r>
-      <w:proofErr w:type="spellStart"/>
-      <w:r>
-        <w:rPr>
-          <w:rStyle w:val="s03"/>
-          <w:rtl/>
-        </w:rPr>
-        <w:t>מא"ה</w:t>
-      </w:r>
-      <w:proofErr w:type="spellEnd"/>
-      <w:r>
-        <w:rPr>
-          <w:rStyle w:val="s03"/>
-          <w:rtl/>
-        </w:rPr>
-        <w:t xml:space="preserve"> ג (מהדורת תשס"ד) </w:t>
-      </w:r>
-      <w:proofErr w:type="spellStart"/>
-      <w:r>
-        <w:rPr>
-          <w:rStyle w:val="s03"/>
-          <w:rtl/>
-        </w:rPr>
-        <w:t>קכג</w:t>
-      </w:r>
-      <w:proofErr w:type="spellEnd"/>
-      <w:r>
-        <w:rPr>
-          <w:rStyle w:val="s03"/>
-          <w:rtl/>
-        </w:rPr>
-        <w:t xml:space="preserve">, </w:t>
-      </w:r>
-      <w:proofErr w:type="spellStart"/>
-      <w:r>
-        <w:rPr>
-          <w:rStyle w:val="s03"/>
-          <w:rtl/>
-        </w:rPr>
-        <w:t>קכה</w:t>
-      </w:r>
-      <w:proofErr w:type="spellEnd"/>
-      <w:r>
-        <w:rPr>
-          <w:rStyle w:val="s03"/>
-          <w:rtl/>
-        </w:rPr>
-        <w:t xml:space="preserve">]. </w:t>
+        <w:t xml:space="preserve">° - האור הנראה של אור־התורה° וחכמת ישראל כולה בקדושתה° וטהרתה°, בבינתה והכרתה, בכבודה וישרותה, בעושר סעיפיה בעומק הגיונותיה ובאומץ מגמותיה. תלמודה של תורה בכל הרחבתה והסתעפו(יו)תיה, בדעת וכשרון, ברגש חי וקדוש, וברצון אדיר וחסון° לחיות את אותם החיים הטהורים והקדושים אשר האור המלא הזה מתאר אותם לפנינו. (אור־הקודש־החבוי°) בהיותו מתקרב מאד אל מושגינו, אל צרכינו הזמניים, ואל מאויינו הלאומיים </w:t>
+      </w:r>
+      <w:r>
+        <w:rPr>
+          <w:rStyle w:val="s03"/>
+          <w:rtl/>
+        </w:rPr>
+        <w:t xml:space="preserve">[מא"ה ג (מהדורת תשס"ד) קכג, קכה]. </w:t>
       </w:r>
       <w:r>
         <w:rPr>
@@ -3253,6 +2629,160 @@
       <w:r>
         <w:rPr>
           <w:rStyle w:val="s02"/>
+          <w:rtl/>
+        </w:rPr>
+        <w:cr/>
+      </w:r>
+    </w:p>
+    <w:p>
+      <w:pPr>
+        <w:spacing w:line="240" w:lineRule="exact"/>
+        <w:jc w:val="both"/>
+        <w:rPr>
+          <w:rStyle w:val="s01"/>
+          <w:rtl/>
+        </w:rPr>
+      </w:pPr>
+      <w:bookmarkStart w:id="1" w:name="_GoBack"/>
+      <w:bookmarkEnd w:id="1"/>
+    </w:p>
+    <w:p>
+      <w:pPr>
+        <w:spacing w:line="240" w:lineRule="exact"/>
+        <w:jc w:val="center"/>
+        <w:rPr>
+          <w:rStyle w:val="s03"/>
+          <w:b/>
+          <w:bCs/>
+          <w:sz w:val="16"/>
+          <w:szCs w:val="16"/>
+          <w:rtl/>
+        </w:rPr>
+      </w:pPr>
+      <w:r>
+        <w:rPr>
+          <w:rStyle w:val="s03"/>
+          <w:b/>
+          <w:bCs/>
+          <w:sz w:val="16"/>
+          <w:szCs w:val="16"/>
+          <w:rtl/>
+        </w:rPr>
+        <w:t>◊◊◊</w:t>
+      </w:r>
+    </w:p>
+    <w:p>
+      <w:pPr>
+        <w:spacing w:line="240" w:lineRule="exact"/>
+        <w:rPr>
+          <w:rtl/>
+        </w:rPr>
+      </w:pPr>
+    </w:p>
+    <w:p>
+      <w:pPr>
+        <w:spacing w:line="240" w:lineRule="exact"/>
+        <w:jc w:val="both"/>
+        <w:rPr>
+          <w:rStyle w:val="s01"/>
+          <w:rtl/>
+        </w:rPr>
+      </w:pPr>
+      <w:r>
+        <w:rPr>
+          <w:rStyle w:val="s01"/>
+          <w:rtl/>
+        </w:rPr>
+        <w:t>פרצופים</w:t>
+      </w:r>
+      <w:r>
+        <w:rPr>
+          <w:rStyle w:val="s01"/>
+          <w:rFonts w:hint="cs"/>
+          <w:rtl/>
+        </w:rPr>
+        <w:t>:</w:t>
+      </w:r>
+      <w:r>
+        <w:rPr>
+          <w:rStyle w:val="s01"/>
+          <w:rtl/>
+        </w:rPr>
+        <w:t xml:space="preserve"> </w:t>
+      </w:r>
+    </w:p>
+    <w:p>
+      <w:pPr>
+        <w:spacing w:line="240" w:lineRule="exact"/>
+        <w:jc w:val="both"/>
+        <w:rPr>
+          <w:rStyle w:val="s1510"/>
+          <w:rtl/>
+        </w:rPr>
+      </w:pPr>
+    </w:p>
+    <w:p>
+      <w:pPr>
+        <w:spacing w:line="240" w:lineRule="exact"/>
+        <w:jc w:val="both"/>
+        <w:rPr>
+          <w:rStyle w:val="s02"/>
+        </w:rPr>
+      </w:pPr>
+      <w:r>
+        <w:rPr>
+          <w:rStyle w:val="s1510"/>
+          <w:rtl/>
+        </w:rPr>
+        <w:t>פרצופים</w:t>
+      </w:r>
+      <w:r>
+        <w:rPr>
+          <w:rStyle w:val="s05"/>
+          <w:rtl/>
+        </w:rPr>
+        <w:t xml:space="preserve"> - </w:t>
+      </w:r>
+      <w:r>
+        <w:rPr>
+          <w:rStyle w:val="s17"/>
+          <w:sz w:val="18"/>
+          <w:szCs w:val="18"/>
+          <w:rtl/>
+        </w:rPr>
+        <w:t xml:space="preserve">עיקר ענינם </w:t>
+      </w:r>
+      <w:r>
+        <w:rPr>
+          <w:rStyle w:val="s05"/>
+          <w:rtl/>
+        </w:rPr>
+        <w:t xml:space="preserve">- </w:t>
+      </w:r>
+      <w:r>
+        <w:rPr>
+          <w:rStyle w:val="s03"/>
+          <w:rtl/>
+        </w:rPr>
+        <w:t>החיות האלהית העולמית והאחדות הכוללת</w:t>
+      </w:r>
+      <w:r>
+        <w:rPr>
+          <w:rStyle w:val="s05"/>
+          <w:rtl/>
+        </w:rPr>
+        <w:t xml:space="preserve"> </w:t>
+      </w:r>
+      <w:r>
+        <w:rPr>
+          <w:rStyle w:val="s038"/>
+          <w:rtl/>
+        </w:rPr>
+        <w:t xml:space="preserve">[ק"ה רכ]. </w:t>
+      </w:r>
+      <w:r>
+        <w:rPr>
+          <w:rStyle w:val="s038"/>
           <w:rtl/>
         </w:rPr>
         <w:cr/>
@@ -3466,33 +2996,15 @@
           <w:rFonts w:hint="eastAsia"/>
           <w:rtl/>
         </w:rPr>
-        <w:t xml:space="preserve">°, ההשגה של </w:t>
-      </w:r>
-      <w:proofErr w:type="spellStart"/>
+        <w:t>°, ההשגה של אוה</w:t>
+      </w:r>
       <w:r>
         <w:rPr>
           <w:rStyle w:val="s04"/>
-          <w:rFonts w:hint="eastAsia"/>
-          <w:rtl/>
-        </w:rPr>
-        <w:t>אוה</w:t>
-      </w:r>
-      <w:r>
-        <w:rPr>
-          <w:rStyle w:val="s04"/>
-          <w:rFonts w:hint="cs"/>
-          <w:rtl/>
-        </w:rPr>
-        <w:t>"ע</w:t>
-      </w:r>
-      <w:proofErr w:type="spellEnd"/>
-      <w:r>
-        <w:rPr>
-          <w:rStyle w:val="s04"/>
-          <w:rFonts w:hint="cs"/>
-          <w:rtl/>
-        </w:rPr>
-        <w:t>, הזרם הבא מהאמצעים מהסיבות</w:t>
+          <w:rFonts w:hint="cs"/>
+          <w:rtl/>
+        </w:rPr>
+        <w:t>"ע, הזרם הבא מהאמצעים מהסיבות</w:t>
       </w:r>
       <w:r>
         <w:rPr>
@@ -3628,25 +3140,7 @@
           <w:sz w:val="16"/>
           <w:rtl/>
         </w:rPr>
-        <w:t xml:space="preserve"> האדם, הדורות, ההויה </w:t>
-      </w:r>
-      <w:proofErr w:type="spellStart"/>
-      <w:r>
-        <w:rPr>
-          <w:rStyle w:val="s04"/>
-          <w:sz w:val="16"/>
-          <w:rtl/>
-        </w:rPr>
-        <w:t>וההסתוריה</w:t>
-      </w:r>
-      <w:proofErr w:type="spellEnd"/>
-      <w:r>
-        <w:rPr>
-          <w:rStyle w:val="s04"/>
-          <w:sz w:val="16"/>
-          <w:rtl/>
-        </w:rPr>
-        <w:t>, שמים וארץ. חוקיות המארגנת את כל הברואים והיצורים לחטיבה אחת</w:t>
+        <w:t xml:space="preserve"> האדם, הדורות, ההויה וההסתוריה, שמים וארץ. חוקיות המארגנת את כל הברואים והיצורים לחטיבה אחת</w:t>
       </w:r>
       <w:r>
         <w:rPr>
@@ -3661,50 +3155,14 @@
           <w:szCs w:val="14"/>
           <w:rtl/>
         </w:rPr>
-        <w:t xml:space="preserve">[עפ"י </w:t>
-      </w:r>
-      <w:proofErr w:type="spellStart"/>
+        <w:t xml:space="preserve">[עפ"י ב"ר שצז]. </w:t>
+      </w:r>
       <w:r>
         <w:rPr>
           <w:rStyle w:val="s12"/>
           <w:szCs w:val="14"/>
           <w:rtl/>
         </w:rPr>
-        <w:t>ב"ר</w:t>
-      </w:r>
-      <w:proofErr w:type="spellEnd"/>
-      <w:r>
-        <w:rPr>
-          <w:rStyle w:val="s12"/>
-          <w:szCs w:val="14"/>
-          <w:rtl/>
-        </w:rPr>
-        <w:t xml:space="preserve"> </w:t>
-      </w:r>
-      <w:proofErr w:type="spellStart"/>
-      <w:r>
-        <w:rPr>
-          <w:rStyle w:val="s12"/>
-          <w:szCs w:val="14"/>
-          <w:rtl/>
-        </w:rPr>
-        <w:t>שצז</w:t>
-      </w:r>
-      <w:proofErr w:type="spellEnd"/>
-      <w:r>
-        <w:rPr>
-          <w:rStyle w:val="s12"/>
-          <w:szCs w:val="14"/>
-          <w:rtl/>
-        </w:rPr>
-        <w:t xml:space="preserve">]. </w:t>
-      </w:r>
-      <w:r>
-        <w:rPr>
-          <w:rStyle w:val="s12"/>
-          <w:szCs w:val="14"/>
-          <w:rtl/>
-        </w:rPr>
         <w:cr/>
       </w:r>
     </w:p>
@@ -3759,25 +3217,7 @@
           <w:rFonts w:hint="cs"/>
           <w:rtl/>
         </w:rPr>
-        <w:t xml:space="preserve">[שם </w:t>
-      </w:r>
-      <w:proofErr w:type="spellStart"/>
-      <w:r>
-        <w:rPr>
-          <w:rStyle w:val="s03"/>
-          <w:rFonts w:hint="cs"/>
-          <w:rtl/>
-        </w:rPr>
-        <w:t>קיח</w:t>
-      </w:r>
-      <w:proofErr w:type="spellEnd"/>
-      <w:r>
-        <w:rPr>
-          <w:rStyle w:val="s03"/>
-          <w:rFonts w:hint="cs"/>
-          <w:rtl/>
-        </w:rPr>
-        <w:t xml:space="preserve">]. </w:t>
+        <w:t xml:space="preserve">[שם קיח]. </w:t>
       </w:r>
     </w:p>
     <w:p>
@@ -3924,22 +3364,44 @@
           <w:highlight w:val="green"/>
           <w:rtl/>
         </w:rPr>
-        <w:t xml:space="preserve"> </w:t>
-      </w:r>
-      <w:proofErr w:type="spellStart"/>
-      <w:r>
-        <w:rPr>
+        <w:t xml:space="preserve"> הגבורה</w:t>
+      </w:r>
+      <w:r>
+        <w:rPr>
+          <w:rFonts w:hint="cs"/>
           <w:highlight w:val="green"/>
           <w:rtl/>
         </w:rPr>
-        <w:t>הגבורה</w:t>
-      </w:r>
-      <w:r>
-        <w:rPr>
-          <w:rFonts w:hint="cs"/>
+        <w:t>־</w:t>
+      </w:r>
+      <w:r>
+        <w:rPr>
           <w:highlight w:val="green"/>
           <w:rtl/>
         </w:rPr>
+        <w:t>האלהית</w:t>
+      </w:r>
+      <w:r>
+        <w:rPr>
+          <w:rFonts w:hint="cs"/>
+          <w:highlight w:val="green"/>
+          <w:rtl/>
+        </w:rPr>
+        <w:t>°</w:t>
+      </w:r>
+      <w:r>
+        <w:rPr>
+          <w:highlight w:val="green"/>
+          <w:rtl/>
+        </w:rPr>
+        <w:t xml:space="preserve"> הפועלת את הכל למען הרוממות האצילית, המסוקרת אך לפני כסא</w:t>
+      </w:r>
+      <w:r>
+        <w:rPr>
+          <w:rFonts w:hint="cs"/>
+          <w:highlight w:val="green"/>
+          <w:rtl/>
+        </w:rPr>
         <w:t>־</w:t>
       </w:r>
       <w:r>
@@ -3947,9 +3409,8 @@
           <w:highlight w:val="green"/>
           <w:rtl/>
         </w:rPr>
-        <w:t>האלהית</w:t>
-      </w:r>
-      <w:proofErr w:type="spellEnd"/>
+        <w:t>כבודו</w:t>
+      </w:r>
       <w:r>
         <w:rPr>
           <w:rFonts w:hint="cs"/>
@@ -3963,62 +3424,7 @@
           <w:highlight w:val="green"/>
           <w:rtl/>
         </w:rPr>
-        <w:t xml:space="preserve"> הפועלת את הכל למען הרוממות האצילית, המסוקרת אך לפני </w:t>
-      </w:r>
-      <w:proofErr w:type="spellStart"/>
-      <w:r>
-        <w:rPr>
-          <w:highlight w:val="green"/>
-          <w:rtl/>
-        </w:rPr>
-        <w:t>כסא</w:t>
-      </w:r>
-      <w:r>
-        <w:rPr>
-          <w:rFonts w:hint="cs"/>
-          <w:highlight w:val="green"/>
-          <w:rtl/>
-        </w:rPr>
-        <w:t>־</w:t>
-      </w:r>
-      <w:r>
-        <w:rPr>
-          <w:highlight w:val="green"/>
-          <w:rtl/>
-        </w:rPr>
-        <w:t>כבודו</w:t>
-      </w:r>
-      <w:proofErr w:type="spellEnd"/>
-      <w:r>
-        <w:rPr>
-          <w:rFonts w:hint="cs"/>
-          <w:highlight w:val="green"/>
-          <w:rtl/>
-        </w:rPr>
-        <w:t>°</w:t>
-      </w:r>
-      <w:r>
-        <w:rPr>
-          <w:highlight w:val="green"/>
-          <w:rtl/>
-        </w:rPr>
-        <w:t xml:space="preserve"> של בורא כל העולמים ברוך הוא. ההופעה </w:t>
-      </w:r>
-      <w:proofErr w:type="spellStart"/>
-      <w:r>
-        <w:rPr>
-          <w:highlight w:val="green"/>
-          <w:rtl/>
-        </w:rPr>
-        <w:t>העזיזה</w:t>
-      </w:r>
-      <w:proofErr w:type="spellEnd"/>
-      <w:r>
-        <w:rPr>
-          <w:highlight w:val="green"/>
-          <w:rtl/>
-        </w:rPr>
-        <w:t xml:space="preserve"> החודרת מרום הגובה העליון עד שפל המדרגה של אדם על הארץ</w:t>
+        <w:t xml:space="preserve"> של בורא כל העולמים ברוך הוא. ההופעה העזיזה החודרת מרום הגובה העליון עד שפל המדרגה של אדם על הארץ</w:t>
       </w:r>
       <w:r>
         <w:rPr>
@@ -4140,23 +3546,7 @@
           <w:rStyle w:val="s03"/>
           <w:rtl/>
         </w:rPr>
-        <w:t xml:space="preserve">[ר"מ </w:t>
-      </w:r>
-      <w:proofErr w:type="spellStart"/>
-      <w:r>
-        <w:rPr>
-          <w:rStyle w:val="s03"/>
-          <w:rtl/>
-        </w:rPr>
-        <w:t>קכ</w:t>
-      </w:r>
-      <w:proofErr w:type="spellEnd"/>
-      <w:r>
-        <w:rPr>
-          <w:rStyle w:val="s03"/>
-          <w:rtl/>
-        </w:rPr>
-        <w:t xml:space="preserve">]. </w:t>
+        <w:t xml:space="preserve">[ר"מ קכ]. </w:t>
       </w:r>
       <w:r>
         <w:rPr>
@@ -4200,15 +3590,7 @@
           <w:rStyle w:val="s11"/>
           <w:rtl/>
         </w:rPr>
-        <w:t xml:space="preserve">אהבת </w:t>
-      </w:r>
-      <w:proofErr w:type="spellStart"/>
-      <w:r>
-        <w:rPr>
-          <w:rStyle w:val="s11"/>
-          <w:rtl/>
-        </w:rPr>
-        <w:t>צור</w:t>
+        <w:t>אהבת צור</w:t>
       </w:r>
       <w:r>
         <w:rPr>
@@ -4225,7 +3607,6 @@
         </w:rPr>
         <w:t>העולמים</w:t>
       </w:r>
-      <w:proofErr w:type="spellEnd"/>
       <w:r>
         <w:rPr>
           <w:rStyle w:val="s11"/>
@@ -4239,23 +3620,7 @@
           <w:rStyle w:val="s02"/>
           <w:rtl/>
         </w:rPr>
-        <w:t xml:space="preserve"> - זיו השכינה°, הכרה שכלית והרגשית, ללכת </w:t>
-      </w:r>
-      <w:proofErr w:type="spellStart"/>
-      <w:r>
-        <w:rPr>
-          <w:rStyle w:val="s02"/>
-          <w:rtl/>
-        </w:rPr>
-        <w:t>בדרכי־ד</w:t>
-      </w:r>
-      <w:proofErr w:type="spellEnd"/>
-      <w:r>
-        <w:rPr>
-          <w:rStyle w:val="s02"/>
-          <w:rtl/>
-        </w:rPr>
-        <w:t xml:space="preserve">'° באהבת אמת והכרה עמוקה פנימית° </w:t>
+        <w:t xml:space="preserve"> - זיו השכינה°, הכרה שכלית והרגשית, ללכת בדרכי־ד'° באהבת אמת והכרה עמוקה פנימית° </w:t>
       </w:r>
       <w:r>
         <w:rPr>
@@ -4298,79 +3663,7 @@
           <w:rFonts w:hint="cs"/>
           <w:rtl/>
         </w:rPr>
-        <w:t xml:space="preserve">- </w:t>
-      </w:r>
-      <w:proofErr w:type="spellStart"/>
-      <w:r>
-        <w:rPr>
-          <w:rStyle w:val="s03"/>
-          <w:rFonts w:hint="cs"/>
-          <w:rtl/>
-        </w:rPr>
-        <w:t>אהבת־עולם</w:t>
-      </w:r>
-      <w:proofErr w:type="spellEnd"/>
-      <w:r>
-        <w:rPr>
-          <w:rStyle w:val="s03"/>
-          <w:rFonts w:hint="cs"/>
-          <w:rtl/>
-        </w:rPr>
-        <w:t xml:space="preserve">° </w:t>
-      </w:r>
-      <w:proofErr w:type="spellStart"/>
-      <w:r>
-        <w:rPr>
-          <w:rStyle w:val="s03"/>
-          <w:rFonts w:hint="cs"/>
-          <w:rtl/>
-        </w:rPr>
-        <w:t>ואהבה־רבה</w:t>
-      </w:r>
-      <w:proofErr w:type="spellEnd"/>
-      <w:r>
-        <w:rPr>
-          <w:rStyle w:val="s03"/>
-          <w:rFonts w:hint="cs"/>
-          <w:rtl/>
-        </w:rPr>
-        <w:t xml:space="preserve">°, אשר לישראל את ד' אלהיהם </w:t>
-      </w:r>
-      <w:proofErr w:type="spellStart"/>
-      <w:r>
-        <w:rPr>
-          <w:rStyle w:val="s03"/>
-          <w:rFonts w:hint="cs"/>
-          <w:rtl/>
-        </w:rPr>
-        <w:t>ואביהם־שבשמים</w:t>
-      </w:r>
-      <w:proofErr w:type="spellEnd"/>
-      <w:r>
-        <w:rPr>
-          <w:rStyle w:val="s03"/>
-          <w:rFonts w:hint="cs"/>
-          <w:rtl/>
-        </w:rPr>
-        <w:t xml:space="preserve">° </w:t>
-      </w:r>
-      <w:proofErr w:type="spellStart"/>
-      <w:r>
-        <w:rPr>
-          <w:rStyle w:val="s03"/>
-          <w:rFonts w:hint="cs"/>
-          <w:rtl/>
-        </w:rPr>
-        <w:t>מלך־עולמים</w:t>
-      </w:r>
-      <w:proofErr w:type="spellEnd"/>
-      <w:r>
-        <w:rPr>
-          <w:rStyle w:val="s03"/>
-          <w:rFonts w:hint="cs"/>
-          <w:rtl/>
-        </w:rPr>
-        <w:t xml:space="preserve">, הבוחר בעמו ומלמדו ומדריכו </w:t>
+        <w:t xml:space="preserve">- אהבת־עולם° ואהבה־רבה°, אשר לישראל את ד' אלהיהם ואביהם־שבשמים° מלך־עולמים, הבוחר בעמו ומלמדו ומדריכו </w:t>
       </w:r>
       <w:r>
         <w:rPr>
@@ -4419,16 +3712,7 @@
           <w:rFonts w:hint="cs"/>
           <w:rtl/>
         </w:rPr>
-        <w:t xml:space="preserve">אור </w:t>
-      </w:r>
-      <w:proofErr w:type="spellStart"/>
-      <w:r>
-        <w:rPr>
-          <w:rStyle w:val="s01"/>
-          <w:rFonts w:hint="cs"/>
-          <w:rtl/>
-        </w:rPr>
-        <w:t>ח</w:t>
+        <w:t>אור ח</w:t>
       </w:r>
       <w:r>
         <w:rPr>
@@ -4464,7 +3748,6 @@
         </w:rPr>
         <w:t>העולמים</w:t>
       </w:r>
-      <w:proofErr w:type="spellEnd"/>
       <w:r>
         <w:rPr>
           <w:rStyle w:val="s02"/>
@@ -4487,16 +3770,7 @@
           <w:rFonts w:hint="cs"/>
           <w:rtl/>
         </w:rPr>
-        <w:t xml:space="preserve">- </w:t>
-      </w:r>
-      <w:proofErr w:type="spellStart"/>
-      <w:r>
-        <w:rPr>
-          <w:rStyle w:val="s02"/>
-          <w:rFonts w:hint="cs"/>
-          <w:rtl/>
-        </w:rPr>
-        <w:t>הענין</w:t>
+        <w:t>- הענין</w:t>
       </w:r>
       <w:r>
         <w:rPr>
@@ -4514,7 +3788,6 @@
         </w:rPr>
         <w:t>האלהי</w:t>
       </w:r>
-      <w:proofErr w:type="spellEnd"/>
       <w:r>
         <w:rPr>
           <w:rStyle w:val="s02"/>
@@ -4529,25 +3802,7 @@
           <w:rFonts w:hint="cs"/>
           <w:rtl/>
         </w:rPr>
-        <w:t xml:space="preserve"> [א' </w:t>
-      </w:r>
-      <w:proofErr w:type="spellStart"/>
-      <w:r>
-        <w:rPr>
-          <w:rStyle w:val="s03"/>
-          <w:rFonts w:hint="cs"/>
-          <w:rtl/>
-        </w:rPr>
-        <w:t>סו</w:t>
-      </w:r>
-      <w:proofErr w:type="spellEnd"/>
-      <w:r>
-        <w:rPr>
-          <w:rStyle w:val="s03"/>
-          <w:rFonts w:hint="cs"/>
-          <w:rtl/>
-        </w:rPr>
-        <w:t>].</w:t>
+        <w:t xml:space="preserve"> [א' סו].</w:t>
       </w:r>
     </w:p>
     <w:p>
@@ -4559,53 +3814,12 @@
           <w:rStyle w:val="s01"/>
         </w:rPr>
       </w:pPr>
-      <w:proofErr w:type="spellStart"/>
-      <w:r>
-        <w:rPr>
-          <w:rStyle w:val="s02"/>
-          <w:rtl/>
-        </w:rPr>
-        <w:t>הטוב־הכללי</w:t>
-      </w:r>
-      <w:proofErr w:type="spellEnd"/>
-      <w:r>
-        <w:rPr>
-          <w:rStyle w:val="s02"/>
-          <w:rtl/>
-        </w:rPr>
-        <w:t xml:space="preserve">°, הטוב </w:t>
-      </w:r>
-      <w:proofErr w:type="spellStart"/>
-      <w:r>
-        <w:rPr>
-          <w:rStyle w:val="s02"/>
-          <w:rtl/>
-        </w:rPr>
-        <w:t>האלהי</w:t>
-      </w:r>
-      <w:proofErr w:type="spellEnd"/>
-      <w:r>
-        <w:rPr>
-          <w:rStyle w:val="s02"/>
-          <w:rtl/>
-        </w:rPr>
-        <w:t xml:space="preserve"> השורה בעולמות° כולם. </w:t>
-      </w:r>
-      <w:proofErr w:type="spellStart"/>
-      <w:r>
-        <w:rPr>
-          <w:rStyle w:val="s02"/>
-          <w:rtl/>
-        </w:rPr>
-        <w:t>נשמת־כל</w:t>
-      </w:r>
-      <w:proofErr w:type="spellEnd"/>
-      <w:r>
-        <w:rPr>
-          <w:rStyle w:val="s02"/>
-          <w:rtl/>
-        </w:rPr>
-        <w:t xml:space="preserve">, האצילית, בהודה° וקדושתה° </w:t>
+      <w:r>
+        <w:rPr>
+          <w:rStyle w:val="s02"/>
+          <w:rtl/>
+        </w:rPr>
+        <w:t xml:space="preserve">הטוב־הכללי°, הטוב האלהי השורה בעולמות° כולם. נשמת־כל, האצילית, בהודה° וקדושתה° </w:t>
       </w:r>
       <w:r>
         <w:rPr>
@@ -4655,23 +3869,7 @@
           <w:rStyle w:val="s02"/>
           <w:rtl/>
         </w:rPr>
-        <w:t xml:space="preserve">- </w:t>
-      </w:r>
-      <w:proofErr w:type="spellStart"/>
-      <w:r>
-        <w:rPr>
-          <w:rStyle w:val="s02"/>
-          <w:rtl/>
-        </w:rPr>
-        <w:t>זרוע־ד</w:t>
-      </w:r>
-      <w:proofErr w:type="spellEnd"/>
-      <w:r>
-        <w:rPr>
-          <w:rStyle w:val="s02"/>
-          <w:rtl/>
-        </w:rPr>
-        <w:t xml:space="preserve">'° אשר נגלתה, יסוד ההשתלמות הבלתי פוסקת </w:t>
+        <w:t xml:space="preserve">- זרוע־ד'° אשר נגלתה, יסוד ההשתלמות הבלתי פוסקת </w:t>
       </w:r>
       <w:r>
         <w:rPr>
@@ -4699,23 +3897,7 @@
           <w:rStyle w:val="s02"/>
           <w:rtl/>
         </w:rPr>
-        <w:t xml:space="preserve">- אמיתת </w:t>
-      </w:r>
-      <w:proofErr w:type="spellStart"/>
-      <w:r>
-        <w:rPr>
-          <w:rStyle w:val="s02"/>
-          <w:rtl/>
-        </w:rPr>
-        <w:t>הרצון־הכללי</w:t>
-      </w:r>
-      <w:proofErr w:type="spellEnd"/>
-      <w:r>
-        <w:rPr>
-          <w:rStyle w:val="s02"/>
-          <w:rtl/>
-        </w:rPr>
-        <w:t xml:space="preserve">° אשר בנשמת° היקום כולו </w:t>
+        <w:t xml:space="preserve">- אמיתת הרצון־הכללי° אשר בנשמת° היקום כולו </w:t>
       </w:r>
       <w:r>
         <w:rPr>
@@ -4760,9 +3942,27 @@
           <w:szCs w:val="20"/>
           <w:rtl/>
         </w:rPr>
-        <w:t xml:space="preserve">- המגמה </w:t>
-      </w:r>
-      <w:proofErr w:type="spellStart"/>
+        <w:t xml:space="preserve">- המגמה האלהית היותר ברורה ותהומית לאין חקר </w:t>
+      </w:r>
+      <w:r>
+        <w:rPr>
+          <w:rStyle w:val="s03"/>
+          <w:rFonts w:hint="cs"/>
+          <w:rtl/>
+        </w:rPr>
+        <w:t>[פנק' ג שלא].</w:t>
+      </w:r>
+    </w:p>
+    <w:p>
+      <w:pPr>
+        <w:widowControl w:val="0"/>
+        <w:spacing w:line="240" w:lineRule="exact"/>
+        <w:jc w:val="both"/>
+        <w:rPr>
+          <w:rStyle w:val="s11"/>
+          <w:rtl/>
+        </w:rPr>
+      </w:pPr>
       <w:r>
         <w:rPr>
           <w:rStyle w:val="s01"/>
@@ -4772,40 +3972,19 @@
           <w:szCs w:val="20"/>
           <w:rtl/>
         </w:rPr>
-        <w:t>האלהית</w:t>
-      </w:r>
-      <w:proofErr w:type="spellEnd"/>
-      <w:r>
-        <w:rPr>
-          <w:rStyle w:val="s01"/>
-          <w:rFonts w:hint="cs"/>
+        <w:t>נשמת</w:t>
+      </w:r>
+      <w:r>
+        <w:rPr>
+          <w:rStyle w:val="s01"/>
+          <w:rFonts w:hint="eastAsia"/>
           <w:b/>
           <w:bCs w:val="0"/>
           <w:szCs w:val="20"/>
           <w:rtl/>
         </w:rPr>
-        <w:t xml:space="preserve"> היותר ברורה ותהומית לאין חקר </w:t>
-      </w:r>
-      <w:r>
-        <w:rPr>
-          <w:rStyle w:val="s03"/>
-          <w:rFonts w:hint="cs"/>
-          <w:rtl/>
-        </w:rPr>
-        <w:t>[פנק' ג שלא].</w:t>
-      </w:r>
-    </w:p>
-    <w:p>
-      <w:pPr>
-        <w:widowControl w:val="0"/>
-        <w:spacing w:line="240" w:lineRule="exact"/>
-        <w:jc w:val="both"/>
-        <w:rPr>
-          <w:rStyle w:val="s11"/>
-          <w:rtl/>
-        </w:rPr>
-      </w:pPr>
-      <w:proofErr w:type="spellStart"/>
+        <w:t>־</w:t>
+      </w:r>
       <w:r>
         <w:rPr>
           <w:rStyle w:val="s01"/>
@@ -4815,77 +3994,33 @@
           <w:szCs w:val="20"/>
           <w:rtl/>
         </w:rPr>
-        <w:lastRenderedPageBreak/>
-        <w:t>נשמת</w:t>
-      </w:r>
-      <w:r>
-        <w:rPr>
-          <w:rStyle w:val="s01"/>
-          <w:rFonts w:hint="eastAsia"/>
+        <w:t>העולמים</w:t>
+      </w:r>
+      <w:r>
+        <w:rPr>
+          <w:rStyle w:val="s02"/>
+          <w:rFonts w:hint="cs"/>
           <w:b/>
-          <w:bCs w:val="0"/>
-          <w:szCs w:val="20"/>
-          <w:rtl/>
-        </w:rPr>
-        <w:t>־</w:t>
-      </w:r>
-      <w:r>
-        <w:rPr>
-          <w:rStyle w:val="s01"/>
+          <w:rtl/>
+        </w:rPr>
+        <w:t>°</w:t>
+      </w:r>
+      <w:r>
+        <w:rPr>
+          <w:rStyle w:val="s01"/>
+          <w:rFonts w:hint="cs"/>
+          <w:rtl/>
+        </w:rPr>
+        <w:t xml:space="preserve"> </w:t>
+      </w:r>
+      <w:r>
+        <w:rPr>
+          <w:rStyle w:val="s03"/>
           <w:rFonts w:hint="cs"/>
           <w:b/>
-          <w:bCs w:val="0"/>
-          <w:szCs w:val="20"/>
-          <w:rtl/>
-        </w:rPr>
-        <w:t>העולמים</w:t>
-      </w:r>
-      <w:proofErr w:type="spellEnd"/>
-      <w:r>
-        <w:rPr>
-          <w:rStyle w:val="s02"/>
-          <w:rFonts w:hint="cs"/>
-          <w:b/>
-          <w:rtl/>
-        </w:rPr>
-        <w:t>°</w:t>
-      </w:r>
-      <w:r>
-        <w:rPr>
-          <w:rStyle w:val="s01"/>
-          <w:rFonts w:hint="cs"/>
-          <w:rtl/>
-        </w:rPr>
-        <w:t xml:space="preserve"> </w:t>
-      </w:r>
-      <w:r>
-        <w:rPr>
-          <w:rStyle w:val="s03"/>
-          <w:rFonts w:hint="cs"/>
-          <w:b/>
-          <w:rtl/>
-        </w:rPr>
-        <w:t>[</w:t>
-      </w:r>
-      <w:proofErr w:type="spellStart"/>
-      <w:r>
-        <w:rPr>
-          <w:rStyle w:val="s03"/>
-          <w:rFonts w:hint="cs"/>
-          <w:b/>
-          <w:rtl/>
-        </w:rPr>
-        <w:t>קבצ</w:t>
-      </w:r>
-      <w:proofErr w:type="spellEnd"/>
-      <w:r>
-        <w:rPr>
-          <w:rStyle w:val="s03"/>
-          <w:rFonts w:hint="cs"/>
-          <w:b/>
-          <w:rtl/>
-        </w:rPr>
-        <w:t>' ב קנה</w:t>
+          <w:rtl/>
+        </w:rPr>
+        <w:t>[קבצ' ב קנה</w:t>
       </w:r>
       <w:r>
         <w:rPr>
@@ -5066,7 +4201,6 @@
         </w:rPr>
         <w:t xml:space="preserve">[עפ"י </w:t>
       </w:r>
-      <w:proofErr w:type="spellStart"/>
       <w:r>
         <w:rPr>
           <w:rStyle w:val="s03"/>
@@ -5081,16 +4215,7 @@
           <w:rFonts w:hint="cs"/>
           <w:rtl/>
         </w:rPr>
-        <w:t>"ר</w:t>
-      </w:r>
-      <w:proofErr w:type="spellEnd"/>
-      <w:r>
-        <w:rPr>
-          <w:rStyle w:val="s03"/>
-          <w:rFonts w:hint="cs"/>
-          <w:rtl/>
-        </w:rPr>
-        <w:t xml:space="preserve"> ב סה].</w:t>
+        <w:t>"ר ב סה].</w:t>
       </w:r>
     </w:p>
     <w:p>
@@ -5461,23 +4586,7 @@
           <w:rStyle w:val="s03"/>
           <w:rtl/>
         </w:rPr>
-        <w:t xml:space="preserve">[עפ"י </w:t>
-      </w:r>
-      <w:proofErr w:type="spellStart"/>
-      <w:r>
-        <w:rPr>
-          <w:rStyle w:val="s03"/>
-          <w:rtl/>
-        </w:rPr>
-        <w:t>ע"ר</w:t>
-      </w:r>
-      <w:proofErr w:type="spellEnd"/>
-      <w:r>
-        <w:rPr>
-          <w:rStyle w:val="s03"/>
-          <w:rtl/>
-        </w:rPr>
-        <w:t xml:space="preserve"> א רפו]. </w:t>
+        <w:t xml:space="preserve">[עפ"י ע"ר א רפו]. </w:t>
       </w:r>
       <w:r>
         <w:rPr>
@@ -5534,15 +4643,7 @@
           <w:rStyle w:val="s11"/>
           <w:rtl/>
         </w:rPr>
-        <w:t xml:space="preserve">לחסות תחת </w:t>
-      </w:r>
-      <w:proofErr w:type="spellStart"/>
-      <w:r>
-        <w:rPr>
-          <w:rStyle w:val="s11"/>
-          <w:rtl/>
-        </w:rPr>
-        <w:t>כנפי</w:t>
+        <w:t>לחסות תחת כנפי</w:t>
       </w:r>
       <w:r>
         <w:rPr>
@@ -5559,7 +4660,6 @@
         </w:rPr>
         <w:t>השכינה</w:t>
       </w:r>
-      <w:proofErr w:type="spellEnd"/>
       <w:r>
         <w:rPr>
           <w:rStyle w:val="s02"/>
@@ -5588,23 +4688,7 @@
           <w:rStyle w:val="s02"/>
           <w:rtl/>
         </w:rPr>
-        <w:t xml:space="preserve"> - שע"י הקדושה° הנמשכת עליו </w:t>
-      </w:r>
-      <w:proofErr w:type="spellStart"/>
-      <w:r>
-        <w:rPr>
-          <w:rStyle w:val="s02"/>
-          <w:rtl/>
-        </w:rPr>
-        <w:t>מקבלת־עול־מלכות־שמים</w:t>
-      </w:r>
-      <w:proofErr w:type="spellEnd"/>
-      <w:r>
-        <w:rPr>
-          <w:rStyle w:val="s02"/>
-          <w:rtl/>
-        </w:rPr>
-        <w:t xml:space="preserve">° מתחדשת בקרבו רוח חדשה להיות למגן לו מכל המוני הדעות הרעות </w:t>
+        <w:t xml:space="preserve"> - שע"י הקדושה° הנמשכת עליו מקבלת־עול־מלכות־שמים° מתחדשת בקרבו רוח חדשה להיות למגן לו מכל המוני הדעות הרעות </w:t>
       </w:r>
       <w:r>
         <w:rPr>
@@ -6313,15 +5397,7 @@
           <w:rStyle w:val="s02"/>
           <w:rtl/>
         </w:rPr>
-        <w:t xml:space="preserve"> </w:t>
-      </w:r>
-      <w:proofErr w:type="spellStart"/>
-      <w:r>
-        <w:rPr>
-          <w:rStyle w:val="s02"/>
-          <w:rtl/>
-        </w:rPr>
-        <w:t>למגר</w:t>
+        <w:t xml:space="preserve"> למגר</w:t>
       </w:r>
       <w:r>
         <w:rPr>
@@ -6331,7 +5407,6 @@
         </w:rPr>
         <w:t>ס</w:t>
       </w:r>
-      <w:proofErr w:type="spellEnd"/>
       <w:r>
         <w:rPr>
           <w:rStyle w:val="s02"/>
@@ -6473,16 +5548,7 @@
           <w:rFonts w:hint="cs"/>
           <w:rtl/>
         </w:rPr>
-        <w:t xml:space="preserve">, עבודת ד' מאהבה ותלמוד </w:t>
-      </w:r>
-      <w:proofErr w:type="spellStart"/>
-      <w:r>
-        <w:rPr>
-          <w:rStyle w:val="s02"/>
-          <w:rFonts w:hint="cs"/>
-          <w:rtl/>
-        </w:rPr>
-        <w:t>תורה</w:t>
+        <w:t>, עבודת ד' מאהבה ותלמוד תורה</w:t>
       </w:r>
       <w:r>
         <w:rPr>
@@ -6498,16 +5564,7 @@
           <w:rFonts w:hint="cs"/>
           <w:rtl/>
         </w:rPr>
-        <w:t>לשמה</w:t>
-      </w:r>
-      <w:proofErr w:type="spellEnd"/>
-      <w:r>
-        <w:rPr>
-          <w:rStyle w:val="s02"/>
-          <w:rFonts w:hint="cs"/>
-          <w:rtl/>
-        </w:rPr>
-        <w:t>.</w:t>
+        <w:t>לשמה.</w:t>
       </w:r>
     </w:p>
     <w:p>
@@ -6607,7 +5664,6 @@
         </w:rPr>
         <w:t xml:space="preserve">ציל את </w:t>
       </w:r>
-      <w:proofErr w:type="spellStart"/>
       <w:r>
         <w:rPr>
           <w:rStyle w:val="s02"/>
@@ -6632,7 +5688,6 @@
         </w:rPr>
         <w:t>אבינו</w:t>
       </w:r>
-      <w:proofErr w:type="spellEnd"/>
       <w:r>
         <w:rPr>
           <w:rStyle w:val="s02"/>
@@ -6700,25 +5755,7 @@
           <w:rFonts w:hint="cs"/>
           <w:rtl/>
         </w:rPr>
-        <w:t xml:space="preserve">- אברהם כדאי הוא בזכותו שיושפע עליו זה השפע של השווית רצונו עם רצוני, שישכיל בכל כוחותיו, ויושפע זה גם על נפשו המרגשת והצומחת, לדעת שאין שום דבר ראוי לרצון כ"א רצונו של הקב"ה, וממילא הכל מתייחדים </w:t>
-      </w:r>
-      <w:proofErr w:type="spellStart"/>
-      <w:r>
-        <w:rPr>
-          <w:rStyle w:val="s02"/>
-          <w:rFonts w:hint="cs"/>
-          <w:rtl/>
-        </w:rPr>
-        <w:t>בהשווי</w:t>
-      </w:r>
-      <w:proofErr w:type="spellEnd"/>
-      <w:r>
-        <w:rPr>
-          <w:rStyle w:val="s02"/>
-          <w:rFonts w:hint="cs"/>
-          <w:rtl/>
-        </w:rPr>
-        <w:t xml:space="preserve">' אחת, ואין כאן ניגוד - </w:t>
+        <w:t xml:space="preserve">- אברהם כדאי הוא בזכותו שיושפע עליו זה השפע של השווית רצונו עם רצוני, שישכיל בכל כוחותיו, ויושפע זה גם על נפשו המרגשת והצומחת, לדעת שאין שום דבר ראוי לרצון כ"א רצונו של הקב"ה, וממילא הכל מתייחדים בהשווי' אחת, ואין כאן ניגוד - </w:t>
       </w:r>
       <w:r>
         <w:rPr>
@@ -6736,25 +5773,7 @@
           <w:rFonts w:hint="cs"/>
           <w:rtl/>
         </w:rPr>
-        <w:t xml:space="preserve">[עפ"י פנק' ג </w:t>
-      </w:r>
-      <w:proofErr w:type="spellStart"/>
-      <w:r>
-        <w:rPr>
-          <w:rStyle w:val="s03"/>
-          <w:rFonts w:hint="cs"/>
-          <w:rtl/>
-        </w:rPr>
-        <w:t>ריג</w:t>
-      </w:r>
-      <w:proofErr w:type="spellEnd"/>
-      <w:r>
-        <w:rPr>
-          <w:rStyle w:val="s03"/>
-          <w:rFonts w:hint="cs"/>
-          <w:rtl/>
-        </w:rPr>
-        <w:t>].</w:t>
+        <w:t>[עפ"י פנק' ג ריג].</w:t>
       </w:r>
     </w:p>
     <w:p>
@@ -6791,21 +5810,12 @@
         </w:rPr>
         <w:t xml:space="preserve">מלאכים ושדים, גבריאל מציל מן הכבשן. ושם, </w:t>
       </w:r>
-      <w:proofErr w:type="spellStart"/>
-      <w:r>
-        <w:rPr>
-          <w:rStyle w:val="s02"/>
-          <w:rtl/>
-        </w:rPr>
-        <w:t>יורקמו</w:t>
-      </w:r>
-      <w:proofErr w:type="spellEnd"/>
-      <w:r>
-        <w:rPr>
-          <w:rStyle w:val="s02"/>
-          <w:rtl/>
-        </w:rPr>
-        <w:t xml:space="preserve"> שר הברד </w:t>
+      <w:r>
+        <w:rPr>
+          <w:rStyle w:val="s02"/>
+          <w:rtl/>
+        </w:rPr>
+        <w:t xml:space="preserve">יורקמו שר הברד </w:t>
       </w:r>
       <w:r>
         <w:rPr>
@@ -6908,15 +5918,7 @@
           <w:rStyle w:val="s01"/>
           <w:rtl/>
         </w:rPr>
-        <w:t xml:space="preserve">אתרא </w:t>
-      </w:r>
-      <w:proofErr w:type="spellStart"/>
-      <w:r>
-        <w:rPr>
-          <w:rStyle w:val="s01"/>
-          <w:rtl/>
-        </w:rPr>
-        <w:t>דיראה</w:t>
+        <w:t>אתרא דיראה</w:t>
       </w:r>
       <w:r>
         <w:rPr>
@@ -6933,7 +5935,6 @@
         </w:rPr>
         <w:t>עילאה</w:t>
       </w:r>
-      <w:proofErr w:type="spellEnd"/>
       <w:r>
         <w:rPr>
           <w:rStyle w:val="s02"/>
@@ -6964,25 +5965,7 @@
           <w:sz w:val="20"/>
           <w:rtl/>
         </w:rPr>
-        <w:t xml:space="preserve">השגוב° העליון° של השלמות </w:t>
-      </w:r>
-      <w:proofErr w:type="spellStart"/>
-      <w:r>
-        <w:rPr>
-          <w:rStyle w:val="s02"/>
-          <w:sz w:val="20"/>
-          <w:rtl/>
-        </w:rPr>
-        <w:t>האלהית</w:t>
-      </w:r>
-      <w:proofErr w:type="spellEnd"/>
-      <w:r>
-        <w:rPr>
-          <w:rStyle w:val="s02"/>
-          <w:sz w:val="20"/>
-          <w:rtl/>
-        </w:rPr>
-        <w:t xml:space="preserve"> הנוראה, שהוא האידיאל° של הבריאה</w:t>
+        <w:t>השגוב° העליון° של השלמות האלהית הנוראה, שהוא האידיאל° של הבריאה</w:t>
       </w:r>
       <w:r>
         <w:rPr>
@@ -6996,23 +5979,7 @@
           <w:rStyle w:val="s03"/>
           <w:rtl/>
         </w:rPr>
-        <w:t xml:space="preserve">[עפ"י א"ק ב </w:t>
-      </w:r>
-      <w:proofErr w:type="spellStart"/>
-      <w:r>
-        <w:rPr>
-          <w:rStyle w:val="s03"/>
-          <w:rtl/>
-        </w:rPr>
-        <w:t>תקלב־ג</w:t>
-      </w:r>
-      <w:proofErr w:type="spellEnd"/>
-      <w:r>
-        <w:rPr>
-          <w:rStyle w:val="s03"/>
-          <w:rtl/>
-        </w:rPr>
-        <w:t>].</w:t>
+        <w:t>[עפ"י א"ק ב תקלב־ג].</w:t>
       </w:r>
     </w:p>
     <w:p>
@@ -7342,7 +6309,6 @@
         </w:rPr>
         <w:t xml:space="preserve"> </w:t>
       </w:r>
-      <w:proofErr w:type="spellStart"/>
       <w:r>
         <w:rPr>
           <w:rStyle w:val="s01"/>
@@ -7351,7 +6317,6 @@
         </w:rPr>
         <w:t>דבגדו</w:t>
       </w:r>
-      <w:proofErr w:type="spellEnd"/>
       <w:r>
         <w:rPr>
           <w:rStyle w:val="s01"/>
@@ -7428,7 +6393,6 @@
         </w:rPr>
         <w:t xml:space="preserve"> </w:t>
       </w:r>
-      <w:proofErr w:type="spellStart"/>
       <w:r>
         <w:rPr>
           <w:rStyle w:val="s02"/>
@@ -7453,7 +6417,6 @@
         </w:rPr>
         <w:t>זרה</w:t>
       </w:r>
-      <w:proofErr w:type="spellEnd"/>
       <w:r>
         <w:rPr>
           <w:rStyle w:val="s02"/>
@@ -7553,7 +6516,6 @@
         </w:rPr>
         <w:t xml:space="preserve"> </w:t>
       </w:r>
-      <w:proofErr w:type="spellStart"/>
       <w:r>
         <w:rPr>
           <w:rStyle w:val="s02"/>
@@ -7578,15 +6540,13 @@
         </w:rPr>
         <w:t>אמת</w:t>
       </w:r>
-      <w:proofErr w:type="spellEnd"/>
-      <w:r>
-        <w:rPr>
-          <w:rStyle w:val="s02"/>
-          <w:rtl/>
-        </w:rPr>
-        <w:t xml:space="preserve"> </w:t>
-      </w:r>
-      <w:proofErr w:type="spellStart"/>
+      <w:r>
+        <w:rPr>
+          <w:rStyle w:val="s02"/>
+          <w:rtl/>
+        </w:rPr>
+        <w:t xml:space="preserve"> </w:t>
+      </w:r>
       <w:r>
         <w:rPr>
           <w:rStyle w:val="s02"/>
@@ -7611,7 +6571,6 @@
         </w:rPr>
         <w:t>משפחה</w:t>
       </w:r>
-      <w:proofErr w:type="spellEnd"/>
       <w:r>
         <w:rPr>
           <w:rStyle w:val="s02"/>
@@ -7727,7 +6686,6 @@
         </w:rPr>
         <w:t xml:space="preserve"> </w:t>
       </w:r>
-      <w:proofErr w:type="spellStart"/>
       <w:r>
         <w:rPr>
           <w:rStyle w:val="s02"/>
@@ -7736,7 +6694,6 @@
         </w:rPr>
         <w:t>האלהית</w:t>
       </w:r>
-      <w:proofErr w:type="spellEnd"/>
       <w:r>
         <w:rPr>
           <w:rStyle w:val="s02"/>
@@ -7949,7 +6906,6 @@
         </w:rPr>
         <w:t xml:space="preserve"> </w:t>
       </w:r>
-      <w:proofErr w:type="spellStart"/>
       <w:r>
         <w:rPr>
           <w:rStyle w:val="s02"/>
@@ -7974,7 +6930,6 @@
         </w:rPr>
         <w:t>הטובה</w:t>
       </w:r>
-      <w:proofErr w:type="spellEnd"/>
       <w:r>
         <w:rPr>
           <w:rStyle w:val="s02"/>
@@ -8336,9 +7291,40 @@
           <w:szCs w:val="18"/>
           <w:rtl/>
         </w:rPr>
-        <w:t xml:space="preserve">ב. </w:t>
-      </w:r>
-      <w:proofErr w:type="spellStart"/>
+        <w:t xml:space="preserve">ב. ריהטא </w:t>
+      </w:r>
+      <w:r>
+        <w:rPr>
+          <w:rStyle w:val="s05"/>
+          <w:rtl/>
+        </w:rPr>
+        <w:t>- מין גירסא במרוצה גדולה, ברפרוף על הענינים, כמה שאפשר לקלוט, רק שהרבה ענינים יעברו דרך הפה והמחשבה. ולפעמים מדלגים איזה תיבות וענינים וקולטים אותם דרך המחשבה, מעשרים בזה את הידיעה בעושר כמותי, ומעודדים את חיי הרוח לחפץ של גדלות ורוחב התפשטות.</w:t>
+      </w:r>
+      <w:r>
+        <w:rPr>
+          <w:rStyle w:val="FootnoteReference"/>
+          <w:sz w:val="18"/>
+          <w:szCs w:val="18"/>
+          <w:rtl/>
+        </w:rPr>
+        <w:footnoteReference w:id="15"/>
+      </w:r>
+      <w:r>
+        <w:rPr>
+          <w:rStyle w:val="s05"/>
+          <w:rtl/>
+        </w:rPr>
+        <w:t xml:space="preserve"> </w:t>
+      </w:r>
+    </w:p>
+    <w:p>
+      <w:pPr>
+        <w:bidi w:val="0"/>
+        <w:rPr>
+          <w:rStyle w:val="s05"/>
+          <w:rtl/>
+        </w:rPr>
+      </w:pPr>
       <w:r>
         <w:rPr>
           <w:rStyle w:val="s17"/>
@@ -8346,94 +7332,7 @@
           <w:szCs w:val="18"/>
           <w:rtl/>
         </w:rPr>
-        <w:t>ריהטא</w:t>
-      </w:r>
-      <w:proofErr w:type="spellEnd"/>
-      <w:r>
-        <w:rPr>
-          <w:rStyle w:val="s17"/>
-          <w:sz w:val="18"/>
-          <w:szCs w:val="18"/>
-          <w:rtl/>
-        </w:rPr>
-        <w:t xml:space="preserve"> </w:t>
-      </w:r>
-      <w:r>
-        <w:rPr>
-          <w:rStyle w:val="s05"/>
-          <w:rtl/>
-        </w:rPr>
-        <w:t xml:space="preserve">- מין </w:t>
-      </w:r>
-      <w:proofErr w:type="spellStart"/>
-      <w:r>
-        <w:rPr>
-          <w:rStyle w:val="s05"/>
-          <w:rtl/>
-        </w:rPr>
-        <w:t>גירסא</w:t>
-      </w:r>
-      <w:proofErr w:type="spellEnd"/>
-      <w:r>
-        <w:rPr>
-          <w:rStyle w:val="s05"/>
-          <w:rtl/>
-        </w:rPr>
-        <w:t xml:space="preserve"> במרוצה גדולה, ברפרוף על הענינים, כמה שאפשר לקלוט, רק שהרבה ענינים יעברו דרך הפה והמחשבה. ולפעמים מדלגים איזה תיבות וענינים וקולטים אותם דרך המחשבה, מעשרים בזה את הידיעה בעושר כמותי, ומעודדים את חיי הרוח לחפץ של גדלות ורוחב התפשטות.</w:t>
-      </w:r>
-      <w:r>
-        <w:rPr>
-          <w:rStyle w:val="FootnoteReference"/>
-          <w:sz w:val="18"/>
-          <w:szCs w:val="18"/>
-          <w:rtl/>
-        </w:rPr>
-        <w:footnoteReference w:id="15"/>
-      </w:r>
-      <w:r>
-        <w:rPr>
-          <w:rStyle w:val="s05"/>
-          <w:rtl/>
-        </w:rPr>
-        <w:t xml:space="preserve"> </w:t>
-      </w:r>
-    </w:p>
-    <w:p>
-      <w:pPr>
-        <w:bidi w:val="0"/>
-        <w:rPr>
-          <w:rStyle w:val="s05"/>
-          <w:rtl/>
-        </w:rPr>
-      </w:pPr>
-      <w:r>
-        <w:rPr>
-          <w:rStyle w:val="s17"/>
-          <w:sz w:val="18"/>
-          <w:szCs w:val="18"/>
-          <w:rtl/>
-        </w:rPr>
-        <w:t xml:space="preserve">ג. </w:t>
-      </w:r>
-      <w:proofErr w:type="spellStart"/>
-      <w:r>
-        <w:rPr>
-          <w:rStyle w:val="s17"/>
-          <w:sz w:val="18"/>
-          <w:szCs w:val="18"/>
-          <w:rtl/>
-        </w:rPr>
-        <w:t>גירסא</w:t>
-      </w:r>
-      <w:proofErr w:type="spellEnd"/>
-      <w:r>
-        <w:rPr>
-          <w:rStyle w:val="s17"/>
-          <w:sz w:val="18"/>
-          <w:szCs w:val="18"/>
-          <w:rtl/>
-        </w:rPr>
-        <w:t xml:space="preserve"> </w:t>
+        <w:t xml:space="preserve">ג. גירסא </w:t>
       </w:r>
       <w:r>
         <w:rPr>
@@ -8913,17 +7812,8 @@
           <w:rStyle w:val="s03"/>
           <w:rtl/>
         </w:rPr>
-        <w:t xml:space="preserve">קובץ א </w:t>
-      </w:r>
-      <w:proofErr w:type="spellStart"/>
-      <w:r>
-        <w:rPr>
-          <w:rStyle w:val="s03"/>
-          <w:rtl/>
-        </w:rPr>
-        <w:t>רנא</w:t>
-      </w:r>
-      <w:proofErr w:type="spellEnd"/>
+        <w:t>קובץ א רנא</w:t>
+      </w:r>
       <w:r>
         <w:rPr>
           <w:rStyle w:val="s03"/>
@@ -8978,23 +7868,7 @@
           <w:rStyle w:val="s03"/>
           <w:rtl/>
         </w:rPr>
-        <w:t xml:space="preserve">[א"ק ג </w:t>
-      </w:r>
-      <w:proofErr w:type="spellStart"/>
-      <w:r>
-        <w:rPr>
-          <w:rStyle w:val="s03"/>
-          <w:rtl/>
-        </w:rPr>
-        <w:t>קכג</w:t>
-      </w:r>
-      <w:proofErr w:type="spellEnd"/>
-      <w:r>
-        <w:rPr>
-          <w:rStyle w:val="s03"/>
-          <w:rtl/>
-        </w:rPr>
-        <w:t>].</w:t>
+        <w:t>[א"ק ג קכג].</w:t>
       </w:r>
       <w:r>
         <w:rPr>
@@ -9041,94 +7915,14 @@
           <w:rStyle w:val="s05"/>
           <w:rtl/>
         </w:rPr>
-        <w:t xml:space="preserve">- &lt;הוא אינו במובן פרטי של איזו חכמה או איזו ידיעה, או סכום חכמות רבות או ידיעות רבות, אלא במובן כללי מצד כלליות גדלות° האישיות&gt;. </w:t>
-      </w:r>
-      <w:proofErr w:type="spellStart"/>
-      <w:r>
-        <w:rPr>
-          <w:rStyle w:val="s05"/>
-          <w:rtl/>
-        </w:rPr>
-        <w:t>אדם־גדול</w:t>
-      </w:r>
-      <w:proofErr w:type="spellEnd"/>
-      <w:r>
-        <w:rPr>
-          <w:rStyle w:val="s05"/>
-          <w:rtl/>
-        </w:rPr>
-        <w:t xml:space="preserve">°, בעל רוח° גדול, בעל נשמה° גדולה, בעל קדושה°, בעל כלליות, בעל נצחיות, המתרומם ומתעלה מעל חיי </w:t>
-      </w:r>
-      <w:proofErr w:type="spellStart"/>
-      <w:r>
-        <w:rPr>
-          <w:rStyle w:val="s05"/>
-          <w:rtl/>
-        </w:rPr>
-        <w:t>יום־יום</w:t>
-      </w:r>
-      <w:proofErr w:type="spellEnd"/>
-      <w:r>
-        <w:rPr>
-          <w:rStyle w:val="s05"/>
-          <w:rtl/>
-        </w:rPr>
-        <w:t xml:space="preserve"> והגבלות החמר° אל גדולת הרוח וכלליות החיים, </w:t>
-      </w:r>
-      <w:proofErr w:type="spellStart"/>
-      <w:r>
-        <w:rPr>
-          <w:rStyle w:val="s05"/>
-          <w:rtl/>
-        </w:rPr>
-        <w:t>מחיי־שעה</w:t>
-      </w:r>
-      <w:proofErr w:type="spellEnd"/>
-      <w:r>
-        <w:rPr>
-          <w:rStyle w:val="s05"/>
-          <w:rtl/>
-        </w:rPr>
-        <w:t xml:space="preserve">° </w:t>
-      </w:r>
-      <w:proofErr w:type="spellStart"/>
-      <w:r>
-        <w:rPr>
-          <w:rStyle w:val="s05"/>
-          <w:rtl/>
-        </w:rPr>
-        <w:t>לחיי־עולם</w:t>
-      </w:r>
-      <w:proofErr w:type="spellEnd"/>
-      <w:r>
-        <w:rPr>
-          <w:rStyle w:val="s05"/>
-          <w:rtl/>
-        </w:rPr>
-        <w:t xml:space="preserve">°, בעל גדלות של הכרה והרצון כאחד, של המדע והמוסר° כאחד ביחוד </w:t>
+        <w:t xml:space="preserve">- &lt;הוא אינו במובן פרטי של איזו חכמה או איזו ידיעה, או סכום חכמות רבות או ידיעות רבות, אלא במובן כללי מצד כלליות גדלות° האישיות&gt;. אדם־גדול°, בעל רוח° גדול, בעל נשמה° גדולה, בעל קדושה°, בעל כלליות, בעל נצחיות, המתרומם ומתעלה מעל חיי יום־יום והגבלות החמר° אל גדולת הרוח וכלליות החיים, מחיי־שעה° לחיי־עולם°, בעל גדלות של הכרה והרצון כאחד, של המדע והמוסר° כאחד ביחוד </w:t>
       </w:r>
       <w:r>
         <w:rPr>
           <w:rStyle w:val="s038"/>
           <w:rtl/>
         </w:rPr>
-        <w:t>[</w:t>
-      </w:r>
-      <w:proofErr w:type="spellStart"/>
-      <w:r>
-        <w:rPr>
-          <w:rStyle w:val="s038"/>
-          <w:rtl/>
-        </w:rPr>
-        <w:t>צ"צ</w:t>
-      </w:r>
-      <w:proofErr w:type="spellEnd"/>
-      <w:r>
-        <w:rPr>
-          <w:rStyle w:val="s038"/>
-          <w:rtl/>
-        </w:rPr>
-        <w:t xml:space="preserve"> א כ].</w:t>
+        <w:t>[צ"צ א כ].</w:t>
       </w:r>
       <w:r>
         <w:rPr>
@@ -9257,25 +8051,7 @@
           <w:rFonts w:hint="cs"/>
           <w:rtl/>
         </w:rPr>
-        <w:t xml:space="preserve">[ל"י ב (מהדורת בית אל תשס"ג) </w:t>
-      </w:r>
-      <w:proofErr w:type="spellStart"/>
-      <w:r>
-        <w:rPr>
-          <w:rStyle w:val="s038"/>
-          <w:rFonts w:hint="cs"/>
-          <w:rtl/>
-        </w:rPr>
-        <w:t>עא</w:t>
-      </w:r>
-      <w:proofErr w:type="spellEnd"/>
-      <w:r>
-        <w:rPr>
-          <w:rStyle w:val="s038"/>
-          <w:rFonts w:hint="cs"/>
-          <w:rtl/>
-        </w:rPr>
-        <w:t>].</w:t>
+        <w:t>[ל"י ב (מהדורת בית אל תשס"ג) עא].</w:t>
       </w:r>
     </w:p>
     <w:p>
@@ -9337,25 +8113,7 @@
           <w:rFonts w:hint="cs"/>
           <w:rtl/>
         </w:rPr>
-        <w:t xml:space="preserve">[עפ"י ל"י ב (מהדורת בית אל תשס"ז) </w:t>
-      </w:r>
-      <w:proofErr w:type="spellStart"/>
-      <w:r>
-        <w:rPr>
-          <w:rStyle w:val="s038"/>
-          <w:rFonts w:hint="cs"/>
-          <w:rtl/>
-        </w:rPr>
-        <w:t>קכד</w:t>
-      </w:r>
-      <w:proofErr w:type="spellEnd"/>
-      <w:r>
-        <w:rPr>
-          <w:rStyle w:val="s038"/>
-          <w:rFonts w:hint="cs"/>
-          <w:rtl/>
-        </w:rPr>
-        <w:t>].</w:t>
+        <w:t>[עפ"י ל"י ב (מהדורת בית אל תשס"ז) קכד].</w:t>
       </w:r>
     </w:p>
     <w:p>
@@ -9393,29 +8151,7 @@
           <w:bCs/>
           <w:rtl/>
         </w:rPr>
-        <w:t>(</w:t>
-      </w:r>
-      <w:proofErr w:type="spellStart"/>
-      <w:r>
-        <w:rPr>
-          <w:rStyle w:val="s03"/>
-          <w:rFonts w:hint="cs"/>
-          <w:b/>
-          <w:bCs/>
-          <w:rtl/>
-        </w:rPr>
-        <w:t>מתבחן</w:t>
-      </w:r>
-      <w:proofErr w:type="spellEnd"/>
-      <w:r>
-        <w:rPr>
-          <w:rStyle w:val="s03"/>
-          <w:rFonts w:hint="cs"/>
-          <w:b/>
-          <w:bCs/>
-          <w:rtl/>
-        </w:rPr>
-        <w:t>)</w:t>
+        <w:t>(מתבחן)</w:t>
       </w:r>
       <w:r>
         <w:rPr>
@@ -9431,25 +8167,7 @@
           <w:rFonts w:hint="cs"/>
           <w:rtl/>
         </w:rPr>
-        <w:t xml:space="preserve">[עפ"י ל"י ב (מהדורת בית אל תשס"ז) </w:t>
-      </w:r>
-      <w:proofErr w:type="spellStart"/>
-      <w:r>
-        <w:rPr>
-          <w:rStyle w:val="s038"/>
-          <w:rFonts w:hint="cs"/>
-          <w:rtl/>
-        </w:rPr>
-        <w:t>קכב</w:t>
-      </w:r>
-      <w:proofErr w:type="spellEnd"/>
-      <w:r>
-        <w:rPr>
-          <w:rStyle w:val="s038"/>
-          <w:rFonts w:hint="cs"/>
-          <w:rtl/>
-        </w:rPr>
-        <w:t>].</w:t>
+        <w:t>[עפ"י ל"י ב (מהדורת בית אל תשס"ז) קכב].</w:t>
       </w:r>
     </w:p>
     <w:p>
@@ -9497,23 +8215,7 @@
           <w:rStyle w:val="s02"/>
           <w:rtl/>
         </w:rPr>
-        <w:t xml:space="preserve">- עומק ההבנה וחריפות השימוש בהם לכל חפץ. גודל הרושם שפועלים על הלומד, לענין התכונה של המוסר° המעשים הטובים </w:t>
-      </w:r>
-      <w:proofErr w:type="spellStart"/>
-      <w:r>
-        <w:rPr>
-          <w:rStyle w:val="s02"/>
-          <w:rtl/>
-        </w:rPr>
-        <w:t>ויראת־ד</w:t>
-      </w:r>
-      <w:proofErr w:type="spellEnd"/>
-      <w:r>
-        <w:rPr>
-          <w:rStyle w:val="s02"/>
-          <w:rtl/>
-        </w:rPr>
-        <w:t xml:space="preserve">'־הטהורה° </w:t>
+        <w:t xml:space="preserve">- עומק ההבנה וחריפות השימוש בהם לכל חפץ. גודל הרושם שפועלים על הלומד, לענין התכונה של המוסר° המעשים הטובים ויראת־ד'־הטהורה° </w:t>
       </w:r>
       <w:r>
         <w:rPr>
@@ -9588,8 +8290,6 @@
         </w:rPr>
         <w:cr/>
       </w:r>
-      <w:bookmarkStart w:id="1" w:name="_GoBack"/>
-      <w:bookmarkEnd w:id="1"/>
     </w:p>
     <w:sectPr>
       <w:headerReference w:type="even" r:id="rId9"/>
@@ -9680,29 +8380,7 @@
           <w:szCs w:val="16"/>
           <w:rtl/>
         </w:rPr>
-        <w:t xml:space="preserve">יחזקאל מד </w:t>
-      </w:r>
-      <w:proofErr w:type="spellStart"/>
-      <w:r>
-        <w:rPr>
-          <w:rStyle w:val="s03"/>
-          <w:rFonts w:hint="cs"/>
-          <w:sz w:val="16"/>
-          <w:szCs w:val="16"/>
-          <w:rtl/>
-        </w:rPr>
-        <w:t>כג</w:t>
-      </w:r>
-      <w:proofErr w:type="spellEnd"/>
-      <w:r>
-        <w:rPr>
-          <w:rStyle w:val="s03"/>
-          <w:rFonts w:hint="cs"/>
-          <w:sz w:val="16"/>
-          <w:szCs w:val="16"/>
-          <w:rtl/>
-        </w:rPr>
-        <w:t>.</w:t>
+        <w:t>יחזקאל מד כג.</w:t>
       </w:r>
     </w:p>
   </w:footnote>
@@ -9740,27 +8418,7 @@
           <w:sz w:val="18"/>
           <w:rtl/>
         </w:rPr>
-        <w:t xml:space="preserve">אבות ב ז, ד </w:t>
-      </w:r>
-      <w:proofErr w:type="spellStart"/>
-      <w:r>
-        <w:rPr>
-          <w:rStyle w:val="s03"/>
-          <w:rFonts w:hint="cs"/>
-          <w:sz w:val="18"/>
-          <w:rtl/>
-        </w:rPr>
-        <w:t>יג</w:t>
-      </w:r>
-      <w:proofErr w:type="spellEnd"/>
-      <w:r>
-        <w:rPr>
-          <w:rStyle w:val="s03"/>
-          <w:rFonts w:hint="cs"/>
-          <w:sz w:val="18"/>
-          <w:rtl/>
-        </w:rPr>
-        <w:t>.</w:t>
+        <w:t>אבות ב ז, ד יג.</w:t>
       </w:r>
     </w:p>
   </w:footnote>
@@ -9790,45 +8448,14 @@
         </w:rPr>
         <w:t xml:space="preserve"> </w:t>
       </w:r>
-      <w:proofErr w:type="spellStart"/>
-      <w:r>
-        <w:rPr>
-          <w:rStyle w:val="s03"/>
-          <w:rFonts w:hint="cs"/>
-          <w:sz w:val="18"/>
-          <w:rtl/>
-        </w:rPr>
-        <w:t>תנחומא</w:t>
-      </w:r>
-      <w:proofErr w:type="spellEnd"/>
-      <w:r>
-        <w:rPr>
-          <w:rStyle w:val="s03"/>
-          <w:rFonts w:hint="cs"/>
-          <w:sz w:val="18"/>
-          <w:rtl/>
-        </w:rPr>
-        <w:t xml:space="preserve"> במדבר </w:t>
-      </w:r>
-      <w:proofErr w:type="spellStart"/>
-      <w:r>
-        <w:rPr>
-          <w:rStyle w:val="s03"/>
-          <w:rFonts w:hint="cs"/>
-          <w:sz w:val="18"/>
-          <w:rtl/>
-        </w:rPr>
-        <w:t>יב</w:t>
-      </w:r>
-      <w:proofErr w:type="spellEnd"/>
-      <w:r>
-        <w:rPr>
-          <w:rStyle w:val="s03"/>
-          <w:rFonts w:hint="cs"/>
-          <w:sz w:val="18"/>
-          <w:rtl/>
-        </w:rPr>
-        <w:t>.</w:t>
+      <w:r>
+        <w:rPr>
+          <w:rStyle w:val="s03"/>
+          <w:rFonts w:hint="cs"/>
+          <w:sz w:val="18"/>
+          <w:rtl/>
+        </w:rPr>
+        <w:t>תנחומא במדבר יב.</w:t>
       </w:r>
     </w:p>
   </w:footnote>
@@ -9857,72 +8484,16 @@
           <w:sz w:val="18"/>
           <w:rtl/>
         </w:rPr>
-        <w:t xml:space="preserve"> דניאל ב לד "חָזֵה הֲוַיְתָ עַד דִּי </w:t>
-      </w:r>
-      <w:proofErr w:type="spellStart"/>
-      <w:r>
-        <w:rPr>
-          <w:rStyle w:val="s03"/>
-          <w:sz w:val="18"/>
-          <w:rtl/>
-        </w:rPr>
-        <w:t>הִתְגְּזֶרֶת</w:t>
-      </w:r>
-      <w:proofErr w:type="spellEnd"/>
-      <w:r>
-        <w:rPr>
-          <w:rStyle w:val="s03"/>
-          <w:sz w:val="18"/>
-          <w:rtl/>
-        </w:rPr>
-        <w:t xml:space="preserve"> אֶבֶן דִּי לָא בִידַיִן וּמְחָת </w:t>
-      </w:r>
-      <w:proofErr w:type="spellStart"/>
-      <w:r>
-        <w:rPr>
-          <w:rStyle w:val="s03"/>
-          <w:sz w:val="18"/>
-          <w:rtl/>
-        </w:rPr>
-        <w:t>לְצַלְמָא</w:t>
-      </w:r>
-      <w:proofErr w:type="spellEnd"/>
-      <w:r>
-        <w:rPr>
-          <w:rStyle w:val="s03"/>
-          <w:sz w:val="18"/>
-          <w:rtl/>
-        </w:rPr>
-        <w:t xml:space="preserve"> וגו'".</w:t>
-      </w:r>
-      <w:r>
-        <w:rPr>
-          <w:rStyle w:val="s03"/>
-          <w:rFonts w:hint="cs"/>
-          <w:sz w:val="18"/>
-          <w:rtl/>
-        </w:rPr>
-        <w:t xml:space="preserve"> ע"ע פנק' ג </w:t>
-      </w:r>
-      <w:proofErr w:type="spellStart"/>
-      <w:r>
-        <w:rPr>
-          <w:rStyle w:val="s03"/>
-          <w:rFonts w:hint="cs"/>
-          <w:sz w:val="18"/>
-          <w:rtl/>
-        </w:rPr>
-        <w:t>קנ</w:t>
-      </w:r>
-      <w:proofErr w:type="spellEnd"/>
-      <w:r>
-        <w:rPr>
-          <w:rStyle w:val="s03"/>
-          <w:rFonts w:hint="cs"/>
-          <w:sz w:val="18"/>
-          <w:rtl/>
-        </w:rPr>
-        <w:t>.</w:t>
+        <w:t xml:space="preserve"> דניאל ב לד "חָזֵה הֲוַיְתָ עַד דִּי הִתְגְּזֶרֶת אֶבֶן דִּי לָא בִידַיִן וּמְחָת לְצַלְמָא וגו'".</w:t>
+      </w:r>
+      <w:r>
+        <w:rPr>
+          <w:rStyle w:val="s03"/>
+          <w:rFonts w:hint="cs"/>
+          <w:sz w:val="18"/>
+          <w:rtl/>
+        </w:rPr>
+        <w:t xml:space="preserve"> ע"ע פנק' ג קנ.</w:t>
       </w:r>
     </w:p>
   </w:footnote>
@@ -9970,72 +8541,16 @@
           <w:sz w:val="18"/>
           <w:rtl/>
         </w:rPr>
-        <w:t xml:space="preserve"> - בדעת תבונות, עמ' </w:t>
-      </w:r>
-      <w:proofErr w:type="spellStart"/>
-      <w:r>
-        <w:rPr>
-          <w:rStyle w:val="s03"/>
-          <w:sz w:val="18"/>
-          <w:rtl/>
-        </w:rPr>
-        <w:t>עה</w:t>
-      </w:r>
-      <w:proofErr w:type="spellEnd"/>
-      <w:r>
-        <w:rPr>
-          <w:rStyle w:val="s03"/>
-          <w:sz w:val="18"/>
-          <w:rtl/>
-        </w:rPr>
-        <w:t xml:space="preserve"> (מהד' ר"ח </w:t>
-      </w:r>
-      <w:proofErr w:type="spellStart"/>
-      <w:r>
-        <w:rPr>
-          <w:rStyle w:val="s03"/>
-          <w:sz w:val="18"/>
-          <w:rtl/>
-        </w:rPr>
-        <w:t>פרידלנדר</w:t>
-      </w:r>
-      <w:proofErr w:type="spellEnd"/>
-      <w:r>
-        <w:rPr>
-          <w:rStyle w:val="s03"/>
-          <w:sz w:val="18"/>
-          <w:rtl/>
-        </w:rPr>
-        <w:t xml:space="preserve">) </w:t>
-      </w:r>
-      <w:r>
-        <w:rPr>
-          <w:rStyle w:val="s03"/>
-          <w:rFonts w:hint="cs"/>
-          <w:sz w:val="18"/>
-          <w:rtl/>
-        </w:rPr>
-        <w:t xml:space="preserve">כותב </w:t>
-      </w:r>
-      <w:proofErr w:type="spellStart"/>
-      <w:r>
-        <w:rPr>
-          <w:rStyle w:val="s03"/>
-          <w:rFonts w:hint="cs"/>
-          <w:sz w:val="18"/>
-          <w:rtl/>
-        </w:rPr>
-        <w:t>הרמח"ל</w:t>
-      </w:r>
-      <w:proofErr w:type="spellEnd"/>
-      <w:r>
-        <w:rPr>
-          <w:rStyle w:val="s03"/>
-          <w:rFonts w:hint="cs"/>
-          <w:sz w:val="18"/>
-          <w:rtl/>
-        </w:rPr>
-        <w:t xml:space="preserve"> </w:t>
+        <w:t xml:space="preserve"> - בדעת תבונות, עמ' עה (מהד' ר"ח פרידלנדר) </w:t>
+      </w:r>
+      <w:r>
+        <w:rPr>
+          <w:rStyle w:val="s03"/>
+          <w:rFonts w:hint="cs"/>
+          <w:sz w:val="18"/>
+          <w:rtl/>
+        </w:rPr>
+        <w:t xml:space="preserve">כותב הרמח"ל </w:t>
       </w:r>
       <w:r>
         <w:rPr>
@@ -10060,79 +8575,7 @@
           <w:sz w:val="18"/>
           <w:rtl/>
         </w:rPr>
-        <w:t xml:space="preserve"> ביחד". ובדרך מצותיך נא. "זיו הנפש הוא ענין חיוני מתפשט בגוף שהוא מקבל חיות זה וחי ממנו. וכך מהותו ועצמותו המחוייב המציאות, שהוא לבדו הוא, ואין זולתו, והוא חיי החיים, כשימשיך ויאיר ממנו ויגלה הארה </w:t>
-      </w:r>
-      <w:proofErr w:type="spellStart"/>
-      <w:r>
-        <w:rPr>
-          <w:rStyle w:val="s03"/>
-          <w:sz w:val="18"/>
-          <w:rtl/>
-        </w:rPr>
-        <w:t>בבחי</w:t>
-      </w:r>
-      <w:proofErr w:type="spellEnd"/>
-      <w:r>
-        <w:rPr>
-          <w:rStyle w:val="s03"/>
-          <w:sz w:val="18"/>
-          <w:rtl/>
-        </w:rPr>
-        <w:t xml:space="preserve">' זיו ענינה הוא המשכת חיים </w:t>
-      </w:r>
-      <w:proofErr w:type="spellStart"/>
-      <w:r>
-        <w:rPr>
-          <w:rStyle w:val="s03"/>
-          <w:sz w:val="18"/>
-          <w:rtl/>
-        </w:rPr>
-        <w:t>בבחי</w:t>
-      </w:r>
-      <w:proofErr w:type="spellEnd"/>
-      <w:r>
-        <w:rPr>
-          <w:rStyle w:val="s03"/>
-          <w:sz w:val="18"/>
-          <w:rtl/>
-        </w:rPr>
-        <w:t xml:space="preserve">' </w:t>
-      </w:r>
-      <w:proofErr w:type="spellStart"/>
-      <w:r>
-        <w:rPr>
-          <w:rStyle w:val="s03"/>
-          <w:sz w:val="18"/>
-          <w:rtl/>
-        </w:rPr>
-        <w:t>א"ס</w:t>
-      </w:r>
-      <w:proofErr w:type="spellEnd"/>
-      <w:r>
-        <w:rPr>
-          <w:rStyle w:val="s03"/>
-          <w:sz w:val="18"/>
-          <w:rtl/>
-        </w:rPr>
-        <w:t xml:space="preserve"> </w:t>
-      </w:r>
-      <w:proofErr w:type="spellStart"/>
-      <w:r>
-        <w:rPr>
-          <w:rStyle w:val="s03"/>
-          <w:sz w:val="18"/>
-          <w:rtl/>
-        </w:rPr>
-        <w:t>וז"ש</w:t>
-      </w:r>
-      <w:proofErr w:type="spellEnd"/>
-      <w:r>
-        <w:rPr>
-          <w:rStyle w:val="s03"/>
-          <w:sz w:val="18"/>
-          <w:rtl/>
-        </w:rPr>
-        <w:t xml:space="preserve"> הודו על ארץ ושמים כו' ופי' הוד וזיו". וע' בנספחות, מדור מחקרים, אור, זיו, ברק. ואור, זוהר, זיו.</w:t>
+        <w:t xml:space="preserve"> ביחד". ובדרך מצותיך נא. "זיו הנפש הוא ענין חיוני מתפשט בגוף שהוא מקבל חיות זה וחי ממנו. וכך מהותו ועצמותו המחוייב המציאות, שהוא לבדו הוא, ואין זולתו, והוא חיי החיים, כשימשיך ויאיר ממנו ויגלה הארה בבחי' זיו ענינה הוא המשכת חיים בבחי' א"ס וז"ש הודו על ארץ ושמים כו' ופי' הוד וזיו". וע' בנספחות, מדור מחקרים, אור, זיו, ברק. ואור, זוהר, זיו.</w:t>
       </w:r>
     </w:p>
   </w:footnote>
@@ -10228,25 +8671,7 @@
           <w:sz w:val="18"/>
           <w:rtl/>
         </w:rPr>
-        <w:t xml:space="preserve">- בין מושגים אלה </w:t>
-      </w:r>
-      <w:proofErr w:type="spellStart"/>
-      <w:r>
-        <w:rPr>
-          <w:rStyle w:val="s03"/>
-          <w:sz w:val="18"/>
-          <w:rtl/>
-        </w:rPr>
-        <w:t>התקשתי</w:t>
-      </w:r>
-      <w:proofErr w:type="spellEnd"/>
-      <w:r>
-        <w:rPr>
-          <w:rStyle w:val="s03"/>
-          <w:sz w:val="18"/>
-          <w:rtl/>
-        </w:rPr>
-        <w:t xml:space="preserve"> למצוא הבדל, מכל מקום חולקו ההגדרות למחלקות שונות על פי המונחים השונים.</w:t>
+        <w:t>- בין מושגים אלה התקשתי למצוא הבדל, מכל מקום חולקו ההגדרות למחלקות שונות על פי המונחים השונים.</w:t>
       </w:r>
     </w:p>
   </w:footnote>
@@ -10293,97 +8718,7 @@
           <w:sz w:val="18"/>
           <w:rtl/>
         </w:rPr>
-        <w:t xml:space="preserve">- ע"ע </w:t>
-      </w:r>
-      <w:proofErr w:type="spellStart"/>
-      <w:r>
-        <w:rPr>
-          <w:rStyle w:val="s03"/>
-          <w:sz w:val="18"/>
-          <w:rtl/>
-        </w:rPr>
-        <w:t>לשב"ו</w:t>
-      </w:r>
-      <w:proofErr w:type="spellEnd"/>
-      <w:r>
-        <w:rPr>
-          <w:rStyle w:val="s03"/>
-          <w:sz w:val="18"/>
-          <w:rtl/>
-        </w:rPr>
-        <w:t xml:space="preserve">, ס' </w:t>
-      </w:r>
-      <w:proofErr w:type="spellStart"/>
-      <w:r>
-        <w:rPr>
-          <w:rStyle w:val="s03"/>
-          <w:sz w:val="18"/>
-          <w:rtl/>
-        </w:rPr>
-        <w:t>הדע"ה</w:t>
-      </w:r>
-      <w:proofErr w:type="spellEnd"/>
-      <w:r>
-        <w:rPr>
-          <w:rStyle w:val="s03"/>
-          <w:sz w:val="18"/>
-          <w:rtl/>
-        </w:rPr>
-        <w:t xml:space="preserve">, </w:t>
-      </w:r>
-      <w:proofErr w:type="spellStart"/>
-      <w:r>
-        <w:rPr>
-          <w:rStyle w:val="s03"/>
-          <w:sz w:val="18"/>
-          <w:rtl/>
-        </w:rPr>
-        <w:t>ח"ב</w:t>
-      </w:r>
-      <w:proofErr w:type="spellEnd"/>
-      <w:r>
-        <w:rPr>
-          <w:rStyle w:val="s03"/>
-          <w:sz w:val="18"/>
-          <w:rtl/>
-        </w:rPr>
-        <w:t xml:space="preserve">, דרוש ד, ענף </w:t>
-      </w:r>
-      <w:proofErr w:type="spellStart"/>
-      <w:r>
-        <w:rPr>
-          <w:rStyle w:val="s03"/>
-          <w:sz w:val="18"/>
-          <w:rtl/>
-        </w:rPr>
-        <w:t>יב</w:t>
-      </w:r>
-      <w:proofErr w:type="spellEnd"/>
-      <w:r>
-        <w:rPr>
-          <w:rStyle w:val="s03"/>
-          <w:sz w:val="18"/>
-          <w:rtl/>
-        </w:rPr>
-        <w:t xml:space="preserve">, סי' </w:t>
-      </w:r>
-      <w:proofErr w:type="spellStart"/>
-      <w:r>
-        <w:rPr>
-          <w:rStyle w:val="s03"/>
-          <w:sz w:val="18"/>
-          <w:rtl/>
-        </w:rPr>
-        <w:t>יב</w:t>
-      </w:r>
-      <w:proofErr w:type="spellEnd"/>
-      <w:r>
-        <w:rPr>
-          <w:rStyle w:val="s03"/>
-          <w:sz w:val="18"/>
-          <w:rtl/>
-        </w:rPr>
-        <w:t>.</w:t>
+        <w:t>- ע"ע לשב"ו, ס' הדע"ה, ח"ב, דרוש ד, ענף יב, סי' יב.</w:t>
       </w:r>
     </w:p>
   </w:footnote>
@@ -10421,27 +8756,7 @@
           <w:sz w:val="18"/>
           <w:rtl/>
         </w:rPr>
-        <w:t xml:space="preserve">ע' רש"י ד"ה תורת משה חולין </w:t>
-      </w:r>
-      <w:proofErr w:type="spellStart"/>
-      <w:r>
-        <w:rPr>
-          <w:rStyle w:val="s03"/>
-          <w:rFonts w:hint="cs"/>
-          <w:sz w:val="18"/>
-          <w:rtl/>
-        </w:rPr>
-        <w:t>קלז</w:t>
-      </w:r>
-      <w:proofErr w:type="spellEnd"/>
-      <w:r>
-        <w:rPr>
-          <w:rStyle w:val="s03"/>
-          <w:rFonts w:hint="cs"/>
-          <w:sz w:val="18"/>
-          <w:rtl/>
-        </w:rPr>
-        <w:t>.</w:t>
+        <w:t>ע' רש"י ד"ה תורת משה חולין קלז.</w:t>
       </w:r>
     </w:p>
   </w:footnote>
@@ -10470,27 +8785,7 @@
           <w:sz w:val="18"/>
           <w:rtl/>
         </w:rPr>
-        <w:t xml:space="preserve"> מדרש תהילים </w:t>
-      </w:r>
-      <w:proofErr w:type="spellStart"/>
-      <w:r>
-        <w:rPr>
-          <w:rStyle w:val="s03"/>
-          <w:rFonts w:hint="cs"/>
-          <w:sz w:val="18"/>
-          <w:rtl/>
-        </w:rPr>
-        <w:t>קיז</w:t>
-      </w:r>
-      <w:proofErr w:type="spellEnd"/>
-      <w:r>
-        <w:rPr>
-          <w:rStyle w:val="s03"/>
-          <w:rFonts w:hint="cs"/>
-          <w:sz w:val="18"/>
-          <w:rtl/>
-        </w:rPr>
-        <w:t>.</w:t>
+        <w:t xml:space="preserve"> מדרש תהילים קיז.</w:t>
       </w:r>
     </w:p>
   </w:footnote>
@@ -10527,27 +8822,7 @@
           <w:sz w:val="18"/>
           <w:rtl/>
         </w:rPr>
-        <w:t xml:space="preserve">פסחים </w:t>
-      </w:r>
-      <w:proofErr w:type="spellStart"/>
-      <w:r>
-        <w:rPr>
-          <w:rStyle w:val="s03"/>
-          <w:rFonts w:hint="cs"/>
-          <w:sz w:val="18"/>
-          <w:rtl/>
-        </w:rPr>
-        <w:t>קיח</w:t>
-      </w:r>
-      <w:proofErr w:type="spellEnd"/>
-      <w:r>
-        <w:rPr>
-          <w:rStyle w:val="s03"/>
-          <w:rFonts w:hint="cs"/>
-          <w:sz w:val="18"/>
-          <w:rtl/>
-        </w:rPr>
-        <w:t>:</w:t>
+        <w:t>פסחים קיח:</w:t>
       </w:r>
     </w:p>
   </w:footnote>
@@ -10597,99 +8872,15 @@
           <w:sz w:val="18"/>
           <w:rtl/>
         </w:rPr>
-        <w:t xml:space="preserve"> </w:t>
-      </w:r>
-      <w:proofErr w:type="spellStart"/>
-      <w:r>
-        <w:rPr>
-          <w:rStyle w:val="s03"/>
-          <w:b/>
-          <w:bCs/>
-          <w:sz w:val="18"/>
-          <w:rtl/>
-        </w:rPr>
-        <w:t>דיראה</w:t>
-      </w:r>
-      <w:proofErr w:type="spellEnd"/>
-      <w:r>
-        <w:rPr>
-          <w:rStyle w:val="s03"/>
-          <w:b/>
-          <w:bCs/>
-          <w:sz w:val="18"/>
-          <w:rtl/>
-        </w:rPr>
-        <w:t xml:space="preserve"> </w:t>
-      </w:r>
-      <w:proofErr w:type="spellStart"/>
-      <w:r>
-        <w:rPr>
-          <w:rStyle w:val="s03"/>
-          <w:b/>
-          <w:bCs/>
-          <w:sz w:val="18"/>
-          <w:rtl/>
-        </w:rPr>
-        <w:t>עילאה</w:t>
-      </w:r>
-      <w:proofErr w:type="spellEnd"/>
-      <w:r>
-        <w:rPr>
-          <w:rStyle w:val="s03"/>
-          <w:b/>
-          <w:bCs/>
-          <w:sz w:val="18"/>
-          <w:rtl/>
-        </w:rPr>
-        <w:t xml:space="preserve">, השלמות </w:t>
-      </w:r>
-      <w:proofErr w:type="spellStart"/>
-      <w:r>
-        <w:rPr>
-          <w:rStyle w:val="s03"/>
-          <w:b/>
-          <w:bCs/>
-          <w:sz w:val="18"/>
-          <w:rtl/>
-        </w:rPr>
-        <w:t>האלהית</w:t>
-      </w:r>
-      <w:proofErr w:type="spellEnd"/>
-      <w:r>
-        <w:rPr>
-          <w:rStyle w:val="s03"/>
-          <w:b/>
-          <w:bCs/>
-          <w:sz w:val="18"/>
-          <w:rtl/>
-        </w:rPr>
-        <w:t xml:space="preserve"> הנוראה</w:t>
-      </w:r>
-      <w:r>
-        <w:rPr>
-          <w:rStyle w:val="s03"/>
-          <w:sz w:val="18"/>
-          <w:rtl/>
-        </w:rPr>
-        <w:t xml:space="preserve"> - ע' זוהר </w:t>
-      </w:r>
-      <w:proofErr w:type="spellStart"/>
-      <w:r>
-        <w:rPr>
-          <w:rStyle w:val="s03"/>
-          <w:sz w:val="18"/>
-          <w:rtl/>
-        </w:rPr>
-        <w:t>ח"ב</w:t>
-      </w:r>
-      <w:proofErr w:type="spellEnd"/>
-      <w:r>
-        <w:rPr>
-          <w:rStyle w:val="s03"/>
-          <w:sz w:val="18"/>
-          <w:rtl/>
-        </w:rPr>
-        <w:t xml:space="preserve"> עט.</w:t>
+        <w:t xml:space="preserve"> דיראה עילאה, השלמות האלהית הנוראה</w:t>
+      </w:r>
+      <w:r>
+        <w:rPr>
+          <w:rStyle w:val="s03"/>
+          <w:sz w:val="18"/>
+          <w:rtl/>
+        </w:rPr>
+        <w:t xml:space="preserve"> - ע' זוהר ח"ב עט.</w:t>
       </w:r>
     </w:p>
   </w:footnote>
@@ -10760,47 +8951,7 @@
           <w:sz w:val="18"/>
           <w:rtl/>
         </w:rPr>
-        <w:t>(</w:t>
-      </w:r>
-      <w:proofErr w:type="spellStart"/>
-      <w:r>
-        <w:rPr>
-          <w:rStyle w:val="s03"/>
-          <w:rFonts w:hint="cs"/>
-          <w:sz w:val="18"/>
-          <w:rtl/>
-        </w:rPr>
-        <w:t>קסח</w:t>
-      </w:r>
-      <w:proofErr w:type="spellEnd"/>
-      <w:r>
-        <w:rPr>
-          <w:rStyle w:val="s03"/>
-          <w:rFonts w:hint="cs"/>
-          <w:sz w:val="18"/>
-          <w:rtl/>
-        </w:rPr>
-        <w:t xml:space="preserve">. במהדורה עם ביאור </w:t>
-      </w:r>
-      <w:proofErr w:type="spellStart"/>
-      <w:r>
-        <w:rPr>
-          <w:rStyle w:val="s03"/>
-          <w:rFonts w:hint="cs"/>
-          <w:sz w:val="18"/>
-          <w:rtl/>
-        </w:rPr>
-        <w:t>הגר"א</w:t>
-      </w:r>
-      <w:proofErr w:type="spellEnd"/>
-      <w:r>
-        <w:rPr>
-          <w:rStyle w:val="s03"/>
-          <w:rFonts w:hint="cs"/>
-          <w:sz w:val="18"/>
-          <w:rtl/>
-        </w:rPr>
-        <w:t>) "</w:t>
+        <w:t>(קסח. במהדורה עם ביאור הגר"א) "</w:t>
       </w:r>
       <w:r>
         <w:rPr>
@@ -10810,105 +8961,22 @@
         </w:rPr>
         <w:t xml:space="preserve">ישראל </w:t>
       </w:r>
-      <w:proofErr w:type="spellStart"/>
-      <w:r>
-        <w:rPr>
-          <w:rStyle w:val="s03"/>
-          <w:rFonts w:hint="cs"/>
-          <w:sz w:val="18"/>
-          <w:rtl/>
-        </w:rPr>
-        <w:t>וכו</w:t>
-      </w:r>
-      <w:proofErr w:type="spellEnd"/>
-      <w:r>
-        <w:rPr>
-          <w:rStyle w:val="s03"/>
-          <w:rFonts w:hint="cs"/>
-          <w:sz w:val="18"/>
-          <w:rtl/>
-        </w:rPr>
-        <w:t>'</w:t>
-      </w:r>
-      <w:r>
-        <w:rPr>
-          <w:rStyle w:val="s03"/>
-          <w:sz w:val="18"/>
-          <w:rtl/>
-        </w:rPr>
-        <w:t xml:space="preserve">, אף על גב </w:t>
-      </w:r>
-      <w:proofErr w:type="spellStart"/>
-      <w:r>
-        <w:rPr>
-          <w:rStyle w:val="s03"/>
-          <w:sz w:val="18"/>
-          <w:rtl/>
-        </w:rPr>
-        <w:t>דהוו</w:t>
-      </w:r>
-      <w:proofErr w:type="spellEnd"/>
-      <w:r>
-        <w:rPr>
-          <w:rStyle w:val="s03"/>
-          <w:sz w:val="18"/>
-          <w:rtl/>
-        </w:rPr>
-        <w:t xml:space="preserve"> </w:t>
-      </w:r>
-      <w:proofErr w:type="spellStart"/>
-      <w:r>
-        <w:rPr>
-          <w:rStyle w:val="s03"/>
-          <w:sz w:val="18"/>
-          <w:rtl/>
-        </w:rPr>
-        <w:t>מחוייבין</w:t>
-      </w:r>
-      <w:proofErr w:type="spellEnd"/>
-      <w:r>
-        <w:rPr>
-          <w:rStyle w:val="s03"/>
-          <w:sz w:val="18"/>
-          <w:rtl/>
-        </w:rPr>
-        <w:t xml:space="preserve"> בכמה </w:t>
-      </w:r>
-      <w:proofErr w:type="spellStart"/>
-      <w:r>
-        <w:rPr>
-          <w:rStyle w:val="s03"/>
-          <w:sz w:val="18"/>
-          <w:rtl/>
-        </w:rPr>
-        <w:t>חובין</w:t>
-      </w:r>
-      <w:proofErr w:type="spellEnd"/>
-      <w:r>
-        <w:rPr>
-          <w:rStyle w:val="s03"/>
-          <w:sz w:val="18"/>
-          <w:rtl/>
-        </w:rPr>
-        <w:t xml:space="preserve">, כמה </w:t>
-      </w:r>
-      <w:proofErr w:type="spellStart"/>
-      <w:r>
-        <w:rPr>
-          <w:rStyle w:val="s03"/>
-          <w:sz w:val="18"/>
-          <w:rtl/>
-        </w:rPr>
-        <w:t>דאמרין</w:t>
-      </w:r>
-      <w:proofErr w:type="spellEnd"/>
-      <w:r>
-        <w:rPr>
-          <w:rStyle w:val="s03"/>
-          <w:sz w:val="18"/>
-          <w:rtl/>
-        </w:rPr>
-        <w:t xml:space="preserve"> </w:t>
+      <w:r>
+        <w:rPr>
+          <w:rStyle w:val="s03"/>
+          <w:rFonts w:hint="cs"/>
+          <w:sz w:val="18"/>
+          <w:rtl/>
+        </w:rPr>
+        <w:t>וכו'</w:t>
+      </w:r>
+      <w:r>
+        <w:rPr>
+          <w:rStyle w:val="s03"/>
+          <w:sz w:val="18"/>
+          <w:rtl/>
+        </w:rPr>
+        <w:t xml:space="preserve">, אף על גב דהוו מחוייבין בכמה חובין, כמה דאמרין </w:t>
       </w:r>
       <w:r>
         <w:rPr>
@@ -11012,7 +9080,6 @@
         </w:rPr>
         <w:t xml:space="preserve"> </w:t>
       </w:r>
-      <w:proofErr w:type="spellStart"/>
       <w:r>
         <w:rPr>
           <w:rStyle w:val="s03"/>
@@ -11028,16 +9095,7 @@
           <w:sz w:val="18"/>
           <w:rtl/>
         </w:rPr>
-        <w:t>גלותא</w:t>
-      </w:r>
-      <w:proofErr w:type="spellEnd"/>
-      <w:r>
-        <w:rPr>
-          <w:rStyle w:val="s03"/>
-          <w:sz w:val="18"/>
-          <w:rtl/>
-        </w:rPr>
-        <w:t>, ו</w:t>
+        <w:t>גלותא, ו</w:t>
       </w:r>
       <w:r>
         <w:rPr>
@@ -11054,18 +9112,8 @@
           <w:sz w:val="18"/>
           <w:rtl/>
         </w:rPr>
-        <w:t xml:space="preserve">לא ימשול </w:t>
-      </w:r>
-      <w:proofErr w:type="spellStart"/>
-      <w:r>
-        <w:rPr>
-          <w:rStyle w:val="s03"/>
-          <w:sz w:val="18"/>
-          <w:rtl/>
-        </w:rPr>
-        <w:t>למוכרה</w:t>
-      </w:r>
-      <w:proofErr w:type="spellEnd"/>
+        <w:t>לא ימשול למוכרה</w:t>
+      </w:r>
       <w:r>
         <w:rPr>
           <w:rStyle w:val="s03"/>
@@ -11081,25 +9129,7 @@
           <w:sz w:val="18"/>
           <w:rtl/>
         </w:rPr>
-        <w:t xml:space="preserve"> </w:t>
-      </w:r>
-      <w:proofErr w:type="spellStart"/>
-      <w:r>
-        <w:rPr>
-          <w:rStyle w:val="s03"/>
-          <w:sz w:val="18"/>
-          <w:rtl/>
-        </w:rPr>
-        <w:t>בגלותא</w:t>
-      </w:r>
-      <w:proofErr w:type="spellEnd"/>
-      <w:r>
-        <w:rPr>
-          <w:rStyle w:val="s03"/>
-          <w:sz w:val="18"/>
-          <w:rtl/>
-        </w:rPr>
-        <w:t xml:space="preserve">, </w:t>
+        <w:t xml:space="preserve"> בגלותא, </w:t>
       </w:r>
       <w:r>
         <w:rPr>
@@ -11133,25 +9163,7 @@
           <w:sz w:val="18"/>
           <w:rtl/>
         </w:rPr>
-        <w:t xml:space="preserve">, בגין </w:t>
-      </w:r>
-      <w:proofErr w:type="spellStart"/>
-      <w:r>
-        <w:rPr>
-          <w:rStyle w:val="s03"/>
-          <w:sz w:val="18"/>
-          <w:rtl/>
-        </w:rPr>
-        <w:t>דבגדו</w:t>
-      </w:r>
-      <w:proofErr w:type="spellEnd"/>
-      <w:r>
-        <w:rPr>
-          <w:rStyle w:val="s03"/>
-          <w:sz w:val="18"/>
-          <w:rtl/>
-        </w:rPr>
-        <w:t xml:space="preserve"> בעבודה ז</w:t>
+        <w:t>, בגין דבגדו בעבודה ז</w:t>
       </w:r>
       <w:r>
         <w:rPr>
@@ -11252,16 +9264,7 @@
           <w:sz w:val="18"/>
           <w:rtl/>
         </w:rPr>
-        <w:t xml:space="preserve">קובץ א </w:t>
-      </w:r>
-      <w:proofErr w:type="spellStart"/>
-      <w:r>
-        <w:rPr>
-          <w:rStyle w:val="s03"/>
-          <w:sz w:val="18"/>
-          <w:rtl/>
-        </w:rPr>
-        <w:t>תשכ</w:t>
+        <w:t>קובץ א תשכ</w:t>
       </w:r>
       <w:r>
         <w:rPr>
@@ -11272,7 +9275,6 @@
         </w:rPr>
         <w:t>ז</w:t>
       </w:r>
-      <w:proofErr w:type="spellEnd"/>
       <w:r>
         <w:rPr>
           <w:rStyle w:val="s03"/>
@@ -13149,7 +11151,7 @@
 </file>
 
 <file path=customXml/itemProps1.xml><?xml version="1.0" encoding="utf-8"?>
-<ds:datastoreItem xmlns:ds="http://schemas.openxmlformats.org/officeDocument/2006/customXml" ds:itemID="{4270C3DF-9624-4938-A285-B82BB50FAB45}">
+<ds:datastoreItem xmlns:ds="http://schemas.openxmlformats.org/officeDocument/2006/customXml" ds:itemID="{044107AC-7E7A-4ED6-98F7-3FEBF425D3B0}">
   <ds:schemaRefs>
     <ds:schemaRef ds:uri="http://schemas.openxmlformats.org/officeDocument/2006/bibliography"/>
   </ds:schemaRefs>

</xml_diff>

<commit_message>
Fixing appendix fonts and sizes
</commit_message>
<xml_diff>
--- a/dict_check.docx
+++ b/dict_check.docx
@@ -699,6 +699,7 @@
           <w:szCs w:val="28"/>
           <w:rtl/>
         </w:rPr>
+        <w:lastRenderedPageBreak/>
         <w:t>א</w:t>
       </w:r>
     </w:p>
@@ -863,7 +864,23 @@
           <w:rStyle w:val="s03"/>
           <w:rtl/>
         </w:rPr>
-        <w:t xml:space="preserve">[ע"א א ב נג]. </w:t>
+        <w:t xml:space="preserve">[ע"א א ב </w:t>
+      </w:r>
+      <w:proofErr w:type="spellStart"/>
+      <w:r>
+        <w:rPr>
+          <w:rStyle w:val="s03"/>
+          <w:rtl/>
+        </w:rPr>
+        <w:t>נג</w:t>
+      </w:r>
+      <w:proofErr w:type="spellEnd"/>
+      <w:r>
+        <w:rPr>
+          <w:rStyle w:val="s03"/>
+          <w:rtl/>
+        </w:rPr>
+        <w:t xml:space="preserve">]. </w:t>
       </w:r>
       <w:r>
         <w:rPr>
@@ -872,6 +889,989 @@
         </w:rPr>
         <w:cr/>
       </w:r>
+    </w:p>
+    <w:p>
+      <w:pPr>
+        <w:autoSpaceDE w:val="0"/>
+        <w:autoSpaceDN w:val="0"/>
+        <w:adjustRightInd w:val="0"/>
+        <w:spacing w:line="240" w:lineRule="exact"/>
+        <w:jc w:val="both"/>
+        <w:rPr>
+          <w:rStyle w:val="s1510"/>
+          <w:b/>
+          <w:bCs w:val="0"/>
+          <w:rtl/>
+        </w:rPr>
+      </w:pPr>
+      <w:r>
+        <w:rPr>
+          <w:rStyle w:val="s11"/>
+          <w:rFonts w:hint="cs"/>
+          <w:rtl/>
+        </w:rPr>
+        <w:t>אז</w:t>
+      </w:r>
+      <w:r>
+        <w:rPr>
+          <w:rStyle w:val="s03"/>
+          <w:rFonts w:hint="cs"/>
+          <w:b/>
+          <w:bCs/>
+          <w:rtl/>
+        </w:rPr>
+        <w:t xml:space="preserve"> </w:t>
+      </w:r>
+      <w:r>
+        <w:rPr>
+          <w:rStyle w:val="s03"/>
+          <w:rFonts w:hint="cs"/>
+          <w:rtl/>
+        </w:rPr>
+        <w:t>- ב</w:t>
+      </w:r>
+      <w:r>
+        <w:rPr>
+          <w:rStyle w:val="s03"/>
+          <w:rFonts w:hint="eastAsia"/>
+          <w:rtl/>
+        </w:rPr>
+        <w:t>מאמרי</w:t>
+      </w:r>
+      <w:r>
+        <w:rPr>
+          <w:rStyle w:val="s03"/>
+          <w:rtl/>
+        </w:rPr>
+        <w:t xml:space="preserve"> הראיה </w:t>
+      </w:r>
+      <w:r>
+        <w:rPr>
+          <w:rStyle w:val="s03"/>
+          <w:rFonts w:hint="cs"/>
+          <w:sz w:val="16"/>
+          <w:szCs w:val="16"/>
+          <w:rtl/>
+        </w:rPr>
+        <w:t xml:space="preserve">165: </w:t>
+      </w:r>
+      <w:r>
+        <w:rPr>
+          <w:rStyle w:val="s03"/>
+          <w:rFonts w:hint="cs"/>
+          <w:rtl/>
+        </w:rPr>
+        <w:t>"</w:t>
+      </w:r>
+      <w:r>
+        <w:rPr>
+          <w:rStyle w:val="s03"/>
+          <w:rtl/>
+        </w:rPr>
+        <w:t xml:space="preserve">כי </w:t>
+      </w:r>
+      <w:r>
+        <w:rPr>
+          <w:rStyle w:val="s03"/>
+          <w:rFonts w:hint="eastAsia"/>
+          <w:b/>
+          <w:bCs/>
+          <w:rtl/>
+        </w:rPr>
+        <w:t>אז</w:t>
+      </w:r>
+      <w:r>
+        <w:rPr>
+          <w:rStyle w:val="s03"/>
+          <w:b/>
+          <w:bCs/>
+          <w:rtl/>
+        </w:rPr>
+        <w:t xml:space="preserve">, </w:t>
+      </w:r>
+      <w:r>
+        <w:rPr>
+          <w:rStyle w:val="s03"/>
+          <w:rFonts w:hint="eastAsia"/>
+          <w:b/>
+          <w:bCs/>
+          <w:rtl/>
+        </w:rPr>
+        <w:t>דוקא</w:t>
+      </w:r>
+      <w:r>
+        <w:rPr>
+          <w:rStyle w:val="s03"/>
+          <w:b/>
+          <w:bCs/>
+          <w:rtl/>
+        </w:rPr>
+        <w:t xml:space="preserve"> </w:t>
+      </w:r>
+      <w:r>
+        <w:rPr>
+          <w:rStyle w:val="s03"/>
+          <w:rFonts w:hint="eastAsia"/>
+          <w:b/>
+          <w:bCs/>
+          <w:rtl/>
+        </w:rPr>
+        <w:t>אז</w:t>
+      </w:r>
+      <w:r>
+        <w:rPr>
+          <w:rStyle w:val="s03"/>
+          <w:rtl/>
+        </w:rPr>
+        <w:t xml:space="preserve">, כאשר עוד הפעם כיום </w:t>
+      </w:r>
+      <w:proofErr w:type="spellStart"/>
+      <w:r>
+        <w:rPr>
+          <w:rStyle w:val="s03"/>
+          <w:rtl/>
+        </w:rPr>
+        <w:t>צאתינו</w:t>
+      </w:r>
+      <w:proofErr w:type="spellEnd"/>
+      <w:r>
+        <w:rPr>
+          <w:rStyle w:val="s03"/>
+          <w:rtl/>
+        </w:rPr>
+        <w:t xml:space="preserve"> ממצרים נעמוד על רגלי עצמנו בעצמה </w:t>
+      </w:r>
+      <w:proofErr w:type="spellStart"/>
+      <w:r>
+        <w:rPr>
+          <w:rStyle w:val="s03"/>
+          <w:rFonts w:hint="eastAsia"/>
+          <w:rtl/>
+        </w:rPr>
+        <w:t>הנשמתית</w:t>
+      </w:r>
+      <w:proofErr w:type="spellEnd"/>
+      <w:r>
+        <w:rPr>
+          <w:rStyle w:val="s03"/>
+          <w:rtl/>
+        </w:rPr>
+        <w:t xml:space="preserve">, להיות דורכים על במתי </w:t>
+      </w:r>
+      <w:r>
+        <w:rPr>
+          <w:rStyle w:val="s03"/>
+          <w:rFonts w:hint="eastAsia"/>
+          <w:rtl/>
+        </w:rPr>
+        <w:t>ארץ</w:t>
+      </w:r>
+      <w:r>
+        <w:rPr>
+          <w:rStyle w:val="s03"/>
+          <w:rtl/>
+        </w:rPr>
+        <w:t xml:space="preserve"> בגאון </w:t>
+      </w:r>
+      <w:r>
+        <w:rPr>
+          <w:rStyle w:val="s03"/>
+          <w:rFonts w:hint="eastAsia"/>
+          <w:rtl/>
+        </w:rPr>
+        <w:t>ד</w:t>
+      </w:r>
+      <w:r>
+        <w:rPr>
+          <w:rStyle w:val="s03"/>
+          <w:rtl/>
+        </w:rPr>
+        <w:t xml:space="preserve">' צור </w:t>
+      </w:r>
+      <w:r>
+        <w:rPr>
+          <w:rStyle w:val="s03"/>
+          <w:rFonts w:hint="eastAsia"/>
+          <w:rtl/>
+        </w:rPr>
+        <w:t>ישראל</w:t>
+      </w:r>
+      <w:r>
+        <w:rPr>
+          <w:rStyle w:val="s03"/>
+          <w:rtl/>
+        </w:rPr>
+        <w:t xml:space="preserve">, </w:t>
+      </w:r>
+      <w:r>
+        <w:rPr>
+          <w:rStyle w:val="s03"/>
+          <w:rFonts w:hint="eastAsia"/>
+          <w:rtl/>
+        </w:rPr>
+        <w:t>אז</w:t>
+      </w:r>
+      <w:r>
+        <w:rPr>
+          <w:rStyle w:val="s03"/>
+          <w:rtl/>
+        </w:rPr>
+        <w:t xml:space="preserve"> יראו כל העמים צדקנו, ומשפט </w:t>
+      </w:r>
+      <w:proofErr w:type="spellStart"/>
+      <w:r>
+        <w:rPr>
+          <w:rStyle w:val="s03"/>
+          <w:rtl/>
+        </w:rPr>
+        <w:t>חירותינו</w:t>
+      </w:r>
+      <w:proofErr w:type="spellEnd"/>
+      <w:r>
+        <w:rPr>
+          <w:rStyle w:val="s03"/>
+          <w:rtl/>
+        </w:rPr>
+        <w:t xml:space="preserve"> יגלה ויראה על </w:t>
+      </w:r>
+      <w:r>
+        <w:rPr>
+          <w:rStyle w:val="s03"/>
+          <w:rFonts w:hint="eastAsia"/>
+          <w:rtl/>
+        </w:rPr>
+        <w:t>פני</w:t>
+      </w:r>
+      <w:r>
+        <w:rPr>
+          <w:rStyle w:val="s03"/>
+          <w:rtl/>
+        </w:rPr>
+        <w:t xml:space="preserve"> כל מלא </w:t>
+      </w:r>
+      <w:r>
+        <w:rPr>
+          <w:rStyle w:val="s03"/>
+          <w:rFonts w:hint="eastAsia"/>
+          <w:rtl/>
+        </w:rPr>
+        <w:t>עולם</w:t>
+      </w:r>
+      <w:r>
+        <w:rPr>
+          <w:rStyle w:val="s03"/>
+          <w:rFonts w:hint="cs"/>
+          <w:rtl/>
+        </w:rPr>
+        <w:t>"</w:t>
+      </w:r>
+      <w:r>
+        <w:rPr>
+          <w:rStyle w:val="s03"/>
+          <w:rtl/>
+        </w:rPr>
+        <w:t xml:space="preserve">. </w:t>
+      </w:r>
+      <w:r>
+        <w:rPr>
+          <w:rStyle w:val="s03"/>
+          <w:rFonts w:hint="cs"/>
+          <w:rtl/>
+        </w:rPr>
+        <w:t>וב</w:t>
+      </w:r>
+      <w:r>
+        <w:rPr>
+          <w:rStyle w:val="s03"/>
+          <w:rtl/>
+        </w:rPr>
+        <w:t>ש</w:t>
+      </w:r>
+      <w:r>
+        <w:rPr>
+          <w:rStyle w:val="s03"/>
+          <w:rFonts w:hint="cs"/>
+          <w:rtl/>
+        </w:rPr>
+        <w:t>"</w:t>
+      </w:r>
+      <w:r>
+        <w:rPr>
+          <w:rStyle w:val="s03"/>
+          <w:rtl/>
+        </w:rPr>
+        <w:t>ק</w:t>
+      </w:r>
+      <w:r>
+        <w:rPr>
+          <w:rStyle w:val="s03"/>
+          <w:rFonts w:hint="cs"/>
+          <w:rtl/>
+        </w:rPr>
+        <w:t xml:space="preserve">, </w:t>
+      </w:r>
+      <w:r>
+        <w:rPr>
+          <w:rStyle w:val="s03"/>
+          <w:rtl/>
+        </w:rPr>
+        <w:t>קובץ א תפח</w:t>
+      </w:r>
+      <w:r>
+        <w:rPr>
+          <w:rStyle w:val="s03"/>
+          <w:rFonts w:hint="cs"/>
+          <w:rtl/>
+        </w:rPr>
+        <w:t>:</w:t>
+      </w:r>
+      <w:r>
+        <w:rPr>
+          <w:rFonts w:hint="cs"/>
+          <w:szCs w:val="18"/>
+          <w:rtl/>
+        </w:rPr>
+        <w:t xml:space="preserve"> </w:t>
+      </w:r>
+      <w:r>
+        <w:rPr>
+          <w:szCs w:val="18"/>
+          <w:rtl/>
+        </w:rPr>
+        <w:t xml:space="preserve">בעלי הפנימיות משתוממים הם בעת שהחיצוניות נושאת את דגלה ברמה בחיים. אבל עליהם לדעת, כי הפנימיות היא </w:t>
+      </w:r>
+      <w:r>
+        <w:rPr>
+          <w:b/>
+          <w:bCs/>
+          <w:szCs w:val="18"/>
+          <w:rtl/>
+        </w:rPr>
+        <w:t>אז</w:t>
+      </w:r>
+      <w:r>
+        <w:rPr>
+          <w:rFonts w:hint="cs"/>
+          <w:b/>
+          <w:bCs/>
+          <w:szCs w:val="18"/>
+          <w:rtl/>
+        </w:rPr>
+        <w:t>,</w:t>
+      </w:r>
+      <w:r>
+        <w:rPr>
+          <w:b/>
+          <w:bCs/>
+          <w:szCs w:val="18"/>
+          <w:rtl/>
+        </w:rPr>
+        <w:t xml:space="preserve"> רק אז</w:t>
+      </w:r>
+      <w:r>
+        <w:rPr>
+          <w:rFonts w:hint="cs"/>
+          <w:b/>
+          <w:bCs/>
+          <w:szCs w:val="18"/>
+          <w:rtl/>
+        </w:rPr>
+        <w:t>,</w:t>
+      </w:r>
+      <w:r>
+        <w:rPr>
+          <w:szCs w:val="18"/>
+          <w:rtl/>
+        </w:rPr>
+        <w:t xml:space="preserve"> מנצחת, כשהיא מוצאה לפניה עולם ערוך ומסודר, אברים בריאים, ולב אמיץ, חושים מפותחים, וסדרי יופי, נקיות וטהרה, מוסר נימוסי, ודרך ארץ, ומרץ, ואהבה לחיים ולעולם. </w:t>
+      </w:r>
+      <w:r>
+        <w:rPr>
+          <w:b/>
+          <w:bCs/>
+          <w:szCs w:val="18"/>
+          <w:rtl/>
+        </w:rPr>
+        <w:t>אז</w:t>
+      </w:r>
+      <w:r>
+        <w:rPr>
+          <w:szCs w:val="18"/>
+          <w:rtl/>
+        </w:rPr>
+        <w:t xml:space="preserve"> תוכל הפנימיות לשלוט על ממלכה מלאה אונים</w:t>
+      </w:r>
+      <w:r>
+        <w:rPr>
+          <w:rFonts w:hint="cs"/>
+          <w:szCs w:val="18"/>
+          <w:rtl/>
+        </w:rPr>
+        <w:t>"</w:t>
+      </w:r>
+      <w:r>
+        <w:rPr>
+          <w:szCs w:val="18"/>
+          <w:rtl/>
+        </w:rPr>
+        <w:t xml:space="preserve">. </w:t>
+      </w:r>
+      <w:r>
+        <w:rPr>
+          <w:rStyle w:val="s03"/>
+          <w:rFonts w:hint="cs"/>
+          <w:rtl/>
+        </w:rPr>
+        <w:t>וביחס ל</w:t>
+      </w:r>
+      <w:r>
+        <w:rPr>
+          <w:rStyle w:val="s03"/>
+          <w:rtl/>
+        </w:rPr>
+        <w:t>חידוש הסנהדרין, עיכובים שבזמננו</w:t>
+      </w:r>
+      <w:r>
+        <w:rPr>
+          <w:rStyle w:val="s03"/>
+          <w:rFonts w:hint="cs"/>
+          <w:rtl/>
+        </w:rPr>
+        <w:t xml:space="preserve">, </w:t>
+      </w:r>
+      <w:proofErr w:type="spellStart"/>
+      <w:r>
+        <w:rPr>
+          <w:rStyle w:val="s03"/>
+          <w:rFonts w:hint="cs"/>
+          <w:rtl/>
+        </w:rPr>
+        <w:t>ב</w:t>
+      </w:r>
+      <w:r>
+        <w:rPr>
+          <w:rStyle w:val="s03"/>
+          <w:rtl/>
+        </w:rPr>
+        <w:t>א</w:t>
+      </w:r>
+      <w:r>
+        <w:rPr>
+          <w:rStyle w:val="s03"/>
+          <w:rFonts w:hint="cs"/>
+          <w:rtl/>
+        </w:rPr>
+        <w:t>"</w:t>
+      </w:r>
+      <w:r>
+        <w:rPr>
+          <w:rStyle w:val="s03"/>
+          <w:rtl/>
+        </w:rPr>
+        <w:t>ה</w:t>
+      </w:r>
+      <w:proofErr w:type="spellEnd"/>
+      <w:r>
+        <w:rPr>
+          <w:rStyle w:val="s03"/>
+          <w:rtl/>
+        </w:rPr>
+        <w:t xml:space="preserve"> ב</w:t>
+      </w:r>
+      <w:r>
+        <w:rPr>
+          <w:rStyle w:val="s03"/>
+          <w:rFonts w:hint="cs"/>
+          <w:rtl/>
+        </w:rPr>
+        <w:t xml:space="preserve"> </w:t>
+      </w:r>
+      <w:r>
+        <w:rPr>
+          <w:rStyle w:val="s03"/>
+          <w:rtl/>
+        </w:rPr>
+        <w:t>לח</w:t>
+      </w:r>
+      <w:r>
+        <w:rPr>
+          <w:rStyle w:val="s03"/>
+          <w:rFonts w:hint="cs"/>
+          <w:rtl/>
+        </w:rPr>
+        <w:t>:</w:t>
+      </w:r>
+      <w:r>
+        <w:rPr>
+          <w:rFonts w:hint="cs"/>
+          <w:szCs w:val="18"/>
+          <w:rtl/>
+        </w:rPr>
+        <w:t xml:space="preserve"> "</w:t>
+      </w:r>
+      <w:r>
+        <w:rPr>
+          <w:szCs w:val="18"/>
+          <w:rtl/>
+        </w:rPr>
+        <w:t>ישיבה המאוח</w:t>
+      </w:r>
+      <w:r>
+        <w:rPr>
+          <w:rFonts w:hint="cs"/>
+          <w:szCs w:val="18"/>
+          <w:rtl/>
+        </w:rPr>
+        <w:t>ד</w:t>
+      </w:r>
+      <w:r>
+        <w:rPr>
+          <w:szCs w:val="18"/>
+          <w:rtl/>
+        </w:rPr>
+        <w:t xml:space="preserve">ת </w:t>
+      </w:r>
+      <w:proofErr w:type="spellStart"/>
+      <w:r>
+        <w:rPr>
+          <w:szCs w:val="18"/>
+          <w:rtl/>
+        </w:rPr>
+        <w:t>שתהי</w:t>
+      </w:r>
+      <w:proofErr w:type="spellEnd"/>
+      <w:r>
+        <w:rPr>
+          <w:szCs w:val="18"/>
+          <w:rtl/>
+        </w:rPr>
+        <w:t xml:space="preserve">' מאוגדת ביחד מגדולי רבני אה"ק וגדולי רבני הגולה תהי' האספה הגדולה הזאת נקראת "הרבנות הכוללת", והמובן יהי' הרבנות של כל ישראל, הגוי כולו. ואם חפץ השי"ת בידינו יצליח והכינוס הזה ואיגודו יבואו על נכון, ופעולות לטובה בין לחיזוק מצב התורה בכל עניני הדת, בין לפתרונן של השאלות היותר גדולות וכלליות הקשורות בחיי האומה בארץ ובגולה, ובין לתיקון מצב הכלל </w:t>
+      </w:r>
+      <w:proofErr w:type="spellStart"/>
+      <w:r>
+        <w:rPr>
+          <w:szCs w:val="18"/>
+          <w:rtl/>
+        </w:rPr>
+        <w:t>ביחש</w:t>
+      </w:r>
+      <w:proofErr w:type="spellEnd"/>
+      <w:r>
+        <w:rPr>
+          <w:szCs w:val="18"/>
+          <w:rtl/>
+        </w:rPr>
+        <w:t xml:space="preserve"> החיצוני כלפי האומות, בקשר עם חיזוק ידים של </w:t>
+      </w:r>
+      <w:proofErr w:type="spellStart"/>
+      <w:r>
+        <w:rPr>
+          <w:szCs w:val="18"/>
+          <w:rtl/>
+        </w:rPr>
+        <w:t>מליצינו</w:t>
+      </w:r>
+      <w:proofErr w:type="spellEnd"/>
+      <w:r>
+        <w:rPr>
+          <w:szCs w:val="18"/>
+          <w:rtl/>
+        </w:rPr>
+        <w:t xml:space="preserve"> ואוהבינו שבהן, בין להפרת עצת רשעי עולם שונאינו </w:t>
+      </w:r>
+      <w:proofErr w:type="spellStart"/>
+      <w:r>
+        <w:rPr>
+          <w:szCs w:val="18"/>
+          <w:rtl/>
+        </w:rPr>
+        <w:t>ומקטריגינו</w:t>
+      </w:r>
+      <w:proofErr w:type="spellEnd"/>
+      <w:r>
+        <w:rPr>
+          <w:szCs w:val="18"/>
+          <w:rtl/>
+        </w:rPr>
+        <w:t xml:space="preserve">, בין בנוגע לחיי ישראל בארץ ובין בנוגע לחייו בכל תפוצות הגולה - כשכל אלה הדרכים יעוטרו באיזה מדרגה של הצלחה וכבוד, </w:t>
+      </w:r>
+      <w:r>
+        <w:rPr>
+          <w:b/>
+          <w:bCs/>
+          <w:szCs w:val="18"/>
+          <w:rtl/>
+        </w:rPr>
+        <w:t>אז</w:t>
+      </w:r>
+      <w:r>
+        <w:rPr>
+          <w:rFonts w:hint="cs"/>
+          <w:b/>
+          <w:bCs/>
+          <w:szCs w:val="18"/>
+          <w:rtl/>
+        </w:rPr>
+        <w:t>,</w:t>
+      </w:r>
+      <w:r>
+        <w:rPr>
+          <w:b/>
+          <w:bCs/>
+          <w:szCs w:val="18"/>
+          <w:rtl/>
+        </w:rPr>
+        <w:t xml:space="preserve"> רק אז</w:t>
+      </w:r>
+      <w:r>
+        <w:rPr>
+          <w:rFonts w:hint="cs"/>
+          <w:b/>
+          <w:bCs/>
+          <w:szCs w:val="18"/>
+          <w:rtl/>
+        </w:rPr>
+        <w:t>,</w:t>
+      </w:r>
+      <w:r>
+        <w:rPr>
+          <w:szCs w:val="18"/>
+          <w:rtl/>
+        </w:rPr>
+        <w:t xml:space="preserve"> תוכל לעלות על הפרק גם כן שאלה זו של השבת </w:t>
+      </w:r>
+      <w:proofErr w:type="spellStart"/>
+      <w:r>
+        <w:rPr>
+          <w:szCs w:val="18"/>
+          <w:rtl/>
+        </w:rPr>
+        <w:t>שבותינו</w:t>
+      </w:r>
+      <w:proofErr w:type="spellEnd"/>
+      <w:r>
+        <w:rPr>
+          <w:szCs w:val="18"/>
+          <w:rtl/>
+        </w:rPr>
+        <w:t xml:space="preserve"> בדבר ערכה של הסמיכה ואפשרותה. ורק דוקא לאחר כל המעשים הגדולים אשר ייראו מקיבוצינו וסידורינו, כי </w:t>
+      </w:r>
+      <w:r>
+        <w:rPr>
+          <w:b/>
+          <w:bCs/>
+          <w:szCs w:val="18"/>
+          <w:rtl/>
+        </w:rPr>
+        <w:t>אז</w:t>
+      </w:r>
+      <w:r>
+        <w:rPr>
+          <w:szCs w:val="18"/>
+          <w:rtl/>
+        </w:rPr>
+        <w:t xml:space="preserve"> יוכלו הדברים להיות במדרגה "מידי </w:t>
+      </w:r>
+      <w:proofErr w:type="spellStart"/>
+      <w:r>
+        <w:rPr>
+          <w:szCs w:val="18"/>
+          <w:rtl/>
+        </w:rPr>
+        <w:t>דקיימא</w:t>
+      </w:r>
+      <w:proofErr w:type="spellEnd"/>
+      <w:r>
+        <w:rPr>
+          <w:szCs w:val="18"/>
+          <w:rtl/>
+        </w:rPr>
+        <w:t xml:space="preserve"> לשאלה"</w:t>
+      </w:r>
+      <w:r>
+        <w:rPr>
+          <w:rFonts w:hint="cs"/>
+          <w:szCs w:val="18"/>
+          <w:rtl/>
+        </w:rPr>
+        <w:t xml:space="preserve">". </w:t>
+      </w:r>
+      <w:r>
+        <w:rPr>
+          <w:rStyle w:val="s03"/>
+          <w:rFonts w:hint="cs"/>
+          <w:rtl/>
+        </w:rPr>
+        <w:t>אמנם, במקומות רבים בהם משתמש הרב</w:t>
+      </w:r>
+      <w:r>
+        <w:rPr>
+          <w:rStyle w:val="s1510"/>
+          <w:rFonts w:hint="cs"/>
+          <w:rtl/>
+        </w:rPr>
+        <w:t xml:space="preserve"> </w:t>
+      </w:r>
+      <w:r>
+        <w:rPr>
+          <w:rStyle w:val="s03"/>
+          <w:rFonts w:hint="cs"/>
+          <w:rtl/>
+        </w:rPr>
+        <w:t>ב</w:t>
+      </w:r>
+      <w:r>
+        <w:rPr>
+          <w:rStyle w:val="s03"/>
+          <w:rFonts w:hint="cs"/>
+          <w:b/>
+          <w:bCs/>
+          <w:rtl/>
+        </w:rPr>
+        <w:t>"אז"</w:t>
+      </w:r>
+      <w:r>
+        <w:rPr>
+          <w:rStyle w:val="s03"/>
+          <w:rFonts w:hint="cs"/>
+          <w:rtl/>
+        </w:rPr>
+        <w:t xml:space="preserve">, כוונתו </w:t>
+      </w:r>
+      <w:r>
+        <w:rPr>
+          <w:rStyle w:val="s03"/>
+          <w:rFonts w:hint="cs"/>
+          <w:b/>
+          <w:bCs/>
+          <w:rtl/>
+        </w:rPr>
+        <w:t>"דוקא אז"</w:t>
+      </w:r>
+      <w:r>
+        <w:rPr>
+          <w:rStyle w:val="s03"/>
+          <w:rFonts w:hint="cs"/>
+          <w:rtl/>
+        </w:rPr>
+        <w:t xml:space="preserve">. בשם מו"ר הרב </w:t>
+      </w:r>
+      <w:proofErr w:type="spellStart"/>
+      <w:r>
+        <w:rPr>
+          <w:rStyle w:val="s03"/>
+          <w:rFonts w:hint="cs"/>
+          <w:rtl/>
+        </w:rPr>
+        <w:t>צב"י</w:t>
+      </w:r>
+      <w:proofErr w:type="spellEnd"/>
+      <w:r>
+        <w:rPr>
+          <w:rStyle w:val="s03"/>
+          <w:rFonts w:hint="cs"/>
+          <w:rtl/>
+        </w:rPr>
+        <w:t xml:space="preserve"> טאו.</w:t>
+      </w:r>
+    </w:p>
+    <w:p>
+      <w:pPr>
+        <w:spacing w:line="240" w:lineRule="exact"/>
+        <w:jc w:val="both"/>
+        <w:rPr>
+          <w:rStyle w:val="s03"/>
+        </w:rPr>
+      </w:pPr>
+    </w:p>
+    <w:p>
+      <w:pPr>
+        <w:spacing w:line="240" w:lineRule="exact"/>
+        <w:jc w:val="both"/>
+        <w:rPr>
+          <w:rStyle w:val="s03"/>
+          <w:sz w:val="16"/>
+          <w:szCs w:val="16"/>
+          <w:rtl/>
+        </w:rPr>
+      </w:pPr>
+      <w:r>
+        <w:rPr>
+          <w:rStyle w:val="s1510"/>
+          <w:rFonts w:hint="cs"/>
+          <w:rtl/>
+        </w:rPr>
+        <w:t xml:space="preserve">אהבה לעומת טוב </w:t>
+      </w:r>
+      <w:r>
+        <w:rPr>
+          <w:rStyle w:val="s05"/>
+          <w:rFonts w:hint="cs"/>
+          <w:b/>
+          <w:rtl/>
+        </w:rPr>
+        <w:t xml:space="preserve">- הטוב הוא בגדר "בכח", כי הוא נקודת הטוב האידיאלית הפנימית, הטוב האוביקטיבי, </w:t>
+      </w:r>
+      <w:r>
+        <w:rPr>
+          <w:rStyle w:val="s05"/>
+          <w:b/>
+          <w:bCs/>
+          <w:rtl/>
+        </w:rPr>
+        <w:t>-</w:t>
+      </w:r>
+      <w:r>
+        <w:rPr>
+          <w:rStyle w:val="s05"/>
+          <w:rFonts w:hint="cs"/>
+          <w:b/>
+          <w:rtl/>
+        </w:rPr>
+        <w:t xml:space="preserve"> בהבדל מן "מיטיב" שהוא </w:t>
+      </w:r>
+      <w:proofErr w:type="spellStart"/>
+      <w:r>
+        <w:rPr>
+          <w:rStyle w:val="s05"/>
+          <w:rFonts w:hint="cs"/>
+          <w:b/>
+          <w:rtl/>
+        </w:rPr>
+        <w:t>ביחש</w:t>
+      </w:r>
+      <w:proofErr w:type="spellEnd"/>
+      <w:r>
+        <w:rPr>
+          <w:rStyle w:val="s05"/>
+          <w:rFonts w:hint="cs"/>
+          <w:b/>
+          <w:rtl/>
+        </w:rPr>
+        <w:t xml:space="preserve"> לאחרים, שכבר יש עם מה להיטיב, </w:t>
+      </w:r>
+      <w:r>
+        <w:rPr>
+          <w:rStyle w:val="s05"/>
+          <w:b/>
+          <w:bCs/>
+          <w:rtl/>
+        </w:rPr>
+        <w:t>-</w:t>
+      </w:r>
+      <w:r>
+        <w:rPr>
+          <w:rStyle w:val="s05"/>
+          <w:rFonts w:hint="cs"/>
+          <w:b/>
+          <w:rtl/>
+        </w:rPr>
+        <w:t xml:space="preserve"> והאהבה היא לעומת זה בעיקרה בגדר "בפעל", אם יש אהבה בהכרח יש נאהבים, </w:t>
+      </w:r>
+      <w:proofErr w:type="spellStart"/>
+      <w:r>
+        <w:rPr>
+          <w:rStyle w:val="s05"/>
+          <w:rFonts w:hint="cs"/>
+          <w:b/>
+          <w:rtl/>
+        </w:rPr>
+        <w:t>משא"כ</w:t>
+      </w:r>
+      <w:proofErr w:type="spellEnd"/>
+      <w:r>
+        <w:rPr>
+          <w:rStyle w:val="s05"/>
+          <w:rFonts w:hint="cs"/>
+          <w:b/>
+          <w:rtl/>
+        </w:rPr>
+        <w:t xml:space="preserve"> במציאות הטוב, אינו מוכרח שיהיו מוטבים, מקבלים, </w:t>
+      </w:r>
+      <w:r>
+        <w:rPr>
+          <w:rStyle w:val="s05"/>
+          <w:b/>
+          <w:bCs/>
+          <w:rtl/>
+        </w:rPr>
+        <w:t>-</w:t>
+      </w:r>
+      <w:r>
+        <w:rPr>
+          <w:rStyle w:val="s05"/>
+          <w:rFonts w:hint="cs"/>
+          <w:b/>
+          <w:rtl/>
+        </w:rPr>
+        <w:t xml:space="preserve"> אלא ממציאות "מיטיב". ומלבד זה בעצם תכונתם ואפים שונים וחלוקים הם המושגים האלה </w:t>
+      </w:r>
+      <w:r>
+        <w:rPr>
+          <w:rStyle w:val="s03"/>
+          <w:rFonts w:hint="cs"/>
+          <w:sz w:val="16"/>
+          <w:szCs w:val="16"/>
+          <w:rtl/>
+        </w:rPr>
+        <w:t>[</w:t>
+      </w:r>
+      <w:proofErr w:type="spellStart"/>
+      <w:r>
+        <w:rPr>
+          <w:rStyle w:val="s03"/>
+          <w:rFonts w:hint="cs"/>
+          <w:sz w:val="16"/>
+          <w:szCs w:val="16"/>
+          <w:rtl/>
+        </w:rPr>
+        <w:t>צ"צ</w:t>
+      </w:r>
+      <w:proofErr w:type="spellEnd"/>
+      <w:r>
+        <w:rPr>
+          <w:rStyle w:val="s03"/>
+          <w:rFonts w:hint="cs"/>
+          <w:sz w:val="16"/>
+          <w:szCs w:val="16"/>
+          <w:rtl/>
+        </w:rPr>
+        <w:t xml:space="preserve"> </w:t>
+      </w:r>
+      <w:proofErr w:type="spellStart"/>
+      <w:r>
+        <w:rPr>
+          <w:rStyle w:val="s03"/>
+          <w:rFonts w:hint="cs"/>
+          <w:sz w:val="16"/>
+          <w:szCs w:val="16"/>
+          <w:rtl/>
+        </w:rPr>
+        <w:t>כג</w:t>
+      </w:r>
+      <w:proofErr w:type="spellEnd"/>
+      <w:r>
+        <w:rPr>
+          <w:rStyle w:val="s03"/>
+          <w:rFonts w:hint="cs"/>
+          <w:sz w:val="16"/>
+          <w:szCs w:val="16"/>
+          <w:rtl/>
+        </w:rPr>
+        <w:t>].</w:t>
+      </w:r>
+    </w:p>
+    <w:p>
+      <w:pPr>
+        <w:spacing w:line="240" w:lineRule="exact"/>
+        <w:jc w:val="both"/>
+        <w:rPr>
+          <w:rStyle w:val="s03"/>
+          <w:rtl/>
+        </w:rPr>
+      </w:pPr>
+      <w:bookmarkStart w:id="0" w:name="_GoBack"/>
+      <w:bookmarkEnd w:id="0"/>
     </w:p>
     <w:p>
       <w:pPr>
@@ -946,14 +1946,62 @@
           <w:rStyle w:val="s02"/>
           <w:rtl/>
         </w:rPr>
-        <w:t xml:space="preserve">- הוד° הכבוד־העליון°, המעולף בענני ערפל לרדת ללב בני האדם להחיותם חיי עד° </w:t>
-      </w:r>
-      <w:r>
-        <w:rPr>
-          <w:rStyle w:val="s03"/>
-          <w:rtl/>
-        </w:rPr>
-        <w:t xml:space="preserve">[ע"ר א פח]. </w:t>
+        <w:t xml:space="preserve">- הוד° </w:t>
+      </w:r>
+      <w:proofErr w:type="spellStart"/>
+      <w:r>
+        <w:rPr>
+          <w:rStyle w:val="s02"/>
+          <w:rtl/>
+        </w:rPr>
+        <w:t>הכבוד־העליון</w:t>
+      </w:r>
+      <w:proofErr w:type="spellEnd"/>
+      <w:r>
+        <w:rPr>
+          <w:rStyle w:val="s02"/>
+          <w:rtl/>
+        </w:rPr>
+        <w:t xml:space="preserve">°, המעולף בענני ערפל לרדת ללב בני האדם </w:t>
+      </w:r>
+      <w:proofErr w:type="spellStart"/>
+      <w:r>
+        <w:rPr>
+          <w:rStyle w:val="s02"/>
+          <w:rtl/>
+        </w:rPr>
+        <w:t>להחיותם</w:t>
+      </w:r>
+      <w:proofErr w:type="spellEnd"/>
+      <w:r>
+        <w:rPr>
+          <w:rStyle w:val="s02"/>
+          <w:rtl/>
+        </w:rPr>
+        <w:t xml:space="preserve"> חיי עד° </w:t>
+      </w:r>
+      <w:r>
+        <w:rPr>
+          <w:rStyle w:val="s03"/>
+          <w:rtl/>
+        </w:rPr>
+        <w:t>[</w:t>
+      </w:r>
+      <w:proofErr w:type="spellStart"/>
+      <w:r>
+        <w:rPr>
+          <w:rStyle w:val="s03"/>
+          <w:rtl/>
+        </w:rPr>
+        <w:t>ע"ר</w:t>
+      </w:r>
+      <w:proofErr w:type="spellEnd"/>
+      <w:r>
+        <w:rPr>
+          <w:rStyle w:val="s03"/>
+          <w:rtl/>
+        </w:rPr>
+        <w:t xml:space="preserve"> א פח]. </w:t>
       </w:r>
       <w:r>
         <w:rPr>
@@ -1045,7 +2093,23 @@
           <w:rStyle w:val="s02"/>
           <w:rtl/>
         </w:rPr>
-        <w:t xml:space="preserve"> אם היה רצון השי"ת° לעכב את ישראל עד שישלימו הם בעצמם במעשיהם הטובים את הכשרם אל הגאולה°, היתה האבן נקראת </w:t>
+        <w:t xml:space="preserve"> אם היה רצון השי"ת° לעכב את ישראל עד שישלימו הם בעצמם במעשיהם הטובים את הכשרם אל הגאולה°, </w:t>
+      </w:r>
+      <w:proofErr w:type="spellStart"/>
+      <w:r>
+        <w:rPr>
+          <w:rStyle w:val="s02"/>
+          <w:rtl/>
+        </w:rPr>
+        <w:t>היתה</w:t>
+      </w:r>
+      <w:proofErr w:type="spellEnd"/>
+      <w:r>
+        <w:rPr>
+          <w:rStyle w:val="s02"/>
+          <w:rtl/>
+        </w:rPr>
+        <w:t xml:space="preserve"> האבן נקראת </w:t>
       </w:r>
       <w:r>
         <w:rPr>
@@ -1066,8 +2130,17 @@
           <w:rStyle w:val="s11"/>
           <w:rtl/>
         </w:rPr>
-        <w:t>ימחו לצלמא</w:t>
-      </w:r>
+        <w:t xml:space="preserve">ימחו </w:t>
+      </w:r>
+      <w:proofErr w:type="spellStart"/>
+      <w:r>
+        <w:rPr>
+          <w:rStyle w:val="s11"/>
+          <w:rtl/>
+        </w:rPr>
+        <w:t>לצלמא</w:t>
+      </w:r>
+      <w:proofErr w:type="spellEnd"/>
       <w:r>
         <w:rPr>
           <w:rStyle w:val="s11"/>
@@ -1081,7 +2154,55 @@
           <w:rStyle w:val="s02"/>
           <w:rtl/>
         </w:rPr>
-        <w:t xml:space="preserve">, שהוא כח הרע והקלקול שבמציאות שאינו נותן מקום לגדולת ישראל. אבל כיון שרצון השי"ת הוא רק שיהיו ישראל מוכנים קצת ואז השי"ת ינטלם וינשאם אל קדושת המעלה הראויה להם אחרי שימורק° עונם° ויקבלו איזו שלמות להכנה של מעלתם, אע"פ שלא יהיו עדיין מוכנים לגמרי, א"כ תהיה השבירה של הצלם ע"י </w:t>
+        <w:t xml:space="preserve">, שהוא כח הרע והקלקול שבמציאות שאינו נותן מקום לגדולת ישראל. אבל כיון שרצון השי"ת הוא רק שיהיו ישראל מוכנים קצת ואז השי"ת </w:t>
+      </w:r>
+      <w:proofErr w:type="spellStart"/>
+      <w:r>
+        <w:rPr>
+          <w:rStyle w:val="s02"/>
+          <w:rtl/>
+        </w:rPr>
+        <w:t>ינטלם</w:t>
+      </w:r>
+      <w:proofErr w:type="spellEnd"/>
+      <w:r>
+        <w:rPr>
+          <w:rStyle w:val="s02"/>
+          <w:rtl/>
+        </w:rPr>
+        <w:t xml:space="preserve"> </w:t>
+      </w:r>
+      <w:proofErr w:type="spellStart"/>
+      <w:r>
+        <w:rPr>
+          <w:rStyle w:val="s02"/>
+          <w:rtl/>
+        </w:rPr>
+        <w:t>וינשאם</w:t>
+      </w:r>
+      <w:proofErr w:type="spellEnd"/>
+      <w:r>
+        <w:rPr>
+          <w:rStyle w:val="s02"/>
+          <w:rtl/>
+        </w:rPr>
+        <w:t xml:space="preserve"> אל קדושת המעלה הראויה להם אחרי שימורק° </w:t>
+      </w:r>
+      <w:proofErr w:type="spellStart"/>
+      <w:r>
+        <w:rPr>
+          <w:rStyle w:val="s02"/>
+          <w:rtl/>
+        </w:rPr>
+        <w:t>עונם</w:t>
+      </w:r>
+      <w:proofErr w:type="spellEnd"/>
+      <w:r>
+        <w:rPr>
+          <w:rStyle w:val="s02"/>
+          <w:rtl/>
+        </w:rPr>
+        <w:t xml:space="preserve">° ויקבלו איזו שלמות להכנה של מעלתם, אע"פ שלא יהיו עדיין מוכנים לגמרי, א"כ תהיה השבירה של הצלם ע"י </w:t>
       </w:r>
       <w:r>
         <w:rPr>
@@ -1102,7 +2223,39 @@
           <w:rStyle w:val="s03"/>
           <w:rtl/>
         </w:rPr>
-        <w:t>[מ"ש רעז־ח].</w:t>
+        <w:t>[</w:t>
+      </w:r>
+      <w:proofErr w:type="spellStart"/>
+      <w:r>
+        <w:rPr>
+          <w:rStyle w:val="s03"/>
+          <w:rtl/>
+        </w:rPr>
+        <w:t>מ"ש</w:t>
+      </w:r>
+      <w:proofErr w:type="spellEnd"/>
+      <w:r>
+        <w:rPr>
+          <w:rStyle w:val="s03"/>
+          <w:rtl/>
+        </w:rPr>
+        <w:t xml:space="preserve"> </w:t>
+      </w:r>
+      <w:proofErr w:type="spellStart"/>
+      <w:r>
+        <w:rPr>
+          <w:rStyle w:val="s03"/>
+          <w:rtl/>
+        </w:rPr>
+        <w:t>רעז־ח</w:t>
+      </w:r>
+      <w:proofErr w:type="spellEnd"/>
+      <w:r>
+        <w:rPr>
+          <w:rStyle w:val="s03"/>
+          <w:rtl/>
+        </w:rPr>
+        <w:t>].</w:t>
       </w:r>
     </w:p>
     <w:p>
@@ -1156,7 +2309,31 @@
           <w:rStyle w:val="s11"/>
           <w:rtl/>
         </w:rPr>
-        <w:t>מעוז הזיו האלהי שממעל לכל גבולי</w:t>
+        <w:t xml:space="preserve">מעוז הזיו </w:t>
+      </w:r>
+      <w:proofErr w:type="spellStart"/>
+      <w:r>
+        <w:rPr>
+          <w:rStyle w:val="s11"/>
+          <w:rtl/>
+        </w:rPr>
+        <w:t>האלהי</w:t>
+      </w:r>
+      <w:proofErr w:type="spellEnd"/>
+      <w:r>
+        <w:rPr>
+          <w:rStyle w:val="s11"/>
+          <w:rtl/>
+        </w:rPr>
+        <w:t xml:space="preserve"> שממעל לכל </w:t>
+      </w:r>
+      <w:proofErr w:type="spellStart"/>
+      <w:r>
+        <w:rPr>
+          <w:rStyle w:val="s11"/>
+          <w:rtl/>
+        </w:rPr>
+        <w:t>גבולי</w:t>
       </w:r>
       <w:r>
         <w:rPr>
@@ -1171,32 +2348,73 @@
           <w:rStyle w:val="s11"/>
           <w:rtl/>
         </w:rPr>
-        <w:t xml:space="preserve">עולמים </w:t>
-      </w:r>
-      <w:r>
-        <w:rPr>
-          <w:rStyle w:val="s02"/>
-          <w:rtl/>
-        </w:rPr>
-        <w:t xml:space="preserve">- הגודל־העליון° </w:t>
-      </w:r>
-      <w:r>
-        <w:rPr>
-          <w:rStyle w:val="s03"/>
-          <w:rtl/>
-        </w:rPr>
-        <w:t>[ע"ר א כ, ועפ"י שם ב עד].</w:t>
-      </w:r>
-    </w:p>
-    <w:p>
-      <w:pPr>
-        <w:spacing w:line="240" w:lineRule="exact"/>
-        <w:jc w:val="both"/>
-        <w:rPr>
-          <w:rStyle w:val="s02"/>
-          <w:rtl/>
-        </w:rPr>
-      </w:pPr>
+        <w:t>עולמים</w:t>
+      </w:r>
+      <w:proofErr w:type="spellEnd"/>
+      <w:r>
+        <w:rPr>
+          <w:rStyle w:val="s11"/>
+          <w:rtl/>
+        </w:rPr>
+        <w:t xml:space="preserve"> </w:t>
+      </w:r>
+      <w:r>
+        <w:rPr>
+          <w:rStyle w:val="s02"/>
+          <w:rtl/>
+        </w:rPr>
+        <w:t xml:space="preserve">- </w:t>
+      </w:r>
+      <w:proofErr w:type="spellStart"/>
+      <w:r>
+        <w:rPr>
+          <w:rStyle w:val="s02"/>
+          <w:rtl/>
+        </w:rPr>
+        <w:t>הגודל־העליון</w:t>
+      </w:r>
+      <w:proofErr w:type="spellEnd"/>
+      <w:r>
+        <w:rPr>
+          <w:rStyle w:val="s02"/>
+          <w:rtl/>
+        </w:rPr>
+        <w:t xml:space="preserve">° </w:t>
+      </w:r>
+      <w:r>
+        <w:rPr>
+          <w:rStyle w:val="s03"/>
+          <w:rtl/>
+        </w:rPr>
+        <w:t>[</w:t>
+      </w:r>
+      <w:proofErr w:type="spellStart"/>
+      <w:r>
+        <w:rPr>
+          <w:rStyle w:val="s03"/>
+          <w:rtl/>
+        </w:rPr>
+        <w:t>ע"ר</w:t>
+      </w:r>
+      <w:proofErr w:type="spellEnd"/>
+      <w:r>
+        <w:rPr>
+          <w:rStyle w:val="s03"/>
+          <w:rtl/>
+        </w:rPr>
+        <w:t xml:space="preserve"> א כ, ועפ"י שם ב עד].</w:t>
+      </w:r>
+    </w:p>
+    <w:p>
+      <w:pPr>
+        <w:spacing w:line="240" w:lineRule="exact"/>
+        <w:jc w:val="both"/>
+        <w:rPr>
+          <w:rStyle w:val="s02"/>
+          <w:rtl/>
+        </w:rPr>
+      </w:pPr>
+      <w:proofErr w:type="spellStart"/>
       <w:r>
         <w:rPr>
           <w:rStyle w:val="s02"/>
@@ -1205,6 +2423,7 @@
         </w:rPr>
         <w:t>שכינתא</w:t>
       </w:r>
+      <w:proofErr w:type="spellEnd"/>
       <w:r>
         <w:rPr>
           <w:rStyle w:val="s02"/>
@@ -1267,6 +2486,7 @@
         </w:rPr>
         <w:t xml:space="preserve"> </w:t>
       </w:r>
+      <w:proofErr w:type="spellStart"/>
       <w:r>
         <w:rPr>
           <w:rStyle w:val="s03"/>
@@ -1274,6 +2494,7 @@
         </w:rPr>
         <w:t>יט</w:t>
       </w:r>
+      <w:proofErr w:type="spellEnd"/>
       <w:r>
         <w:rPr>
           <w:rStyle w:val="s03"/>
@@ -1347,7 +2568,39 @@
           <w:rStyle w:val="s02"/>
           <w:rtl/>
         </w:rPr>
-        <w:t>- שכינת־אל°. אור־אלהים°, הממלא את העולמים° כולם</w:t>
+        <w:t xml:space="preserve">- </w:t>
+      </w:r>
+      <w:proofErr w:type="spellStart"/>
+      <w:r>
+        <w:rPr>
+          <w:rStyle w:val="s02"/>
+          <w:rtl/>
+        </w:rPr>
+        <w:t>שכינת־אל</w:t>
+      </w:r>
+      <w:proofErr w:type="spellEnd"/>
+      <w:r>
+        <w:rPr>
+          <w:rStyle w:val="s02"/>
+          <w:rtl/>
+        </w:rPr>
+        <w:t xml:space="preserve">°. </w:t>
+      </w:r>
+      <w:proofErr w:type="spellStart"/>
+      <w:r>
+        <w:rPr>
+          <w:rStyle w:val="s02"/>
+          <w:rtl/>
+        </w:rPr>
+        <w:t>אור־אלהים</w:t>
+      </w:r>
+      <w:proofErr w:type="spellEnd"/>
+      <w:r>
+        <w:rPr>
+          <w:rStyle w:val="s02"/>
+          <w:rtl/>
+        </w:rPr>
+        <w:t>°, הממלא את העולמים° כולם</w:t>
       </w:r>
     </w:p>
     <w:p>
@@ -1417,7 +2670,23 @@
           <w:rStyle w:val="s03"/>
           <w:rtl/>
         </w:rPr>
-        <w:t xml:space="preserve">[ע"ר א סד]. </w:t>
+        <w:t>[</w:t>
+      </w:r>
+      <w:proofErr w:type="spellStart"/>
+      <w:r>
+        <w:rPr>
+          <w:rStyle w:val="s03"/>
+          <w:rtl/>
+        </w:rPr>
+        <w:t>ע"ר</w:t>
+      </w:r>
+      <w:proofErr w:type="spellEnd"/>
+      <w:r>
+        <w:rPr>
+          <w:rStyle w:val="s03"/>
+          <w:rtl/>
+        </w:rPr>
+        <w:t xml:space="preserve"> א סד]. </w:t>
       </w:r>
       <w:r>
         <w:rPr>
@@ -1577,7 +2846,43 @@
           <w:rFonts w:hint="cs"/>
           <w:rtl/>
         </w:rPr>
-        <w:t>[ע"ר ב קעו].</w:t>
+        <w:t>[</w:t>
+      </w:r>
+      <w:proofErr w:type="spellStart"/>
+      <w:r>
+        <w:rPr>
+          <w:rStyle w:val="s03"/>
+          <w:rFonts w:hint="cs"/>
+          <w:rtl/>
+        </w:rPr>
+        <w:t>ע"ר</w:t>
+      </w:r>
+      <w:proofErr w:type="spellEnd"/>
+      <w:r>
+        <w:rPr>
+          <w:rStyle w:val="s03"/>
+          <w:rFonts w:hint="cs"/>
+          <w:rtl/>
+        </w:rPr>
+        <w:t xml:space="preserve"> ב </w:t>
+      </w:r>
+      <w:proofErr w:type="spellStart"/>
+      <w:r>
+        <w:rPr>
+          <w:rStyle w:val="s03"/>
+          <w:rFonts w:hint="cs"/>
+          <w:rtl/>
+        </w:rPr>
+        <w:t>קעו</w:t>
+      </w:r>
+      <w:proofErr w:type="spellEnd"/>
+      <w:r>
+        <w:rPr>
+          <w:rStyle w:val="s03"/>
+          <w:rFonts w:hint="cs"/>
+          <w:rtl/>
+        </w:rPr>
+        <w:t>].</w:t>
       </w:r>
       <w:r>
         <w:rPr>
@@ -1639,7 +2944,23 @@
           <w:rStyle w:val="s02"/>
           <w:rtl/>
         </w:rPr>
-        <w:t xml:space="preserve"> ראוי להאמר מצד הכרתינו את דעת־האלהים° מצד הנבראים כפי ערכינו </w:t>
+        <w:t xml:space="preserve"> ראוי להאמר מצד הכרתינו את </w:t>
+      </w:r>
+      <w:proofErr w:type="spellStart"/>
+      <w:r>
+        <w:rPr>
+          <w:rStyle w:val="s02"/>
+          <w:rtl/>
+        </w:rPr>
+        <w:t>דעת־האלהים</w:t>
+      </w:r>
+      <w:proofErr w:type="spellEnd"/>
+      <w:r>
+        <w:rPr>
+          <w:rStyle w:val="s02"/>
+          <w:rtl/>
+        </w:rPr>
+        <w:t xml:space="preserve">° מצד הנבראים כפי ערכינו </w:t>
       </w:r>
       <w:r>
         <w:rPr>
@@ -1672,9 +2993,10 @@
           <w:rStyle w:val="s02"/>
           <w:rtl/>
         </w:rPr>
+        <w:lastRenderedPageBreak/>
         <w:t>ע"ע אור עליון. ע"ע אור ד'.</w:t>
       </w:r>
-      <w:bookmarkStart w:id="0" w:name="_Ref172609042"/>
+      <w:bookmarkStart w:id="1" w:name="_Ref172609042"/>
       <w:r>
         <w:rPr>
           <w:rStyle w:val="FootnoteReference"/>
@@ -1682,14 +3004,23 @@
         </w:rPr>
         <w:footnoteReference w:id="7"/>
       </w:r>
-      <w:bookmarkEnd w:id="0"/>
-      <w:r>
-        <w:rPr>
-          <w:rStyle w:val="s02"/>
-          <w:rtl/>
-        </w:rPr>
-        <w:t xml:space="preserve"> ע' במדור שמות כינויים ותארים אלהיים</w:t>
-      </w:r>
+      <w:bookmarkEnd w:id="1"/>
+      <w:r>
+        <w:rPr>
+          <w:rStyle w:val="s02"/>
+          <w:rtl/>
+        </w:rPr>
+        <w:t xml:space="preserve"> ע' במדור שמות כינויים ותארים </w:t>
+      </w:r>
+      <w:proofErr w:type="spellStart"/>
+      <w:r>
+        <w:rPr>
+          <w:rStyle w:val="s02"/>
+          <w:rtl/>
+        </w:rPr>
+        <w:t>אלהיים</w:t>
+      </w:r>
+      <w:proofErr w:type="spellEnd"/>
       <w:r>
         <w:rPr>
           <w:rStyle w:val="s02"/>
@@ -1718,8 +3049,17 @@
           <w:rStyle w:val="s02"/>
           <w:rtl/>
         </w:rPr>
-        <w:t xml:space="preserve"> המקור האלהי</w:t>
-      </w:r>
+        <w:t xml:space="preserve"> המקור </w:t>
+      </w:r>
+      <w:proofErr w:type="spellStart"/>
+      <w:r>
+        <w:rPr>
+          <w:rStyle w:val="s02"/>
+          <w:rtl/>
+        </w:rPr>
+        <w:t>האלהי</w:t>
+      </w:r>
+      <w:proofErr w:type="spellEnd"/>
       <w:r>
         <w:rPr>
           <w:rStyle w:val="s02"/>
@@ -2055,7 +3395,25 @@
           <w:rFonts w:hint="cs"/>
           <w:rtl/>
         </w:rPr>
-        <w:t>[ע"א ד ט עו].</w:t>
+        <w:t xml:space="preserve">[ע"א ד ט </w:t>
+      </w:r>
+      <w:proofErr w:type="spellStart"/>
+      <w:r>
+        <w:rPr>
+          <w:rStyle w:val="s03"/>
+          <w:rFonts w:hint="cs"/>
+          <w:rtl/>
+        </w:rPr>
+        <w:t>עו</w:t>
+      </w:r>
+      <w:proofErr w:type="spellEnd"/>
+      <w:r>
+        <w:rPr>
+          <w:rStyle w:val="s03"/>
+          <w:rFonts w:hint="cs"/>
+          <w:rtl/>
+        </w:rPr>
+        <w:t>].</w:t>
       </w:r>
     </w:p>
     <w:p>
@@ -2153,7 +3511,23 @@
           <w:rStyle w:val="s05"/>
           <w:rtl/>
         </w:rPr>
-        <w:t>המכוונת אל עניני הדורות ותמורות מאורעותיהם "לפי צרך השעה, הדור והמעשה"</w:t>
+        <w:t xml:space="preserve">המכוונת אל עניני הדורות ותמורות </w:t>
+      </w:r>
+      <w:proofErr w:type="spellStart"/>
+      <w:r>
+        <w:rPr>
+          <w:rStyle w:val="s05"/>
+          <w:rtl/>
+        </w:rPr>
+        <w:t>מאורעותיהם</w:t>
+      </w:r>
+      <w:proofErr w:type="spellEnd"/>
+      <w:r>
+        <w:rPr>
+          <w:rStyle w:val="s05"/>
+          <w:rtl/>
+        </w:rPr>
+        <w:t xml:space="preserve"> "לפי צרך השעה, הדור והמעשה"</w:t>
       </w:r>
       <w:r>
         <w:rPr>
@@ -2175,7 +3549,23 @@
           <w:rStyle w:val="s038"/>
           <w:rtl/>
         </w:rPr>
-        <w:t xml:space="preserve">[עפ"י ל"י א מז]. </w:t>
+        <w:t xml:space="preserve">[עפ"י ל"י א </w:t>
+      </w:r>
+      <w:proofErr w:type="spellStart"/>
+      <w:r>
+        <w:rPr>
+          <w:rStyle w:val="s038"/>
+          <w:rtl/>
+        </w:rPr>
+        <w:t>מז</w:t>
+      </w:r>
+      <w:proofErr w:type="spellEnd"/>
+      <w:r>
+        <w:rPr>
+          <w:rStyle w:val="s038"/>
+          <w:rtl/>
+        </w:rPr>
+        <w:t xml:space="preserve">]. </w:t>
       </w:r>
       <w:r>
         <w:rPr>
@@ -2245,7 +3635,43 @@
           <w:szCs w:val="14"/>
           <w:rtl/>
         </w:rPr>
-        <w:t xml:space="preserve">[עפ"י ב"ר שצז]. </w:t>
+        <w:t xml:space="preserve">[עפ"י </w:t>
+      </w:r>
+      <w:proofErr w:type="spellStart"/>
+      <w:r>
+        <w:rPr>
+          <w:rStyle w:val="s12"/>
+          <w:szCs w:val="14"/>
+          <w:rtl/>
+        </w:rPr>
+        <w:t>ב"ר</w:t>
+      </w:r>
+      <w:proofErr w:type="spellEnd"/>
+      <w:r>
+        <w:rPr>
+          <w:rStyle w:val="s12"/>
+          <w:szCs w:val="14"/>
+          <w:rtl/>
+        </w:rPr>
+        <w:t xml:space="preserve"> </w:t>
+      </w:r>
+      <w:proofErr w:type="spellStart"/>
+      <w:r>
+        <w:rPr>
+          <w:rStyle w:val="s12"/>
+          <w:szCs w:val="14"/>
+          <w:rtl/>
+        </w:rPr>
+        <w:t>שצז</w:t>
+      </w:r>
+      <w:proofErr w:type="spellEnd"/>
+      <w:r>
+        <w:rPr>
+          <w:rStyle w:val="s12"/>
+          <w:szCs w:val="14"/>
+          <w:rtl/>
+        </w:rPr>
+        <w:t xml:space="preserve">]. </w:t>
       </w:r>
       <w:r>
         <w:rPr>
@@ -2332,14 +3758,46 @@
           <w:rStyle w:val="s02"/>
           <w:rtl/>
         </w:rPr>
-        <w:t xml:space="preserve">- הידיעה במה שאין ראוי לצייר°, כמו חלל פנוי במשפט הכרתו מיראת־ד'° </w:t>
-      </w:r>
-      <w:r>
-        <w:rPr>
-          <w:rStyle w:val="s03"/>
-          <w:rtl/>
-        </w:rPr>
-        <w:t xml:space="preserve">[ע"ר א רנו]. </w:t>
+        <w:t xml:space="preserve">- הידיעה במה שאין ראוי לצייר°, כמו חלל פנוי במשפט הכרתו </w:t>
+      </w:r>
+      <w:proofErr w:type="spellStart"/>
+      <w:r>
+        <w:rPr>
+          <w:rStyle w:val="s02"/>
+          <w:rtl/>
+        </w:rPr>
+        <w:t>מיראת־ד</w:t>
+      </w:r>
+      <w:proofErr w:type="spellEnd"/>
+      <w:r>
+        <w:rPr>
+          <w:rStyle w:val="s02"/>
+          <w:rtl/>
+        </w:rPr>
+        <w:t xml:space="preserve">'° </w:t>
+      </w:r>
+      <w:r>
+        <w:rPr>
+          <w:rStyle w:val="s03"/>
+          <w:rtl/>
+        </w:rPr>
+        <w:t>[</w:t>
+      </w:r>
+      <w:proofErr w:type="spellStart"/>
+      <w:r>
+        <w:rPr>
+          <w:rStyle w:val="s03"/>
+          <w:rtl/>
+        </w:rPr>
+        <w:t>ע"ר</w:t>
+      </w:r>
+      <w:proofErr w:type="spellEnd"/>
+      <w:r>
+        <w:rPr>
+          <w:rStyle w:val="s03"/>
+          <w:rtl/>
+        </w:rPr>
+        <w:t xml:space="preserve"> א רנו]. </w:t>
       </w:r>
       <w:r>
         <w:rPr>
@@ -2377,7 +3835,23 @@
           <w:rStyle w:val="s03"/>
           <w:rtl/>
         </w:rPr>
-        <w:t>[עפ"י ע"ר א מ].</w:t>
+        <w:t xml:space="preserve">[עפ"י </w:t>
+      </w:r>
+      <w:proofErr w:type="spellStart"/>
+      <w:r>
+        <w:rPr>
+          <w:rStyle w:val="s03"/>
+          <w:rtl/>
+        </w:rPr>
+        <w:t>ע"ר</w:t>
+      </w:r>
+      <w:proofErr w:type="spellEnd"/>
+      <w:r>
+        <w:rPr>
+          <w:rStyle w:val="s03"/>
+          <w:rtl/>
+        </w:rPr>
+        <w:t xml:space="preserve"> א מ].</w:t>
       </w:r>
       <w:r>
         <w:rPr>
@@ -2403,7 +3877,16 @@
           <w:rFonts w:hint="cs"/>
           <w:rtl/>
         </w:rPr>
-        <w:t>אור ח</w:t>
+        <w:t xml:space="preserve">אור </w:t>
+      </w:r>
+      <w:proofErr w:type="spellStart"/>
+      <w:r>
+        <w:rPr>
+          <w:rStyle w:val="s01"/>
+          <w:rFonts w:hint="cs"/>
+          <w:rtl/>
+        </w:rPr>
+        <w:t>ח</w:t>
       </w:r>
       <w:r>
         <w:rPr>
@@ -2439,6 +3922,7 @@
         </w:rPr>
         <w:t>העולמים</w:t>
       </w:r>
+      <w:proofErr w:type="spellEnd"/>
       <w:r>
         <w:rPr>
           <w:rStyle w:val="s02"/>
@@ -2461,7 +3945,16 @@
           <w:rFonts w:hint="cs"/>
           <w:rtl/>
         </w:rPr>
-        <w:t>- אור</w:t>
+        <w:t xml:space="preserve">- </w:t>
+      </w:r>
+      <w:proofErr w:type="spellStart"/>
+      <w:r>
+        <w:rPr>
+          <w:rStyle w:val="s02"/>
+          <w:rFonts w:hint="cs"/>
+          <w:rtl/>
+        </w:rPr>
+        <w:t>אור</w:t>
       </w:r>
       <w:r>
         <w:rPr>
@@ -2479,6 +3972,7 @@
         </w:rPr>
         <w:t>עליון</w:t>
       </w:r>
+      <w:proofErr w:type="spellEnd"/>
       <w:r>
         <w:rPr>
           <w:rStyle w:val="s02"/>
@@ -2501,7 +3995,25 @@
           <w:rFonts w:hint="cs"/>
           <w:rtl/>
         </w:rPr>
-        <w:t>[קובץ ה צט].</w:t>
+        <w:t xml:space="preserve">[קובץ ה </w:t>
+      </w:r>
+      <w:proofErr w:type="spellStart"/>
+      <w:r>
+        <w:rPr>
+          <w:rStyle w:val="s03"/>
+          <w:rFonts w:hint="cs"/>
+          <w:rtl/>
+        </w:rPr>
+        <w:t>צט</w:t>
+      </w:r>
+      <w:proofErr w:type="spellEnd"/>
+      <w:r>
+        <w:rPr>
+          <w:rStyle w:val="s03"/>
+          <w:rFonts w:hint="cs"/>
+          <w:rtl/>
+        </w:rPr>
+        <w:t>].</w:t>
       </w:r>
     </w:p>
     <w:p>
@@ -2603,14 +4115,110 @@
           <w:rStyle w:val="s02"/>
           <w:rtl/>
         </w:rPr>
-        <w:t xml:space="preserve">° - האור הנראה של אור־התורה° וחכמת ישראל כולה בקדושתה° וטהרתה°, בבינתה והכרתה, בכבודה וישרותה, בעושר סעיפיה בעומק הגיונותיה ובאומץ מגמותיה. תלמודה של תורה בכל הרחבתה והסתעפו(יו)תיה, בדעת וכשרון, ברגש חי וקדוש, וברצון אדיר וחסון° לחיות את אותם החיים הטהורים והקדושים אשר האור המלא הזה מתאר אותם לפנינו. (אור־הקודש־החבוי°) בהיותו מתקרב מאד אל מושגינו, אל צרכינו הזמניים, ואל מאויינו הלאומיים </w:t>
-      </w:r>
-      <w:r>
-        <w:rPr>
-          <w:rStyle w:val="s03"/>
-          <w:rtl/>
-        </w:rPr>
-        <w:t xml:space="preserve">[מא"ה ג (מהדורת תשס"ד) קכג, קכה]. </w:t>
+        <w:t xml:space="preserve">° - האור הנראה של </w:t>
+      </w:r>
+      <w:proofErr w:type="spellStart"/>
+      <w:r>
+        <w:rPr>
+          <w:rStyle w:val="s02"/>
+          <w:rtl/>
+        </w:rPr>
+        <w:t>אור־התורה</w:t>
+      </w:r>
+      <w:proofErr w:type="spellEnd"/>
+      <w:r>
+        <w:rPr>
+          <w:rStyle w:val="s02"/>
+          <w:rtl/>
+        </w:rPr>
+        <w:t>° וחכמת ישראל כולה בקדושתה° וטהרתה°, בבינתה והכרתה, בכבודה וישרותה, בעושר סעיפיה בעומק הגיונותיה ובאומץ מגמותיה. תלמודה של תורה בכל הרחבתה והסתעפו(יו)</w:t>
+      </w:r>
+      <w:proofErr w:type="spellStart"/>
+      <w:r>
+        <w:rPr>
+          <w:rStyle w:val="s02"/>
+          <w:rtl/>
+        </w:rPr>
+        <w:t>תיה</w:t>
+      </w:r>
+      <w:proofErr w:type="spellEnd"/>
+      <w:r>
+        <w:rPr>
+          <w:rStyle w:val="s02"/>
+          <w:rtl/>
+        </w:rPr>
+        <w:t>, בדעת וכשרון, ברגש חי וקדוש, וברצון אדיר וחסון° לחיות את אותם החיים הטהורים והקדושים אשר האור המלא הזה מתאר אותם לפנינו. (</w:t>
+      </w:r>
+      <w:proofErr w:type="spellStart"/>
+      <w:r>
+        <w:rPr>
+          <w:rStyle w:val="s02"/>
+          <w:rtl/>
+        </w:rPr>
+        <w:t>אור־הקודש־החבוי</w:t>
+      </w:r>
+      <w:proofErr w:type="spellEnd"/>
+      <w:r>
+        <w:rPr>
+          <w:rStyle w:val="s02"/>
+          <w:rtl/>
+        </w:rPr>
+        <w:t xml:space="preserve">°) בהיותו מתקרב מאד אל מושגינו, אל צרכינו הזמניים, ואל מאויינו הלאומיים </w:t>
+      </w:r>
+      <w:r>
+        <w:rPr>
+          <w:rStyle w:val="s03"/>
+          <w:rtl/>
+        </w:rPr>
+        <w:t>[</w:t>
+      </w:r>
+      <w:proofErr w:type="spellStart"/>
+      <w:r>
+        <w:rPr>
+          <w:rStyle w:val="s03"/>
+          <w:rtl/>
+        </w:rPr>
+        <w:t>מא"ה</w:t>
+      </w:r>
+      <w:proofErr w:type="spellEnd"/>
+      <w:r>
+        <w:rPr>
+          <w:rStyle w:val="s03"/>
+          <w:rtl/>
+        </w:rPr>
+        <w:t xml:space="preserve"> ג (מהדורת תשס"ד) </w:t>
+      </w:r>
+      <w:proofErr w:type="spellStart"/>
+      <w:r>
+        <w:rPr>
+          <w:rStyle w:val="s03"/>
+          <w:rtl/>
+        </w:rPr>
+        <w:t>קכג</w:t>
+      </w:r>
+      <w:proofErr w:type="spellEnd"/>
+      <w:r>
+        <w:rPr>
+          <w:rStyle w:val="s03"/>
+          <w:rtl/>
+        </w:rPr>
+        <w:t xml:space="preserve">, </w:t>
+      </w:r>
+      <w:proofErr w:type="spellStart"/>
+      <w:r>
+        <w:rPr>
+          <w:rStyle w:val="s03"/>
+          <w:rtl/>
+        </w:rPr>
+        <w:t>קכה</w:t>
+      </w:r>
+      <w:proofErr w:type="spellEnd"/>
+      <w:r>
+        <w:rPr>
+          <w:rStyle w:val="s03"/>
+          <w:rtl/>
+        </w:rPr>
+        <w:t xml:space="preserve">]. </w:t>
       </w:r>
       <w:r>
         <w:rPr>
@@ -2643,8 +4251,6 @@
           <w:rtl/>
         </w:rPr>
       </w:pPr>
-      <w:bookmarkStart w:id="1" w:name="_GoBack"/>
-      <w:bookmarkEnd w:id="1"/>
     </w:p>
     <w:p>
       <w:pPr>
@@ -2764,7 +4370,23 @@
           <w:rStyle w:val="s03"/>
           <w:rtl/>
         </w:rPr>
-        <w:t>החיות האלהית העולמית והאחדות הכוללת</w:t>
+        <w:t xml:space="preserve">החיות </w:t>
+      </w:r>
+      <w:proofErr w:type="spellStart"/>
+      <w:r>
+        <w:rPr>
+          <w:rStyle w:val="s03"/>
+          <w:rtl/>
+        </w:rPr>
+        <w:t>האלהית</w:t>
+      </w:r>
+      <w:proofErr w:type="spellEnd"/>
+      <w:r>
+        <w:rPr>
+          <w:rStyle w:val="s03"/>
+          <w:rtl/>
+        </w:rPr>
+        <w:t xml:space="preserve"> העולמית והאחדות הכוללת</w:t>
       </w:r>
       <w:r>
         <w:rPr>
@@ -2778,7 +4400,23 @@
           <w:rStyle w:val="s038"/>
           <w:rtl/>
         </w:rPr>
-        <w:t xml:space="preserve">[ק"ה רכ]. </w:t>
+        <w:t xml:space="preserve">[ק"ה </w:t>
+      </w:r>
+      <w:proofErr w:type="spellStart"/>
+      <w:r>
+        <w:rPr>
+          <w:rStyle w:val="s038"/>
+          <w:rtl/>
+        </w:rPr>
+        <w:t>רכ</w:t>
+      </w:r>
+      <w:proofErr w:type="spellEnd"/>
+      <w:r>
+        <w:rPr>
+          <w:rStyle w:val="s038"/>
+          <w:rtl/>
+        </w:rPr>
+        <w:t xml:space="preserve">]. </w:t>
       </w:r>
       <w:r>
         <w:rPr>
@@ -2996,15 +4634,33 @@
           <w:rFonts w:hint="eastAsia"/>
           <w:rtl/>
         </w:rPr>
-        <w:t>°, ההשגה של אוה</w:t>
-      </w:r>
+        <w:t xml:space="preserve">°, ההשגה של </w:t>
+      </w:r>
+      <w:proofErr w:type="spellStart"/>
       <w:r>
         <w:rPr>
           <w:rStyle w:val="s04"/>
-          <w:rFonts w:hint="cs"/>
-          <w:rtl/>
-        </w:rPr>
-        <w:t>"ע, הזרם הבא מהאמצעים מהסיבות</w:t>
+          <w:rFonts w:hint="eastAsia"/>
+          <w:rtl/>
+        </w:rPr>
+        <w:t>אוה</w:t>
+      </w:r>
+      <w:r>
+        <w:rPr>
+          <w:rStyle w:val="s04"/>
+          <w:rFonts w:hint="cs"/>
+          <w:rtl/>
+        </w:rPr>
+        <w:t>"ע</w:t>
+      </w:r>
+      <w:proofErr w:type="spellEnd"/>
+      <w:r>
+        <w:rPr>
+          <w:rStyle w:val="s04"/>
+          <w:rFonts w:hint="cs"/>
+          <w:rtl/>
+        </w:rPr>
+        <w:t>, הזרם הבא מהאמצעים מהסיבות</w:t>
       </w:r>
       <w:r>
         <w:rPr>
@@ -3140,7 +4796,25 @@
           <w:sz w:val="16"/>
           <w:rtl/>
         </w:rPr>
-        <w:t xml:space="preserve"> האדם, הדורות, ההויה וההסתוריה, שמים וארץ. חוקיות המארגנת את כל הברואים והיצורים לחטיבה אחת</w:t>
+        <w:t xml:space="preserve"> האדם, הדורות, ההויה </w:t>
+      </w:r>
+      <w:proofErr w:type="spellStart"/>
+      <w:r>
+        <w:rPr>
+          <w:rStyle w:val="s04"/>
+          <w:sz w:val="16"/>
+          <w:rtl/>
+        </w:rPr>
+        <w:t>וההסתוריה</w:t>
+      </w:r>
+      <w:proofErr w:type="spellEnd"/>
+      <w:r>
+        <w:rPr>
+          <w:rStyle w:val="s04"/>
+          <w:sz w:val="16"/>
+          <w:rtl/>
+        </w:rPr>
+        <w:t>, שמים וארץ. חוקיות המארגנת את כל הברואים והיצורים לחטיבה אחת</w:t>
       </w:r>
       <w:r>
         <w:rPr>
@@ -3155,14 +4829,50 @@
           <w:szCs w:val="14"/>
           <w:rtl/>
         </w:rPr>
-        <w:t xml:space="preserve">[עפ"י ב"ר שצז]. </w:t>
-      </w:r>
+        <w:t xml:space="preserve">[עפ"י </w:t>
+      </w:r>
+      <w:proofErr w:type="spellStart"/>
       <w:r>
         <w:rPr>
           <w:rStyle w:val="s12"/>
           <w:szCs w:val="14"/>
           <w:rtl/>
         </w:rPr>
+        <w:t>ב"ר</w:t>
+      </w:r>
+      <w:proofErr w:type="spellEnd"/>
+      <w:r>
+        <w:rPr>
+          <w:rStyle w:val="s12"/>
+          <w:szCs w:val="14"/>
+          <w:rtl/>
+        </w:rPr>
+        <w:t xml:space="preserve"> </w:t>
+      </w:r>
+      <w:proofErr w:type="spellStart"/>
+      <w:r>
+        <w:rPr>
+          <w:rStyle w:val="s12"/>
+          <w:szCs w:val="14"/>
+          <w:rtl/>
+        </w:rPr>
+        <w:t>שצז</w:t>
+      </w:r>
+      <w:proofErr w:type="spellEnd"/>
+      <w:r>
+        <w:rPr>
+          <w:rStyle w:val="s12"/>
+          <w:szCs w:val="14"/>
+          <w:rtl/>
+        </w:rPr>
+        <w:t xml:space="preserve">]. </w:t>
+      </w:r>
+      <w:r>
+        <w:rPr>
+          <w:rStyle w:val="s12"/>
+          <w:szCs w:val="14"/>
+          <w:rtl/>
+        </w:rPr>
         <w:cr/>
       </w:r>
     </w:p>
@@ -3217,7 +4927,25 @@
           <w:rFonts w:hint="cs"/>
           <w:rtl/>
         </w:rPr>
-        <w:t xml:space="preserve">[שם קיח]. </w:t>
+        <w:t xml:space="preserve">[שם </w:t>
+      </w:r>
+      <w:proofErr w:type="spellStart"/>
+      <w:r>
+        <w:rPr>
+          <w:rStyle w:val="s03"/>
+          <w:rFonts w:hint="cs"/>
+          <w:rtl/>
+        </w:rPr>
+        <w:t>קיח</w:t>
+      </w:r>
+      <w:proofErr w:type="spellEnd"/>
+      <w:r>
+        <w:rPr>
+          <w:rStyle w:val="s03"/>
+          <w:rFonts w:hint="cs"/>
+          <w:rtl/>
+        </w:rPr>
+        <w:t xml:space="preserve">]. </w:t>
       </w:r>
     </w:p>
     <w:p>
@@ -3364,14 +5092,22 @@
           <w:highlight w:val="green"/>
           <w:rtl/>
         </w:rPr>
-        <w:t xml:space="preserve"> הגבורה</w:t>
-      </w:r>
-      <w:r>
-        <w:rPr>
-          <w:rFonts w:hint="cs"/>
+        <w:t xml:space="preserve"> </w:t>
+      </w:r>
+      <w:proofErr w:type="spellStart"/>
+      <w:r>
+        <w:rPr>
           <w:highlight w:val="green"/>
           <w:rtl/>
         </w:rPr>
+        <w:t>הגבורה</w:t>
+      </w:r>
+      <w:r>
+        <w:rPr>
+          <w:rFonts w:hint="cs"/>
+          <w:highlight w:val="green"/>
+          <w:rtl/>
+        </w:rPr>
         <w:t>־</w:t>
       </w:r>
       <w:r>
@@ -3381,6 +5117,7 @@
         </w:rPr>
         <w:t>האלהית</w:t>
       </w:r>
+      <w:proofErr w:type="spellEnd"/>
       <w:r>
         <w:rPr>
           <w:rFonts w:hint="cs"/>
@@ -3394,14 +5131,22 @@
           <w:highlight w:val="green"/>
           <w:rtl/>
         </w:rPr>
-        <w:t xml:space="preserve"> הפועלת את הכל למען הרוממות האצילית, המסוקרת אך לפני כסא</w:t>
-      </w:r>
-      <w:r>
-        <w:rPr>
-          <w:rFonts w:hint="cs"/>
+        <w:t xml:space="preserve"> הפועלת את הכל למען הרוממות האצילית, המסוקרת אך לפני </w:t>
+      </w:r>
+      <w:proofErr w:type="spellStart"/>
+      <w:r>
+        <w:rPr>
           <w:highlight w:val="green"/>
           <w:rtl/>
         </w:rPr>
+        <w:t>כסא</w:t>
+      </w:r>
+      <w:r>
+        <w:rPr>
+          <w:rFonts w:hint="cs"/>
+          <w:highlight w:val="green"/>
+          <w:rtl/>
+        </w:rPr>
         <w:t>־</w:t>
       </w:r>
       <w:r>
@@ -3411,6 +5156,7 @@
         </w:rPr>
         <w:t>כבודו</w:t>
       </w:r>
+      <w:proofErr w:type="spellEnd"/>
       <w:r>
         <w:rPr>
           <w:rFonts w:hint="cs"/>
@@ -3424,7 +5170,23 @@
           <w:highlight w:val="green"/>
           <w:rtl/>
         </w:rPr>
-        <w:t xml:space="preserve"> של בורא כל העולמים ברוך הוא. ההופעה העזיזה החודרת מרום הגובה העליון עד שפל המדרגה של אדם על הארץ</w:t>
+        <w:t xml:space="preserve"> של בורא כל העולמים ברוך הוא. ההופעה </w:t>
+      </w:r>
+      <w:proofErr w:type="spellStart"/>
+      <w:r>
+        <w:rPr>
+          <w:highlight w:val="green"/>
+          <w:rtl/>
+        </w:rPr>
+        <w:t>העזיזה</w:t>
+      </w:r>
+      <w:proofErr w:type="spellEnd"/>
+      <w:r>
+        <w:rPr>
+          <w:highlight w:val="green"/>
+          <w:rtl/>
+        </w:rPr>
+        <w:t xml:space="preserve"> החודרת מרום הגובה העליון עד שפל המדרגה של אדם על הארץ</w:t>
       </w:r>
       <w:r>
         <w:rPr>
@@ -3546,7 +5308,23 @@
           <w:rStyle w:val="s03"/>
           <w:rtl/>
         </w:rPr>
-        <w:t xml:space="preserve">[ר"מ קכ]. </w:t>
+        <w:t xml:space="preserve">[ר"מ </w:t>
+      </w:r>
+      <w:proofErr w:type="spellStart"/>
+      <w:r>
+        <w:rPr>
+          <w:rStyle w:val="s03"/>
+          <w:rtl/>
+        </w:rPr>
+        <w:t>קכ</w:t>
+      </w:r>
+      <w:proofErr w:type="spellEnd"/>
+      <w:r>
+        <w:rPr>
+          <w:rStyle w:val="s03"/>
+          <w:rtl/>
+        </w:rPr>
+        <w:t xml:space="preserve">]. </w:t>
       </w:r>
       <w:r>
         <w:rPr>
@@ -3590,7 +5368,15 @@
           <w:rStyle w:val="s11"/>
           <w:rtl/>
         </w:rPr>
-        <w:t>אהבת צור</w:t>
+        <w:t xml:space="preserve">אהבת </w:t>
+      </w:r>
+      <w:proofErr w:type="spellStart"/>
+      <w:r>
+        <w:rPr>
+          <w:rStyle w:val="s11"/>
+          <w:rtl/>
+        </w:rPr>
+        <w:t>צור</w:t>
       </w:r>
       <w:r>
         <w:rPr>
@@ -3607,6 +5393,7 @@
         </w:rPr>
         <w:t>העולמים</w:t>
       </w:r>
+      <w:proofErr w:type="spellEnd"/>
       <w:r>
         <w:rPr>
           <w:rStyle w:val="s11"/>
@@ -3620,7 +5407,23 @@
           <w:rStyle w:val="s02"/>
           <w:rtl/>
         </w:rPr>
-        <w:t xml:space="preserve"> - זיו השכינה°, הכרה שכלית והרגשית, ללכת בדרכי־ד'° באהבת אמת והכרה עמוקה פנימית° </w:t>
+        <w:t xml:space="preserve"> - זיו השכינה°, הכרה שכלית והרגשית, ללכת </w:t>
+      </w:r>
+      <w:proofErr w:type="spellStart"/>
+      <w:r>
+        <w:rPr>
+          <w:rStyle w:val="s02"/>
+          <w:rtl/>
+        </w:rPr>
+        <w:t>בדרכי־ד</w:t>
+      </w:r>
+      <w:proofErr w:type="spellEnd"/>
+      <w:r>
+        <w:rPr>
+          <w:rStyle w:val="s02"/>
+          <w:rtl/>
+        </w:rPr>
+        <w:t xml:space="preserve">'° באהבת אמת והכרה עמוקה פנימית° </w:t>
       </w:r>
       <w:r>
         <w:rPr>
@@ -3663,7 +5466,79 @@
           <w:rFonts w:hint="cs"/>
           <w:rtl/>
         </w:rPr>
-        <w:t xml:space="preserve">- אהבת־עולם° ואהבה־רבה°, אשר לישראל את ד' אלהיהם ואביהם־שבשמים° מלך־עולמים, הבוחר בעמו ומלמדו ומדריכו </w:t>
+        <w:t xml:space="preserve">- </w:t>
+      </w:r>
+      <w:proofErr w:type="spellStart"/>
+      <w:r>
+        <w:rPr>
+          <w:rStyle w:val="s03"/>
+          <w:rFonts w:hint="cs"/>
+          <w:rtl/>
+        </w:rPr>
+        <w:t>אהבת־עולם</w:t>
+      </w:r>
+      <w:proofErr w:type="spellEnd"/>
+      <w:r>
+        <w:rPr>
+          <w:rStyle w:val="s03"/>
+          <w:rFonts w:hint="cs"/>
+          <w:rtl/>
+        </w:rPr>
+        <w:t xml:space="preserve">° </w:t>
+      </w:r>
+      <w:proofErr w:type="spellStart"/>
+      <w:r>
+        <w:rPr>
+          <w:rStyle w:val="s03"/>
+          <w:rFonts w:hint="cs"/>
+          <w:rtl/>
+        </w:rPr>
+        <w:t>ואהבה־רבה</w:t>
+      </w:r>
+      <w:proofErr w:type="spellEnd"/>
+      <w:r>
+        <w:rPr>
+          <w:rStyle w:val="s03"/>
+          <w:rFonts w:hint="cs"/>
+          <w:rtl/>
+        </w:rPr>
+        <w:t xml:space="preserve">°, אשר לישראל את ד' אלהיהם </w:t>
+      </w:r>
+      <w:proofErr w:type="spellStart"/>
+      <w:r>
+        <w:rPr>
+          <w:rStyle w:val="s03"/>
+          <w:rFonts w:hint="cs"/>
+          <w:rtl/>
+        </w:rPr>
+        <w:t>ואביהם־שבשמים</w:t>
+      </w:r>
+      <w:proofErr w:type="spellEnd"/>
+      <w:r>
+        <w:rPr>
+          <w:rStyle w:val="s03"/>
+          <w:rFonts w:hint="cs"/>
+          <w:rtl/>
+        </w:rPr>
+        <w:t xml:space="preserve">° </w:t>
+      </w:r>
+      <w:proofErr w:type="spellStart"/>
+      <w:r>
+        <w:rPr>
+          <w:rStyle w:val="s03"/>
+          <w:rFonts w:hint="cs"/>
+          <w:rtl/>
+        </w:rPr>
+        <w:t>מלך־עולמים</w:t>
+      </w:r>
+      <w:proofErr w:type="spellEnd"/>
+      <w:r>
+        <w:rPr>
+          <w:rStyle w:val="s03"/>
+          <w:rFonts w:hint="cs"/>
+          <w:rtl/>
+        </w:rPr>
+        <w:t xml:space="preserve">, הבוחר בעמו ומלמדו ומדריכו </w:t>
       </w:r>
       <w:r>
         <w:rPr>
@@ -3712,7 +5587,16 @@
           <w:rFonts w:hint="cs"/>
           <w:rtl/>
         </w:rPr>
-        <w:t>אור ח</w:t>
+        <w:t xml:space="preserve">אור </w:t>
+      </w:r>
+      <w:proofErr w:type="spellStart"/>
+      <w:r>
+        <w:rPr>
+          <w:rStyle w:val="s01"/>
+          <w:rFonts w:hint="cs"/>
+          <w:rtl/>
+        </w:rPr>
+        <w:t>ח</w:t>
       </w:r>
       <w:r>
         <w:rPr>
@@ -3748,6 +5632,7 @@
         </w:rPr>
         <w:t>העולמים</w:t>
       </w:r>
+      <w:proofErr w:type="spellEnd"/>
       <w:r>
         <w:rPr>
           <w:rStyle w:val="s02"/>
@@ -3770,7 +5655,16 @@
           <w:rFonts w:hint="cs"/>
           <w:rtl/>
         </w:rPr>
-        <w:t>- הענין</w:t>
+        <w:t xml:space="preserve">- </w:t>
+      </w:r>
+      <w:proofErr w:type="spellStart"/>
+      <w:r>
+        <w:rPr>
+          <w:rStyle w:val="s02"/>
+          <w:rFonts w:hint="cs"/>
+          <w:rtl/>
+        </w:rPr>
+        <w:t>הענין</w:t>
       </w:r>
       <w:r>
         <w:rPr>
@@ -3788,6 +5682,7 @@
         </w:rPr>
         <w:t>האלהי</w:t>
       </w:r>
+      <w:proofErr w:type="spellEnd"/>
       <w:r>
         <w:rPr>
           <w:rStyle w:val="s02"/>
@@ -3802,7 +5697,25 @@
           <w:rFonts w:hint="cs"/>
           <w:rtl/>
         </w:rPr>
-        <w:t xml:space="preserve"> [א' סו].</w:t>
+        <w:t xml:space="preserve"> [א' </w:t>
+      </w:r>
+      <w:proofErr w:type="spellStart"/>
+      <w:r>
+        <w:rPr>
+          <w:rStyle w:val="s03"/>
+          <w:rFonts w:hint="cs"/>
+          <w:rtl/>
+        </w:rPr>
+        <w:t>סו</w:t>
+      </w:r>
+      <w:proofErr w:type="spellEnd"/>
+      <w:r>
+        <w:rPr>
+          <w:rStyle w:val="s03"/>
+          <w:rFonts w:hint="cs"/>
+          <w:rtl/>
+        </w:rPr>
+        <w:t>].</w:t>
       </w:r>
     </w:p>
     <w:p>
@@ -3814,12 +5727,53 @@
           <w:rStyle w:val="s01"/>
         </w:rPr>
       </w:pPr>
-      <w:r>
-        <w:rPr>
-          <w:rStyle w:val="s02"/>
-          <w:rtl/>
-        </w:rPr>
-        <w:t xml:space="preserve">הטוב־הכללי°, הטוב האלהי השורה בעולמות° כולם. נשמת־כל, האצילית, בהודה° וקדושתה° </w:t>
+      <w:proofErr w:type="spellStart"/>
+      <w:r>
+        <w:rPr>
+          <w:rStyle w:val="s02"/>
+          <w:rtl/>
+        </w:rPr>
+        <w:t>הטוב־הכללי</w:t>
+      </w:r>
+      <w:proofErr w:type="spellEnd"/>
+      <w:r>
+        <w:rPr>
+          <w:rStyle w:val="s02"/>
+          <w:rtl/>
+        </w:rPr>
+        <w:t xml:space="preserve">°, הטוב </w:t>
+      </w:r>
+      <w:proofErr w:type="spellStart"/>
+      <w:r>
+        <w:rPr>
+          <w:rStyle w:val="s02"/>
+          <w:rtl/>
+        </w:rPr>
+        <w:t>האלהי</w:t>
+      </w:r>
+      <w:proofErr w:type="spellEnd"/>
+      <w:r>
+        <w:rPr>
+          <w:rStyle w:val="s02"/>
+          <w:rtl/>
+        </w:rPr>
+        <w:t xml:space="preserve"> השורה בעולמות° כולם. </w:t>
+      </w:r>
+      <w:proofErr w:type="spellStart"/>
+      <w:r>
+        <w:rPr>
+          <w:rStyle w:val="s02"/>
+          <w:rtl/>
+        </w:rPr>
+        <w:t>נשמת־כל</w:t>
+      </w:r>
+      <w:proofErr w:type="spellEnd"/>
+      <w:r>
+        <w:rPr>
+          <w:rStyle w:val="s02"/>
+          <w:rtl/>
+        </w:rPr>
+        <w:t xml:space="preserve">, האצילית, בהודה° וקדושתה° </w:t>
       </w:r>
       <w:r>
         <w:rPr>
@@ -3869,7 +5823,23 @@
           <w:rStyle w:val="s02"/>
           <w:rtl/>
         </w:rPr>
-        <w:t xml:space="preserve">- זרוע־ד'° אשר נגלתה, יסוד ההשתלמות הבלתי פוסקת </w:t>
+        <w:t xml:space="preserve">- </w:t>
+      </w:r>
+      <w:proofErr w:type="spellStart"/>
+      <w:r>
+        <w:rPr>
+          <w:rStyle w:val="s02"/>
+          <w:rtl/>
+        </w:rPr>
+        <w:t>זרוע־ד</w:t>
+      </w:r>
+      <w:proofErr w:type="spellEnd"/>
+      <w:r>
+        <w:rPr>
+          <w:rStyle w:val="s02"/>
+          <w:rtl/>
+        </w:rPr>
+        <w:t xml:space="preserve">'° אשר נגלתה, יסוד ההשתלמות הבלתי פוסקת </w:t>
       </w:r>
       <w:r>
         <w:rPr>
@@ -3897,7 +5867,23 @@
           <w:rStyle w:val="s02"/>
           <w:rtl/>
         </w:rPr>
-        <w:t xml:space="preserve">- אמיתת הרצון־הכללי° אשר בנשמת° היקום כולו </w:t>
+        <w:t xml:space="preserve">- אמיתת </w:t>
+      </w:r>
+      <w:proofErr w:type="spellStart"/>
+      <w:r>
+        <w:rPr>
+          <w:rStyle w:val="s02"/>
+          <w:rtl/>
+        </w:rPr>
+        <w:t>הרצון־הכללי</w:t>
+      </w:r>
+      <w:proofErr w:type="spellEnd"/>
+      <w:r>
+        <w:rPr>
+          <w:rStyle w:val="s02"/>
+          <w:rtl/>
+        </w:rPr>
+        <w:t xml:space="preserve">° אשר בנשמת° היקום כולו </w:t>
       </w:r>
       <w:r>
         <w:rPr>
@@ -3942,7 +5928,31 @@
           <w:szCs w:val="20"/>
           <w:rtl/>
         </w:rPr>
-        <w:t xml:space="preserve">- המגמה האלהית היותר ברורה ותהומית לאין חקר </w:t>
+        <w:t xml:space="preserve">- המגמה </w:t>
+      </w:r>
+      <w:proofErr w:type="spellStart"/>
+      <w:r>
+        <w:rPr>
+          <w:rStyle w:val="s01"/>
+          <w:rFonts w:hint="cs"/>
+          <w:b/>
+          <w:bCs w:val="0"/>
+          <w:szCs w:val="20"/>
+          <w:rtl/>
+        </w:rPr>
+        <w:t>האלהית</w:t>
+      </w:r>
+      <w:proofErr w:type="spellEnd"/>
+      <w:r>
+        <w:rPr>
+          <w:rStyle w:val="s01"/>
+          <w:rFonts w:hint="cs"/>
+          <w:b/>
+          <w:bCs w:val="0"/>
+          <w:szCs w:val="20"/>
+          <w:rtl/>
+        </w:rPr>
+        <w:t xml:space="preserve"> היותר ברורה ותהומית לאין חקר </w:t>
       </w:r>
       <w:r>
         <w:rPr>
@@ -3963,6 +5973,7 @@
           <w:rtl/>
         </w:rPr>
       </w:pPr>
+      <w:proofErr w:type="spellStart"/>
       <w:r>
         <w:rPr>
           <w:rStyle w:val="s01"/>
@@ -3996,6 +6007,7 @@
         </w:rPr>
         <w:t>העולמים</w:t>
       </w:r>
+      <w:proofErr w:type="spellEnd"/>
       <w:r>
         <w:rPr>
           <w:rStyle w:val="s02"/>
@@ -4020,7 +6032,27 @@
           <w:b/>
           <w:rtl/>
         </w:rPr>
-        <w:t>[קבצ' ב קנה</w:t>
+        <w:t>[</w:t>
+      </w:r>
+      <w:proofErr w:type="spellStart"/>
+      <w:r>
+        <w:rPr>
+          <w:rStyle w:val="s03"/>
+          <w:rFonts w:hint="cs"/>
+          <w:b/>
+          <w:rtl/>
+        </w:rPr>
+        <w:t>קבצ</w:t>
+      </w:r>
+      <w:proofErr w:type="spellEnd"/>
+      <w:r>
+        <w:rPr>
+          <w:rStyle w:val="s03"/>
+          <w:rFonts w:hint="cs"/>
+          <w:b/>
+          <w:rtl/>
+        </w:rPr>
+        <w:t>' ב קנה</w:t>
       </w:r>
       <w:r>
         <w:rPr>
@@ -4201,6 +6233,7 @@
         </w:rPr>
         <w:t xml:space="preserve">[עפ"י </w:t>
       </w:r>
+      <w:proofErr w:type="spellStart"/>
       <w:r>
         <w:rPr>
           <w:rStyle w:val="s03"/>
@@ -4215,7 +6248,16 @@
           <w:rFonts w:hint="cs"/>
           <w:rtl/>
         </w:rPr>
-        <w:t>"ר ב סה].</w:t>
+        <w:t>"ר</w:t>
+      </w:r>
+      <w:proofErr w:type="spellEnd"/>
+      <w:r>
+        <w:rPr>
+          <w:rStyle w:val="s03"/>
+          <w:rFonts w:hint="cs"/>
+          <w:rtl/>
+        </w:rPr>
+        <w:t xml:space="preserve"> ב סה].</w:t>
       </w:r>
     </w:p>
     <w:p>
@@ -4586,7 +6628,23 @@
           <w:rStyle w:val="s03"/>
           <w:rtl/>
         </w:rPr>
-        <w:t xml:space="preserve">[עפ"י ע"ר א רפו]. </w:t>
+        <w:t xml:space="preserve">[עפ"י </w:t>
+      </w:r>
+      <w:proofErr w:type="spellStart"/>
+      <w:r>
+        <w:rPr>
+          <w:rStyle w:val="s03"/>
+          <w:rtl/>
+        </w:rPr>
+        <w:t>ע"ר</w:t>
+      </w:r>
+      <w:proofErr w:type="spellEnd"/>
+      <w:r>
+        <w:rPr>
+          <w:rStyle w:val="s03"/>
+          <w:rtl/>
+        </w:rPr>
+        <w:t xml:space="preserve"> א רפו]. </w:t>
       </w:r>
       <w:r>
         <w:rPr>
@@ -4643,7 +6701,15 @@
           <w:rStyle w:val="s11"/>
           <w:rtl/>
         </w:rPr>
-        <w:t>לחסות תחת כנפי</w:t>
+        <w:t xml:space="preserve">לחסות תחת </w:t>
+      </w:r>
+      <w:proofErr w:type="spellStart"/>
+      <w:r>
+        <w:rPr>
+          <w:rStyle w:val="s11"/>
+          <w:rtl/>
+        </w:rPr>
+        <w:t>כנפי</w:t>
       </w:r>
       <w:r>
         <w:rPr>
@@ -4660,6 +6726,7 @@
         </w:rPr>
         <w:t>השכינה</w:t>
       </w:r>
+      <w:proofErr w:type="spellEnd"/>
       <w:r>
         <w:rPr>
           <w:rStyle w:val="s02"/>
@@ -4688,7 +6755,23 @@
           <w:rStyle w:val="s02"/>
           <w:rtl/>
         </w:rPr>
-        <w:t xml:space="preserve"> - שע"י הקדושה° הנמשכת עליו מקבלת־עול־מלכות־שמים° מתחדשת בקרבו רוח חדשה להיות למגן לו מכל המוני הדעות הרעות </w:t>
+        <w:t xml:space="preserve"> - שע"י הקדושה° הנמשכת עליו </w:t>
+      </w:r>
+      <w:proofErr w:type="spellStart"/>
+      <w:r>
+        <w:rPr>
+          <w:rStyle w:val="s02"/>
+          <w:rtl/>
+        </w:rPr>
+        <w:t>מקבלת־עול־מלכות־שמים</w:t>
+      </w:r>
+      <w:proofErr w:type="spellEnd"/>
+      <w:r>
+        <w:rPr>
+          <w:rStyle w:val="s02"/>
+          <w:rtl/>
+        </w:rPr>
+        <w:t xml:space="preserve">° מתחדשת בקרבו רוח חדשה להיות למגן לו מכל המוני הדעות הרעות </w:t>
       </w:r>
       <w:r>
         <w:rPr>
@@ -5397,7 +7480,15 @@
           <w:rStyle w:val="s02"/>
           <w:rtl/>
         </w:rPr>
-        <w:t xml:space="preserve"> למגר</w:t>
+        <w:t xml:space="preserve"> </w:t>
+      </w:r>
+      <w:proofErr w:type="spellStart"/>
+      <w:r>
+        <w:rPr>
+          <w:rStyle w:val="s02"/>
+          <w:rtl/>
+        </w:rPr>
+        <w:t>למגר</w:t>
       </w:r>
       <w:r>
         <w:rPr>
@@ -5407,6 +7498,7 @@
         </w:rPr>
         <w:t>ס</w:t>
       </w:r>
+      <w:proofErr w:type="spellEnd"/>
       <w:r>
         <w:rPr>
           <w:rStyle w:val="s02"/>
@@ -5548,7 +7640,16 @@
           <w:rFonts w:hint="cs"/>
           <w:rtl/>
         </w:rPr>
-        <w:t>, עבודת ד' מאהבה ותלמוד תורה</w:t>
+        <w:t xml:space="preserve">, עבודת ד' מאהבה ותלמוד </w:t>
+      </w:r>
+      <w:proofErr w:type="spellStart"/>
+      <w:r>
+        <w:rPr>
+          <w:rStyle w:val="s02"/>
+          <w:rFonts w:hint="cs"/>
+          <w:rtl/>
+        </w:rPr>
+        <w:t>תורה</w:t>
       </w:r>
       <w:r>
         <w:rPr>
@@ -5564,7 +7665,16 @@
           <w:rFonts w:hint="cs"/>
           <w:rtl/>
         </w:rPr>
-        <w:t>לשמה.</w:t>
+        <w:t>לשמה</w:t>
+      </w:r>
+      <w:proofErr w:type="spellEnd"/>
+      <w:r>
+        <w:rPr>
+          <w:rStyle w:val="s02"/>
+          <w:rFonts w:hint="cs"/>
+          <w:rtl/>
+        </w:rPr>
+        <w:t>.</w:t>
       </w:r>
     </w:p>
     <w:p>
@@ -5664,6 +7774,7 @@
         </w:rPr>
         <w:t xml:space="preserve">ציל את </w:t>
       </w:r>
+      <w:proofErr w:type="spellStart"/>
       <w:r>
         <w:rPr>
           <w:rStyle w:val="s02"/>
@@ -5688,6 +7799,7 @@
         </w:rPr>
         <w:t>אבינו</w:t>
       </w:r>
+      <w:proofErr w:type="spellEnd"/>
       <w:r>
         <w:rPr>
           <w:rStyle w:val="s02"/>
@@ -5755,7 +7867,34 @@
           <w:rFonts w:hint="cs"/>
           <w:rtl/>
         </w:rPr>
-        <w:t xml:space="preserve">- אברהם כדאי הוא בזכותו שיושפע עליו זה השפע של השווית רצונו עם רצוני, שישכיל בכל כוחותיו, ויושפע זה גם על נפשו המרגשת והצומחת, לדעת שאין שום דבר ראוי לרצון כ"א רצונו של הקב"ה, וממילא הכל מתייחדים בהשווי' אחת, ואין כאן ניגוד - </w:t>
+        <w:t xml:space="preserve">- אברהם כדאי הוא בזכותו שיושפע עליו זה השפע של השווית רצונו עם רצוני, </w:t>
+      </w:r>
+      <w:r>
+        <w:rPr>
+          <w:rStyle w:val="s02"/>
+          <w:rFonts w:hint="cs"/>
+          <w:rtl/>
+        </w:rPr>
+        <w:lastRenderedPageBreak/>
+        <w:t xml:space="preserve">שישכיל בכל כוחותיו, ויושפע זה גם על נפשו המרגשת והצומחת, לדעת שאין שום דבר ראוי לרצון כ"א רצונו של הקב"ה, וממילא הכל מתייחדים </w:t>
+      </w:r>
+      <w:proofErr w:type="spellStart"/>
+      <w:r>
+        <w:rPr>
+          <w:rStyle w:val="s02"/>
+          <w:rFonts w:hint="cs"/>
+          <w:rtl/>
+        </w:rPr>
+        <w:t>בהשווי</w:t>
+      </w:r>
+      <w:proofErr w:type="spellEnd"/>
+      <w:r>
+        <w:rPr>
+          <w:rStyle w:val="s02"/>
+          <w:rFonts w:hint="cs"/>
+          <w:rtl/>
+        </w:rPr>
+        <w:t xml:space="preserve">' אחת, ואין כאן ניגוד - </w:t>
       </w:r>
       <w:r>
         <w:rPr>
@@ -5773,7 +7912,25 @@
           <w:rFonts w:hint="cs"/>
           <w:rtl/>
         </w:rPr>
-        <w:t>[עפ"י פנק' ג ריג].</w:t>
+        <w:t xml:space="preserve">[עפ"י פנק' ג </w:t>
+      </w:r>
+      <w:proofErr w:type="spellStart"/>
+      <w:r>
+        <w:rPr>
+          <w:rStyle w:val="s03"/>
+          <w:rFonts w:hint="cs"/>
+          <w:rtl/>
+        </w:rPr>
+        <w:t>ריג</w:t>
+      </w:r>
+      <w:proofErr w:type="spellEnd"/>
+      <w:r>
+        <w:rPr>
+          <w:rStyle w:val="s03"/>
+          <w:rFonts w:hint="cs"/>
+          <w:rtl/>
+        </w:rPr>
+        <w:t>].</w:t>
       </w:r>
     </w:p>
     <w:p>
@@ -5810,12 +7967,21 @@
         </w:rPr>
         <w:t xml:space="preserve">מלאכים ושדים, גבריאל מציל מן הכבשן. ושם, </w:t>
       </w:r>
-      <w:r>
-        <w:rPr>
-          <w:rStyle w:val="s02"/>
-          <w:rtl/>
-        </w:rPr>
-        <w:t xml:space="preserve">יורקמו שר הברד </w:t>
+      <w:proofErr w:type="spellStart"/>
+      <w:r>
+        <w:rPr>
+          <w:rStyle w:val="s02"/>
+          <w:rtl/>
+        </w:rPr>
+        <w:t>יורקמו</w:t>
+      </w:r>
+      <w:proofErr w:type="spellEnd"/>
+      <w:r>
+        <w:rPr>
+          <w:rStyle w:val="s02"/>
+          <w:rtl/>
+        </w:rPr>
+        <w:t xml:space="preserve"> שר הברד </w:t>
       </w:r>
       <w:r>
         <w:rPr>
@@ -5918,7 +8084,15 @@
           <w:rStyle w:val="s01"/>
           <w:rtl/>
         </w:rPr>
-        <w:t>אתרא דיראה</w:t>
+        <w:t xml:space="preserve">אתרא </w:t>
+      </w:r>
+      <w:proofErr w:type="spellStart"/>
+      <w:r>
+        <w:rPr>
+          <w:rStyle w:val="s01"/>
+          <w:rtl/>
+        </w:rPr>
+        <w:t>דיראה</w:t>
       </w:r>
       <w:r>
         <w:rPr>
@@ -5935,6 +8109,7 @@
         </w:rPr>
         <w:t>עילאה</w:t>
       </w:r>
+      <w:proofErr w:type="spellEnd"/>
       <w:r>
         <w:rPr>
           <w:rStyle w:val="s02"/>
@@ -5965,7 +8140,25 @@
           <w:sz w:val="20"/>
           <w:rtl/>
         </w:rPr>
-        <w:t>השגוב° העליון° של השלמות האלהית הנוראה, שהוא האידיאל° של הבריאה</w:t>
+        <w:t xml:space="preserve">השגוב° העליון° של השלמות </w:t>
+      </w:r>
+      <w:proofErr w:type="spellStart"/>
+      <w:r>
+        <w:rPr>
+          <w:rStyle w:val="s02"/>
+          <w:sz w:val="20"/>
+          <w:rtl/>
+        </w:rPr>
+        <w:t>האלהית</w:t>
+      </w:r>
+      <w:proofErr w:type="spellEnd"/>
+      <w:r>
+        <w:rPr>
+          <w:rStyle w:val="s02"/>
+          <w:sz w:val="20"/>
+          <w:rtl/>
+        </w:rPr>
+        <w:t xml:space="preserve"> הנוראה, שהוא האידיאל° של הבריאה</w:t>
       </w:r>
       <w:r>
         <w:rPr>
@@ -5979,7 +8172,23 @@
           <w:rStyle w:val="s03"/>
           <w:rtl/>
         </w:rPr>
-        <w:t>[עפ"י א"ק ב תקלב־ג].</w:t>
+        <w:t xml:space="preserve">[עפ"י א"ק ב </w:t>
+      </w:r>
+      <w:proofErr w:type="spellStart"/>
+      <w:r>
+        <w:rPr>
+          <w:rStyle w:val="s03"/>
+          <w:rtl/>
+        </w:rPr>
+        <w:t>תקלב־ג</w:t>
+      </w:r>
+      <w:proofErr w:type="spellEnd"/>
+      <w:r>
+        <w:rPr>
+          <w:rStyle w:val="s03"/>
+          <w:rtl/>
+        </w:rPr>
+        <w:t>].</w:t>
       </w:r>
     </w:p>
     <w:p>
@@ -6309,6 +8518,7 @@
         </w:rPr>
         <w:t xml:space="preserve"> </w:t>
       </w:r>
+      <w:proofErr w:type="spellStart"/>
       <w:r>
         <w:rPr>
           <w:rStyle w:val="s01"/>
@@ -6317,6 +8527,7 @@
         </w:rPr>
         <w:t>דבגדו</w:t>
       </w:r>
+      <w:proofErr w:type="spellEnd"/>
       <w:r>
         <w:rPr>
           <w:rStyle w:val="s01"/>
@@ -6393,6 +8604,7 @@
         </w:rPr>
         <w:t xml:space="preserve"> </w:t>
       </w:r>
+      <w:proofErr w:type="spellStart"/>
       <w:r>
         <w:rPr>
           <w:rStyle w:val="s02"/>
@@ -6417,6 +8629,7 @@
         </w:rPr>
         <w:t>זרה</w:t>
       </w:r>
+      <w:proofErr w:type="spellEnd"/>
       <w:r>
         <w:rPr>
           <w:rStyle w:val="s02"/>
@@ -6516,6 +8729,7 @@
         </w:rPr>
         <w:t xml:space="preserve"> </w:t>
       </w:r>
+      <w:proofErr w:type="spellStart"/>
       <w:r>
         <w:rPr>
           <w:rStyle w:val="s02"/>
@@ -6540,13 +8754,15 @@
         </w:rPr>
         <w:t>אמת</w:t>
       </w:r>
-      <w:r>
-        <w:rPr>
-          <w:rStyle w:val="s02"/>
-          <w:rtl/>
-        </w:rPr>
-        <w:t xml:space="preserve"> </w:t>
-      </w:r>
+      <w:proofErr w:type="spellEnd"/>
+      <w:r>
+        <w:rPr>
+          <w:rStyle w:val="s02"/>
+          <w:rtl/>
+        </w:rPr>
+        <w:t xml:space="preserve"> </w:t>
+      </w:r>
+      <w:proofErr w:type="spellStart"/>
       <w:r>
         <w:rPr>
           <w:rStyle w:val="s02"/>
@@ -6571,6 +8787,7 @@
         </w:rPr>
         <w:t>משפחה</w:t>
       </w:r>
+      <w:proofErr w:type="spellEnd"/>
       <w:r>
         <w:rPr>
           <w:rStyle w:val="s02"/>
@@ -6686,6 +8903,7 @@
         </w:rPr>
         <w:t xml:space="preserve"> </w:t>
       </w:r>
+      <w:proofErr w:type="spellStart"/>
       <w:r>
         <w:rPr>
           <w:rStyle w:val="s02"/>
@@ -6694,6 +8912,7 @@
         </w:rPr>
         <w:t>האלהית</w:t>
       </w:r>
+      <w:proofErr w:type="spellEnd"/>
       <w:r>
         <w:rPr>
           <w:rStyle w:val="s02"/>
@@ -6906,6 +9125,7 @@
         </w:rPr>
         <w:t xml:space="preserve"> </w:t>
       </w:r>
+      <w:proofErr w:type="spellStart"/>
       <w:r>
         <w:rPr>
           <w:rStyle w:val="s02"/>
@@ -6930,6 +9150,7 @@
         </w:rPr>
         <w:t>הטובה</w:t>
       </w:r>
+      <w:proofErr w:type="spellEnd"/>
       <w:r>
         <w:rPr>
           <w:rStyle w:val="s02"/>
@@ -7291,14 +9512,50 @@
           <w:szCs w:val="18"/>
           <w:rtl/>
         </w:rPr>
-        <w:t xml:space="preserve">ב. ריהטא </w:t>
+        <w:t xml:space="preserve">ב. </w:t>
+      </w:r>
+      <w:proofErr w:type="spellStart"/>
+      <w:r>
+        <w:rPr>
+          <w:rStyle w:val="s17"/>
+          <w:sz w:val="18"/>
+          <w:szCs w:val="18"/>
+          <w:rtl/>
+        </w:rPr>
+        <w:t>ריהטא</w:t>
+      </w:r>
+      <w:proofErr w:type="spellEnd"/>
+      <w:r>
+        <w:rPr>
+          <w:rStyle w:val="s17"/>
+          <w:sz w:val="18"/>
+          <w:szCs w:val="18"/>
+          <w:rtl/>
+        </w:rPr>
+        <w:t xml:space="preserve"> </w:t>
       </w:r>
       <w:r>
         <w:rPr>
           <w:rStyle w:val="s05"/>
           <w:rtl/>
         </w:rPr>
-        <w:t>- מין גירסא במרוצה גדולה, ברפרוף על הענינים, כמה שאפשר לקלוט, רק שהרבה ענינים יעברו דרך הפה והמחשבה. ולפעמים מדלגים איזה תיבות וענינים וקולטים אותם דרך המחשבה, מעשרים בזה את הידיעה בעושר כמותי, ומעודדים את חיי הרוח לחפץ של גדלות ורוחב התפשטות.</w:t>
+        <w:t xml:space="preserve">- מין </w:t>
+      </w:r>
+      <w:proofErr w:type="spellStart"/>
+      <w:r>
+        <w:rPr>
+          <w:rStyle w:val="s05"/>
+          <w:rtl/>
+        </w:rPr>
+        <w:t>גירסא</w:t>
+      </w:r>
+      <w:proofErr w:type="spellEnd"/>
+      <w:r>
+        <w:rPr>
+          <w:rStyle w:val="s05"/>
+          <w:rtl/>
+        </w:rPr>
+        <w:t xml:space="preserve"> במרוצה גדולה, ברפרוף על הענינים, כמה שאפשר לקלוט, רק שהרבה ענינים יעברו דרך הפה והמחשבה. ולפעמים מדלגים איזה תיבות וענינים וקולטים אותם דרך המחשבה, מעשרים בזה את הידיעה בעושר כמותי, ומעודדים את חיי הרוח לחפץ של גדלות ורוחב התפשטות.</w:t>
       </w:r>
       <w:r>
         <w:rPr>
@@ -7332,7 +9589,27 @@
           <w:szCs w:val="18"/>
           <w:rtl/>
         </w:rPr>
-        <w:t xml:space="preserve">ג. גירסא </w:t>
+        <w:t xml:space="preserve">ג. </w:t>
+      </w:r>
+      <w:proofErr w:type="spellStart"/>
+      <w:r>
+        <w:rPr>
+          <w:rStyle w:val="s17"/>
+          <w:sz w:val="18"/>
+          <w:szCs w:val="18"/>
+          <w:rtl/>
+        </w:rPr>
+        <w:t>גירסא</w:t>
+      </w:r>
+      <w:proofErr w:type="spellEnd"/>
+      <w:r>
+        <w:rPr>
+          <w:rStyle w:val="s17"/>
+          <w:sz w:val="18"/>
+          <w:szCs w:val="18"/>
+          <w:rtl/>
+        </w:rPr>
+        <w:t xml:space="preserve"> </w:t>
       </w:r>
       <w:r>
         <w:rPr>
@@ -7812,8 +10089,17 @@
           <w:rStyle w:val="s03"/>
           <w:rtl/>
         </w:rPr>
-        <w:t>קובץ א רנא</w:t>
-      </w:r>
+        <w:t xml:space="preserve">קובץ א </w:t>
+      </w:r>
+      <w:proofErr w:type="spellStart"/>
+      <w:r>
+        <w:rPr>
+          <w:rStyle w:val="s03"/>
+          <w:rtl/>
+        </w:rPr>
+        <w:t>רנא</w:t>
+      </w:r>
+      <w:proofErr w:type="spellEnd"/>
       <w:r>
         <w:rPr>
           <w:rStyle w:val="s03"/>
@@ -7868,7 +10154,23 @@
           <w:rStyle w:val="s03"/>
           <w:rtl/>
         </w:rPr>
-        <w:t>[א"ק ג קכג].</w:t>
+        <w:t xml:space="preserve">[א"ק ג </w:t>
+      </w:r>
+      <w:proofErr w:type="spellStart"/>
+      <w:r>
+        <w:rPr>
+          <w:rStyle w:val="s03"/>
+          <w:rtl/>
+        </w:rPr>
+        <w:t>קכג</w:t>
+      </w:r>
+      <w:proofErr w:type="spellEnd"/>
+      <w:r>
+        <w:rPr>
+          <w:rStyle w:val="s03"/>
+          <w:rtl/>
+        </w:rPr>
+        <w:t>].</w:t>
       </w:r>
       <w:r>
         <w:rPr>
@@ -7915,14 +10217,94 @@
           <w:rStyle w:val="s05"/>
           <w:rtl/>
         </w:rPr>
-        <w:t xml:space="preserve">- &lt;הוא אינו במובן פרטי של איזו חכמה או איזו ידיעה, או סכום חכמות רבות או ידיעות רבות, אלא במובן כללי מצד כלליות גדלות° האישיות&gt;. אדם־גדול°, בעל רוח° גדול, בעל נשמה° גדולה, בעל קדושה°, בעל כלליות, בעל נצחיות, המתרומם ומתעלה מעל חיי יום־יום והגבלות החמר° אל גדולת הרוח וכלליות החיים, מחיי־שעה° לחיי־עולם°, בעל גדלות של הכרה והרצון כאחד, של המדע והמוסר° כאחד ביחוד </w:t>
+        <w:t xml:space="preserve">- &lt;הוא אינו במובן פרטי של איזו חכמה או איזו ידיעה, או סכום חכמות רבות או ידיעות רבות, אלא במובן כללי מצד כלליות גדלות° האישיות&gt;. </w:t>
+      </w:r>
+      <w:proofErr w:type="spellStart"/>
+      <w:r>
+        <w:rPr>
+          <w:rStyle w:val="s05"/>
+          <w:rtl/>
+        </w:rPr>
+        <w:t>אדם־גדול</w:t>
+      </w:r>
+      <w:proofErr w:type="spellEnd"/>
+      <w:r>
+        <w:rPr>
+          <w:rStyle w:val="s05"/>
+          <w:rtl/>
+        </w:rPr>
+        <w:t xml:space="preserve">°, בעל רוח° גדול, בעל נשמה° גדולה, בעל קדושה°, בעל כלליות, בעל נצחיות, המתרומם ומתעלה מעל חיי </w:t>
+      </w:r>
+      <w:proofErr w:type="spellStart"/>
+      <w:r>
+        <w:rPr>
+          <w:rStyle w:val="s05"/>
+          <w:rtl/>
+        </w:rPr>
+        <w:t>יום־יום</w:t>
+      </w:r>
+      <w:proofErr w:type="spellEnd"/>
+      <w:r>
+        <w:rPr>
+          <w:rStyle w:val="s05"/>
+          <w:rtl/>
+        </w:rPr>
+        <w:t xml:space="preserve"> והגבלות החמר° אל גדולת הרוח וכלליות החיים, </w:t>
+      </w:r>
+      <w:proofErr w:type="spellStart"/>
+      <w:r>
+        <w:rPr>
+          <w:rStyle w:val="s05"/>
+          <w:rtl/>
+        </w:rPr>
+        <w:t>מחיי־שעה</w:t>
+      </w:r>
+      <w:proofErr w:type="spellEnd"/>
+      <w:r>
+        <w:rPr>
+          <w:rStyle w:val="s05"/>
+          <w:rtl/>
+        </w:rPr>
+        <w:t xml:space="preserve">° </w:t>
+      </w:r>
+      <w:proofErr w:type="spellStart"/>
+      <w:r>
+        <w:rPr>
+          <w:rStyle w:val="s05"/>
+          <w:rtl/>
+        </w:rPr>
+        <w:t>לחיי־עולם</w:t>
+      </w:r>
+      <w:proofErr w:type="spellEnd"/>
+      <w:r>
+        <w:rPr>
+          <w:rStyle w:val="s05"/>
+          <w:rtl/>
+        </w:rPr>
+        <w:t xml:space="preserve">°, בעל גדלות של הכרה והרצון כאחד, של המדע והמוסר° כאחד ביחוד </w:t>
       </w:r>
       <w:r>
         <w:rPr>
           <w:rStyle w:val="s038"/>
           <w:rtl/>
         </w:rPr>
-        <w:t>[צ"צ א כ].</w:t>
+        <w:t>[</w:t>
+      </w:r>
+      <w:proofErr w:type="spellStart"/>
+      <w:r>
+        <w:rPr>
+          <w:rStyle w:val="s038"/>
+          <w:rtl/>
+        </w:rPr>
+        <w:t>צ"צ</w:t>
+      </w:r>
+      <w:proofErr w:type="spellEnd"/>
+      <w:r>
+        <w:rPr>
+          <w:rStyle w:val="s038"/>
+          <w:rtl/>
+        </w:rPr>
+        <w:t xml:space="preserve"> א כ].</w:t>
       </w:r>
       <w:r>
         <w:rPr>
@@ -8051,7 +10433,25 @@
           <w:rFonts w:hint="cs"/>
           <w:rtl/>
         </w:rPr>
-        <w:t>[ל"י ב (מהדורת בית אל תשס"ג) עא].</w:t>
+        <w:t xml:space="preserve">[ל"י ב (מהדורת בית אל תשס"ג) </w:t>
+      </w:r>
+      <w:proofErr w:type="spellStart"/>
+      <w:r>
+        <w:rPr>
+          <w:rStyle w:val="s038"/>
+          <w:rFonts w:hint="cs"/>
+          <w:rtl/>
+        </w:rPr>
+        <w:t>עא</w:t>
+      </w:r>
+      <w:proofErr w:type="spellEnd"/>
+      <w:r>
+        <w:rPr>
+          <w:rStyle w:val="s038"/>
+          <w:rFonts w:hint="cs"/>
+          <w:rtl/>
+        </w:rPr>
+        <w:t>].</w:t>
       </w:r>
     </w:p>
     <w:p>
@@ -8113,7 +10513,25 @@
           <w:rFonts w:hint="cs"/>
           <w:rtl/>
         </w:rPr>
-        <w:t>[עפ"י ל"י ב (מהדורת בית אל תשס"ז) קכד].</w:t>
+        <w:t xml:space="preserve">[עפ"י ל"י ב (מהדורת בית אל תשס"ז) </w:t>
+      </w:r>
+      <w:proofErr w:type="spellStart"/>
+      <w:r>
+        <w:rPr>
+          <w:rStyle w:val="s038"/>
+          <w:rFonts w:hint="cs"/>
+          <w:rtl/>
+        </w:rPr>
+        <w:t>קכד</w:t>
+      </w:r>
+      <w:proofErr w:type="spellEnd"/>
+      <w:r>
+        <w:rPr>
+          <w:rStyle w:val="s038"/>
+          <w:rFonts w:hint="cs"/>
+          <w:rtl/>
+        </w:rPr>
+        <w:t>].</w:t>
       </w:r>
     </w:p>
     <w:p>
@@ -8151,7 +10569,29 @@
           <w:bCs/>
           <w:rtl/>
         </w:rPr>
-        <w:t>(מתבחן)</w:t>
+        <w:t>(</w:t>
+      </w:r>
+      <w:proofErr w:type="spellStart"/>
+      <w:r>
+        <w:rPr>
+          <w:rStyle w:val="s03"/>
+          <w:rFonts w:hint="cs"/>
+          <w:b/>
+          <w:bCs/>
+          <w:rtl/>
+        </w:rPr>
+        <w:t>מתבחן</w:t>
+      </w:r>
+      <w:proofErr w:type="spellEnd"/>
+      <w:r>
+        <w:rPr>
+          <w:rStyle w:val="s03"/>
+          <w:rFonts w:hint="cs"/>
+          <w:b/>
+          <w:bCs/>
+          <w:rtl/>
+        </w:rPr>
+        <w:t>)</w:t>
       </w:r>
       <w:r>
         <w:rPr>
@@ -8167,7 +10607,25 @@
           <w:rFonts w:hint="cs"/>
           <w:rtl/>
         </w:rPr>
-        <w:t>[עפ"י ל"י ב (מהדורת בית אל תשס"ז) קכב].</w:t>
+        <w:t xml:space="preserve">[עפ"י ל"י ב (מהדורת בית אל תשס"ז) </w:t>
+      </w:r>
+      <w:proofErr w:type="spellStart"/>
+      <w:r>
+        <w:rPr>
+          <w:rStyle w:val="s038"/>
+          <w:rFonts w:hint="cs"/>
+          <w:rtl/>
+        </w:rPr>
+        <w:t>קכב</w:t>
+      </w:r>
+      <w:proofErr w:type="spellEnd"/>
+      <w:r>
+        <w:rPr>
+          <w:rStyle w:val="s038"/>
+          <w:rFonts w:hint="cs"/>
+          <w:rtl/>
+        </w:rPr>
+        <w:t>].</w:t>
       </w:r>
     </w:p>
     <w:p>
@@ -8215,7 +10673,23 @@
           <w:rStyle w:val="s02"/>
           <w:rtl/>
         </w:rPr>
-        <w:t xml:space="preserve">- עומק ההבנה וחריפות השימוש בהם לכל חפץ. גודל הרושם שפועלים על הלומד, לענין התכונה של המוסר° המעשים הטובים ויראת־ד'־הטהורה° </w:t>
+        <w:t xml:space="preserve">- עומק ההבנה וחריפות השימוש בהם לכל חפץ. גודל הרושם שפועלים על הלומד, לענין התכונה של המוסר° המעשים הטובים </w:t>
+      </w:r>
+      <w:proofErr w:type="spellStart"/>
+      <w:r>
+        <w:rPr>
+          <w:rStyle w:val="s02"/>
+          <w:rtl/>
+        </w:rPr>
+        <w:t>ויראת־ד</w:t>
+      </w:r>
+      <w:proofErr w:type="spellEnd"/>
+      <w:r>
+        <w:rPr>
+          <w:rStyle w:val="s02"/>
+          <w:rtl/>
+        </w:rPr>
+        <w:t xml:space="preserve">'־הטהורה° </w:t>
       </w:r>
       <w:r>
         <w:rPr>
@@ -8380,7 +10854,29 @@
           <w:szCs w:val="16"/>
           <w:rtl/>
         </w:rPr>
-        <w:t>יחזקאל מד כג.</w:t>
+        <w:t xml:space="preserve">יחזקאל מד </w:t>
+      </w:r>
+      <w:proofErr w:type="spellStart"/>
+      <w:r>
+        <w:rPr>
+          <w:rStyle w:val="s03"/>
+          <w:rFonts w:hint="cs"/>
+          <w:sz w:val="16"/>
+          <w:szCs w:val="16"/>
+          <w:rtl/>
+        </w:rPr>
+        <w:t>כג</w:t>
+      </w:r>
+      <w:proofErr w:type="spellEnd"/>
+      <w:r>
+        <w:rPr>
+          <w:rStyle w:val="s03"/>
+          <w:rFonts w:hint="cs"/>
+          <w:sz w:val="16"/>
+          <w:szCs w:val="16"/>
+          <w:rtl/>
+        </w:rPr>
+        <w:t>.</w:t>
       </w:r>
     </w:p>
   </w:footnote>
@@ -8418,7 +10914,27 @@
           <w:sz w:val="18"/>
           <w:rtl/>
         </w:rPr>
-        <w:t>אבות ב ז, ד יג.</w:t>
+        <w:t xml:space="preserve">אבות ב ז, ד </w:t>
+      </w:r>
+      <w:proofErr w:type="spellStart"/>
+      <w:r>
+        <w:rPr>
+          <w:rStyle w:val="s03"/>
+          <w:rFonts w:hint="cs"/>
+          <w:sz w:val="18"/>
+          <w:rtl/>
+        </w:rPr>
+        <w:t>יג</w:t>
+      </w:r>
+      <w:proofErr w:type="spellEnd"/>
+      <w:r>
+        <w:rPr>
+          <w:rStyle w:val="s03"/>
+          <w:rFonts w:hint="cs"/>
+          <w:sz w:val="18"/>
+          <w:rtl/>
+        </w:rPr>
+        <w:t>.</w:t>
       </w:r>
     </w:p>
   </w:footnote>
@@ -8448,14 +10964,45 @@
         </w:rPr>
         <w:t xml:space="preserve"> </w:t>
       </w:r>
-      <w:r>
-        <w:rPr>
-          <w:rStyle w:val="s03"/>
-          <w:rFonts w:hint="cs"/>
-          <w:sz w:val="18"/>
-          <w:rtl/>
-        </w:rPr>
-        <w:t>תנחומא במדבר יב.</w:t>
+      <w:proofErr w:type="spellStart"/>
+      <w:r>
+        <w:rPr>
+          <w:rStyle w:val="s03"/>
+          <w:rFonts w:hint="cs"/>
+          <w:sz w:val="18"/>
+          <w:rtl/>
+        </w:rPr>
+        <w:t>תנחומא</w:t>
+      </w:r>
+      <w:proofErr w:type="spellEnd"/>
+      <w:r>
+        <w:rPr>
+          <w:rStyle w:val="s03"/>
+          <w:rFonts w:hint="cs"/>
+          <w:sz w:val="18"/>
+          <w:rtl/>
+        </w:rPr>
+        <w:t xml:space="preserve"> במדבר </w:t>
+      </w:r>
+      <w:proofErr w:type="spellStart"/>
+      <w:r>
+        <w:rPr>
+          <w:rStyle w:val="s03"/>
+          <w:rFonts w:hint="cs"/>
+          <w:sz w:val="18"/>
+          <w:rtl/>
+        </w:rPr>
+        <w:t>יב</w:t>
+      </w:r>
+      <w:proofErr w:type="spellEnd"/>
+      <w:r>
+        <w:rPr>
+          <w:rStyle w:val="s03"/>
+          <w:rFonts w:hint="cs"/>
+          <w:sz w:val="18"/>
+          <w:rtl/>
+        </w:rPr>
+        <w:t>.</w:t>
       </w:r>
     </w:p>
   </w:footnote>
@@ -8484,16 +11031,80 @@
           <w:sz w:val="18"/>
           <w:rtl/>
         </w:rPr>
-        <w:t xml:space="preserve"> דניאל ב לד "חָזֵה הֲוַיְתָ עַד דִּי הִתְגְּזֶרֶת אֶבֶן דִּי לָא בִידַיִן וּמְחָת לְצַלְמָא וגו'".</w:t>
-      </w:r>
-      <w:r>
-        <w:rPr>
-          <w:rStyle w:val="s03"/>
-          <w:rFonts w:hint="cs"/>
-          <w:sz w:val="18"/>
-          <w:rtl/>
-        </w:rPr>
-        <w:t xml:space="preserve"> ע"ע פנק' ג קנ.</w:t>
+        <w:t xml:space="preserve"> </w:t>
+      </w:r>
+      <w:r>
+        <w:rPr>
+          <w:rStyle w:val="s03"/>
+          <w:sz w:val="18"/>
+          <w:rtl/>
+        </w:rPr>
+        <w:t xml:space="preserve">דניאל ב לד "חָזֵה הֲוַיְתָ עַד דִּי </w:t>
+      </w:r>
+      <w:proofErr w:type="spellStart"/>
+      <w:r>
+        <w:rPr>
+          <w:rStyle w:val="s03"/>
+          <w:sz w:val="18"/>
+          <w:rtl/>
+        </w:rPr>
+        <w:t>הִתְגְּזֶרֶת</w:t>
+      </w:r>
+      <w:proofErr w:type="spellEnd"/>
+      <w:r>
+        <w:rPr>
+          <w:rStyle w:val="s03"/>
+          <w:sz w:val="18"/>
+          <w:rtl/>
+        </w:rPr>
+        <w:t xml:space="preserve"> אֶבֶן דִּי לָא בִידַיִן וּמְחָת </w:t>
+      </w:r>
+      <w:proofErr w:type="spellStart"/>
+      <w:r>
+        <w:rPr>
+          <w:rStyle w:val="s03"/>
+          <w:sz w:val="18"/>
+          <w:rtl/>
+        </w:rPr>
+        <w:t>לְצַלְמָא</w:t>
+      </w:r>
+      <w:proofErr w:type="spellEnd"/>
+      <w:r>
+        <w:rPr>
+          <w:rStyle w:val="s03"/>
+          <w:sz w:val="18"/>
+          <w:rtl/>
+        </w:rPr>
+        <w:t xml:space="preserve"> וגו'".</w:t>
+      </w:r>
+      <w:r>
+        <w:rPr>
+          <w:rStyle w:val="s03"/>
+          <w:rFonts w:hint="cs"/>
+          <w:sz w:val="18"/>
+          <w:rtl/>
+        </w:rPr>
+        <w:t xml:space="preserve"> ע"ע פנק' ג </w:t>
+      </w:r>
+      <w:proofErr w:type="spellStart"/>
+      <w:r>
+        <w:rPr>
+          <w:rStyle w:val="s03"/>
+          <w:rFonts w:hint="cs"/>
+          <w:sz w:val="18"/>
+          <w:rtl/>
+        </w:rPr>
+        <w:t>קנ</w:t>
+      </w:r>
+      <w:proofErr w:type="spellEnd"/>
+      <w:r>
+        <w:rPr>
+          <w:rStyle w:val="s03"/>
+          <w:rFonts w:hint="cs"/>
+          <w:sz w:val="18"/>
+          <w:rtl/>
+        </w:rPr>
+        <w:t>.</w:t>
       </w:r>
     </w:p>
   </w:footnote>
@@ -8541,16 +11152,72 @@
           <w:sz w:val="18"/>
           <w:rtl/>
         </w:rPr>
-        <w:t xml:space="preserve"> - בדעת תבונות, עמ' עה (מהד' ר"ח פרידלנדר) </w:t>
-      </w:r>
-      <w:r>
-        <w:rPr>
-          <w:rStyle w:val="s03"/>
-          <w:rFonts w:hint="cs"/>
-          <w:sz w:val="18"/>
-          <w:rtl/>
-        </w:rPr>
-        <w:t xml:space="preserve">כותב הרמח"ל </w:t>
+        <w:t xml:space="preserve"> - בדעת תבונות, עמ' </w:t>
+      </w:r>
+      <w:proofErr w:type="spellStart"/>
+      <w:r>
+        <w:rPr>
+          <w:rStyle w:val="s03"/>
+          <w:sz w:val="18"/>
+          <w:rtl/>
+        </w:rPr>
+        <w:t>עה</w:t>
+      </w:r>
+      <w:proofErr w:type="spellEnd"/>
+      <w:r>
+        <w:rPr>
+          <w:rStyle w:val="s03"/>
+          <w:sz w:val="18"/>
+          <w:rtl/>
+        </w:rPr>
+        <w:t xml:space="preserve"> (מהד' ר"ח </w:t>
+      </w:r>
+      <w:proofErr w:type="spellStart"/>
+      <w:r>
+        <w:rPr>
+          <w:rStyle w:val="s03"/>
+          <w:sz w:val="18"/>
+          <w:rtl/>
+        </w:rPr>
+        <w:t>פרידלנדר</w:t>
+      </w:r>
+      <w:proofErr w:type="spellEnd"/>
+      <w:r>
+        <w:rPr>
+          <w:rStyle w:val="s03"/>
+          <w:sz w:val="18"/>
+          <w:rtl/>
+        </w:rPr>
+        <w:t xml:space="preserve">) </w:t>
+      </w:r>
+      <w:r>
+        <w:rPr>
+          <w:rStyle w:val="s03"/>
+          <w:rFonts w:hint="cs"/>
+          <w:sz w:val="18"/>
+          <w:rtl/>
+        </w:rPr>
+        <w:t xml:space="preserve">כותב </w:t>
+      </w:r>
+      <w:proofErr w:type="spellStart"/>
+      <w:r>
+        <w:rPr>
+          <w:rStyle w:val="s03"/>
+          <w:rFonts w:hint="cs"/>
+          <w:sz w:val="18"/>
+          <w:rtl/>
+        </w:rPr>
+        <w:t>הרמח"ל</w:t>
+      </w:r>
+      <w:proofErr w:type="spellEnd"/>
+      <w:r>
+        <w:rPr>
+          <w:rStyle w:val="s03"/>
+          <w:rFonts w:hint="cs"/>
+          <w:sz w:val="18"/>
+          <w:rtl/>
+        </w:rPr>
+        <w:t xml:space="preserve"> </w:t>
       </w:r>
       <w:r>
         <w:rPr>
@@ -8575,7 +11242,79 @@
           <w:sz w:val="18"/>
           <w:rtl/>
         </w:rPr>
-        <w:t xml:space="preserve"> ביחד". ובדרך מצותיך נא. "זיו הנפש הוא ענין חיוני מתפשט בגוף שהוא מקבל חיות זה וחי ממנו. וכך מהותו ועצמותו המחוייב המציאות, שהוא לבדו הוא, ואין זולתו, והוא חיי החיים, כשימשיך ויאיר ממנו ויגלה הארה בבחי' זיו ענינה הוא המשכת חיים בבחי' א"ס וז"ש הודו על ארץ ושמים כו' ופי' הוד וזיו". וע' בנספחות, מדור מחקרים, אור, זיו, ברק. ואור, זוהר, זיו.</w:t>
+        <w:t xml:space="preserve"> ביחד". ובדרך מצותיך נא. "זיו הנפש הוא ענין חיוני מתפשט בגוף שהוא מקבל חיות זה וחי ממנו. וכך מהותו ועצמותו המחוייב המציאות, שהוא לבדו הוא, ואין זולתו, והוא חיי החיים, כשימשיך ויאיר ממנו ויגלה הארה </w:t>
+      </w:r>
+      <w:proofErr w:type="spellStart"/>
+      <w:r>
+        <w:rPr>
+          <w:rStyle w:val="s03"/>
+          <w:sz w:val="18"/>
+          <w:rtl/>
+        </w:rPr>
+        <w:t>בבחי</w:t>
+      </w:r>
+      <w:proofErr w:type="spellEnd"/>
+      <w:r>
+        <w:rPr>
+          <w:rStyle w:val="s03"/>
+          <w:sz w:val="18"/>
+          <w:rtl/>
+        </w:rPr>
+        <w:t xml:space="preserve">' זיו ענינה הוא המשכת חיים </w:t>
+      </w:r>
+      <w:proofErr w:type="spellStart"/>
+      <w:r>
+        <w:rPr>
+          <w:rStyle w:val="s03"/>
+          <w:sz w:val="18"/>
+          <w:rtl/>
+        </w:rPr>
+        <w:t>בבחי</w:t>
+      </w:r>
+      <w:proofErr w:type="spellEnd"/>
+      <w:r>
+        <w:rPr>
+          <w:rStyle w:val="s03"/>
+          <w:sz w:val="18"/>
+          <w:rtl/>
+        </w:rPr>
+        <w:t xml:space="preserve">' </w:t>
+      </w:r>
+      <w:proofErr w:type="spellStart"/>
+      <w:r>
+        <w:rPr>
+          <w:rStyle w:val="s03"/>
+          <w:sz w:val="18"/>
+          <w:rtl/>
+        </w:rPr>
+        <w:t>א"ס</w:t>
+      </w:r>
+      <w:proofErr w:type="spellEnd"/>
+      <w:r>
+        <w:rPr>
+          <w:rStyle w:val="s03"/>
+          <w:sz w:val="18"/>
+          <w:rtl/>
+        </w:rPr>
+        <w:t xml:space="preserve"> </w:t>
+      </w:r>
+      <w:proofErr w:type="spellStart"/>
+      <w:r>
+        <w:rPr>
+          <w:rStyle w:val="s03"/>
+          <w:sz w:val="18"/>
+          <w:rtl/>
+        </w:rPr>
+        <w:t>וז"ש</w:t>
+      </w:r>
+      <w:proofErr w:type="spellEnd"/>
+      <w:r>
+        <w:rPr>
+          <w:rStyle w:val="s03"/>
+          <w:sz w:val="18"/>
+          <w:rtl/>
+        </w:rPr>
+        <w:t xml:space="preserve"> הודו על ארץ ושמים כו' ופי' הוד וזיו". וע' בנספחות, מדור מחקרים, אור, זיו, ברק. ואור, זוהר, זיו.</w:t>
       </w:r>
     </w:p>
   </w:footnote>
@@ -8671,7 +11410,25 @@
           <w:sz w:val="18"/>
           <w:rtl/>
         </w:rPr>
-        <w:t>- בין מושגים אלה התקשתי למצוא הבדל, מכל מקום חולקו ההגדרות למחלקות שונות על פי המונחים השונים.</w:t>
+        <w:t xml:space="preserve">- בין מושגים אלה </w:t>
+      </w:r>
+      <w:proofErr w:type="spellStart"/>
+      <w:r>
+        <w:rPr>
+          <w:rStyle w:val="s03"/>
+          <w:sz w:val="18"/>
+          <w:rtl/>
+        </w:rPr>
+        <w:t>התקשתי</w:t>
+      </w:r>
+      <w:proofErr w:type="spellEnd"/>
+      <w:r>
+        <w:rPr>
+          <w:rStyle w:val="s03"/>
+          <w:sz w:val="18"/>
+          <w:rtl/>
+        </w:rPr>
+        <w:t xml:space="preserve"> למצוא הבדל, מכל מקום חולקו ההגדרות למחלקות שונות על פי המונחים השונים.</w:t>
       </w:r>
     </w:p>
   </w:footnote>
@@ -8718,7 +11475,97 @@
           <w:sz w:val="18"/>
           <w:rtl/>
         </w:rPr>
-        <w:t>- ע"ע לשב"ו, ס' הדע"ה, ח"ב, דרוש ד, ענף יב, סי' יב.</w:t>
+        <w:t xml:space="preserve">- ע"ע </w:t>
+      </w:r>
+      <w:proofErr w:type="spellStart"/>
+      <w:r>
+        <w:rPr>
+          <w:rStyle w:val="s03"/>
+          <w:sz w:val="18"/>
+          <w:rtl/>
+        </w:rPr>
+        <w:t>לשב"ו</w:t>
+      </w:r>
+      <w:proofErr w:type="spellEnd"/>
+      <w:r>
+        <w:rPr>
+          <w:rStyle w:val="s03"/>
+          <w:sz w:val="18"/>
+          <w:rtl/>
+        </w:rPr>
+        <w:t xml:space="preserve">, ס' </w:t>
+      </w:r>
+      <w:proofErr w:type="spellStart"/>
+      <w:r>
+        <w:rPr>
+          <w:rStyle w:val="s03"/>
+          <w:sz w:val="18"/>
+          <w:rtl/>
+        </w:rPr>
+        <w:t>הדע"ה</w:t>
+      </w:r>
+      <w:proofErr w:type="spellEnd"/>
+      <w:r>
+        <w:rPr>
+          <w:rStyle w:val="s03"/>
+          <w:sz w:val="18"/>
+          <w:rtl/>
+        </w:rPr>
+        <w:t xml:space="preserve">, </w:t>
+      </w:r>
+      <w:proofErr w:type="spellStart"/>
+      <w:r>
+        <w:rPr>
+          <w:rStyle w:val="s03"/>
+          <w:sz w:val="18"/>
+          <w:rtl/>
+        </w:rPr>
+        <w:t>ח"ב</w:t>
+      </w:r>
+      <w:proofErr w:type="spellEnd"/>
+      <w:r>
+        <w:rPr>
+          <w:rStyle w:val="s03"/>
+          <w:sz w:val="18"/>
+          <w:rtl/>
+        </w:rPr>
+        <w:t xml:space="preserve">, דרוש ד, ענף </w:t>
+      </w:r>
+      <w:proofErr w:type="spellStart"/>
+      <w:r>
+        <w:rPr>
+          <w:rStyle w:val="s03"/>
+          <w:sz w:val="18"/>
+          <w:rtl/>
+        </w:rPr>
+        <w:t>יב</w:t>
+      </w:r>
+      <w:proofErr w:type="spellEnd"/>
+      <w:r>
+        <w:rPr>
+          <w:rStyle w:val="s03"/>
+          <w:sz w:val="18"/>
+          <w:rtl/>
+        </w:rPr>
+        <w:t xml:space="preserve">, סי' </w:t>
+      </w:r>
+      <w:proofErr w:type="spellStart"/>
+      <w:r>
+        <w:rPr>
+          <w:rStyle w:val="s03"/>
+          <w:sz w:val="18"/>
+          <w:rtl/>
+        </w:rPr>
+        <w:t>יב</w:t>
+      </w:r>
+      <w:proofErr w:type="spellEnd"/>
+      <w:r>
+        <w:rPr>
+          <w:rStyle w:val="s03"/>
+          <w:sz w:val="18"/>
+          <w:rtl/>
+        </w:rPr>
+        <w:t>.</w:t>
       </w:r>
     </w:p>
   </w:footnote>
@@ -8756,7 +11603,27 @@
           <w:sz w:val="18"/>
           <w:rtl/>
         </w:rPr>
-        <w:t>ע' רש"י ד"ה תורת משה חולין קלז.</w:t>
+        <w:t xml:space="preserve">ע' רש"י ד"ה תורת משה חולין </w:t>
+      </w:r>
+      <w:proofErr w:type="spellStart"/>
+      <w:r>
+        <w:rPr>
+          <w:rStyle w:val="s03"/>
+          <w:rFonts w:hint="cs"/>
+          <w:sz w:val="18"/>
+          <w:rtl/>
+        </w:rPr>
+        <w:t>קלז</w:t>
+      </w:r>
+      <w:proofErr w:type="spellEnd"/>
+      <w:r>
+        <w:rPr>
+          <w:rStyle w:val="s03"/>
+          <w:rFonts w:hint="cs"/>
+          <w:sz w:val="18"/>
+          <w:rtl/>
+        </w:rPr>
+        <w:t>.</w:t>
       </w:r>
     </w:p>
   </w:footnote>
@@ -8785,7 +11652,36 @@
           <w:sz w:val="18"/>
           <w:rtl/>
         </w:rPr>
-        <w:t xml:space="preserve"> מדרש תהילים קיז.</w:t>
+        <w:t xml:space="preserve"> </w:t>
+      </w:r>
+      <w:r>
+        <w:rPr>
+          <w:rStyle w:val="s03"/>
+          <w:rFonts w:hint="cs"/>
+          <w:sz w:val="18"/>
+          <w:rtl/>
+        </w:rPr>
+        <w:t xml:space="preserve">מדרש תהילים </w:t>
+      </w:r>
+      <w:proofErr w:type="spellStart"/>
+      <w:r>
+        <w:rPr>
+          <w:rStyle w:val="s03"/>
+          <w:rFonts w:hint="cs"/>
+          <w:sz w:val="18"/>
+          <w:rtl/>
+        </w:rPr>
+        <w:t>קיז</w:t>
+      </w:r>
+      <w:proofErr w:type="spellEnd"/>
+      <w:r>
+        <w:rPr>
+          <w:rStyle w:val="s03"/>
+          <w:rFonts w:hint="cs"/>
+          <w:sz w:val="18"/>
+          <w:rtl/>
+        </w:rPr>
+        <w:t>.</w:t>
       </w:r>
     </w:p>
   </w:footnote>
@@ -8822,7 +11718,27 @@
           <w:sz w:val="18"/>
           <w:rtl/>
         </w:rPr>
-        <w:t>פסחים קיח:</w:t>
+        <w:t xml:space="preserve">פסחים </w:t>
+      </w:r>
+      <w:proofErr w:type="spellStart"/>
+      <w:r>
+        <w:rPr>
+          <w:rStyle w:val="s03"/>
+          <w:rFonts w:hint="cs"/>
+          <w:sz w:val="18"/>
+          <w:rtl/>
+        </w:rPr>
+        <w:t>קיח</w:t>
+      </w:r>
+      <w:proofErr w:type="spellEnd"/>
+      <w:r>
+        <w:rPr>
+          <w:rStyle w:val="s03"/>
+          <w:rFonts w:hint="cs"/>
+          <w:sz w:val="18"/>
+          <w:rtl/>
+        </w:rPr>
+        <w:t>:</w:t>
       </w:r>
     </w:p>
   </w:footnote>
@@ -8872,15 +11788,99 @@
           <w:sz w:val="18"/>
           <w:rtl/>
         </w:rPr>
-        <w:t xml:space="preserve"> דיראה עילאה, השלמות האלהית הנוראה</w:t>
-      </w:r>
-      <w:r>
-        <w:rPr>
-          <w:rStyle w:val="s03"/>
-          <w:sz w:val="18"/>
-          <w:rtl/>
-        </w:rPr>
-        <w:t xml:space="preserve"> - ע' זוהר ח"ב עט.</w:t>
+        <w:t xml:space="preserve"> </w:t>
+      </w:r>
+      <w:proofErr w:type="spellStart"/>
+      <w:r>
+        <w:rPr>
+          <w:rStyle w:val="s03"/>
+          <w:b/>
+          <w:bCs/>
+          <w:sz w:val="18"/>
+          <w:rtl/>
+        </w:rPr>
+        <w:t>דיראה</w:t>
+      </w:r>
+      <w:proofErr w:type="spellEnd"/>
+      <w:r>
+        <w:rPr>
+          <w:rStyle w:val="s03"/>
+          <w:b/>
+          <w:bCs/>
+          <w:sz w:val="18"/>
+          <w:rtl/>
+        </w:rPr>
+        <w:t xml:space="preserve"> </w:t>
+      </w:r>
+      <w:proofErr w:type="spellStart"/>
+      <w:r>
+        <w:rPr>
+          <w:rStyle w:val="s03"/>
+          <w:b/>
+          <w:bCs/>
+          <w:sz w:val="18"/>
+          <w:rtl/>
+        </w:rPr>
+        <w:t>עילאה</w:t>
+      </w:r>
+      <w:proofErr w:type="spellEnd"/>
+      <w:r>
+        <w:rPr>
+          <w:rStyle w:val="s03"/>
+          <w:b/>
+          <w:bCs/>
+          <w:sz w:val="18"/>
+          <w:rtl/>
+        </w:rPr>
+        <w:t xml:space="preserve">, השלמות </w:t>
+      </w:r>
+      <w:proofErr w:type="spellStart"/>
+      <w:r>
+        <w:rPr>
+          <w:rStyle w:val="s03"/>
+          <w:b/>
+          <w:bCs/>
+          <w:sz w:val="18"/>
+          <w:rtl/>
+        </w:rPr>
+        <w:t>האלהית</w:t>
+      </w:r>
+      <w:proofErr w:type="spellEnd"/>
+      <w:r>
+        <w:rPr>
+          <w:rStyle w:val="s03"/>
+          <w:b/>
+          <w:bCs/>
+          <w:sz w:val="18"/>
+          <w:rtl/>
+        </w:rPr>
+        <w:t xml:space="preserve"> הנוראה</w:t>
+      </w:r>
+      <w:r>
+        <w:rPr>
+          <w:rStyle w:val="s03"/>
+          <w:sz w:val="18"/>
+          <w:rtl/>
+        </w:rPr>
+        <w:t xml:space="preserve"> - ע' זוהר </w:t>
+      </w:r>
+      <w:proofErr w:type="spellStart"/>
+      <w:r>
+        <w:rPr>
+          <w:rStyle w:val="s03"/>
+          <w:sz w:val="18"/>
+          <w:rtl/>
+        </w:rPr>
+        <w:t>ח"ב</w:t>
+      </w:r>
+      <w:proofErr w:type="spellEnd"/>
+      <w:r>
+        <w:rPr>
+          <w:rStyle w:val="s03"/>
+          <w:sz w:val="18"/>
+          <w:rtl/>
+        </w:rPr>
+        <w:t xml:space="preserve"> עט.</w:t>
       </w:r>
     </w:p>
   </w:footnote>
@@ -8908,7 +11908,15 @@
           <w:sz w:val="18"/>
           <w:rtl/>
         </w:rPr>
-        <w:t xml:space="preserve"> ת</w:t>
+        <w:t xml:space="preserve"> </w:t>
+      </w:r>
+      <w:r>
+        <w:rPr>
+          <w:rStyle w:val="s03"/>
+          <w:sz w:val="18"/>
+          <w:rtl/>
+        </w:rPr>
+        <w:t>ת</w:t>
       </w:r>
       <w:r>
         <w:rPr>
@@ -8951,7 +11959,47 @@
           <w:sz w:val="18"/>
           <w:rtl/>
         </w:rPr>
-        <w:t>(קסח. במהדורה עם ביאור הגר"א) "</w:t>
+        <w:t>(</w:t>
+      </w:r>
+      <w:proofErr w:type="spellStart"/>
+      <w:r>
+        <w:rPr>
+          <w:rStyle w:val="s03"/>
+          <w:rFonts w:hint="cs"/>
+          <w:sz w:val="18"/>
+          <w:rtl/>
+        </w:rPr>
+        <w:t>קסח</w:t>
+      </w:r>
+      <w:proofErr w:type="spellEnd"/>
+      <w:r>
+        <w:rPr>
+          <w:rStyle w:val="s03"/>
+          <w:rFonts w:hint="cs"/>
+          <w:sz w:val="18"/>
+          <w:rtl/>
+        </w:rPr>
+        <w:t xml:space="preserve">. במהדורה עם ביאור </w:t>
+      </w:r>
+      <w:proofErr w:type="spellStart"/>
+      <w:r>
+        <w:rPr>
+          <w:rStyle w:val="s03"/>
+          <w:rFonts w:hint="cs"/>
+          <w:sz w:val="18"/>
+          <w:rtl/>
+        </w:rPr>
+        <w:t>הגר"א</w:t>
+      </w:r>
+      <w:proofErr w:type="spellEnd"/>
+      <w:r>
+        <w:rPr>
+          <w:rStyle w:val="s03"/>
+          <w:rFonts w:hint="cs"/>
+          <w:sz w:val="18"/>
+          <w:rtl/>
+        </w:rPr>
+        <w:t>) "</w:t>
       </w:r>
       <w:r>
         <w:rPr>
@@ -8961,22 +12009,105 @@
         </w:rPr>
         <w:t xml:space="preserve">ישראל </w:t>
       </w:r>
-      <w:r>
-        <w:rPr>
-          <w:rStyle w:val="s03"/>
-          <w:rFonts w:hint="cs"/>
-          <w:sz w:val="18"/>
-          <w:rtl/>
-        </w:rPr>
-        <w:t>וכו'</w:t>
-      </w:r>
-      <w:r>
-        <w:rPr>
-          <w:rStyle w:val="s03"/>
-          <w:sz w:val="18"/>
-          <w:rtl/>
-        </w:rPr>
-        <w:t xml:space="preserve">, אף על גב דהוו מחוייבין בכמה חובין, כמה דאמרין </w:t>
+      <w:proofErr w:type="spellStart"/>
+      <w:r>
+        <w:rPr>
+          <w:rStyle w:val="s03"/>
+          <w:rFonts w:hint="cs"/>
+          <w:sz w:val="18"/>
+          <w:rtl/>
+        </w:rPr>
+        <w:t>וכו</w:t>
+      </w:r>
+      <w:proofErr w:type="spellEnd"/>
+      <w:r>
+        <w:rPr>
+          <w:rStyle w:val="s03"/>
+          <w:rFonts w:hint="cs"/>
+          <w:sz w:val="18"/>
+          <w:rtl/>
+        </w:rPr>
+        <w:t>'</w:t>
+      </w:r>
+      <w:r>
+        <w:rPr>
+          <w:rStyle w:val="s03"/>
+          <w:sz w:val="18"/>
+          <w:rtl/>
+        </w:rPr>
+        <w:t xml:space="preserve">, אף על גב </w:t>
+      </w:r>
+      <w:proofErr w:type="spellStart"/>
+      <w:r>
+        <w:rPr>
+          <w:rStyle w:val="s03"/>
+          <w:sz w:val="18"/>
+          <w:rtl/>
+        </w:rPr>
+        <w:t>דהוו</w:t>
+      </w:r>
+      <w:proofErr w:type="spellEnd"/>
+      <w:r>
+        <w:rPr>
+          <w:rStyle w:val="s03"/>
+          <w:sz w:val="18"/>
+          <w:rtl/>
+        </w:rPr>
+        <w:t xml:space="preserve"> </w:t>
+      </w:r>
+      <w:proofErr w:type="spellStart"/>
+      <w:r>
+        <w:rPr>
+          <w:rStyle w:val="s03"/>
+          <w:sz w:val="18"/>
+          <w:rtl/>
+        </w:rPr>
+        <w:t>מחוייבין</w:t>
+      </w:r>
+      <w:proofErr w:type="spellEnd"/>
+      <w:r>
+        <w:rPr>
+          <w:rStyle w:val="s03"/>
+          <w:sz w:val="18"/>
+          <w:rtl/>
+        </w:rPr>
+        <w:t xml:space="preserve"> בכמה </w:t>
+      </w:r>
+      <w:proofErr w:type="spellStart"/>
+      <w:r>
+        <w:rPr>
+          <w:rStyle w:val="s03"/>
+          <w:sz w:val="18"/>
+          <w:rtl/>
+        </w:rPr>
+        <w:t>חובין</w:t>
+      </w:r>
+      <w:proofErr w:type="spellEnd"/>
+      <w:r>
+        <w:rPr>
+          <w:rStyle w:val="s03"/>
+          <w:sz w:val="18"/>
+          <w:rtl/>
+        </w:rPr>
+        <w:t xml:space="preserve">, כמה </w:t>
+      </w:r>
+      <w:proofErr w:type="spellStart"/>
+      <w:r>
+        <w:rPr>
+          <w:rStyle w:val="s03"/>
+          <w:sz w:val="18"/>
+          <w:rtl/>
+        </w:rPr>
+        <w:t>דאמרין</w:t>
+      </w:r>
+      <w:proofErr w:type="spellEnd"/>
+      <w:r>
+        <w:rPr>
+          <w:rStyle w:val="s03"/>
+          <w:sz w:val="18"/>
+          <w:rtl/>
+        </w:rPr>
+        <w:t xml:space="preserve"> </w:t>
       </w:r>
       <w:r>
         <w:rPr>
@@ -9080,6 +12211,7 @@
         </w:rPr>
         <w:t xml:space="preserve"> </w:t>
       </w:r>
+      <w:proofErr w:type="spellStart"/>
       <w:r>
         <w:rPr>
           <w:rStyle w:val="s03"/>
@@ -9095,7 +12227,16 @@
           <w:sz w:val="18"/>
           <w:rtl/>
         </w:rPr>
-        <w:t>גלותא, ו</w:t>
+        <w:t>גלותא</w:t>
+      </w:r>
+      <w:proofErr w:type="spellEnd"/>
+      <w:r>
+        <w:rPr>
+          <w:rStyle w:val="s03"/>
+          <w:sz w:val="18"/>
+          <w:rtl/>
+        </w:rPr>
+        <w:t>, ו</w:t>
       </w:r>
       <w:r>
         <w:rPr>
@@ -9112,8 +12253,18 @@
           <w:sz w:val="18"/>
           <w:rtl/>
         </w:rPr>
-        <w:t>לא ימשול למוכרה</w:t>
-      </w:r>
+        <w:t xml:space="preserve">לא ימשול </w:t>
+      </w:r>
+      <w:proofErr w:type="spellStart"/>
+      <w:r>
+        <w:rPr>
+          <w:rStyle w:val="s03"/>
+          <w:sz w:val="18"/>
+          <w:rtl/>
+        </w:rPr>
+        <w:t>למוכרה</w:t>
+      </w:r>
+      <w:proofErr w:type="spellEnd"/>
       <w:r>
         <w:rPr>
           <w:rStyle w:val="s03"/>
@@ -9129,7 +12280,25 @@
           <w:sz w:val="18"/>
           <w:rtl/>
         </w:rPr>
-        <w:t xml:space="preserve"> בגלותא, </w:t>
+        <w:t xml:space="preserve"> </w:t>
+      </w:r>
+      <w:proofErr w:type="spellStart"/>
+      <w:r>
+        <w:rPr>
+          <w:rStyle w:val="s03"/>
+          <w:sz w:val="18"/>
+          <w:rtl/>
+        </w:rPr>
+        <w:t>בגלותא</w:t>
+      </w:r>
+      <w:proofErr w:type="spellEnd"/>
+      <w:r>
+        <w:rPr>
+          <w:rStyle w:val="s03"/>
+          <w:sz w:val="18"/>
+          <w:rtl/>
+        </w:rPr>
+        <w:t xml:space="preserve">, </w:t>
       </w:r>
       <w:r>
         <w:rPr>
@@ -9163,7 +12332,25 @@
           <w:sz w:val="18"/>
           <w:rtl/>
         </w:rPr>
-        <w:t>, בגין דבגדו בעבודה ז</w:t>
+        <w:t xml:space="preserve">, בגין </w:t>
+      </w:r>
+      <w:proofErr w:type="spellStart"/>
+      <w:r>
+        <w:rPr>
+          <w:rStyle w:val="s03"/>
+          <w:sz w:val="18"/>
+          <w:rtl/>
+        </w:rPr>
+        <w:t>דבגדו</w:t>
+      </w:r>
+      <w:proofErr w:type="spellEnd"/>
+      <w:r>
+        <w:rPr>
+          <w:rStyle w:val="s03"/>
+          <w:sz w:val="18"/>
+          <w:rtl/>
+        </w:rPr>
+        <w:t xml:space="preserve"> בעבודה ז</w:t>
       </w:r>
       <w:r>
         <w:rPr>
@@ -9201,7 +12388,15 @@
           <w:sz w:val="18"/>
           <w:rtl/>
         </w:rPr>
-        <w:t xml:space="preserve"> ע"ע </w:t>
+        <w:t xml:space="preserve"> </w:t>
+      </w:r>
+      <w:r>
+        <w:rPr>
+          <w:rStyle w:val="s03"/>
+          <w:sz w:val="18"/>
+          <w:rtl/>
+        </w:rPr>
+        <w:t xml:space="preserve">ע"ע </w:t>
       </w:r>
       <w:r>
         <w:rPr>
@@ -9247,7 +12442,15 @@
           <w:sz w:val="18"/>
           <w:rtl/>
         </w:rPr>
-        <w:t xml:space="preserve"> ע"ע </w:t>
+        <w:t xml:space="preserve"> </w:t>
+      </w:r>
+      <w:r>
+        <w:rPr>
+          <w:rStyle w:val="s03"/>
+          <w:sz w:val="18"/>
+          <w:rtl/>
+        </w:rPr>
+        <w:t xml:space="preserve">ע"ע </w:t>
       </w:r>
       <w:r>
         <w:rPr>
@@ -9264,7 +12467,16 @@
           <w:sz w:val="18"/>
           <w:rtl/>
         </w:rPr>
-        <w:t>קובץ א תשכ</w:t>
+        <w:t xml:space="preserve">קובץ א </w:t>
+      </w:r>
+      <w:proofErr w:type="spellStart"/>
+      <w:r>
+        <w:rPr>
+          <w:rStyle w:val="s03"/>
+          <w:sz w:val="18"/>
+          <w:rtl/>
+        </w:rPr>
+        <w:t>תשכ</w:t>
       </w:r>
       <w:r>
         <w:rPr>
@@ -9275,6 +12487,7 @@
         </w:rPr>
         <w:t>ז</w:t>
       </w:r>
+      <w:proofErr w:type="spellEnd"/>
       <w:r>
         <w:rPr>
           <w:rStyle w:val="s03"/>
@@ -11151,7 +14364,7 @@
 </file>
 
 <file path=customXml/itemProps1.xml><?xml version="1.0" encoding="utf-8"?>
-<ds:datastoreItem xmlns:ds="http://schemas.openxmlformats.org/officeDocument/2006/customXml" ds:itemID="{044107AC-7E7A-4ED6-98F7-3FEBF425D3B0}">
+<ds:datastoreItem xmlns:ds="http://schemas.openxmlformats.org/officeDocument/2006/customXml" ds:itemID="{DF215D6F-D343-4696-8347-A8C9EFC940E8}">
   <ds:schemaRefs>
     <ds:schemaRef ds:uri="http://schemas.openxmlformats.org/officeDocument/2006/bibliography"/>
   </ds:schemaRefs>

</xml_diff>

<commit_message>
Fixed some run.bold/run.font.cs_bold mismatches
</commit_message>
<xml_diff>
--- a/dict_check.docx
+++ b/dict_check.docx
@@ -809,6 +809,182 @@
     </w:p>
     <w:p>
       <w:pPr>
+        <w:pStyle w:val="QtxDos0"/>
+        <w:tabs>
+          <w:tab w:val="left" w:pos="720"/>
+          <w:tab w:val="left" w:pos="1440"/>
+          <w:tab w:val="left" w:pos="2160"/>
+          <w:tab w:val="left" w:pos="2880"/>
+          <w:tab w:val="left" w:pos="3600"/>
+          <w:tab w:val="left" w:pos="4320"/>
+          <w:tab w:val="left" w:pos="5040"/>
+          <w:tab w:val="left" w:pos="5760"/>
+          <w:tab w:val="left" w:pos="6480"/>
+          <w:tab w:val="left" w:pos="7200"/>
+          <w:tab w:val="left" w:pos="7920"/>
+          <w:tab w:val="left" w:pos="8640"/>
+        </w:tabs>
+        <w:bidi/>
+        <w:spacing w:line="240" w:lineRule="exact"/>
+        <w:jc w:val="both"/>
+        <w:rPr>
+          <w:rFonts w:ascii="Times New Roman" w:hAnsi="Times New Roman" w:cs="Times New Roman"/>
+          <w:rtl/>
+        </w:rPr>
+      </w:pPr>
+      <w:r>
+        <w:rPr>
+          <w:rFonts w:ascii="Times New Roman" w:hAnsi="Times New Roman" w:cs="Times New Roman"/>
+          <w:bCs/>
+          <w:sz w:val="24"/>
+          <w:szCs w:val="22"/>
+          <w:rtl/>
+        </w:rPr>
+        <w:t xml:space="preserve">לי </w:t>
+      </w:r>
+      <w:r>
+        <w:rPr>
+          <w:rFonts w:ascii="Times New Roman" w:hAnsi="Times New Roman" w:cs="Times New Roman"/>
+          <w:sz w:val="24"/>
+          <w:rtl/>
+        </w:rPr>
+        <w:t xml:space="preserve">- </w:t>
+      </w:r>
+      <w:r>
+        <w:rPr>
+          <w:rFonts w:ascii="Times New Roman" w:hAnsi="Times New Roman" w:cs="Times New Roman"/>
+          <w:bCs/>
+          <w:sz w:val="24"/>
+          <w:rtl/>
+        </w:rPr>
+        <w:t xml:space="preserve">("להקריב לי" וכד') </w:t>
+      </w:r>
+      <w:r>
+        <w:rPr>
+          <w:rFonts w:ascii="Times New Roman" w:hAnsi="Times New Roman" w:cs="Times New Roman"/>
+          <w:sz w:val="24"/>
+          <w:rtl/>
+        </w:rPr>
+        <w:t xml:space="preserve">- אל </w:t>
+      </w:r>
+      <w:proofErr w:type="spellStart"/>
+      <w:r>
+        <w:rPr>
+          <w:rFonts w:ascii="Times New Roman" w:hAnsi="Times New Roman" w:cs="Times New Roman"/>
+          <w:sz w:val="24"/>
+          <w:rtl/>
+        </w:rPr>
+        <w:t>הרום־העליון</w:t>
+      </w:r>
+      <w:proofErr w:type="spellEnd"/>
+      <w:r>
+        <w:rPr>
+          <w:rFonts w:ascii="Times New Roman" w:hAnsi="Times New Roman" w:cs="Times New Roman" w:hint="cs"/>
+          <w:sz w:val="24"/>
+          <w:rtl/>
+        </w:rPr>
+        <w:t>°</w:t>
+      </w:r>
+      <w:r>
+        <w:rPr>
+          <w:rFonts w:ascii="Times New Roman" w:hAnsi="Times New Roman" w:cs="Times New Roman"/>
+          <w:sz w:val="24"/>
+          <w:rtl/>
+        </w:rPr>
+        <w:t xml:space="preserve">, </w:t>
+      </w:r>
+      <w:proofErr w:type="spellStart"/>
+      <w:r>
+        <w:rPr>
+          <w:rFonts w:ascii="Times New Roman" w:hAnsi="Times New Roman" w:cs="Times New Roman"/>
+          <w:sz w:val="24"/>
+          <w:rtl/>
+        </w:rPr>
+        <w:t>לאור־פני־מלך־חיים</w:t>
+      </w:r>
+      <w:proofErr w:type="spellEnd"/>
+      <w:r>
+        <w:rPr>
+          <w:rFonts w:ascii="Times New Roman" w:hAnsi="Times New Roman" w:cs="Times New Roman" w:hint="cs"/>
+          <w:sz w:val="24"/>
+          <w:rtl/>
+        </w:rPr>
+        <w:t>°</w:t>
+      </w:r>
+      <w:r>
+        <w:rPr>
+          <w:rFonts w:ascii="Times New Roman" w:hAnsi="Times New Roman" w:cs="Times New Roman"/>
+          <w:sz w:val="24"/>
+          <w:rtl/>
+        </w:rPr>
+        <w:t xml:space="preserve"> </w:t>
+      </w:r>
+      <w:r>
+        <w:rPr>
+          <w:rFonts w:ascii="Times New Roman" w:hAnsi="Times New Roman" w:cs="Times New Roman"/>
+          <w:sz w:val="24"/>
+          <w:szCs w:val="18"/>
+          <w:rtl/>
+        </w:rPr>
+        <w:t>[</w:t>
+      </w:r>
+      <w:proofErr w:type="spellStart"/>
+      <w:r>
+        <w:rPr>
+          <w:rFonts w:ascii="Times New Roman" w:hAnsi="Times New Roman" w:cs="Times New Roman"/>
+          <w:sz w:val="24"/>
+          <w:szCs w:val="18"/>
+          <w:rtl/>
+        </w:rPr>
+        <w:t>ע"ר</w:t>
+      </w:r>
+      <w:proofErr w:type="spellEnd"/>
+      <w:r>
+        <w:rPr>
+          <w:rFonts w:ascii="Times New Roman" w:hAnsi="Times New Roman" w:cs="Times New Roman"/>
+          <w:sz w:val="24"/>
+          <w:szCs w:val="18"/>
+          <w:rtl/>
+        </w:rPr>
+        <w:t xml:space="preserve"> א </w:t>
+      </w:r>
+      <w:proofErr w:type="spellStart"/>
+      <w:r>
+        <w:rPr>
+          <w:rFonts w:ascii="Times New Roman" w:hAnsi="Times New Roman" w:cs="Times New Roman"/>
+          <w:sz w:val="24"/>
+          <w:szCs w:val="18"/>
+          <w:rtl/>
+        </w:rPr>
+        <w:t>קכט</w:t>
+      </w:r>
+      <w:proofErr w:type="spellEnd"/>
+      <w:r>
+        <w:rPr>
+          <w:rFonts w:ascii="Times New Roman" w:hAnsi="Times New Roman" w:cs="Times New Roman"/>
+          <w:sz w:val="24"/>
+          <w:szCs w:val="18"/>
+          <w:rtl/>
+        </w:rPr>
+        <w:t>].</w:t>
+      </w:r>
+    </w:p>
+    <w:p>
+      <w:pPr>
+        <w:widowControl w:val="0"/>
+        <w:spacing w:line="240" w:lineRule="exact"/>
+        <w:jc w:val="both"/>
+        <w:rPr>
+          <w:rStyle w:val="s01"/>
+          <w:sz w:val="28"/>
+          <w:szCs w:val="28"/>
+        </w:rPr>
+      </w:pPr>
+      <w:bookmarkStart w:id="0" w:name="_GoBack"/>
+      <w:bookmarkEnd w:id="0"/>
+    </w:p>
+    <w:p>
+      <w:pPr>
         <w:spacing w:line="240" w:lineRule="exact"/>
         <w:jc w:val="both"/>
         <w:rPr>
@@ -1870,8 +2046,315 @@
           <w:rtl/>
         </w:rPr>
       </w:pPr>
-      <w:bookmarkStart w:id="0" w:name="_GoBack"/>
-      <w:bookmarkEnd w:id="0"/>
+    </w:p>
+    <w:p>
+      <w:pPr>
+        <w:spacing w:line="240" w:lineRule="exact"/>
+        <w:jc w:val="both"/>
+        <w:rPr>
+          <w:szCs w:val="18"/>
+          <w:rtl/>
+        </w:rPr>
+      </w:pPr>
+      <w:r>
+        <w:rPr>
+          <w:rStyle w:val="s01"/>
+          <w:rFonts w:hint="cs"/>
+          <w:rtl/>
+        </w:rPr>
+        <w:t xml:space="preserve">"מאן </w:t>
+      </w:r>
+      <w:proofErr w:type="spellStart"/>
+      <w:r>
+        <w:rPr>
+          <w:rStyle w:val="s01"/>
+          <w:rFonts w:hint="cs"/>
+          <w:rtl/>
+        </w:rPr>
+        <w:t>דנטיר</w:t>
+      </w:r>
+      <w:proofErr w:type="spellEnd"/>
+      <w:r>
+        <w:rPr>
+          <w:rStyle w:val="s01"/>
+          <w:rFonts w:hint="cs"/>
+          <w:rtl/>
+        </w:rPr>
+        <w:t xml:space="preserve"> ברית</w:t>
+      </w:r>
+      <w:r>
+        <w:rPr>
+          <w:rStyle w:val="s02"/>
+          <w:rFonts w:hint="eastAsia"/>
+          <w:rtl/>
+        </w:rPr>
+        <w:t>°</w:t>
+      </w:r>
+      <w:r>
+        <w:rPr>
+          <w:rStyle w:val="s01"/>
+          <w:rFonts w:hint="cs"/>
+          <w:rtl/>
+        </w:rPr>
+        <w:t xml:space="preserve"> </w:t>
+      </w:r>
+      <w:proofErr w:type="spellStart"/>
+      <w:r>
+        <w:rPr>
+          <w:rStyle w:val="s01"/>
+          <w:rFonts w:hint="cs"/>
+          <w:rtl/>
+        </w:rPr>
+        <w:t>אתקרי</w:t>
+      </w:r>
+      <w:proofErr w:type="spellEnd"/>
+      <w:r>
+        <w:rPr>
+          <w:rStyle w:val="s01"/>
+          <w:rFonts w:hint="cs"/>
+          <w:rtl/>
+        </w:rPr>
+        <w:t xml:space="preserve"> צדיק</w:t>
+      </w:r>
+      <w:r>
+        <w:rPr>
+          <w:rStyle w:val="s02"/>
+          <w:rFonts w:hint="cs"/>
+          <w:rtl/>
+        </w:rPr>
+        <w:t>°</w:t>
+      </w:r>
+      <w:r>
+        <w:rPr>
+          <w:rStyle w:val="s01"/>
+          <w:rFonts w:hint="cs"/>
+          <w:rtl/>
+        </w:rPr>
+        <w:t>"</w:t>
+      </w:r>
+      <w:r>
+        <w:rPr>
+          <w:rStyle w:val="s02"/>
+          <w:vertAlign w:val="superscript"/>
+          <w:rtl/>
+        </w:rPr>
+        <w:footnoteReference w:id="3"/>
+      </w:r>
+      <w:r>
+        <w:rPr>
+          <w:rFonts w:hint="cs"/>
+          <w:vertAlign w:val="superscript"/>
+          <w:rtl/>
+        </w:rPr>
+        <w:t xml:space="preserve"> </w:t>
+      </w:r>
+      <w:r>
+        <w:rPr>
+          <w:rFonts w:hint="cs"/>
+          <w:rtl/>
+        </w:rPr>
+        <w:t xml:space="preserve">- כשבקשת העמדת המשפחה היא נאורה ומובנת </w:t>
+      </w:r>
+      <w:proofErr w:type="spellStart"/>
+      <w:r>
+        <w:rPr>
+          <w:rFonts w:hint="cs"/>
+          <w:rtl/>
+        </w:rPr>
+        <w:t>באלהיותה</w:t>
+      </w:r>
+      <w:proofErr w:type="spellEnd"/>
+      <w:r>
+        <w:rPr>
+          <w:rFonts w:hint="cs"/>
+          <w:rtl/>
+        </w:rPr>
+        <w:t xml:space="preserve">, ועל כן מקימה בקרבו צביון של טהרת רעיון ומנוחת לב. וכשתכסיס החיים כולו נעשה מובן, מיושב ומיושר, על פי הזוהר של ההמתקה של הנועם </w:t>
+      </w:r>
+      <w:proofErr w:type="spellStart"/>
+      <w:r>
+        <w:rPr>
+          <w:rFonts w:hint="cs"/>
+          <w:rtl/>
+        </w:rPr>
+        <w:t>האלהי</w:t>
+      </w:r>
+      <w:proofErr w:type="spellEnd"/>
+      <w:r>
+        <w:rPr>
+          <w:rFonts w:hint="cs"/>
+          <w:rtl/>
+        </w:rPr>
+        <w:t xml:space="preserve">, נעשים  המעשים כולם מיושרים בתכלית המוסר והטוהר </w:t>
+      </w:r>
+      <w:r>
+        <w:rPr>
+          <w:rFonts w:hint="cs"/>
+          <w:szCs w:val="18"/>
+          <w:rtl/>
+        </w:rPr>
+        <w:t>[</w:t>
+      </w:r>
+      <w:proofErr w:type="spellStart"/>
+      <w:r>
+        <w:rPr>
+          <w:rFonts w:hint="cs"/>
+          <w:szCs w:val="18"/>
+          <w:rtl/>
+        </w:rPr>
+        <w:t>קבצ</w:t>
+      </w:r>
+      <w:proofErr w:type="spellEnd"/>
+      <w:r>
+        <w:rPr>
+          <w:rFonts w:hint="cs"/>
+          <w:szCs w:val="18"/>
+          <w:rtl/>
+        </w:rPr>
+        <w:t xml:space="preserve">' ב </w:t>
+      </w:r>
+      <w:proofErr w:type="spellStart"/>
+      <w:r>
+        <w:rPr>
+          <w:rFonts w:hint="cs"/>
+          <w:szCs w:val="18"/>
+          <w:rtl/>
+        </w:rPr>
+        <w:t>קעו</w:t>
+      </w:r>
+      <w:proofErr w:type="spellEnd"/>
+      <w:r>
+        <w:rPr>
+          <w:rFonts w:hint="cs"/>
+          <w:szCs w:val="18"/>
+          <w:rtl/>
+        </w:rPr>
+        <w:t xml:space="preserve">]. </w:t>
+      </w:r>
+    </w:p>
+    <w:p>
+      <w:pPr>
+        <w:spacing w:line="240" w:lineRule="exact"/>
+        <w:jc w:val="both"/>
+        <w:rPr>
+          <w:szCs w:val="18"/>
+          <w:rtl/>
+        </w:rPr>
+      </w:pPr>
+      <w:r>
+        <w:rPr>
+          <w:bCs/>
+          <w:rtl/>
+        </w:rPr>
+        <w:t xml:space="preserve">צדיק </w:t>
+      </w:r>
+      <w:proofErr w:type="spellStart"/>
+      <w:r>
+        <w:rPr>
+          <w:bCs/>
+          <w:rtl/>
+        </w:rPr>
+        <w:t>דנטיר</w:t>
+      </w:r>
+      <w:proofErr w:type="spellEnd"/>
+      <w:r>
+        <w:rPr>
+          <w:bCs/>
+          <w:rtl/>
+        </w:rPr>
+        <w:t xml:space="preserve"> ברית </w:t>
+      </w:r>
+      <w:r>
+        <w:rPr>
+          <w:rFonts w:hint="cs"/>
+          <w:rtl/>
+        </w:rPr>
+        <w:t>-</w:t>
+      </w:r>
+      <w:r>
+        <w:rPr>
+          <w:rtl/>
+        </w:rPr>
+        <w:t xml:space="preserve"> מי שבא עד למדה העליונה, שהחפץ </w:t>
+      </w:r>
+      <w:proofErr w:type="spellStart"/>
+      <w:r>
+        <w:rPr>
+          <w:rtl/>
+        </w:rPr>
+        <w:t>האלהי</w:t>
+      </w:r>
+      <w:proofErr w:type="spellEnd"/>
+      <w:r>
+        <w:rPr>
+          <w:rtl/>
+        </w:rPr>
+        <w:t xml:space="preserve"> הוא גדול ומכריע בקדושתו גם את הנטיה המינית</w:t>
+      </w:r>
+      <w:r>
+        <w:rPr>
+          <w:rFonts w:hint="cs"/>
+          <w:rtl/>
+        </w:rPr>
+        <w:t>°</w:t>
+      </w:r>
+      <w:r>
+        <w:rPr>
+          <w:rtl/>
+        </w:rPr>
+        <w:t xml:space="preserve">, &lt;הכרעה זו באה, לא בדרך עקירת הטבע הרוחני והגופני, כי אם ברוממותה אל התעודה השכלית, </w:t>
+      </w:r>
+      <w:proofErr w:type="spellStart"/>
+      <w:r>
+        <w:rPr>
+          <w:rtl/>
+        </w:rPr>
+        <w:t>המוארה</w:t>
+      </w:r>
+      <w:proofErr w:type="spellEnd"/>
+      <w:r>
+        <w:rPr>
+          <w:rtl/>
+        </w:rPr>
+        <w:t xml:space="preserve"> באורה </w:t>
+      </w:r>
+      <w:proofErr w:type="spellStart"/>
+      <w:r>
+        <w:rPr>
+          <w:rtl/>
+        </w:rPr>
+        <w:t>האלהית</w:t>
+      </w:r>
+      <w:proofErr w:type="spellEnd"/>
+      <w:r>
+        <w:rPr>
+          <w:rtl/>
+        </w:rPr>
+        <w:t xml:space="preserve">&gt; </w:t>
+      </w:r>
+      <w:r>
+        <w:rPr>
+          <w:szCs w:val="18"/>
+          <w:rtl/>
+        </w:rPr>
+        <w:t xml:space="preserve">[קובץ א </w:t>
+      </w:r>
+      <w:proofErr w:type="spellStart"/>
+      <w:r>
+        <w:rPr>
+          <w:szCs w:val="18"/>
+          <w:rtl/>
+        </w:rPr>
+        <w:t>שכט</w:t>
+      </w:r>
+      <w:proofErr w:type="spellEnd"/>
+      <w:r>
+        <w:rPr>
+          <w:szCs w:val="18"/>
+          <w:rtl/>
+        </w:rPr>
+        <w:t xml:space="preserve">]. </w:t>
+      </w:r>
     </w:p>
     <w:p>
       <w:pPr>
@@ -1888,6 +2371,19 @@
     </w:p>
     <w:p>
       <w:pPr>
+        <w:widowControl w:val="0"/>
+        <w:spacing w:line="240" w:lineRule="exact"/>
+        <w:jc w:val="both"/>
+        <w:rPr>
+          <w:rStyle w:val="s01"/>
+          <w:sz w:val="28"/>
+          <w:szCs w:val="28"/>
+          <w:rtl/>
+        </w:rPr>
+      </w:pPr>
+    </w:p>
+    <w:p>
+      <w:pPr>
         <w:spacing w:line="240" w:lineRule="exact"/>
         <w:jc w:val="both"/>
         <w:rPr>
@@ -1931,7 +2427,7 @@
           <w:vertAlign w:val="superscript"/>
           <w:rtl/>
         </w:rPr>
-        <w:footnoteReference w:id="3"/>
+        <w:footnoteReference w:id="4"/>
       </w:r>
       <w:r>
         <w:rPr>
@@ -2049,7 +2545,7 @@
           <w:vertAlign w:val="superscript"/>
           <w:rtl/>
         </w:rPr>
-        <w:footnoteReference w:id="4"/>
+        <w:footnoteReference w:id="5"/>
       </w:r>
       <w:r>
         <w:rPr>
@@ -2530,7 +3026,7 @@
           <w:vertAlign w:val="superscript"/>
           <w:rtl/>
         </w:rPr>
-        <w:footnoteReference w:id="5"/>
+        <w:footnoteReference w:id="6"/>
       </w:r>
       <w:r>
         <w:rPr>
@@ -2627,6 +3123,7 @@
           <w:rStyle w:val="s01"/>
           <w:rtl/>
         </w:rPr>
+        <w:lastRenderedPageBreak/>
         <w:t xml:space="preserve">זמן </w:t>
       </w:r>
       <w:r>
@@ -2732,7 +3229,7 @@
           <w:vertAlign w:val="superscript"/>
           <w:rtl/>
         </w:rPr>
-        <w:footnoteReference w:id="6"/>
+        <w:footnoteReference w:id="7"/>
       </w:r>
       <w:r>
         <w:rPr>
@@ -2993,7 +3490,6 @@
           <w:rStyle w:val="s02"/>
           <w:rtl/>
         </w:rPr>
-        <w:lastRenderedPageBreak/>
         <w:t>ע"ע אור עליון. ע"ע אור ד'.</w:t>
       </w:r>
       <w:bookmarkStart w:id="1" w:name="_Ref172609042"/>
@@ -3002,7 +3498,7 @@
           <w:rStyle w:val="FootnoteReference"/>
           <w:rtl/>
         </w:rPr>
-        <w:footnoteReference w:id="7"/>
+        <w:footnoteReference w:id="8"/>
       </w:r>
       <w:bookmarkEnd w:id="1"/>
       <w:r>
@@ -3333,7 +3829,7 @@
           <w:vertAlign w:val="superscript"/>
           <w:rtl/>
         </w:rPr>
-        <w:footnoteReference w:id="8"/>
+        <w:footnoteReference w:id="9"/>
       </w:r>
       <w:r>
         <w:rPr>
@@ -3535,7 +4031,7 @@
           <w:vertAlign w:val="superscript"/>
           <w:rtl/>
         </w:rPr>
-        <w:footnoteReference w:id="9"/>
+        <w:footnoteReference w:id="10"/>
       </w:r>
       <w:r>
         <w:rPr>
@@ -4531,6 +5027,7 @@
           <w:rStyle w:val="s03"/>
           <w:rtl/>
         </w:rPr>
+        <w:lastRenderedPageBreak/>
         <w:cr/>
       </w:r>
       <w:r>
@@ -6748,7 +7245,7 @@
           <w:rStyle w:val="FootnoteReference"/>
           <w:bCs/>
         </w:rPr>
-        <w:footnoteReference w:id="10"/>
+        <w:footnoteReference w:id="11"/>
       </w:r>
       <w:r>
         <w:rPr>
@@ -7235,6 +7732,7 @@
           <w:bCs/>
           <w:rtl/>
         </w:rPr>
+        <w:lastRenderedPageBreak/>
         <w:t>באהבה</w:t>
       </w:r>
       <w:r>
@@ -7851,7 +8349,7 @@
           <w:vertAlign w:val="superscript"/>
           <w:rtl/>
         </w:rPr>
-        <w:footnoteReference w:id="11"/>
+        <w:footnoteReference w:id="12"/>
       </w:r>
       <w:r>
         <w:rPr>
@@ -7867,16 +8365,7 @@
           <w:rFonts w:hint="cs"/>
           <w:rtl/>
         </w:rPr>
-        <w:t xml:space="preserve">- אברהם כדאי הוא בזכותו שיושפע עליו זה השפע של השווית רצונו עם רצוני, </w:t>
-      </w:r>
-      <w:r>
-        <w:rPr>
-          <w:rStyle w:val="s02"/>
-          <w:rFonts w:hint="cs"/>
-          <w:rtl/>
-        </w:rPr>
-        <w:lastRenderedPageBreak/>
-        <w:t xml:space="preserve">שישכיל בכל כוחותיו, ויושפע זה גם על נפשו המרגשת והצומחת, לדעת שאין שום דבר ראוי לרצון כ"א רצונו של הקב"ה, וממילא הכל מתייחדים </w:t>
+        <w:t xml:space="preserve">- אברהם כדאי הוא בזכותו שיושפע עליו זה השפע של השווית רצונו עם רצוני, שישכיל בכל כוחותיו, ויושפע זה גם על נפשו המרגשת והצומחת, לדעת שאין שום דבר ראוי לרצון כ"א רצונו של הקב"ה, וממילא הכל מתייחדים </w:t>
       </w:r>
       <w:proofErr w:type="spellStart"/>
       <w:r>
@@ -8125,7 +8614,7 @@
           <w:vertAlign w:val="superscript"/>
           <w:rtl/>
         </w:rPr>
-        <w:footnoteReference w:id="12"/>
+        <w:footnoteReference w:id="13"/>
       </w:r>
       <w:r>
         <w:rPr>
@@ -8571,7 +9060,7 @@
           <w:vertAlign w:val="superscript"/>
           <w:rtl/>
         </w:rPr>
-        <w:footnoteReference w:id="13"/>
+        <w:footnoteReference w:id="14"/>
       </w:r>
       <w:r>
         <w:rPr>
@@ -9496,7 +9985,7 @@
           <w:szCs w:val="18"/>
           <w:rtl/>
         </w:rPr>
-        <w:footnoteReference w:id="14"/>
+        <w:footnoteReference w:id="15"/>
       </w:r>
       <w:r>
         <w:rPr>
@@ -9564,7 +10053,7 @@
           <w:szCs w:val="18"/>
           <w:rtl/>
         </w:rPr>
-        <w:footnoteReference w:id="15"/>
+        <w:footnoteReference w:id="16"/>
       </w:r>
       <w:r>
         <w:rPr>
@@ -10947,6 +11436,7 @@
         <w:rPr>
           <w:rStyle w:val="s03"/>
           <w:sz w:val="18"/>
+          <w:rtl/>
         </w:rPr>
       </w:pPr>
       <w:r>
@@ -10962,43 +11452,75 @@
           <w:sz w:val="18"/>
           <w:rtl/>
         </w:rPr>
-        <w:t xml:space="preserve"> </w:t>
-      </w:r>
-      <w:proofErr w:type="spellStart"/>
-      <w:r>
-        <w:rPr>
-          <w:rStyle w:val="s03"/>
-          <w:rFonts w:hint="cs"/>
-          <w:sz w:val="18"/>
-          <w:rtl/>
-        </w:rPr>
-        <w:t>תנחומא</w:t>
-      </w:r>
-      <w:proofErr w:type="spellEnd"/>
-      <w:r>
-        <w:rPr>
-          <w:rStyle w:val="s03"/>
-          <w:rFonts w:hint="cs"/>
-          <w:sz w:val="18"/>
-          <w:rtl/>
-        </w:rPr>
-        <w:t xml:space="preserve"> במדבר </w:t>
-      </w:r>
-      <w:proofErr w:type="spellStart"/>
-      <w:r>
-        <w:rPr>
-          <w:rStyle w:val="s03"/>
-          <w:rFonts w:hint="cs"/>
-          <w:sz w:val="18"/>
-          <w:rtl/>
-        </w:rPr>
-        <w:t>יב</w:t>
-      </w:r>
-      <w:proofErr w:type="spellEnd"/>
-      <w:r>
-        <w:rPr>
-          <w:rStyle w:val="s03"/>
-          <w:rFonts w:hint="cs"/>
+        <w:t xml:space="preserve"> זוהר ח"א נט., צד., </w:t>
+      </w:r>
+      <w:proofErr w:type="spellStart"/>
+      <w:r>
+        <w:rPr>
+          <w:rStyle w:val="s03"/>
+          <w:sz w:val="18"/>
+          <w:rtl/>
+        </w:rPr>
+        <w:t>קסב</w:t>
+      </w:r>
+      <w:proofErr w:type="spellEnd"/>
+      <w:r>
+        <w:rPr>
+          <w:rStyle w:val="s03"/>
+          <w:sz w:val="18"/>
+          <w:rtl/>
+        </w:rPr>
+        <w:t xml:space="preserve">., </w:t>
+      </w:r>
+      <w:proofErr w:type="spellStart"/>
+      <w:r>
+        <w:rPr>
+          <w:rStyle w:val="s03"/>
+          <w:sz w:val="18"/>
+          <w:rtl/>
+        </w:rPr>
+        <w:t>קצד</w:t>
+      </w:r>
+      <w:proofErr w:type="spellEnd"/>
+      <w:r>
+        <w:rPr>
+          <w:rStyle w:val="s03"/>
+          <w:sz w:val="18"/>
+          <w:rtl/>
+        </w:rPr>
+        <w:t xml:space="preserve">:, רכז:, רמז:. </w:t>
+      </w:r>
+      <w:proofErr w:type="spellStart"/>
+      <w:r>
+        <w:rPr>
+          <w:rStyle w:val="s03"/>
+          <w:sz w:val="18"/>
+          <w:rtl/>
+        </w:rPr>
+        <w:t>ח"ב</w:t>
+      </w:r>
+      <w:proofErr w:type="spellEnd"/>
+      <w:r>
+        <w:rPr>
+          <w:rStyle w:val="s03"/>
+          <w:sz w:val="18"/>
+          <w:rtl/>
+        </w:rPr>
+        <w:t xml:space="preserve"> </w:t>
+      </w:r>
+      <w:proofErr w:type="spellStart"/>
+      <w:r>
+        <w:rPr>
+          <w:rStyle w:val="s03"/>
+          <w:sz w:val="18"/>
+          <w:rtl/>
+        </w:rPr>
+        <w:t>כג</w:t>
+      </w:r>
+      <w:proofErr w:type="spellEnd"/>
+      <w:r>
+        <w:rPr>
+          <w:rStyle w:val="s03"/>
           <w:sz w:val="18"/>
           <w:rtl/>
         </w:rPr>
@@ -11015,7 +11537,6 @@
         <w:rPr>
           <w:rStyle w:val="s03"/>
           <w:sz w:val="18"/>
-          <w:rtl/>
         </w:rPr>
       </w:pPr>
       <w:r>
@@ -11033,68 +11554,35 @@
         </w:rPr>
         <w:t xml:space="preserve"> </w:t>
       </w:r>
-      <w:r>
-        <w:rPr>
-          <w:rStyle w:val="s03"/>
-          <w:sz w:val="18"/>
-          <w:rtl/>
-        </w:rPr>
-        <w:t xml:space="preserve">דניאל ב לד "חָזֵה הֲוַיְתָ עַד דִּי </w:t>
-      </w:r>
-      <w:proofErr w:type="spellStart"/>
-      <w:r>
-        <w:rPr>
-          <w:rStyle w:val="s03"/>
-          <w:sz w:val="18"/>
-          <w:rtl/>
-        </w:rPr>
-        <w:t>הִתְגְּזֶרֶת</w:t>
-      </w:r>
-      <w:proofErr w:type="spellEnd"/>
-      <w:r>
-        <w:rPr>
-          <w:rStyle w:val="s03"/>
-          <w:sz w:val="18"/>
-          <w:rtl/>
-        </w:rPr>
-        <w:t xml:space="preserve"> אֶבֶן דִּי לָא בִידַיִן וּמְחָת </w:t>
-      </w:r>
-      <w:proofErr w:type="spellStart"/>
-      <w:r>
-        <w:rPr>
-          <w:rStyle w:val="s03"/>
-          <w:sz w:val="18"/>
-          <w:rtl/>
-        </w:rPr>
-        <w:t>לְצַלְמָא</w:t>
-      </w:r>
-      <w:proofErr w:type="spellEnd"/>
-      <w:r>
-        <w:rPr>
-          <w:rStyle w:val="s03"/>
-          <w:sz w:val="18"/>
-          <w:rtl/>
-        </w:rPr>
-        <w:t xml:space="preserve"> וגו'".</w:t>
-      </w:r>
-      <w:r>
-        <w:rPr>
-          <w:rStyle w:val="s03"/>
-          <w:rFonts w:hint="cs"/>
-          <w:sz w:val="18"/>
-          <w:rtl/>
-        </w:rPr>
-        <w:t xml:space="preserve"> ע"ע פנק' ג </w:t>
-      </w:r>
-      <w:proofErr w:type="spellStart"/>
-      <w:r>
-        <w:rPr>
-          <w:rStyle w:val="s03"/>
-          <w:rFonts w:hint="cs"/>
-          <w:sz w:val="18"/>
-          <w:rtl/>
-        </w:rPr>
-        <w:t>קנ</w:t>
+      <w:proofErr w:type="spellStart"/>
+      <w:r>
+        <w:rPr>
+          <w:rStyle w:val="s03"/>
+          <w:rFonts w:hint="cs"/>
+          <w:sz w:val="18"/>
+          <w:rtl/>
+        </w:rPr>
+        <w:t>תנחומא</w:t>
+      </w:r>
+      <w:proofErr w:type="spellEnd"/>
+      <w:r>
+        <w:rPr>
+          <w:rStyle w:val="s03"/>
+          <w:rFonts w:hint="cs"/>
+          <w:sz w:val="18"/>
+          <w:rtl/>
+        </w:rPr>
+        <w:t xml:space="preserve"> במדבר </w:t>
+      </w:r>
+      <w:proofErr w:type="spellStart"/>
+      <w:r>
+        <w:rPr>
+          <w:rStyle w:val="s03"/>
+          <w:rFonts w:hint="cs"/>
+          <w:sz w:val="18"/>
+          <w:rtl/>
+        </w:rPr>
+        <w:t>יב</w:t>
       </w:r>
       <w:proofErr w:type="spellEnd"/>
       <w:r>
@@ -11109,6 +11597,100 @@
     </w:p>
   </w:footnote>
   <w:footnote w:id="5">
+    <w:p>
+      <w:pPr>
+        <w:pStyle w:val="FootnoteText"/>
+        <w:spacing w:line="240" w:lineRule="exact"/>
+        <w:jc w:val="both"/>
+        <w:rPr>
+          <w:rStyle w:val="s03"/>
+          <w:sz w:val="18"/>
+          <w:rtl/>
+        </w:rPr>
+      </w:pPr>
+      <w:r>
+        <w:rPr>
+          <w:rStyle w:val="s03"/>
+          <w:sz w:val="18"/>
+        </w:rPr>
+        <w:footnoteRef/>
+      </w:r>
+      <w:r>
+        <w:rPr>
+          <w:rStyle w:val="s03"/>
+          <w:sz w:val="18"/>
+          <w:rtl/>
+        </w:rPr>
+        <w:t xml:space="preserve"> דניאל ב לד "חָזֵה הֲוַיְתָ עַד דִּי </w:t>
+      </w:r>
+      <w:proofErr w:type="spellStart"/>
+      <w:r>
+        <w:rPr>
+          <w:rStyle w:val="s03"/>
+          <w:sz w:val="18"/>
+          <w:rtl/>
+        </w:rPr>
+        <w:t>הִתְגְּזֶרֶת</w:t>
+      </w:r>
+      <w:proofErr w:type="spellEnd"/>
+      <w:r>
+        <w:rPr>
+          <w:rStyle w:val="s03"/>
+          <w:sz w:val="18"/>
+          <w:rtl/>
+        </w:rPr>
+        <w:t xml:space="preserve"> אֶבֶן דִּי לָא בִידַיִן וּמְחָת </w:t>
+      </w:r>
+      <w:proofErr w:type="spellStart"/>
+      <w:r>
+        <w:rPr>
+          <w:rStyle w:val="s03"/>
+          <w:sz w:val="18"/>
+          <w:rtl/>
+        </w:rPr>
+        <w:t>לְצַלְמָא</w:t>
+      </w:r>
+      <w:proofErr w:type="spellEnd"/>
+      <w:r>
+        <w:rPr>
+          <w:rStyle w:val="s03"/>
+          <w:sz w:val="18"/>
+          <w:rtl/>
+        </w:rPr>
+        <w:t xml:space="preserve"> וגו'".</w:t>
+      </w:r>
+      <w:r>
+        <w:rPr>
+          <w:rStyle w:val="s03"/>
+          <w:rFonts w:hint="cs"/>
+          <w:sz w:val="18"/>
+          <w:rtl/>
+        </w:rPr>
+        <w:t xml:space="preserve"> ע"ע פנק' ג </w:t>
+      </w:r>
+      <w:proofErr w:type="spellStart"/>
+      <w:r>
+        <w:rPr>
+          <w:rStyle w:val="s03"/>
+          <w:rFonts w:hint="cs"/>
+          <w:sz w:val="18"/>
+          <w:rtl/>
+        </w:rPr>
+        <w:t>קנ</w:t>
+      </w:r>
+      <w:proofErr w:type="spellEnd"/>
+      <w:r>
+        <w:rPr>
+          <w:rStyle w:val="s03"/>
+          <w:rFonts w:hint="cs"/>
+          <w:sz w:val="18"/>
+          <w:rtl/>
+        </w:rPr>
+        <w:t>.</w:t>
+      </w:r>
+    </w:p>
+  </w:footnote>
+  <w:footnote w:id="6">
     <w:p>
       <w:pPr>
         <w:pStyle w:val="FootnoteText"/>
@@ -11318,7 +11900,7 @@
       </w:r>
     </w:p>
   </w:footnote>
-  <w:footnote w:id="6">
+  <w:footnote w:id="7">
     <w:p>
       <w:pPr>
         <w:pStyle w:val="FootnoteText"/>
@@ -11356,7 +11938,7 @@
       </w:r>
     </w:p>
   </w:footnote>
-  <w:footnote w:id="7">
+  <w:footnote w:id="8">
     <w:p>
       <w:pPr>
         <w:pStyle w:val="FootnoteText"/>
@@ -11432,7 +12014,7 @@
       </w:r>
     </w:p>
   </w:footnote>
-  <w:footnote w:id="8">
+  <w:footnote w:id="9">
     <w:p>
       <w:pPr>
         <w:pStyle w:val="FootnoteText"/>
@@ -11569,7 +12151,7 @@
       </w:r>
     </w:p>
   </w:footnote>
-  <w:footnote w:id="9">
+  <w:footnote w:id="10">
     <w:p>
       <w:pPr>
         <w:pStyle w:val="FootnoteText"/>
@@ -11614,64 +12196,6 @@
           <w:rtl/>
         </w:rPr>
         <w:t>קלז</w:t>
-      </w:r>
-      <w:proofErr w:type="spellEnd"/>
-      <w:r>
-        <w:rPr>
-          <w:rStyle w:val="s03"/>
-          <w:rFonts w:hint="cs"/>
-          <w:sz w:val="18"/>
-          <w:rtl/>
-        </w:rPr>
-        <w:t>.</w:t>
-      </w:r>
-    </w:p>
-  </w:footnote>
-  <w:footnote w:id="10">
-    <w:p>
-      <w:pPr>
-        <w:pStyle w:val="FootnoteText"/>
-        <w:spacing w:line="240" w:lineRule="exact"/>
-        <w:jc w:val="both"/>
-        <w:rPr>
-          <w:rStyle w:val="s03"/>
-          <w:sz w:val="18"/>
-        </w:rPr>
-      </w:pPr>
-      <w:r>
-        <w:rPr>
-          <w:rStyle w:val="s03"/>
-          <w:sz w:val="18"/>
-        </w:rPr>
-        <w:footnoteRef/>
-      </w:r>
-      <w:r>
-        <w:rPr>
-          <w:rStyle w:val="s03"/>
-          <w:rFonts w:hint="cs"/>
-          <w:sz w:val="18"/>
-          <w:rtl/>
-        </w:rPr>
-        <w:t xml:space="preserve"> </w:t>
-      </w:r>
-      <w:r>
-        <w:rPr>
-          <w:rStyle w:val="s03"/>
-          <w:rFonts w:hint="cs"/>
-          <w:sz w:val="18"/>
-          <w:rtl/>
-        </w:rPr>
-        <w:t xml:space="preserve">מדרש תהילים </w:t>
-      </w:r>
-      <w:proofErr w:type="spellStart"/>
-      <w:r>
-        <w:rPr>
-          <w:rStyle w:val="s03"/>
-          <w:rFonts w:hint="cs"/>
-          <w:sz w:val="18"/>
-          <w:rtl/>
-        </w:rPr>
-        <w:t>קיז</w:t>
       </w:r>
       <w:proofErr w:type="spellEnd"/>
       <w:r>
@@ -11706,43 +12230,92 @@
       <w:r>
         <w:rPr>
           <w:rStyle w:val="s03"/>
-          <w:sz w:val="18"/>
-          <w:rtl/>
-        </w:rPr>
-        <w:t xml:space="preserve"> </w:t>
-      </w:r>
-      <w:r>
-        <w:rPr>
-          <w:rStyle w:val="s03"/>
-          <w:rFonts w:hint="cs"/>
-          <w:sz w:val="18"/>
-          <w:rtl/>
-        </w:rPr>
-        <w:t xml:space="preserve">פסחים </w:t>
-      </w:r>
-      <w:proofErr w:type="spellStart"/>
-      <w:r>
-        <w:rPr>
-          <w:rStyle w:val="s03"/>
-          <w:rFonts w:hint="cs"/>
-          <w:sz w:val="18"/>
-          <w:rtl/>
-        </w:rPr>
-        <w:t>קיח</w:t>
-      </w:r>
-      <w:proofErr w:type="spellEnd"/>
-      <w:r>
-        <w:rPr>
-          <w:rStyle w:val="s03"/>
-          <w:rFonts w:hint="cs"/>
-          <w:sz w:val="18"/>
-          <w:rtl/>
-        </w:rPr>
-        <w:t>:</w:t>
+          <w:rFonts w:hint="cs"/>
+          <w:sz w:val="18"/>
+          <w:rtl/>
+        </w:rPr>
+        <w:t xml:space="preserve"> מדרש תהילים </w:t>
+      </w:r>
+      <w:proofErr w:type="spellStart"/>
+      <w:r>
+        <w:rPr>
+          <w:rStyle w:val="s03"/>
+          <w:rFonts w:hint="cs"/>
+          <w:sz w:val="18"/>
+          <w:rtl/>
+        </w:rPr>
+        <w:t>קיז</w:t>
+      </w:r>
+      <w:proofErr w:type="spellEnd"/>
+      <w:r>
+        <w:rPr>
+          <w:rStyle w:val="s03"/>
+          <w:rFonts w:hint="cs"/>
+          <w:sz w:val="18"/>
+          <w:rtl/>
+        </w:rPr>
+        <w:t>.</w:t>
       </w:r>
     </w:p>
   </w:footnote>
   <w:footnote w:id="12">
+    <w:p>
+      <w:pPr>
+        <w:pStyle w:val="FootnoteText"/>
+        <w:spacing w:line="240" w:lineRule="exact"/>
+        <w:jc w:val="both"/>
+        <w:rPr>
+          <w:rStyle w:val="s03"/>
+          <w:sz w:val="18"/>
+        </w:rPr>
+      </w:pPr>
+      <w:r>
+        <w:rPr>
+          <w:rStyle w:val="s03"/>
+          <w:sz w:val="18"/>
+        </w:rPr>
+        <w:footnoteRef/>
+      </w:r>
+      <w:r>
+        <w:rPr>
+          <w:rStyle w:val="s03"/>
+          <w:sz w:val="18"/>
+          <w:rtl/>
+        </w:rPr>
+        <w:t xml:space="preserve"> </w:t>
+      </w:r>
+      <w:r>
+        <w:rPr>
+          <w:rStyle w:val="s03"/>
+          <w:rFonts w:hint="cs"/>
+          <w:sz w:val="18"/>
+          <w:rtl/>
+        </w:rPr>
+        <w:t xml:space="preserve">פסחים </w:t>
+      </w:r>
+      <w:proofErr w:type="spellStart"/>
+      <w:r>
+        <w:rPr>
+          <w:rStyle w:val="s03"/>
+          <w:rFonts w:hint="cs"/>
+          <w:sz w:val="18"/>
+          <w:rtl/>
+        </w:rPr>
+        <w:t>קיח</w:t>
+      </w:r>
+      <w:proofErr w:type="spellEnd"/>
+      <w:r>
+        <w:rPr>
+          <w:rStyle w:val="s03"/>
+          <w:rFonts w:hint="cs"/>
+          <w:sz w:val="18"/>
+          <w:rtl/>
+        </w:rPr>
+        <w:t>:</w:t>
+      </w:r>
+    </w:p>
+  </w:footnote>
+  <w:footnote w:id="13">
     <w:p>
       <w:pPr>
         <w:pStyle w:val="FootnoteText"/>
@@ -11884,7 +12457,7 @@
       </w:r>
     </w:p>
   </w:footnote>
-  <w:footnote w:id="13">
+  <w:footnote w:id="14">
     <w:p>
       <w:pPr>
         <w:pStyle w:val="FootnoteText"/>
@@ -11908,15 +12481,7 @@
           <w:sz w:val="18"/>
           <w:rtl/>
         </w:rPr>
-        <w:t xml:space="preserve"> </w:t>
-      </w:r>
-      <w:r>
-        <w:rPr>
-          <w:rStyle w:val="s03"/>
-          <w:sz w:val="18"/>
-          <w:rtl/>
-        </w:rPr>
-        <w:t>ת</w:t>
+        <w:t xml:space="preserve"> ת</w:t>
       </w:r>
       <w:r>
         <w:rPr>
@@ -12360,60 +12925,6 @@
           <w:rtl/>
         </w:rPr>
         <w:t>רה".</w:t>
-      </w:r>
-    </w:p>
-  </w:footnote>
-  <w:footnote w:id="14">
-    <w:p>
-      <w:pPr>
-        <w:pStyle w:val="FootnoteText"/>
-        <w:spacing w:line="240" w:lineRule="exact"/>
-        <w:jc w:val="both"/>
-        <w:rPr>
-          <w:rStyle w:val="s03"/>
-          <w:sz w:val="18"/>
-          <w:rtl/>
-        </w:rPr>
-      </w:pPr>
-      <w:r>
-        <w:rPr>
-          <w:rStyle w:val="s03"/>
-          <w:sz w:val="18"/>
-        </w:rPr>
-        <w:footnoteRef/>
-      </w:r>
-      <w:r>
-        <w:rPr>
-          <w:rStyle w:val="s03"/>
-          <w:sz w:val="18"/>
-          <w:rtl/>
-        </w:rPr>
-        <w:t xml:space="preserve"> </w:t>
-      </w:r>
-      <w:r>
-        <w:rPr>
-          <w:rStyle w:val="s03"/>
-          <w:sz w:val="18"/>
-          <w:rtl/>
-        </w:rPr>
-        <w:t xml:space="preserve">ע"ע </w:t>
-      </w:r>
-      <w:r>
-        <w:rPr>
-          <w:rStyle w:val="s03"/>
-          <w:rFonts w:hint="cs"/>
-          <w:sz w:val="18"/>
-          <w:rtl/>
-        </w:rPr>
-        <w:t xml:space="preserve">ש"ק, </w:t>
-      </w:r>
-      <w:r>
-        <w:rPr>
-          <w:rStyle w:val="s03"/>
-          <w:sz w:val="18"/>
-          <w:rtl/>
-        </w:rPr>
-        <w:t>קובץ א קנא.</w:t>
       </w:r>
     </w:p>
   </w:footnote>
@@ -12442,15 +12953,53 @@
           <w:sz w:val="18"/>
           <w:rtl/>
         </w:rPr>
-        <w:t xml:space="preserve"> </w:t>
-      </w:r>
-      <w:r>
-        <w:rPr>
-          <w:rStyle w:val="s03"/>
-          <w:sz w:val="18"/>
-          <w:rtl/>
-        </w:rPr>
-        <w:t xml:space="preserve">ע"ע </w:t>
+        <w:t xml:space="preserve"> ע"ע </w:t>
+      </w:r>
+      <w:r>
+        <w:rPr>
+          <w:rStyle w:val="s03"/>
+          <w:rFonts w:hint="cs"/>
+          <w:sz w:val="18"/>
+          <w:rtl/>
+        </w:rPr>
+        <w:t xml:space="preserve">ש"ק, </w:t>
+      </w:r>
+      <w:r>
+        <w:rPr>
+          <w:rStyle w:val="s03"/>
+          <w:sz w:val="18"/>
+          <w:rtl/>
+        </w:rPr>
+        <w:t>קובץ א קנא.</w:t>
+      </w:r>
+    </w:p>
+  </w:footnote>
+  <w:footnote w:id="16">
+    <w:p>
+      <w:pPr>
+        <w:pStyle w:val="FootnoteText"/>
+        <w:spacing w:line="240" w:lineRule="exact"/>
+        <w:jc w:val="both"/>
+        <w:rPr>
+          <w:rStyle w:val="s03"/>
+          <w:sz w:val="18"/>
+          <w:rtl/>
+        </w:rPr>
+      </w:pPr>
+      <w:r>
+        <w:rPr>
+          <w:rStyle w:val="s03"/>
+          <w:sz w:val="18"/>
+        </w:rPr>
+        <w:footnoteRef/>
+      </w:r>
+      <w:r>
+        <w:rPr>
+          <w:rStyle w:val="s03"/>
+          <w:sz w:val="18"/>
+          <w:rtl/>
+        </w:rPr>
+        <w:t xml:space="preserve"> ע"ע </w:t>
       </w:r>
       <w:r>
         <w:rPr>
@@ -14364,7 +14913,7 @@
 </file>
 
 <file path=customXml/itemProps1.xml><?xml version="1.0" encoding="utf-8"?>
-<ds:datastoreItem xmlns:ds="http://schemas.openxmlformats.org/officeDocument/2006/customXml" ds:itemID="{DF215D6F-D343-4696-8347-A8C9EFC940E8}">
+<ds:datastoreItem xmlns:ds="http://schemas.openxmlformats.org/officeDocument/2006/customXml" ds:itemID="{3D8D257D-7C70-4A56-BEB8-7EC6767ADB42}">
   <ds:schemaRefs>
     <ds:schemaRef ds:uri="http://schemas.openxmlformats.org/officeDocument/2006/bibliography"/>
   </ds:schemaRefs>

</xml_diff>

<commit_message>
today APK creation failed
</commit_message>
<xml_diff>
--- a/dict_check.docx
+++ b/dict_check.docx
@@ -1864,9 +1864,337 @@
         <w:spacing w:line="240" w:lineRule="exact"/>
         <w:jc w:val="both"/>
         <w:rPr>
+          <w:rStyle w:val="s038"/>
+          <w:rtl/>
+        </w:rPr>
+      </w:pPr>
+      <w:r>
+        <w:rPr>
+          <w:rStyle w:val="s1510"/>
+          <w:b/>
+          <w:rtl/>
+        </w:rPr>
+        <w:t>יפה שעה אחת בתשובה ומעשים טובים בעולם הזה</w:t>
+      </w:r>
+      <w:r>
+        <w:rPr>
+          <w:rStyle w:val="s1510"/>
+          <w:b/>
+          <w:bCs w:val="0"/>
+          <w:rtl/>
+        </w:rPr>
+        <w:t>,</w:t>
+      </w:r>
+      <w:r>
+        <w:rPr>
+          <w:rStyle w:val="s1510"/>
+          <w:b/>
+          <w:rtl/>
+        </w:rPr>
+        <w:t xml:space="preserve"> מכל חיי העולם הבא. ויפה שעה אחת של קורת רוח בעולם הבא</w:t>
+      </w:r>
+      <w:r>
+        <w:rPr>
+          <w:rStyle w:val="s1510"/>
+          <w:b/>
+          <w:bCs w:val="0"/>
+          <w:rtl/>
+        </w:rPr>
+        <w:t>,</w:t>
+      </w:r>
+      <w:r>
+        <w:rPr>
+          <w:rStyle w:val="s1510"/>
+          <w:b/>
+          <w:rtl/>
+        </w:rPr>
+        <w:t xml:space="preserve"> מכל חיי העולם הזה</w:t>
+      </w:r>
+      <w:r>
+        <w:rPr>
+          <w:rStyle w:val="s02"/>
+          <w:vertAlign w:val="superscript"/>
+          <w:rtl/>
+        </w:rPr>
+        <w:footnoteReference w:id="3"/>
+      </w:r>
+      <w:r>
+        <w:rPr>
+          <w:rStyle w:val="s02"/>
+          <w:rFonts w:hint="cs"/>
+          <w:vertAlign w:val="superscript"/>
+          <w:rtl/>
+        </w:rPr>
+        <w:t xml:space="preserve"> </w:t>
+      </w:r>
+      <w:r>
+        <w:rPr>
+          <w:rStyle w:val="s03"/>
+          <w:rFonts w:hint="cs"/>
+          <w:rtl/>
+        </w:rPr>
+        <w:t xml:space="preserve">- (שעה אחת של) חיים אידיאליים והגונים מקימי רצון הבורא ומגמת הבריאה, </w:t>
+      </w:r>
+      <w:r>
+        <w:rPr>
+          <w:rStyle w:val="s03"/>
+          <w:rFonts w:hint="cs"/>
+          <w:b/>
+          <w:bCs/>
+          <w:rtl/>
+        </w:rPr>
+        <w:t xml:space="preserve">יפה </w:t>
+      </w:r>
+      <w:r>
+        <w:rPr>
+          <w:rStyle w:val="s03"/>
+          <w:rFonts w:hint="cs"/>
+          <w:rtl/>
+        </w:rPr>
+        <w:t xml:space="preserve">היא </w:t>
+      </w:r>
+      <w:r>
+        <w:rPr>
+          <w:rStyle w:val="s03"/>
+          <w:rFonts w:hint="cs"/>
+          <w:b/>
+          <w:bCs/>
+          <w:rtl/>
+        </w:rPr>
+        <w:t xml:space="preserve">מכל חיי </w:t>
+      </w:r>
+      <w:proofErr w:type="spellStart"/>
+      <w:r>
+        <w:rPr>
+          <w:rStyle w:val="s03"/>
+          <w:rFonts w:hint="cs"/>
+          <w:b/>
+          <w:bCs/>
+          <w:rtl/>
+        </w:rPr>
+        <w:t>העולם</w:t>
+      </w:r>
+      <w:r>
+        <w:rPr>
+          <w:rStyle w:val="s03"/>
+          <w:rFonts w:hint="eastAsia"/>
+          <w:b/>
+          <w:bCs/>
+          <w:rtl/>
+        </w:rPr>
+        <w:t>־</w:t>
+      </w:r>
+      <w:r>
+        <w:rPr>
+          <w:rStyle w:val="s03"/>
+          <w:rFonts w:hint="cs"/>
+          <w:b/>
+          <w:bCs/>
+          <w:rtl/>
+        </w:rPr>
+        <w:t>הבא</w:t>
+      </w:r>
+      <w:proofErr w:type="spellEnd"/>
+      <w:r>
+        <w:rPr>
+          <w:rStyle w:val="s03"/>
+          <w:rFonts w:hint="cs"/>
+          <w:b/>
+          <w:bCs/>
+          <w:rtl/>
+        </w:rPr>
+        <w:t xml:space="preserve"> </w:t>
+      </w:r>
+      <w:r>
+        <w:rPr>
+          <w:rStyle w:val="s03"/>
+          <w:rFonts w:hint="cs"/>
+          <w:rtl/>
+        </w:rPr>
+        <w:t>כשלעצמם. ו</w:t>
+      </w:r>
+      <w:r>
+        <w:rPr>
+          <w:rStyle w:val="s03"/>
+          <w:rFonts w:hint="cs"/>
+          <w:b/>
+          <w:bCs/>
+          <w:rtl/>
+        </w:rPr>
+        <w:t>קורת רוח</w:t>
+      </w:r>
+      <w:r>
+        <w:rPr>
+          <w:rStyle w:val="s03"/>
+          <w:rFonts w:hint="cs"/>
+          <w:rtl/>
+        </w:rPr>
+        <w:t xml:space="preserve"> מהחיוניות הפנימית האדירה, מהאור והנעם הגדול והנשגב הממלא את ה"טרקלין", </w:t>
+      </w:r>
+      <w:r>
+        <w:rPr>
+          <w:rStyle w:val="s03"/>
+          <w:rFonts w:hint="cs"/>
+          <w:b/>
+          <w:bCs/>
+          <w:rtl/>
+        </w:rPr>
+        <w:t>יפה מכל חיי העולם הזה</w:t>
+      </w:r>
+      <w:r>
+        <w:rPr>
+          <w:rStyle w:val="s03"/>
+          <w:rFonts w:hint="cs"/>
+          <w:rtl/>
+        </w:rPr>
+        <w:t xml:space="preserve"> כשלעצמם </w:t>
+      </w:r>
+      <w:r>
+        <w:rPr>
+          <w:rStyle w:val="s038"/>
+          <w:rFonts w:hint="cs"/>
+          <w:rtl/>
+        </w:rPr>
+        <w:t xml:space="preserve">[עפ"י ל"י ב (מהדורת בית אל תשס"ז) </w:t>
+      </w:r>
+      <w:proofErr w:type="spellStart"/>
+      <w:r>
+        <w:rPr>
+          <w:rStyle w:val="s038"/>
+          <w:rFonts w:hint="cs"/>
+          <w:rtl/>
+        </w:rPr>
+        <w:t>שמ</w:t>
+      </w:r>
+      <w:proofErr w:type="spellEnd"/>
+      <w:r>
+        <w:rPr>
+          <w:rStyle w:val="s038"/>
+          <w:rFonts w:hint="cs"/>
+          <w:rtl/>
+        </w:rPr>
+        <w:t>].</w:t>
+      </w:r>
+    </w:p>
+    <w:p>
+      <w:pPr>
+        <w:spacing w:line="240" w:lineRule="exact"/>
+        <w:jc w:val="both"/>
+        <w:rPr>
+          <w:rStyle w:val="s03"/>
+        </w:rPr>
+      </w:pPr>
+    </w:p>
+    <w:p>
+      <w:pPr>
+        <w:spacing w:line="240" w:lineRule="exact"/>
+        <w:jc w:val="both"/>
+        <w:rPr>
+          <w:rStyle w:val="s038"/>
+          <w:rtl/>
+        </w:rPr>
+      </w:pPr>
+      <w:r>
+        <w:rPr>
+          <w:rStyle w:val="s1510"/>
+          <w:rtl/>
+        </w:rPr>
+        <w:t xml:space="preserve">קדושה </w:t>
+      </w:r>
+      <w:r>
+        <w:rPr>
+          <w:rStyle w:val="s05"/>
+          <w:rtl/>
+        </w:rPr>
+        <w:t xml:space="preserve">- </w:t>
+      </w:r>
+      <w:r>
+        <w:rPr>
+          <w:rStyle w:val="s17"/>
+          <w:sz w:val="18"/>
           <w:szCs w:val="18"/>
           <w:rtl/>
         </w:rPr>
+        <w:t xml:space="preserve">מהותה </w:t>
+      </w:r>
+      <w:r>
+        <w:rPr>
+          <w:rStyle w:val="s05"/>
+          <w:rtl/>
+        </w:rPr>
+        <w:t xml:space="preserve">- החשיבות הרוחנית שלפני האדם, ובאה ומאירה לו מלמעלה ממנו </w:t>
+      </w:r>
+      <w:r>
+        <w:rPr>
+          <w:rStyle w:val="s038"/>
+          <w:rtl/>
+        </w:rPr>
+        <w:t>[</w:t>
+      </w:r>
+      <w:proofErr w:type="spellStart"/>
+      <w:r>
+        <w:rPr>
+          <w:rStyle w:val="s038"/>
+          <w:rtl/>
+        </w:rPr>
+        <w:t>צ"צ</w:t>
+      </w:r>
+      <w:proofErr w:type="spellEnd"/>
+      <w:r>
+        <w:rPr>
+          <w:rStyle w:val="s038"/>
+          <w:rFonts w:hint="cs"/>
+          <w:rtl/>
+        </w:rPr>
+        <w:t xml:space="preserve"> </w:t>
+      </w:r>
+      <w:proofErr w:type="spellStart"/>
+      <w:r>
+        <w:rPr>
+          <w:rStyle w:val="s038"/>
+          <w:rFonts w:hint="cs"/>
+          <w:rtl/>
+        </w:rPr>
+        <w:t>קסו</w:t>
+      </w:r>
+      <w:proofErr w:type="spellEnd"/>
+      <w:r>
+        <w:rPr>
+          <w:rStyle w:val="s038"/>
+          <w:rtl/>
+        </w:rPr>
+        <w:t>].</w:t>
+      </w:r>
+    </w:p>
+    <w:p>
+      <w:pPr>
+        <w:spacing w:line="240" w:lineRule="exact"/>
+        <w:jc w:val="both"/>
+        <w:rPr>
+          <w:rStyle w:val="s03"/>
+        </w:rPr>
+      </w:pPr>
+      <w:bookmarkStart w:id="0" w:name="_GoBack"/>
+      <w:bookmarkEnd w:id="0"/>
+    </w:p>
+    <w:p>
+      <w:pPr>
+        <w:spacing w:line="240" w:lineRule="exact"/>
+        <w:jc w:val="both"/>
+        <w:rPr>
+          <w:rStyle w:val="s03"/>
+          <w:rtl/>
+        </w:rPr>
+      </w:pPr>
+    </w:p>
+    <w:p>
+      <w:pPr>
+        <w:spacing w:line="240" w:lineRule="exact"/>
+        <w:jc w:val="both"/>
+        <w:rPr>
+          <w:szCs w:val="18"/>
+          <w:rtl/>
+        </w:rPr>
       </w:pPr>
       <w:r>
         <w:rPr>
@@ -1913,7 +2241,7 @@
           <w:vertAlign w:val="superscript"/>
           <w:rtl/>
         </w:rPr>
-        <w:footnoteReference w:id="3"/>
+        <w:footnoteReference w:id="4"/>
       </w:r>
       <w:r>
         <w:rPr>
@@ -3242,7 +3570,7 @@
           <w:vertAlign w:val="superscript"/>
           <w:rtl/>
         </w:rPr>
-        <w:footnoteReference w:id="4"/>
+        <w:footnoteReference w:id="5"/>
       </w:r>
       <w:r>
         <w:rPr>
@@ -5318,8 +5646,6 @@
           <w:rtl/>
         </w:rPr>
       </w:pPr>
-      <w:bookmarkStart w:id="0" w:name="_GoBack"/>
-      <w:bookmarkEnd w:id="0"/>
     </w:p>
     <w:p>
       <w:pPr>
@@ -5347,6 +5673,7 @@
           <w:rFonts w:hint="cs"/>
           <w:rtl/>
         </w:rPr>
+        <w:lastRenderedPageBreak/>
         <w:t xml:space="preserve">אהבה לעומת טוב </w:t>
       </w:r>
       <w:r>
@@ -5608,7 +5935,7 @@
           <w:vertAlign w:val="superscript"/>
           <w:rtl/>
         </w:rPr>
-        <w:footnoteReference w:id="5"/>
+        <w:footnoteReference w:id="6"/>
       </w:r>
       <w:r>
         <w:rPr>
@@ -5897,7 +6224,7 @@
           <w:vertAlign w:val="superscript"/>
           <w:rtl/>
         </w:rPr>
-        <w:footnoteReference w:id="6"/>
+        <w:footnoteReference w:id="7"/>
       </w:r>
       <w:r>
         <w:rPr>
@@ -6015,7 +6342,7 @@
           <w:vertAlign w:val="superscript"/>
           <w:rtl/>
         </w:rPr>
-        <w:footnoteReference w:id="7"/>
+        <w:footnoteReference w:id="8"/>
       </w:r>
       <w:r>
         <w:rPr>
@@ -6496,7 +6823,7 @@
           <w:vertAlign w:val="superscript"/>
           <w:rtl/>
         </w:rPr>
-        <w:footnoteReference w:id="8"/>
+        <w:footnoteReference w:id="9"/>
       </w:r>
       <w:r>
         <w:rPr>
@@ -6698,7 +7025,7 @@
           <w:vertAlign w:val="superscript"/>
           <w:rtl/>
         </w:rPr>
-        <w:footnoteReference w:id="9"/>
+        <w:footnoteReference w:id="10"/>
       </w:r>
       <w:r>
         <w:rPr>
@@ -6967,7 +7294,7 @@
           <w:rStyle w:val="FootnoteReference"/>
           <w:rtl/>
         </w:rPr>
-        <w:footnoteReference w:id="10"/>
+        <w:footnoteReference w:id="11"/>
       </w:r>
       <w:bookmarkEnd w:id="1"/>
       <w:r>
@@ -7298,7 +7625,7 @@
           <w:vertAlign w:val="superscript"/>
           <w:rtl/>
         </w:rPr>
-        <w:footnoteReference w:id="11"/>
+        <w:footnoteReference w:id="12"/>
       </w:r>
       <w:r>
         <w:rPr>
@@ -7500,7 +7827,7 @@
           <w:vertAlign w:val="superscript"/>
           <w:rtl/>
         </w:rPr>
-        <w:footnoteReference w:id="12"/>
+        <w:footnoteReference w:id="13"/>
       </w:r>
       <w:r>
         <w:rPr>
@@ -7716,6 +8043,7 @@
           <w:rStyle w:val="s01"/>
           <w:rtl/>
         </w:rPr>
+        <w:lastRenderedPageBreak/>
         <w:t xml:space="preserve">חילה </w:t>
       </w:r>
       <w:r>
@@ -8112,15 +8440,7 @@
           <w:rStyle w:val="s02"/>
           <w:rtl/>
         </w:rPr>
-        <w:t xml:space="preserve">, בדעת </w:t>
-      </w:r>
-      <w:r>
-        <w:rPr>
-          <w:rStyle w:val="s02"/>
-          <w:rtl/>
-        </w:rPr>
-        <w:lastRenderedPageBreak/>
-        <w:t>וכשרון, ברגש חי וקדוש, וברצון אדיר וחסון° לחיות את אותם החיים הטהורים והקדושים אשר האור המלא הזה מתאר אותם לפנינו. (</w:t>
+        <w:t>, בדעת וכשרון, ברגש חי וקדוש, וברצון אדיר וחסון° לחיות את אותם החיים הטהורים והקדושים אשר האור המלא הזה מתאר אותם לפנינו. (</w:t>
       </w:r>
       <w:proofErr w:type="spellStart"/>
       <w:r>
@@ -9956,7 +10276,6 @@
           <w:szCs w:val="20"/>
           <w:rtl/>
         </w:rPr>
-        <w:lastRenderedPageBreak/>
         <w:t>נשמת</w:t>
       </w:r>
       <w:r>
@@ -10722,7 +11041,7 @@
           <w:rStyle w:val="FootnoteReference"/>
           <w:bCs/>
         </w:rPr>
-        <w:footnoteReference w:id="13"/>
+        <w:footnoteReference w:id="14"/>
       </w:r>
       <w:r>
         <w:rPr>
@@ -11825,7 +12144,7 @@
           <w:vertAlign w:val="superscript"/>
           <w:rtl/>
         </w:rPr>
-        <w:footnoteReference w:id="14"/>
+        <w:footnoteReference w:id="15"/>
       </w:r>
       <w:r>
         <w:rPr>
@@ -12090,7 +12409,7 @@
           <w:vertAlign w:val="superscript"/>
           <w:rtl/>
         </w:rPr>
-        <w:footnoteReference w:id="15"/>
+        <w:footnoteReference w:id="16"/>
       </w:r>
       <w:r>
         <w:rPr>
@@ -12536,7 +12855,7 @@
           <w:vertAlign w:val="superscript"/>
           <w:rtl/>
         </w:rPr>
-        <w:footnoteReference w:id="16"/>
+        <w:footnoteReference w:id="17"/>
       </w:r>
       <w:r>
         <w:rPr>
@@ -13461,7 +13780,7 @@
           <w:szCs w:val="18"/>
           <w:rtl/>
         </w:rPr>
-        <w:footnoteReference w:id="17"/>
+        <w:footnoteReference w:id="18"/>
       </w:r>
       <w:r>
         <w:rPr>
@@ -13529,7 +13848,7 @@
           <w:szCs w:val="18"/>
           <w:rtl/>
         </w:rPr>
-        <w:footnoteReference w:id="18"/>
+        <w:footnoteReference w:id="19"/>
       </w:r>
       <w:r>
         <w:rPr>
@@ -14933,10 +15252,71 @@
       <w:r>
         <w:rPr>
           <w:rStyle w:val="s03"/>
-          <w:sz w:val="18"/>
-          <w:rtl/>
-        </w:rPr>
-        <w:t>חולין ה:.</w:t>
+          <w:rFonts w:hint="cs"/>
+          <w:sz w:val="18"/>
+          <w:rtl/>
+        </w:rPr>
+        <w:t xml:space="preserve">אבות ד משנה </w:t>
+      </w:r>
+      <w:proofErr w:type="spellStart"/>
+      <w:r>
+        <w:rPr>
+          <w:rStyle w:val="s03"/>
+          <w:rFonts w:hint="cs"/>
+          <w:sz w:val="18"/>
+          <w:rtl/>
+        </w:rPr>
+        <w:t>יז</w:t>
+      </w:r>
+      <w:proofErr w:type="spellEnd"/>
+      <w:r>
+        <w:rPr>
+          <w:rStyle w:val="s03"/>
+          <w:rFonts w:hint="cs"/>
+          <w:sz w:val="18"/>
+          <w:rtl/>
+        </w:rPr>
+        <w:t xml:space="preserve">. ע"ע א"ק ב </w:t>
+      </w:r>
+      <w:proofErr w:type="spellStart"/>
+      <w:r>
+        <w:rPr>
+          <w:rStyle w:val="s03"/>
+          <w:rFonts w:hint="cs"/>
+          <w:sz w:val="18"/>
+          <w:rtl/>
+        </w:rPr>
+        <w:t>תקסז</w:t>
+      </w:r>
+      <w:proofErr w:type="spellEnd"/>
+      <w:r>
+        <w:rPr>
+          <w:rStyle w:val="s03"/>
+          <w:rFonts w:hint="cs"/>
+          <w:sz w:val="18"/>
+          <w:rtl/>
+        </w:rPr>
+        <w:t xml:space="preserve"> (</w:t>
+      </w:r>
+      <w:proofErr w:type="spellStart"/>
+      <w:r>
+        <w:rPr>
+          <w:rStyle w:val="s03"/>
+          <w:rFonts w:hint="cs"/>
+          <w:sz w:val="18"/>
+          <w:rtl/>
+        </w:rPr>
+        <w:t>לז</w:t>
+      </w:r>
+      <w:proofErr w:type="spellEnd"/>
+      <w:r>
+        <w:rPr>
+          <w:rStyle w:val="s03"/>
+          <w:rFonts w:hint="cs"/>
+          <w:sz w:val="18"/>
+          <w:rtl/>
+        </w:rPr>
+        <w:t>).</w:t>
       </w:r>
     </w:p>
   </w:footnote>
@@ -14970,31 +15350,10 @@
       <w:r>
         <w:rPr>
           <w:rStyle w:val="s03"/>
-          <w:rFonts w:hint="cs"/>
-          <w:sz w:val="18"/>
-          <w:rtl/>
-        </w:rPr>
-        <w:t xml:space="preserve">שבת </w:t>
-      </w:r>
-      <w:proofErr w:type="spellStart"/>
-      <w:r>
-        <w:rPr>
-          <w:rStyle w:val="s03"/>
-          <w:rFonts w:hint="cs"/>
-          <w:sz w:val="18"/>
-          <w:rtl/>
-        </w:rPr>
-        <w:t>נה</w:t>
-      </w:r>
-      <w:proofErr w:type="spellEnd"/>
-      <w:r>
-        <w:rPr>
-          <w:rStyle w:val="s03"/>
-          <w:rFonts w:hint="cs"/>
-          <w:sz w:val="18"/>
-          <w:rtl/>
-        </w:rPr>
-        <w:t>.</w:t>
+          <w:sz w:val="18"/>
+          <w:rtl/>
+        </w:rPr>
+        <w:t>חולין ה:.</w:t>
       </w:r>
     </w:p>
   </w:footnote>
@@ -15028,78 +15387,27 @@
       <w:r>
         <w:rPr>
           <w:rStyle w:val="s03"/>
-          <w:sz w:val="18"/>
-          <w:rtl/>
-        </w:rPr>
-        <w:t xml:space="preserve">זוהר ח"א נט., צד., </w:t>
-      </w:r>
-      <w:proofErr w:type="spellStart"/>
-      <w:r>
-        <w:rPr>
-          <w:rStyle w:val="s03"/>
-          <w:sz w:val="18"/>
-          <w:rtl/>
-        </w:rPr>
-        <w:t>קסב</w:t>
-      </w:r>
-      <w:proofErr w:type="spellEnd"/>
-      <w:r>
-        <w:rPr>
-          <w:rStyle w:val="s03"/>
-          <w:sz w:val="18"/>
-          <w:rtl/>
-        </w:rPr>
-        <w:t xml:space="preserve">., </w:t>
-      </w:r>
-      <w:proofErr w:type="spellStart"/>
-      <w:r>
-        <w:rPr>
-          <w:rStyle w:val="s03"/>
-          <w:sz w:val="18"/>
-          <w:rtl/>
-        </w:rPr>
-        <w:t>קצד</w:t>
-      </w:r>
-      <w:proofErr w:type="spellEnd"/>
-      <w:r>
-        <w:rPr>
-          <w:rStyle w:val="s03"/>
-          <w:sz w:val="18"/>
-          <w:rtl/>
-        </w:rPr>
-        <w:t xml:space="preserve">:, רכז:, רמז:. </w:t>
-      </w:r>
-      <w:proofErr w:type="spellStart"/>
-      <w:r>
-        <w:rPr>
-          <w:rStyle w:val="s03"/>
-          <w:sz w:val="18"/>
-          <w:rtl/>
-        </w:rPr>
-        <w:t>ח"ב</w:t>
-      </w:r>
-      <w:proofErr w:type="spellEnd"/>
-      <w:r>
-        <w:rPr>
-          <w:rStyle w:val="s03"/>
-          <w:sz w:val="18"/>
-          <w:rtl/>
-        </w:rPr>
-        <w:t xml:space="preserve"> </w:t>
-      </w:r>
-      <w:proofErr w:type="spellStart"/>
-      <w:r>
-        <w:rPr>
-          <w:rStyle w:val="s03"/>
-          <w:sz w:val="18"/>
-          <w:rtl/>
-        </w:rPr>
-        <w:t>כג</w:t>
-      </w:r>
-      <w:proofErr w:type="spellEnd"/>
-      <w:r>
-        <w:rPr>
-          <w:rStyle w:val="s03"/>
+          <w:rFonts w:hint="cs"/>
+          <w:sz w:val="18"/>
+          <w:rtl/>
+        </w:rPr>
+        <w:t xml:space="preserve">שבת </w:t>
+      </w:r>
+      <w:proofErr w:type="spellStart"/>
+      <w:r>
+        <w:rPr>
+          <w:rStyle w:val="s03"/>
+          <w:rFonts w:hint="cs"/>
+          <w:sz w:val="18"/>
+          <w:rtl/>
+        </w:rPr>
+        <w:t>נה</w:t>
+      </w:r>
+      <w:proofErr w:type="spellEnd"/>
+      <w:r>
+        <w:rPr>
+          <w:rStyle w:val="s03"/>
+          <w:rFonts w:hint="cs"/>
           <w:sz w:val="18"/>
           <w:rtl/>
         </w:rPr>
@@ -15116,6 +15424,7 @@
         <w:rPr>
           <w:rStyle w:val="s03"/>
           <w:sz w:val="18"/>
+          <w:rtl/>
         </w:rPr>
       </w:pPr>
       <w:r>
@@ -15131,43 +15440,75 @@
           <w:sz w:val="18"/>
           <w:rtl/>
         </w:rPr>
-        <w:t xml:space="preserve"> </w:t>
-      </w:r>
-      <w:proofErr w:type="spellStart"/>
-      <w:r>
-        <w:rPr>
-          <w:rStyle w:val="s03"/>
-          <w:rFonts w:hint="cs"/>
-          <w:sz w:val="18"/>
-          <w:rtl/>
-        </w:rPr>
-        <w:t>תנחומא</w:t>
-      </w:r>
-      <w:proofErr w:type="spellEnd"/>
-      <w:r>
-        <w:rPr>
-          <w:rStyle w:val="s03"/>
-          <w:rFonts w:hint="cs"/>
-          <w:sz w:val="18"/>
-          <w:rtl/>
-        </w:rPr>
-        <w:t xml:space="preserve"> במדבר </w:t>
-      </w:r>
-      <w:proofErr w:type="spellStart"/>
-      <w:r>
-        <w:rPr>
-          <w:rStyle w:val="s03"/>
-          <w:rFonts w:hint="cs"/>
-          <w:sz w:val="18"/>
-          <w:rtl/>
-        </w:rPr>
-        <w:t>יב</w:t>
-      </w:r>
-      <w:proofErr w:type="spellEnd"/>
-      <w:r>
-        <w:rPr>
-          <w:rStyle w:val="s03"/>
-          <w:rFonts w:hint="cs"/>
+        <w:t xml:space="preserve"> זוהר ח"א נט., צד., </w:t>
+      </w:r>
+      <w:proofErr w:type="spellStart"/>
+      <w:r>
+        <w:rPr>
+          <w:rStyle w:val="s03"/>
+          <w:sz w:val="18"/>
+          <w:rtl/>
+        </w:rPr>
+        <w:t>קסב</w:t>
+      </w:r>
+      <w:proofErr w:type="spellEnd"/>
+      <w:r>
+        <w:rPr>
+          <w:rStyle w:val="s03"/>
+          <w:sz w:val="18"/>
+          <w:rtl/>
+        </w:rPr>
+        <w:t xml:space="preserve">., </w:t>
+      </w:r>
+      <w:proofErr w:type="spellStart"/>
+      <w:r>
+        <w:rPr>
+          <w:rStyle w:val="s03"/>
+          <w:sz w:val="18"/>
+          <w:rtl/>
+        </w:rPr>
+        <w:t>קצד</w:t>
+      </w:r>
+      <w:proofErr w:type="spellEnd"/>
+      <w:r>
+        <w:rPr>
+          <w:rStyle w:val="s03"/>
+          <w:sz w:val="18"/>
+          <w:rtl/>
+        </w:rPr>
+        <w:t xml:space="preserve">:, רכז:, רמז:. </w:t>
+      </w:r>
+      <w:proofErr w:type="spellStart"/>
+      <w:r>
+        <w:rPr>
+          <w:rStyle w:val="s03"/>
+          <w:sz w:val="18"/>
+          <w:rtl/>
+        </w:rPr>
+        <w:t>ח"ב</w:t>
+      </w:r>
+      <w:proofErr w:type="spellEnd"/>
+      <w:r>
+        <w:rPr>
+          <w:rStyle w:val="s03"/>
+          <w:sz w:val="18"/>
+          <w:rtl/>
+        </w:rPr>
+        <w:t xml:space="preserve"> </w:t>
+      </w:r>
+      <w:proofErr w:type="spellStart"/>
+      <w:r>
+        <w:rPr>
+          <w:rStyle w:val="s03"/>
+          <w:sz w:val="18"/>
+          <w:rtl/>
+        </w:rPr>
+        <w:t>כג</w:t>
+      </w:r>
+      <w:proofErr w:type="spellEnd"/>
+      <w:r>
+        <w:rPr>
+          <w:rStyle w:val="s03"/>
           <w:sz w:val="18"/>
           <w:rtl/>
         </w:rPr>
@@ -15184,7 +15525,6 @@
         <w:rPr>
           <w:rStyle w:val="s03"/>
           <w:sz w:val="18"/>
-          <w:rtl/>
         </w:rPr>
       </w:pPr>
       <w:r>
@@ -15200,62 +15540,37 @@
           <w:sz w:val="18"/>
           <w:rtl/>
         </w:rPr>
-        <w:t xml:space="preserve"> דניאל ב לד "חָזֵה הֲוַיְתָ עַד דִּי </w:t>
-      </w:r>
-      <w:proofErr w:type="spellStart"/>
-      <w:r>
-        <w:rPr>
-          <w:rStyle w:val="s03"/>
-          <w:sz w:val="18"/>
-          <w:rtl/>
-        </w:rPr>
-        <w:t>הִתְגְּזֶרֶת</w:t>
-      </w:r>
-      <w:proofErr w:type="spellEnd"/>
-      <w:r>
-        <w:rPr>
-          <w:rStyle w:val="s03"/>
-          <w:sz w:val="18"/>
-          <w:rtl/>
-        </w:rPr>
-        <w:t xml:space="preserve"> אֶבֶן דִּי לָא בִידַיִן וּמְחָת </w:t>
-      </w:r>
-      <w:proofErr w:type="spellStart"/>
-      <w:r>
-        <w:rPr>
-          <w:rStyle w:val="s03"/>
-          <w:sz w:val="18"/>
-          <w:rtl/>
-        </w:rPr>
-        <w:t>לְצַלְמָא</w:t>
-      </w:r>
-      <w:proofErr w:type="spellEnd"/>
-      <w:r>
-        <w:rPr>
-          <w:rStyle w:val="s03"/>
-          <w:sz w:val="18"/>
-          <w:rtl/>
-        </w:rPr>
-        <w:t xml:space="preserve"> וגו'".</w:t>
-      </w:r>
-      <w:r>
-        <w:rPr>
-          <w:rStyle w:val="s03"/>
-          <w:rFonts w:hint="cs"/>
-          <w:sz w:val="18"/>
-          <w:rtl/>
-        </w:rPr>
-        <w:t xml:space="preserve"> ע"ע פנק' ג </w:t>
-      </w:r>
-      <w:proofErr w:type="spellStart"/>
-      <w:r>
-        <w:rPr>
-          <w:rStyle w:val="s03"/>
-          <w:rFonts w:hint="cs"/>
-          <w:sz w:val="18"/>
-          <w:rtl/>
-        </w:rPr>
-        <w:t>קנ</w:t>
+        <w:t xml:space="preserve"> </w:t>
+      </w:r>
+      <w:proofErr w:type="spellStart"/>
+      <w:r>
+        <w:rPr>
+          <w:rStyle w:val="s03"/>
+          <w:rFonts w:hint="cs"/>
+          <w:sz w:val="18"/>
+          <w:rtl/>
+        </w:rPr>
+        <w:t>תנחומא</w:t>
+      </w:r>
+      <w:proofErr w:type="spellEnd"/>
+      <w:r>
+        <w:rPr>
+          <w:rStyle w:val="s03"/>
+          <w:rFonts w:hint="cs"/>
+          <w:sz w:val="18"/>
+          <w:rtl/>
+        </w:rPr>
+        <w:t xml:space="preserve"> במדבר </w:t>
+      </w:r>
+      <w:proofErr w:type="spellStart"/>
+      <w:r>
+        <w:rPr>
+          <w:rStyle w:val="s03"/>
+          <w:rFonts w:hint="cs"/>
+          <w:sz w:val="18"/>
+          <w:rtl/>
+        </w:rPr>
+        <w:t>יב</w:t>
       </w:r>
       <w:proofErr w:type="spellEnd"/>
       <w:r>
@@ -15294,6 +15609,100 @@
           <w:sz w:val="18"/>
           <w:rtl/>
         </w:rPr>
+        <w:t xml:space="preserve"> דניאל ב לד "חָזֵה הֲוַיְתָ עַד דִּי </w:t>
+      </w:r>
+      <w:proofErr w:type="spellStart"/>
+      <w:r>
+        <w:rPr>
+          <w:rStyle w:val="s03"/>
+          <w:sz w:val="18"/>
+          <w:rtl/>
+        </w:rPr>
+        <w:t>הִתְגְּזֶרֶת</w:t>
+      </w:r>
+      <w:proofErr w:type="spellEnd"/>
+      <w:r>
+        <w:rPr>
+          <w:rStyle w:val="s03"/>
+          <w:sz w:val="18"/>
+          <w:rtl/>
+        </w:rPr>
+        <w:t xml:space="preserve"> אֶבֶן דִּי לָא בִידַיִן וּמְחָת </w:t>
+      </w:r>
+      <w:proofErr w:type="spellStart"/>
+      <w:r>
+        <w:rPr>
+          <w:rStyle w:val="s03"/>
+          <w:sz w:val="18"/>
+          <w:rtl/>
+        </w:rPr>
+        <w:t>לְצַלְמָא</w:t>
+      </w:r>
+      <w:proofErr w:type="spellEnd"/>
+      <w:r>
+        <w:rPr>
+          <w:rStyle w:val="s03"/>
+          <w:sz w:val="18"/>
+          <w:rtl/>
+        </w:rPr>
+        <w:t xml:space="preserve"> וגו'".</w:t>
+      </w:r>
+      <w:r>
+        <w:rPr>
+          <w:rStyle w:val="s03"/>
+          <w:rFonts w:hint="cs"/>
+          <w:sz w:val="18"/>
+          <w:rtl/>
+        </w:rPr>
+        <w:t xml:space="preserve"> ע"ע פנק' ג </w:t>
+      </w:r>
+      <w:proofErr w:type="spellStart"/>
+      <w:r>
+        <w:rPr>
+          <w:rStyle w:val="s03"/>
+          <w:rFonts w:hint="cs"/>
+          <w:sz w:val="18"/>
+          <w:rtl/>
+        </w:rPr>
+        <w:t>קנ</w:t>
+      </w:r>
+      <w:proofErr w:type="spellEnd"/>
+      <w:r>
+        <w:rPr>
+          <w:rStyle w:val="s03"/>
+          <w:rFonts w:hint="cs"/>
+          <w:sz w:val="18"/>
+          <w:rtl/>
+        </w:rPr>
+        <w:t>.</w:t>
+      </w:r>
+    </w:p>
+  </w:footnote>
+  <w:footnote w:id="9">
+    <w:p>
+      <w:pPr>
+        <w:pStyle w:val="FootnoteText"/>
+        <w:spacing w:line="240" w:lineRule="exact"/>
+        <w:jc w:val="both"/>
+        <w:rPr>
+          <w:rStyle w:val="s03"/>
+          <w:sz w:val="18"/>
+          <w:rtl/>
+        </w:rPr>
+      </w:pPr>
+      <w:r>
+        <w:rPr>
+          <w:rStyle w:val="s03"/>
+          <w:sz w:val="18"/>
+        </w:rPr>
+        <w:footnoteRef/>
+      </w:r>
+      <w:r>
+        <w:rPr>
+          <w:rStyle w:val="s03"/>
+          <w:sz w:val="18"/>
+          <w:rtl/>
+        </w:rPr>
         <w:t xml:space="preserve"> </w:t>
       </w:r>
       <w:r>
@@ -15479,7 +15888,7 @@
       </w:r>
     </w:p>
   </w:footnote>
-  <w:footnote w:id="9">
+  <w:footnote w:id="10">
     <w:p>
       <w:pPr>
         <w:pStyle w:val="FootnoteText"/>
@@ -15517,7 +15926,7 @@
       </w:r>
     </w:p>
   </w:footnote>
-  <w:footnote w:id="10">
+  <w:footnote w:id="11">
     <w:p>
       <w:pPr>
         <w:pStyle w:val="FootnoteText"/>
@@ -15593,7 +16002,7 @@
       </w:r>
     </w:p>
   </w:footnote>
-  <w:footnote w:id="11">
+  <w:footnote w:id="12">
     <w:p>
       <w:pPr>
         <w:pStyle w:val="FootnoteText"/>
@@ -15730,7 +16139,7 @@
       </w:r>
     </w:p>
   </w:footnote>
-  <w:footnote w:id="12">
+  <w:footnote w:id="13">
     <w:p>
       <w:pPr>
         <w:pStyle w:val="FootnoteText"/>
@@ -15775,55 +16184,6 @@
           <w:rtl/>
         </w:rPr>
         <w:t>קלז</w:t>
-      </w:r>
-      <w:proofErr w:type="spellEnd"/>
-      <w:r>
-        <w:rPr>
-          <w:rStyle w:val="s03"/>
-          <w:rFonts w:hint="cs"/>
-          <w:sz w:val="18"/>
-          <w:rtl/>
-        </w:rPr>
-        <w:t>.</w:t>
-      </w:r>
-    </w:p>
-  </w:footnote>
-  <w:footnote w:id="13">
-    <w:p>
-      <w:pPr>
-        <w:pStyle w:val="FootnoteText"/>
-        <w:spacing w:line="240" w:lineRule="exact"/>
-        <w:jc w:val="both"/>
-        <w:rPr>
-          <w:rStyle w:val="s03"/>
-          <w:sz w:val="18"/>
-        </w:rPr>
-      </w:pPr>
-      <w:r>
-        <w:rPr>
-          <w:rStyle w:val="s03"/>
-          <w:sz w:val="18"/>
-        </w:rPr>
-        <w:footnoteRef/>
-      </w:r>
-      <w:r>
-        <w:rPr>
-          <w:rStyle w:val="s03"/>
-          <w:rFonts w:hint="cs"/>
-          <w:sz w:val="18"/>
-          <w:rtl/>
-        </w:rPr>
-        <w:t xml:space="preserve"> מדרש תהילים </w:t>
-      </w:r>
-      <w:proofErr w:type="spellStart"/>
-      <w:r>
-        <w:rPr>
-          <w:rStyle w:val="s03"/>
-          <w:rFonts w:hint="cs"/>
-          <w:sz w:val="18"/>
-          <w:rtl/>
-        </w:rPr>
-        <w:t>קיז</w:t>
       </w:r>
       <w:proofErr w:type="spellEnd"/>
       <w:r>
@@ -15858,39 +16218,31 @@
       <w:r>
         <w:rPr>
           <w:rStyle w:val="s03"/>
-          <w:sz w:val="18"/>
-          <w:rtl/>
-        </w:rPr>
-        <w:t xml:space="preserve"> </w:t>
-      </w:r>
-      <w:r>
-        <w:rPr>
-          <w:rStyle w:val="s03"/>
-          <w:rFonts w:hint="cs"/>
-          <w:sz w:val="18"/>
-          <w:rtl/>
-        </w:rPr>
-        <w:t xml:space="preserve">פסחים </w:t>
-      </w:r>
-      <w:proofErr w:type="spellStart"/>
-      <w:r>
-        <w:rPr>
-          <w:rStyle w:val="s03"/>
-          <w:rFonts w:hint="cs"/>
-          <w:sz w:val="18"/>
-          <w:rtl/>
-        </w:rPr>
-        <w:t>קיח</w:t>
-      </w:r>
-      <w:proofErr w:type="spellEnd"/>
-      <w:r>
-        <w:rPr>
-          <w:rStyle w:val="s03"/>
-          <w:rFonts w:hint="cs"/>
-          <w:sz w:val="18"/>
-          <w:rtl/>
-        </w:rPr>
-        <w:t>:</w:t>
+          <w:rFonts w:hint="cs"/>
+          <w:sz w:val="18"/>
+          <w:rtl/>
+        </w:rPr>
+        <w:t xml:space="preserve"> מדרש תהילים </w:t>
+      </w:r>
+      <w:proofErr w:type="spellStart"/>
+      <w:r>
+        <w:rPr>
+          <w:rStyle w:val="s03"/>
+          <w:rFonts w:hint="cs"/>
+          <w:sz w:val="18"/>
+          <w:rtl/>
+        </w:rPr>
+        <w:t>קיז</w:t>
+      </w:r>
+      <w:proofErr w:type="spellEnd"/>
+      <w:r>
+        <w:rPr>
+          <w:rStyle w:val="s03"/>
+          <w:rFonts w:hint="cs"/>
+          <w:sz w:val="18"/>
+          <w:rtl/>
+        </w:rPr>
+        <w:t>.</w:t>
       </w:r>
     </w:p>
   </w:footnote>
@@ -15903,6 +16255,63 @@
         <w:rPr>
           <w:rStyle w:val="s03"/>
           <w:sz w:val="18"/>
+        </w:rPr>
+      </w:pPr>
+      <w:r>
+        <w:rPr>
+          <w:rStyle w:val="s03"/>
+          <w:sz w:val="18"/>
+        </w:rPr>
+        <w:footnoteRef/>
+      </w:r>
+      <w:r>
+        <w:rPr>
+          <w:rStyle w:val="s03"/>
+          <w:sz w:val="18"/>
+          <w:rtl/>
+        </w:rPr>
+        <w:t xml:space="preserve"> </w:t>
+      </w:r>
+      <w:r>
+        <w:rPr>
+          <w:rStyle w:val="s03"/>
+          <w:rFonts w:hint="cs"/>
+          <w:sz w:val="18"/>
+          <w:rtl/>
+        </w:rPr>
+        <w:t xml:space="preserve">פסחים </w:t>
+      </w:r>
+      <w:proofErr w:type="spellStart"/>
+      <w:r>
+        <w:rPr>
+          <w:rStyle w:val="s03"/>
+          <w:rFonts w:hint="cs"/>
+          <w:sz w:val="18"/>
+          <w:rtl/>
+        </w:rPr>
+        <w:t>קיח</w:t>
+      </w:r>
+      <w:proofErr w:type="spellEnd"/>
+      <w:r>
+        <w:rPr>
+          <w:rStyle w:val="s03"/>
+          <w:rFonts w:hint="cs"/>
+          <w:sz w:val="18"/>
+          <w:rtl/>
+        </w:rPr>
+        <w:t>:</w:t>
+      </w:r>
+    </w:p>
+  </w:footnote>
+  <w:footnote w:id="16">
+    <w:p>
+      <w:pPr>
+        <w:pStyle w:val="FootnoteText"/>
+        <w:spacing w:line="240" w:lineRule="exact"/>
+        <w:jc w:val="both"/>
+        <w:rPr>
+          <w:rStyle w:val="s03"/>
+          <w:sz w:val="18"/>
           <w:rtl/>
         </w:rPr>
       </w:pPr>
@@ -16036,7 +16445,7 @@
       </w:r>
     </w:p>
   </w:footnote>
-  <w:footnote w:id="16">
+  <w:footnote w:id="17">
     <w:p>
       <w:pPr>
         <w:pStyle w:val="FootnoteText"/>
@@ -16504,56 +16913,56 @@
           <w:rtl/>
         </w:rPr>
         <w:t>רה".</w:t>
-      </w:r>
-    </w:p>
-  </w:footnote>
-  <w:footnote w:id="17">
-    <w:p>
-      <w:pPr>
-        <w:pStyle w:val="FootnoteText"/>
-        <w:spacing w:line="240" w:lineRule="exact"/>
-        <w:jc w:val="both"/>
-        <w:rPr>
-          <w:rStyle w:val="s03"/>
-          <w:sz w:val="18"/>
-          <w:rtl/>
-        </w:rPr>
-      </w:pPr>
-      <w:r>
-        <w:rPr>
-          <w:rStyle w:val="s03"/>
-          <w:sz w:val="18"/>
-        </w:rPr>
-        <w:footnoteRef/>
-      </w:r>
-      <w:r>
-        <w:rPr>
-          <w:rStyle w:val="s03"/>
-          <w:sz w:val="18"/>
-          <w:rtl/>
-        </w:rPr>
-        <w:t xml:space="preserve"> ע"ע </w:t>
-      </w:r>
-      <w:r>
-        <w:rPr>
-          <w:rStyle w:val="s03"/>
-          <w:rFonts w:hint="cs"/>
-          <w:sz w:val="18"/>
-          <w:rtl/>
-        </w:rPr>
-        <w:t xml:space="preserve">ש"ק, </w:t>
-      </w:r>
-      <w:r>
-        <w:rPr>
-          <w:rStyle w:val="s03"/>
-          <w:sz w:val="18"/>
-          <w:rtl/>
-        </w:rPr>
-        <w:t>קובץ א קנא.</w:t>
       </w:r>
     </w:p>
   </w:footnote>
   <w:footnote w:id="18">
+    <w:p>
+      <w:pPr>
+        <w:pStyle w:val="FootnoteText"/>
+        <w:spacing w:line="240" w:lineRule="exact"/>
+        <w:jc w:val="both"/>
+        <w:rPr>
+          <w:rStyle w:val="s03"/>
+          <w:sz w:val="18"/>
+          <w:rtl/>
+        </w:rPr>
+      </w:pPr>
+      <w:r>
+        <w:rPr>
+          <w:rStyle w:val="s03"/>
+          <w:sz w:val="18"/>
+        </w:rPr>
+        <w:footnoteRef/>
+      </w:r>
+      <w:r>
+        <w:rPr>
+          <w:rStyle w:val="s03"/>
+          <w:sz w:val="18"/>
+          <w:rtl/>
+        </w:rPr>
+        <w:t xml:space="preserve"> ע"ע </w:t>
+      </w:r>
+      <w:r>
+        <w:rPr>
+          <w:rStyle w:val="s03"/>
+          <w:rFonts w:hint="cs"/>
+          <w:sz w:val="18"/>
+          <w:rtl/>
+        </w:rPr>
+        <w:t xml:space="preserve">ש"ק, </w:t>
+      </w:r>
+      <w:r>
+        <w:rPr>
+          <w:rStyle w:val="s03"/>
+          <w:sz w:val="18"/>
+          <w:rtl/>
+        </w:rPr>
+        <w:t>קובץ א קנא.</w:t>
+      </w:r>
+    </w:p>
+  </w:footnote>
+  <w:footnote w:id="19">
     <w:p>
       <w:pPr>
         <w:pStyle w:val="FootnoteText"/>
@@ -18492,7 +18901,7 @@
 </file>
 
 <file path=customXml/itemProps1.xml><?xml version="1.0" encoding="utf-8"?>
-<ds:datastoreItem xmlns:ds="http://schemas.openxmlformats.org/officeDocument/2006/customXml" ds:itemID="{6F0F35C4-8E3C-4BD1-95D1-721428A86C4E}">
+<ds:datastoreItem xmlns:ds="http://schemas.openxmlformats.org/officeDocument/2006/customXml" ds:itemID="{30BE778F-5E68-491E-A624-7EFF61DC20C5}">
   <ds:schemaRefs>
     <ds:schemaRef ds:uri="http://schemas.openxmlformats.org/officeDocument/2006/bibliography"/>
   </ds:schemaRefs>

</xml_diff>

<commit_message>
after long time, fixing some DefaultParagraph and friends
</commit_message>
<xml_diff>
--- a/dict_check.docx
+++ b/dict_check.docx
@@ -2174,8 +2174,6 @@
           <w:rStyle w:val="s03"/>
         </w:rPr>
       </w:pPr>
-      <w:bookmarkStart w:id="0" w:name="_GoBack"/>
-      <w:bookmarkEnd w:id="0"/>
     </w:p>
     <w:p>
       <w:pPr>
@@ -7288,7 +7286,7 @@
         </w:rPr>
         <w:t>ע"ע אור עליון. ע"ע אור ד'.</w:t>
       </w:r>
-      <w:bookmarkStart w:id="1" w:name="_Ref172609042"/>
+      <w:bookmarkStart w:id="0" w:name="_Ref172609042"/>
       <w:r>
         <w:rPr>
           <w:rStyle w:val="FootnoteReference"/>
@@ -7296,7 +7294,7 @@
         </w:rPr>
         <w:footnoteReference w:id="11"/>
       </w:r>
-      <w:bookmarkEnd w:id="1"/>
+      <w:bookmarkEnd w:id="0"/>
       <w:r>
         <w:rPr>
           <w:rStyle w:val="s02"/>
@@ -13687,6 +13685,174 @@
     </w:p>
     <w:p>
       <w:pPr>
+        <w:spacing w:line="240" w:lineRule="exact"/>
+        <w:jc w:val="both"/>
+        <w:rPr>
+          <w:rStyle w:val="s03"/>
+          <w:rFonts w:hint="cs"/>
+          <w:rtl/>
+        </w:rPr>
+      </w:pPr>
+      <w:r>
+        <w:rPr>
+          <w:rStyle w:val="s01"/>
+          <w:rFonts w:hint="cs"/>
+          <w:rtl/>
+        </w:rPr>
+        <w:t>צדקה תרומם גוי</w:t>
+      </w:r>
+      <w:r>
+        <w:rPr>
+          <w:rStyle w:val="s01"/>
+          <w:rFonts w:hint="cs"/>
+          <w:b/>
+          <w:bCs w:val="0"/>
+          <w:rtl/>
+        </w:rPr>
+        <w:t>,</w:t>
+      </w:r>
+      <w:r>
+        <w:rPr>
+          <w:rStyle w:val="s01"/>
+          <w:rFonts w:hint="cs"/>
+          <w:rtl/>
+        </w:rPr>
+        <w:t xml:space="preserve"> וחסד </w:t>
+      </w:r>
+      <w:proofErr w:type="spellStart"/>
+      <w:r>
+        <w:rPr>
+          <w:rFonts w:hint="eastAsia"/>
+          <w:bCs/>
+          <w:szCs w:val="22"/>
+          <w:rtl/>
+        </w:rPr>
+        <w:t>לאֻמים</w:t>
+      </w:r>
+      <w:proofErr w:type="spellEnd"/>
+      <w:r>
+        <w:rPr>
+          <w:rFonts w:hint="cs"/>
+          <w:bCs/>
+          <w:szCs w:val="22"/>
+          <w:rtl/>
+        </w:rPr>
+        <w:t xml:space="preserve"> </w:t>
+      </w:r>
+      <w:r>
+        <w:rPr>
+          <w:rStyle w:val="s01"/>
+          <w:rFonts w:hint="cs"/>
+          <w:rtl/>
+        </w:rPr>
+        <w:t>חטאת</w:t>
+      </w:r>
+      <w:r>
+        <w:rPr>
+          <w:rStyle w:val="s02"/>
+          <w:vertAlign w:val="superscript"/>
+          <w:rtl/>
+        </w:rPr>
+        <w:footnoteReference w:id="18"/>
+      </w:r>
+      <w:r>
+        <w:rPr>
+          <w:rStyle w:val="s02"/>
+          <w:rFonts w:hint="cs"/>
+          <w:vertAlign w:val="superscript"/>
+          <w:rtl/>
+        </w:rPr>
+        <w:t xml:space="preserve"> </w:t>
+      </w:r>
+      <w:r>
+        <w:rPr>
+          <w:rStyle w:val="s02"/>
+          <w:rFonts w:hint="cs"/>
+          <w:rtl/>
+        </w:rPr>
+        <w:t>-</w:t>
+      </w:r>
+      <w:r>
+        <w:rPr>
+          <w:rStyle w:val="s01"/>
+          <w:rFonts w:hint="cs"/>
+          <w:rtl/>
+        </w:rPr>
+        <w:t xml:space="preserve"> </w:t>
+      </w:r>
+      <w:r>
+        <w:rPr>
+          <w:rStyle w:val="s02"/>
+          <w:rFonts w:hint="cs"/>
+          <w:rtl/>
+        </w:rPr>
+        <w:t xml:space="preserve">בישראל עיקר הצדקה תכליתה רק לרומם את הגוי, לרומם את הנותנים ולזכותם בעשיית הטוב והחסד, א"כ הוא מצד המעלה ולא מצד החסרון. </w:t>
+      </w:r>
+      <w:proofErr w:type="spellStart"/>
+      <w:r>
+        <w:rPr>
+          <w:rStyle w:val="s02"/>
+          <w:rFonts w:hint="cs"/>
+          <w:rtl/>
+        </w:rPr>
+        <w:t>ובאוה"ע</w:t>
+      </w:r>
+      <w:proofErr w:type="spellEnd"/>
+      <w:r>
+        <w:rPr>
+          <w:rStyle w:val="s02"/>
+          <w:rFonts w:hint="cs"/>
+          <w:rtl/>
+        </w:rPr>
+        <w:t xml:space="preserve"> אין כונתם כ"א מצד המצוקה הטבעית המורגשת במה שרואה צערו של המצטער, א"כ הוא רק מצד החסרון. &lt;</w:t>
+      </w:r>
+      <w:r>
+        <w:rPr>
+          <w:rStyle w:val="s02"/>
+          <w:rFonts w:hint="cs"/>
+          <w:b/>
+          <w:bCs/>
+          <w:rtl/>
+        </w:rPr>
+        <w:t>חטאת</w:t>
+      </w:r>
+      <w:r>
+        <w:rPr>
+          <w:rStyle w:val="s02"/>
+          <w:rFonts w:hint="cs"/>
+          <w:rtl/>
+        </w:rPr>
+        <w:t xml:space="preserve"> - לשון חסרון, כמו "ולא יחטיא"&gt; </w:t>
+      </w:r>
+      <w:r>
+        <w:rPr>
+          <w:rStyle w:val="s03"/>
+          <w:rFonts w:hint="cs"/>
+          <w:rtl/>
+        </w:rPr>
+        <w:t xml:space="preserve">[פנק' ג </w:t>
+      </w:r>
+      <w:proofErr w:type="spellStart"/>
+      <w:r>
+        <w:rPr>
+          <w:rStyle w:val="s03"/>
+          <w:rFonts w:hint="cs"/>
+          <w:rtl/>
+        </w:rPr>
+        <w:t>רסא-רסב</w:t>
+      </w:r>
+      <w:proofErr w:type="spellEnd"/>
+      <w:r>
+        <w:rPr>
+          <w:rStyle w:val="s03"/>
+          <w:rFonts w:hint="cs"/>
+          <w:rtl/>
+        </w:rPr>
+        <w:t>].</w:t>
+      </w:r>
+    </w:p>
+    <w:p>
+      <w:pPr>
         <w:widowControl w:val="0"/>
         <w:spacing w:line="240" w:lineRule="exact"/>
         <w:jc w:val="both"/>
@@ -13695,6 +13861,8 @@
           <w:rtl/>
         </w:rPr>
       </w:pPr>
+      <w:bookmarkStart w:id="1" w:name="_GoBack"/>
+      <w:bookmarkEnd w:id="1"/>
     </w:p>
     <w:p>
       <w:pPr>
@@ -13780,7 +13948,7 @@
           <w:szCs w:val="18"/>
           <w:rtl/>
         </w:rPr>
-        <w:footnoteReference w:id="18"/>
+        <w:footnoteReference w:id="19"/>
       </w:r>
       <w:r>
         <w:rPr>
@@ -13848,7 +14016,7 @@
           <w:szCs w:val="18"/>
           <w:rtl/>
         </w:rPr>
-        <w:footnoteReference w:id="19"/>
+        <w:footnoteReference w:id="20"/>
       </w:r>
       <w:r>
         <w:rPr>
@@ -14924,6 +15092,2132 @@
     </w:p>
     <w:p>
       <w:pPr>
+        <w:bidi w:val="0"/>
+        <w:rPr>
+          <w:rStyle w:val="s02"/>
+          <w:rtl/>
+        </w:rPr>
+      </w:pPr>
+      <w:r>
+        <w:rPr>
+          <w:rStyle w:val="s01"/>
+          <w:rtl/>
+        </w:rPr>
+        <w:t xml:space="preserve">תורה </w:t>
+      </w:r>
+      <w:r>
+        <w:rPr>
+          <w:rStyle w:val="s02"/>
+          <w:rtl/>
+        </w:rPr>
+        <w:t xml:space="preserve">- </w:t>
+      </w:r>
+      <w:r>
+        <w:rPr>
+          <w:rStyle w:val="s11"/>
+          <w:rtl/>
+        </w:rPr>
+        <w:t xml:space="preserve">(לימודיה וידיעותיה, מדד איכותם) </w:t>
+      </w:r>
+      <w:r>
+        <w:rPr>
+          <w:rStyle w:val="s02"/>
+          <w:rtl/>
+        </w:rPr>
+        <w:t xml:space="preserve">- עומק ההבנה וחריפות השימוש בהם לכל חפץ. גודל הרושם שפועלים על הלומד, לענין התכונה של המוסר° המעשים הטובים </w:t>
+      </w:r>
+      <w:proofErr w:type="spellStart"/>
+      <w:r>
+        <w:rPr>
+          <w:rStyle w:val="s02"/>
+          <w:rtl/>
+        </w:rPr>
+        <w:t>ויראת־ד</w:t>
+      </w:r>
+      <w:proofErr w:type="spellEnd"/>
+      <w:r>
+        <w:rPr>
+          <w:rStyle w:val="s02"/>
+          <w:rtl/>
+        </w:rPr>
+        <w:t xml:space="preserve">'־הטהורה° </w:t>
+      </w:r>
+      <w:r>
+        <w:rPr>
+          <w:rStyle w:val="s03"/>
+          <w:rtl/>
+        </w:rPr>
+        <w:t xml:space="preserve">[עפ"י ע"א ב ט שמד]. </w:t>
+      </w:r>
+      <w:r>
+        <w:rPr>
+          <w:rStyle w:val="s03"/>
+          <w:rtl/>
+        </w:rPr>
+        <w:cr/>
+      </w:r>
+      <w:r>
+        <w:rPr>
+          <w:rStyle w:val="s02"/>
+          <w:rtl/>
+        </w:rPr>
+        <w:t xml:space="preserve">ע' במדור </w:t>
+      </w:r>
+      <w:r>
+        <w:rPr>
+          <w:rStyle w:val="s02"/>
+          <w:rFonts w:hint="cs"/>
+          <w:rtl/>
+        </w:rPr>
+        <w:t>תורה</w:t>
+      </w:r>
+      <w:r>
+        <w:rPr>
+          <w:rStyle w:val="s02"/>
+          <w:rtl/>
+        </w:rPr>
+        <w:t xml:space="preserve">, </w:t>
+      </w:r>
+      <w:r>
+        <w:rPr>
+          <w:rStyle w:val="s02"/>
+          <w:rFonts w:hint="cs"/>
+          <w:rtl/>
+        </w:rPr>
+        <w:t>"</w:t>
+      </w:r>
+      <w:r>
+        <w:rPr>
+          <w:rStyle w:val="s02"/>
+          <w:rtl/>
+        </w:rPr>
+        <w:t>חמאה של תורה</w:t>
+      </w:r>
+      <w:r>
+        <w:rPr>
+          <w:rStyle w:val="s02"/>
+          <w:rFonts w:hint="cs"/>
+          <w:rtl/>
+        </w:rPr>
+        <w:t>"</w:t>
+      </w:r>
+      <w:r>
+        <w:rPr>
+          <w:rStyle w:val="s02"/>
+          <w:rtl/>
+        </w:rPr>
+        <w:t xml:space="preserve">. </w:t>
+      </w:r>
+      <w:r>
+        <w:rPr>
+          <w:rStyle w:val="s02"/>
+          <w:rtl/>
+        </w:rPr>
+        <w:cr/>
+      </w:r>
+      <w:r>
+        <w:rPr>
+          <w:rStyle w:val="s02"/>
+          <w:rtl/>
+        </w:rPr>
+        <w:br w:type="page"/>
+      </w:r>
+    </w:p>
+    <w:p>
+      <w:pPr>
+        <w:spacing w:line="360" w:lineRule="auto"/>
+        <w:jc w:val="center"/>
+        <w:rPr>
+          <w:rStyle w:val="s01"/>
+          <w:rFonts w:hint="cs"/>
+          <w:b/>
+          <w:bCs w:val="0"/>
+          <w:sz w:val="52"/>
+          <w:szCs w:val="52"/>
+          <w:rtl/>
+        </w:rPr>
+      </w:pPr>
+    </w:p>
+    <w:p>
+      <w:pPr>
+        <w:spacing w:line="360" w:lineRule="auto"/>
+        <w:jc w:val="center"/>
+        <w:rPr>
+          <w:rStyle w:val="s01"/>
+          <w:rFonts w:hint="cs"/>
+          <w:b/>
+          <w:bCs w:val="0"/>
+          <w:sz w:val="44"/>
+          <w:szCs w:val="44"/>
+          <w:rtl/>
+        </w:rPr>
+      </w:pPr>
+      <w:r>
+        <w:rPr>
+          <w:rStyle w:val="s01"/>
+          <w:b/>
+          <w:bCs w:val="0"/>
+          <w:sz w:val="44"/>
+          <w:szCs w:val="44"/>
+          <w:rtl/>
+        </w:rPr>
+        <w:t>מחקרים, באורים</w:t>
+      </w:r>
+    </w:p>
+    <w:p>
+      <w:pPr>
+        <w:spacing w:line="360" w:lineRule="auto"/>
+        <w:jc w:val="center"/>
+        <w:rPr>
+          <w:rStyle w:val="s01"/>
+          <w:rFonts w:hint="cs"/>
+          <w:b/>
+          <w:bCs w:val="0"/>
+          <w:sz w:val="22"/>
+          <w:rtl/>
+        </w:rPr>
+      </w:pPr>
+      <w:r>
+        <w:rPr>
+          <w:rStyle w:val="s01"/>
+          <w:b/>
+          <w:bCs w:val="0"/>
+          <w:sz w:val="44"/>
+          <w:szCs w:val="44"/>
+          <w:rtl/>
+        </w:rPr>
+        <w:t>והשוואות להגדרות ולמושגים</w:t>
+      </w:r>
+      <w:r>
+        <w:rPr>
+          <w:rStyle w:val="s01"/>
+          <w:b/>
+          <w:bCs w:val="0"/>
+          <w:sz w:val="22"/>
+          <w:rtl/>
+        </w:rPr>
+        <w:cr/>
+      </w:r>
+    </w:p>
+    <w:p>
+      <w:pPr>
+        <w:spacing w:line="240" w:lineRule="exact"/>
+        <w:jc w:val="both"/>
+        <w:rPr>
+          <w:rStyle w:val="s05"/>
+          <w:rFonts w:hint="cs"/>
+          <w:rtl/>
+        </w:rPr>
+      </w:pPr>
+      <w:r>
+        <w:rPr>
+          <w:rStyle w:val="s01"/>
+          <w:sz w:val="22"/>
+          <w:rtl/>
+        </w:rPr>
+        <w:br w:type="page"/>
+      </w:r>
+      <w:r>
+        <w:rPr>
+          <w:rStyle w:val="s1510"/>
+          <w:rtl/>
+        </w:rPr>
+        <w:lastRenderedPageBreak/>
+        <w:br w:type="page"/>
+      </w:r>
+    </w:p>
+    <w:p>
+      <w:pPr>
+        <w:pStyle w:val="QtxDos0"/>
+        <w:tabs>
+          <w:tab w:val="left" w:pos="720"/>
+          <w:tab w:val="left" w:pos="1440"/>
+          <w:tab w:val="left" w:pos="2160"/>
+          <w:tab w:val="left" w:pos="2880"/>
+          <w:tab w:val="left" w:pos="3600"/>
+          <w:tab w:val="left" w:pos="4320"/>
+          <w:tab w:val="left" w:pos="5040"/>
+          <w:tab w:val="left" w:pos="5760"/>
+          <w:tab w:val="left" w:pos="6480"/>
+          <w:tab w:val="left" w:pos="7200"/>
+          <w:tab w:val="left" w:pos="7920"/>
+          <w:tab w:val="left" w:pos="8640"/>
+        </w:tabs>
+        <w:bidi/>
+        <w:spacing w:line="240" w:lineRule="exact"/>
+        <w:jc w:val="both"/>
+        <w:rPr>
+          <w:rStyle w:val="s05"/>
+          <w:b/>
+          <w:bCs/>
+        </w:rPr>
+      </w:pPr>
+      <w:r>
+        <w:rPr>
+          <w:rStyle w:val="s1510"/>
+          <w:rtl/>
+        </w:rPr>
+        <w:lastRenderedPageBreak/>
+        <w:t xml:space="preserve">ודאות </w:t>
+      </w:r>
+      <w:proofErr w:type="spellStart"/>
+      <w:r>
+        <w:rPr>
+          <w:rStyle w:val="s1510"/>
+          <w:rtl/>
+        </w:rPr>
+        <w:t>ב</w:t>
+      </w:r>
+      <w:r>
+        <w:rPr>
+          <w:rStyle w:val="s1510"/>
+          <w:rFonts w:hint="cs"/>
+          <w:rtl/>
+        </w:rPr>
+        <w:t>אמיתותה</w:t>
+      </w:r>
+      <w:proofErr w:type="spellEnd"/>
+      <w:r>
+        <w:rPr>
+          <w:rStyle w:val="s1510"/>
+          <w:rFonts w:hint="cs"/>
+          <w:rtl/>
+        </w:rPr>
+        <w:t xml:space="preserve"> של ה</w:t>
+      </w:r>
+      <w:r>
+        <w:rPr>
+          <w:rStyle w:val="s1510"/>
+          <w:rtl/>
+        </w:rPr>
+        <w:t xml:space="preserve">תורה </w:t>
+      </w:r>
+      <w:r>
+        <w:rPr>
+          <w:rStyle w:val="s05"/>
+          <w:rtl/>
+        </w:rPr>
+        <w:t xml:space="preserve">- גישות שונות מצוינות בכתבי הרב למקור ודאותנו </w:t>
+      </w:r>
+      <w:proofErr w:type="spellStart"/>
+      <w:r>
+        <w:rPr>
+          <w:rStyle w:val="s05"/>
+          <w:rtl/>
+        </w:rPr>
+        <w:t>ב</w:t>
+      </w:r>
+      <w:r>
+        <w:rPr>
+          <w:rStyle w:val="s05"/>
+          <w:rFonts w:hint="cs"/>
+          <w:rtl/>
+        </w:rPr>
+        <w:t>אמיתותה</w:t>
+      </w:r>
+      <w:proofErr w:type="spellEnd"/>
+      <w:r>
+        <w:rPr>
+          <w:rStyle w:val="s05"/>
+          <w:rFonts w:hint="cs"/>
+          <w:rtl/>
+        </w:rPr>
+        <w:t xml:space="preserve"> של ה</w:t>
+      </w:r>
+      <w:r>
+        <w:rPr>
+          <w:rStyle w:val="s05"/>
+          <w:rtl/>
+        </w:rPr>
+        <w:t xml:space="preserve">תורה ולתוקף חיובה עלינו: </w:t>
+      </w:r>
+      <w:r>
+        <w:rPr>
+          <w:rStyle w:val="s05"/>
+          <w:b/>
+          <w:bCs/>
+        </w:rPr>
+        <w:t xml:space="preserve"> </w:t>
+      </w:r>
+    </w:p>
+    <w:p>
+      <w:pPr>
+        <w:spacing w:line="240" w:lineRule="exact"/>
+        <w:jc w:val="both"/>
+        <w:rPr>
+          <w:rStyle w:val="s03"/>
+          <w:rFonts w:hint="cs"/>
+          <w:rtl/>
+        </w:rPr>
+      </w:pPr>
+      <w:r>
+        <w:rPr>
+          <w:rStyle w:val="s05"/>
+          <w:rFonts w:hint="cs"/>
+          <w:b/>
+          <w:bCs/>
+          <w:rtl/>
+        </w:rPr>
+        <w:t>ו</w:t>
+      </w:r>
+      <w:r>
+        <w:rPr>
+          <w:rFonts w:hint="cs"/>
+          <w:b/>
+          <w:bCs/>
+          <w:sz w:val="18"/>
+          <w:szCs w:val="18"/>
+          <w:rtl/>
+        </w:rPr>
+        <w:t>.</w:t>
+      </w:r>
+      <w:r>
+        <w:rPr>
+          <w:rFonts w:hint="cs"/>
+          <w:sz w:val="18"/>
+          <w:szCs w:val="18"/>
+          <w:rtl/>
+        </w:rPr>
+        <w:t xml:space="preserve"> הדיוק בצפיית העתיד של התורה. ב</w:t>
+      </w:r>
+      <w:r>
+        <w:rPr>
+          <w:rStyle w:val="s03"/>
+          <w:rtl/>
+        </w:rPr>
+        <w:t>ע</w:t>
+      </w:r>
+      <w:r>
+        <w:rPr>
+          <w:rStyle w:val="s03"/>
+          <w:rFonts w:hint="cs"/>
+          <w:rtl/>
+        </w:rPr>
+        <w:t>"</w:t>
+      </w:r>
+      <w:r>
+        <w:rPr>
+          <w:rStyle w:val="s03"/>
+          <w:rtl/>
+        </w:rPr>
+        <w:t>ה קנא</w:t>
+      </w:r>
+      <w:r>
+        <w:rPr>
+          <w:rStyle w:val="s03"/>
+          <w:rFonts w:hint="cs"/>
+          <w:rtl/>
+        </w:rPr>
+        <w:t>:</w:t>
+      </w:r>
+      <w:r>
+        <w:rPr>
+          <w:rFonts w:hint="eastAsia"/>
+          <w:sz w:val="18"/>
+          <w:szCs w:val="18"/>
+          <w:rtl/>
+        </w:rPr>
+        <w:t xml:space="preserve"> </w:t>
+      </w:r>
+      <w:r>
+        <w:rPr>
+          <w:rFonts w:hint="cs"/>
+          <w:sz w:val="18"/>
+          <w:szCs w:val="18"/>
+          <w:rtl/>
+        </w:rPr>
+        <w:t>"</w:t>
+      </w:r>
+      <w:r>
+        <w:rPr>
+          <w:rFonts w:hint="eastAsia"/>
+          <w:sz w:val="18"/>
+          <w:szCs w:val="18"/>
+          <w:rtl/>
+        </w:rPr>
+        <w:t>אמנם</w:t>
+      </w:r>
+      <w:r>
+        <w:rPr>
+          <w:sz w:val="18"/>
+          <w:szCs w:val="18"/>
+          <w:rtl/>
+        </w:rPr>
+        <w:t xml:space="preserve"> איזה </w:t>
+      </w:r>
+      <w:r>
+        <w:rPr>
+          <w:rFonts w:hint="eastAsia"/>
+          <w:sz w:val="18"/>
+          <w:szCs w:val="18"/>
+          <w:rtl/>
+        </w:rPr>
+        <w:t>אומה</w:t>
+      </w:r>
+      <w:r>
+        <w:rPr>
+          <w:sz w:val="18"/>
+          <w:szCs w:val="18"/>
+          <w:rtl/>
+        </w:rPr>
+        <w:t xml:space="preserve"> תוכל לשאת </w:t>
+      </w:r>
+      <w:r>
+        <w:rPr>
+          <w:rFonts w:hint="eastAsia"/>
+          <w:sz w:val="18"/>
+          <w:szCs w:val="18"/>
+          <w:rtl/>
+        </w:rPr>
+        <w:t>עליה</w:t>
+      </w:r>
+      <w:r>
+        <w:rPr>
+          <w:sz w:val="18"/>
+          <w:szCs w:val="18"/>
+          <w:rtl/>
+        </w:rPr>
+        <w:t xml:space="preserve"> ברמה </w:t>
+      </w:r>
+      <w:r>
+        <w:rPr>
+          <w:rFonts w:hint="eastAsia"/>
+          <w:sz w:val="18"/>
+          <w:szCs w:val="18"/>
+          <w:rtl/>
+        </w:rPr>
+        <w:t>את</w:t>
+      </w:r>
+      <w:r>
+        <w:rPr>
+          <w:sz w:val="18"/>
+          <w:szCs w:val="18"/>
+          <w:rtl/>
+        </w:rPr>
+        <w:t xml:space="preserve"> הדגל של </w:t>
+      </w:r>
+      <w:r>
+        <w:rPr>
+          <w:rFonts w:hint="eastAsia"/>
+          <w:sz w:val="18"/>
+          <w:szCs w:val="18"/>
+          <w:rtl/>
+        </w:rPr>
+        <w:t>עבודת</w:t>
+      </w:r>
+      <w:r>
+        <w:rPr>
+          <w:sz w:val="18"/>
+          <w:szCs w:val="18"/>
+          <w:rtl/>
+        </w:rPr>
+        <w:t xml:space="preserve"> האלהים האידיאלית? </w:t>
+      </w:r>
+      <w:proofErr w:type="spellStart"/>
+      <w:r>
+        <w:rPr>
+          <w:rFonts w:hint="cs"/>
+          <w:sz w:val="18"/>
+          <w:szCs w:val="18"/>
+          <w:rtl/>
+        </w:rPr>
+        <w:t>וכו</w:t>
+      </w:r>
+      <w:proofErr w:type="spellEnd"/>
+      <w:r>
+        <w:rPr>
+          <w:rFonts w:hint="cs"/>
+          <w:sz w:val="18"/>
+          <w:szCs w:val="18"/>
+          <w:rtl/>
+        </w:rPr>
+        <w:t xml:space="preserve">'. </w:t>
+      </w:r>
+      <w:r>
+        <w:rPr>
+          <w:sz w:val="18"/>
+          <w:szCs w:val="18"/>
+          <w:rtl/>
+        </w:rPr>
+        <w:t xml:space="preserve">רק </w:t>
+      </w:r>
+      <w:r>
+        <w:rPr>
+          <w:rFonts w:hint="eastAsia"/>
+          <w:sz w:val="18"/>
+          <w:szCs w:val="18"/>
+          <w:rtl/>
+        </w:rPr>
+        <w:t>אומה</w:t>
+      </w:r>
+      <w:r>
+        <w:rPr>
+          <w:sz w:val="18"/>
+          <w:szCs w:val="18"/>
+          <w:rtl/>
+        </w:rPr>
+        <w:t xml:space="preserve"> כזאת, שיש לה </w:t>
+      </w:r>
+      <w:r>
+        <w:rPr>
+          <w:rFonts w:hint="eastAsia"/>
+          <w:sz w:val="18"/>
+          <w:szCs w:val="18"/>
+          <w:rtl/>
+        </w:rPr>
+        <w:t>תורה</w:t>
+      </w:r>
+      <w:r>
+        <w:rPr>
+          <w:sz w:val="18"/>
+          <w:szCs w:val="18"/>
+          <w:rtl/>
+        </w:rPr>
+        <w:t xml:space="preserve"> שקפלה </w:t>
+      </w:r>
+      <w:r>
+        <w:rPr>
+          <w:rFonts w:hint="eastAsia"/>
+          <w:sz w:val="18"/>
+          <w:szCs w:val="18"/>
+          <w:rtl/>
+        </w:rPr>
+        <w:t>את</w:t>
+      </w:r>
+      <w:r>
+        <w:rPr>
+          <w:sz w:val="18"/>
+          <w:szCs w:val="18"/>
+          <w:rtl/>
+        </w:rPr>
+        <w:t xml:space="preserve"> מהלכה </w:t>
+      </w:r>
+      <w:r>
+        <w:rPr>
+          <w:rFonts w:hint="eastAsia"/>
+          <w:sz w:val="18"/>
+          <w:szCs w:val="18"/>
+          <w:rtl/>
+        </w:rPr>
+        <w:t>על</w:t>
+      </w:r>
+      <w:r>
+        <w:rPr>
+          <w:rFonts w:hint="cs"/>
+          <w:sz w:val="18"/>
+          <w:szCs w:val="18"/>
+          <w:rtl/>
+        </w:rPr>
+        <w:t>־</w:t>
+      </w:r>
+      <w:r>
+        <w:rPr>
+          <w:sz w:val="18"/>
+          <w:szCs w:val="18"/>
+          <w:rtl/>
+        </w:rPr>
+        <w:t xml:space="preserve">פי </w:t>
+      </w:r>
+      <w:r>
+        <w:rPr>
+          <w:rFonts w:hint="eastAsia"/>
+          <w:sz w:val="18"/>
+          <w:szCs w:val="18"/>
+          <w:rtl/>
+        </w:rPr>
+        <w:t>התגלות</w:t>
+      </w:r>
+      <w:r>
+        <w:rPr>
+          <w:sz w:val="18"/>
+          <w:szCs w:val="18"/>
+          <w:rtl/>
+        </w:rPr>
+        <w:t xml:space="preserve"> </w:t>
+      </w:r>
+      <w:r>
+        <w:rPr>
+          <w:rFonts w:hint="eastAsia"/>
+          <w:sz w:val="18"/>
+          <w:szCs w:val="18"/>
+          <w:rtl/>
+        </w:rPr>
+        <w:t>דעת</w:t>
+      </w:r>
+      <w:r>
+        <w:rPr>
+          <w:sz w:val="18"/>
+          <w:szCs w:val="18"/>
+          <w:rtl/>
+        </w:rPr>
+        <w:t xml:space="preserve"> אלהים כזאת, של אספקלריא </w:t>
+      </w:r>
+      <w:r>
+        <w:rPr>
+          <w:rFonts w:hint="eastAsia"/>
+          <w:sz w:val="18"/>
+          <w:szCs w:val="18"/>
+          <w:rtl/>
+        </w:rPr>
+        <w:t>המאירה</w:t>
+      </w:r>
+      <w:r>
+        <w:rPr>
+          <w:sz w:val="18"/>
+          <w:szCs w:val="18"/>
+          <w:rtl/>
+        </w:rPr>
+        <w:t>, של "</w:t>
+      </w:r>
+      <w:r>
+        <w:rPr>
+          <w:rFonts w:hint="eastAsia"/>
+          <w:sz w:val="18"/>
+          <w:szCs w:val="18"/>
+          <w:rtl/>
+        </w:rPr>
+        <w:t>פה</w:t>
+      </w:r>
+      <w:r>
+        <w:rPr>
+          <w:sz w:val="18"/>
+          <w:szCs w:val="18"/>
+          <w:rtl/>
+        </w:rPr>
+        <w:t xml:space="preserve"> </w:t>
+      </w:r>
+      <w:r>
+        <w:rPr>
+          <w:rFonts w:hint="eastAsia"/>
+          <w:sz w:val="18"/>
+          <w:szCs w:val="18"/>
+          <w:rtl/>
+        </w:rPr>
+        <w:t>אל</w:t>
+      </w:r>
+      <w:r>
+        <w:rPr>
+          <w:sz w:val="18"/>
+          <w:szCs w:val="18"/>
+          <w:rtl/>
+        </w:rPr>
+        <w:t xml:space="preserve"> </w:t>
+      </w:r>
+      <w:r>
+        <w:rPr>
+          <w:rFonts w:hint="eastAsia"/>
+          <w:sz w:val="18"/>
+          <w:szCs w:val="18"/>
+          <w:rtl/>
+        </w:rPr>
+        <w:t>פה</w:t>
+      </w:r>
+      <w:r>
+        <w:rPr>
+          <w:sz w:val="18"/>
+          <w:szCs w:val="18"/>
+          <w:rtl/>
+        </w:rPr>
+        <w:t xml:space="preserve"> אדבר </w:t>
+      </w:r>
+      <w:r>
+        <w:rPr>
+          <w:rFonts w:hint="eastAsia"/>
+          <w:sz w:val="18"/>
+          <w:szCs w:val="18"/>
+          <w:rtl/>
+        </w:rPr>
+        <w:t>בו</w:t>
+      </w:r>
+      <w:r>
+        <w:rPr>
+          <w:sz w:val="18"/>
+          <w:szCs w:val="18"/>
+          <w:rtl/>
+        </w:rPr>
+        <w:t xml:space="preserve">", שהציבה </w:t>
+      </w:r>
+      <w:r>
+        <w:rPr>
+          <w:rFonts w:hint="eastAsia"/>
+          <w:sz w:val="18"/>
+          <w:szCs w:val="18"/>
+          <w:rtl/>
+        </w:rPr>
+        <w:t>את</w:t>
+      </w:r>
+      <w:r>
+        <w:rPr>
+          <w:sz w:val="18"/>
+          <w:szCs w:val="18"/>
+          <w:rtl/>
+        </w:rPr>
+        <w:t xml:space="preserve"> העתיד שלה בכל בהירותו, בכל </w:t>
+      </w:r>
+      <w:r>
+        <w:rPr>
+          <w:rFonts w:hint="eastAsia"/>
+          <w:sz w:val="18"/>
+          <w:szCs w:val="18"/>
+          <w:rtl/>
+        </w:rPr>
+        <w:t>דיוקיו</w:t>
+      </w:r>
+      <w:r>
+        <w:rPr>
+          <w:sz w:val="18"/>
+          <w:szCs w:val="18"/>
+          <w:rtl/>
+        </w:rPr>
+        <w:t xml:space="preserve"> היותר פרטיים, מראשית הויתה עד כל נפילותיה ושיבתה לתחיה באחרית הימים, ברום </w:t>
+      </w:r>
+      <w:r>
+        <w:rPr>
+          <w:rFonts w:hint="eastAsia"/>
+          <w:sz w:val="18"/>
+          <w:szCs w:val="18"/>
+          <w:rtl/>
+        </w:rPr>
+        <w:t>מעלה</w:t>
+      </w:r>
+      <w:r>
+        <w:rPr>
+          <w:sz w:val="18"/>
+          <w:szCs w:val="18"/>
+          <w:rtl/>
+        </w:rPr>
+        <w:t xml:space="preserve"> ואורה נפלאה</w:t>
+      </w:r>
+      <w:r>
+        <w:rPr>
+          <w:rFonts w:hint="cs"/>
+          <w:sz w:val="18"/>
+          <w:szCs w:val="18"/>
+          <w:rtl/>
+        </w:rPr>
+        <w:t>"</w:t>
+      </w:r>
+      <w:r>
+        <w:rPr>
+          <w:rStyle w:val="s03"/>
+          <w:rFonts w:hint="cs"/>
+          <w:rtl/>
+        </w:rPr>
+        <w:t>.</w:t>
+      </w:r>
+      <w:r>
+        <w:rPr>
+          <w:rStyle w:val="s05"/>
+          <w:rFonts w:hint="cs"/>
+          <w:rtl/>
+        </w:rPr>
+        <w:t xml:space="preserve"> אמנם </w:t>
+      </w:r>
+      <w:r>
+        <w:rPr>
+          <w:rStyle w:val="s05"/>
+          <w:rtl/>
+        </w:rPr>
+        <w:t xml:space="preserve">יתכן שענין </w:t>
+      </w:r>
+      <w:r>
+        <w:rPr>
+          <w:rStyle w:val="s05"/>
+          <w:rFonts w:hint="cs"/>
+          <w:rtl/>
+        </w:rPr>
+        <w:t xml:space="preserve">סעיף זה הוא </w:t>
+      </w:r>
+      <w:r>
+        <w:rPr>
+          <w:rStyle w:val="s05"/>
+          <w:rtl/>
+        </w:rPr>
+        <w:t>אחד עם סעי</w:t>
+      </w:r>
+      <w:r>
+        <w:rPr>
+          <w:rStyle w:val="s05"/>
+          <w:rFonts w:hint="cs"/>
+          <w:rtl/>
+        </w:rPr>
+        <w:t>ף</w:t>
+      </w:r>
+      <w:r>
+        <w:rPr>
+          <w:rStyle w:val="s05"/>
+          <w:rtl/>
+        </w:rPr>
+        <w:t xml:space="preserve"> א</w:t>
+      </w:r>
+      <w:r>
+        <w:rPr>
+          <w:rStyle w:val="s05"/>
+          <w:rFonts w:hint="cs"/>
+          <w:rtl/>
+        </w:rPr>
+        <w:t xml:space="preserve"> כאן.</w:t>
+      </w:r>
+    </w:p>
+    <w:p>
+      <w:pPr>
+        <w:spacing w:line="240" w:lineRule="exact"/>
+        <w:jc w:val="both"/>
+        <w:rPr>
+          <w:rFonts w:hint="cs"/>
+          <w:sz w:val="18"/>
+          <w:szCs w:val="18"/>
+          <w:rtl/>
+        </w:rPr>
+      </w:pPr>
+      <w:r>
+        <w:rPr>
+          <w:rFonts w:hint="cs"/>
+          <w:b/>
+          <w:bCs/>
+          <w:sz w:val="18"/>
+          <w:szCs w:val="18"/>
+          <w:rtl/>
+        </w:rPr>
+        <w:t>ז</w:t>
+      </w:r>
+      <w:r>
+        <w:rPr>
+          <w:rStyle w:val="s05"/>
+          <w:rFonts w:hint="cs"/>
+          <w:b/>
+          <w:bCs/>
+          <w:rtl/>
+        </w:rPr>
+        <w:t>.</w:t>
+      </w:r>
+      <w:r>
+        <w:rPr>
+          <w:rStyle w:val="s05"/>
+          <w:rFonts w:hint="cs"/>
+          <w:rtl/>
+        </w:rPr>
+        <w:t xml:space="preserve"> המ</w:t>
+      </w:r>
+      <w:r>
+        <w:rPr>
+          <w:rStyle w:val="s05"/>
+          <w:rtl/>
+        </w:rPr>
+        <w:t>ח</w:t>
+      </w:r>
+      <w:r>
+        <w:rPr>
+          <w:rStyle w:val="s05"/>
+          <w:rFonts w:hint="cs"/>
+          <w:rtl/>
+        </w:rPr>
+        <w:t>ו</w:t>
+      </w:r>
+      <w:r>
+        <w:rPr>
+          <w:rStyle w:val="s05"/>
+          <w:rtl/>
+        </w:rPr>
+        <w:t>י</w:t>
+      </w:r>
+      <w:r>
+        <w:rPr>
+          <w:rStyle w:val="s05"/>
+          <w:rFonts w:hint="cs"/>
+          <w:rtl/>
+        </w:rPr>
+        <w:t>י</w:t>
+      </w:r>
+      <w:r>
+        <w:rPr>
+          <w:rStyle w:val="s05"/>
+          <w:rtl/>
+        </w:rPr>
+        <w:t>ב</w:t>
+      </w:r>
+      <w:r>
+        <w:rPr>
+          <w:rStyle w:val="s05"/>
+          <w:rFonts w:hint="cs"/>
+          <w:rtl/>
+        </w:rPr>
+        <w:t>ות שלנו לתורה</w:t>
+      </w:r>
+      <w:r>
+        <w:rPr>
+          <w:rStyle w:val="s05"/>
+          <w:rtl/>
+        </w:rPr>
+        <w:t xml:space="preserve"> </w:t>
+      </w:r>
+      <w:r>
+        <w:rPr>
+          <w:rStyle w:val="s05"/>
+          <w:rFonts w:hint="cs"/>
+          <w:rtl/>
+        </w:rPr>
+        <w:t>נובעת מ</w:t>
+      </w:r>
+      <w:r>
+        <w:rPr>
+          <w:rStyle w:val="s05"/>
+          <w:rtl/>
+        </w:rPr>
+        <w:t>נאמנות</w:t>
+      </w:r>
+      <w:r>
+        <w:rPr>
+          <w:rStyle w:val="s05"/>
+          <w:rFonts w:hint="cs"/>
+          <w:rtl/>
+        </w:rPr>
+        <w:t>נו</w:t>
+      </w:r>
+      <w:r>
+        <w:rPr>
+          <w:rStyle w:val="s05"/>
+          <w:rtl/>
+        </w:rPr>
+        <w:t xml:space="preserve"> למסורת דורות האומה (</w:t>
+      </w:r>
+      <w:r>
+        <w:rPr>
+          <w:rStyle w:val="s05"/>
+          <w:rFonts w:hint="cs"/>
+          <w:rtl/>
+        </w:rPr>
+        <w:t xml:space="preserve">ע' </w:t>
+      </w:r>
+      <w:r>
+        <w:rPr>
+          <w:rStyle w:val="s05"/>
+          <w:rtl/>
+        </w:rPr>
+        <w:t xml:space="preserve">במדור תורה, תורה שבעל פה ובהערה </w:t>
+      </w:r>
+      <w:r>
+        <w:rPr>
+          <w:rStyle w:val="s05"/>
+          <w:rFonts w:hint="cs"/>
+          <w:rtl/>
+        </w:rPr>
+        <w:t xml:space="preserve">שם </w:t>
+      </w:r>
+      <w:r>
+        <w:rPr>
+          <w:rStyle w:val="s05"/>
+          <w:rtl/>
+        </w:rPr>
+        <w:t>לד"ה יסודה של תורה שבע"פ). יתכן</w:t>
+      </w:r>
+      <w:r>
+        <w:rPr>
+          <w:rStyle w:val="s05"/>
+          <w:rFonts w:hint="cs"/>
+          <w:rtl/>
+        </w:rPr>
+        <w:t xml:space="preserve"> אמנם </w:t>
+      </w:r>
+      <w:r>
+        <w:rPr>
+          <w:rStyle w:val="s05"/>
+          <w:rtl/>
+        </w:rPr>
+        <w:t xml:space="preserve">שענין </w:t>
+      </w:r>
+      <w:r>
+        <w:rPr>
+          <w:rStyle w:val="s05"/>
+          <w:rFonts w:hint="cs"/>
+          <w:rtl/>
+        </w:rPr>
+        <w:t xml:space="preserve">סעיף זה הוא </w:t>
+      </w:r>
+      <w:r>
+        <w:rPr>
+          <w:rStyle w:val="s05"/>
+          <w:rtl/>
+        </w:rPr>
+        <w:t>אחד עם סעיפים א ב כאן</w:t>
+      </w:r>
+      <w:r>
+        <w:rPr>
+          <w:rStyle w:val="s05"/>
+          <w:rFonts w:hint="cs"/>
+          <w:rtl/>
+        </w:rPr>
+        <w:t xml:space="preserve">, אך </w:t>
+      </w:r>
+      <w:r>
+        <w:rPr>
+          <w:rFonts w:hint="cs"/>
+          <w:sz w:val="18"/>
+          <w:szCs w:val="18"/>
+          <w:rtl/>
+        </w:rPr>
+        <w:t>מ"מ נ"ל דיש לחלק עפ"י בירורו של מו"ר הרב יצחק</w:t>
+      </w:r>
+      <w:r>
+        <w:rPr>
+          <w:sz w:val="18"/>
+          <w:szCs w:val="18"/>
+          <w:rtl/>
+        </w:rPr>
+        <w:t xml:space="preserve"> </w:t>
+      </w:r>
+      <w:proofErr w:type="spellStart"/>
+      <w:r>
+        <w:rPr>
+          <w:sz w:val="18"/>
+          <w:szCs w:val="18"/>
+          <w:rtl/>
+        </w:rPr>
+        <w:t>שילת</w:t>
+      </w:r>
+      <w:proofErr w:type="spellEnd"/>
+      <w:r>
+        <w:rPr>
+          <w:sz w:val="18"/>
+          <w:szCs w:val="18"/>
+          <w:rtl/>
+        </w:rPr>
+        <w:t xml:space="preserve"> </w:t>
+      </w:r>
+      <w:r>
+        <w:rPr>
+          <w:rFonts w:hint="cs"/>
+          <w:sz w:val="18"/>
+          <w:szCs w:val="18"/>
+          <w:rtl/>
+        </w:rPr>
+        <w:t>(</w:t>
+      </w:r>
+      <w:r>
+        <w:rPr>
+          <w:rFonts w:hint="cs"/>
+          <w:sz w:val="18"/>
+          <w:szCs w:val="18"/>
+          <w:rtl/>
+        </w:rPr>
+        <w:t>בס' בין הכוזרי והרמב"ם, פרק סגולת ישראל</w:t>
+      </w:r>
+      <w:r>
+        <w:rPr>
+          <w:rFonts w:hint="cs"/>
+          <w:sz w:val="18"/>
+          <w:szCs w:val="18"/>
+          <w:rtl/>
+        </w:rPr>
+        <w:t>)</w:t>
+      </w:r>
+      <w:r>
+        <w:rPr>
+          <w:sz w:val="18"/>
+          <w:szCs w:val="18"/>
+          <w:rtl/>
+        </w:rPr>
+        <w:t xml:space="preserve"> </w:t>
+      </w:r>
+      <w:r>
+        <w:rPr>
+          <w:rFonts w:hint="cs"/>
+          <w:sz w:val="18"/>
+          <w:szCs w:val="18"/>
+          <w:rtl/>
+        </w:rPr>
+        <w:t>את ה</w:t>
+      </w:r>
+      <w:r>
+        <w:rPr>
+          <w:sz w:val="18"/>
+          <w:szCs w:val="18"/>
+          <w:rtl/>
+        </w:rPr>
+        <w:t xml:space="preserve">חילוק בין </w:t>
+      </w:r>
+      <w:r>
+        <w:rPr>
+          <w:rFonts w:hint="cs"/>
+          <w:sz w:val="18"/>
+          <w:szCs w:val="18"/>
+          <w:rtl/>
+        </w:rPr>
+        <w:t>הסברת</w:t>
+      </w:r>
+      <w:r>
+        <w:rPr>
+          <w:sz w:val="18"/>
+          <w:szCs w:val="18"/>
+          <w:rtl/>
+        </w:rPr>
+        <w:t xml:space="preserve"> הרמב"ם </w:t>
+      </w:r>
+      <w:r>
+        <w:rPr>
+          <w:rFonts w:hint="cs"/>
+          <w:sz w:val="18"/>
+          <w:szCs w:val="18"/>
+          <w:rtl/>
+        </w:rPr>
+        <w:t xml:space="preserve">להסברת </w:t>
+      </w:r>
+      <w:proofErr w:type="spellStart"/>
+      <w:r>
+        <w:rPr>
+          <w:sz w:val="18"/>
+          <w:szCs w:val="18"/>
+          <w:rtl/>
+        </w:rPr>
+        <w:t>ריה"ל</w:t>
+      </w:r>
+      <w:proofErr w:type="spellEnd"/>
+      <w:r>
+        <w:rPr>
+          <w:rFonts w:hint="cs"/>
+          <w:sz w:val="18"/>
+          <w:szCs w:val="18"/>
+          <w:rtl/>
+        </w:rPr>
+        <w:t xml:space="preserve"> במושג 'סגולת ישראל'. שלשיטתו של הרמב"ם 'סגולת ישראל' היא ה</w:t>
+      </w:r>
+      <w:r>
+        <w:rPr>
+          <w:sz w:val="18"/>
+          <w:szCs w:val="18"/>
+          <w:rtl/>
+        </w:rPr>
+        <w:t xml:space="preserve">פלא </w:t>
+      </w:r>
+      <w:proofErr w:type="spellStart"/>
+      <w:r>
+        <w:rPr>
+          <w:rFonts w:hint="cs"/>
+          <w:sz w:val="18"/>
+          <w:szCs w:val="18"/>
+          <w:rtl/>
+        </w:rPr>
+        <w:t>ה</w:t>
+      </w:r>
+      <w:r>
+        <w:rPr>
+          <w:sz w:val="18"/>
+          <w:szCs w:val="18"/>
+          <w:rtl/>
+        </w:rPr>
+        <w:t>אלהי</w:t>
+      </w:r>
+      <w:proofErr w:type="spellEnd"/>
+      <w:r>
+        <w:rPr>
+          <w:sz w:val="18"/>
+          <w:szCs w:val="18"/>
+          <w:rtl/>
+        </w:rPr>
+        <w:t xml:space="preserve"> היוצר סבירות סטטיסטית גבוהה יותר להופעת מידות נעלות ודעות אמיתיות בישראל מאשר באומות העולם; </w:t>
+      </w:r>
+      <w:proofErr w:type="spellStart"/>
+      <w:r>
+        <w:rPr>
+          <w:rFonts w:hint="cs"/>
+          <w:sz w:val="18"/>
+          <w:szCs w:val="18"/>
+          <w:rtl/>
+        </w:rPr>
+        <w:t>ול</w:t>
+      </w:r>
+      <w:r>
+        <w:rPr>
+          <w:sz w:val="18"/>
+          <w:szCs w:val="18"/>
+          <w:rtl/>
+        </w:rPr>
+        <w:t>ריה"ל</w:t>
+      </w:r>
+      <w:proofErr w:type="spellEnd"/>
+      <w:r>
+        <w:rPr>
+          <w:sz w:val="18"/>
+          <w:szCs w:val="18"/>
+          <w:rtl/>
+        </w:rPr>
+        <w:t xml:space="preserve"> </w:t>
+      </w:r>
+      <w:r>
+        <w:rPr>
+          <w:rFonts w:hint="cs"/>
+          <w:sz w:val="18"/>
+          <w:szCs w:val="18"/>
+          <w:rtl/>
+        </w:rPr>
+        <w:t>בכוזרי, '</w:t>
+      </w:r>
+      <w:r>
+        <w:rPr>
+          <w:sz w:val="18"/>
+          <w:szCs w:val="18"/>
+          <w:rtl/>
+        </w:rPr>
+        <w:t>סגולת</w:t>
+      </w:r>
+      <w:r>
+        <w:rPr>
+          <w:rFonts w:hint="cs"/>
+          <w:sz w:val="18"/>
+          <w:szCs w:val="18"/>
+          <w:rtl/>
+        </w:rPr>
+        <w:t xml:space="preserve"> </w:t>
+      </w:r>
+      <w:r>
+        <w:rPr>
+          <w:sz w:val="18"/>
+          <w:szCs w:val="18"/>
+          <w:rtl/>
+        </w:rPr>
+        <w:t>ישראל</w:t>
+      </w:r>
+      <w:r>
+        <w:rPr>
+          <w:rFonts w:hint="cs"/>
+          <w:sz w:val="18"/>
+          <w:szCs w:val="18"/>
+          <w:rtl/>
+        </w:rPr>
+        <w:t>'</w:t>
+      </w:r>
+      <w:r>
+        <w:rPr>
+          <w:sz w:val="18"/>
+          <w:szCs w:val="18"/>
+          <w:rtl/>
+        </w:rPr>
+        <w:t xml:space="preserve"> באה לידי ביטוי במציאות שפע העניין </w:t>
+      </w:r>
+      <w:proofErr w:type="spellStart"/>
+      <w:r>
+        <w:rPr>
+          <w:sz w:val="18"/>
+          <w:szCs w:val="18"/>
+          <w:rtl/>
+        </w:rPr>
+        <w:t>האלהי</w:t>
+      </w:r>
+      <w:proofErr w:type="spellEnd"/>
+      <w:r>
+        <w:rPr>
+          <w:sz w:val="18"/>
+          <w:szCs w:val="18"/>
+          <w:rtl/>
+        </w:rPr>
+        <w:t xml:space="preserve"> המתגבש לכלל הראויות לשמיעת הדיבור </w:t>
+      </w:r>
+      <w:proofErr w:type="spellStart"/>
+      <w:r>
+        <w:rPr>
+          <w:sz w:val="18"/>
+          <w:szCs w:val="18"/>
+          <w:rtl/>
+        </w:rPr>
+        <w:t>האלהי</w:t>
+      </w:r>
+      <w:proofErr w:type="spellEnd"/>
+      <w:r>
+        <w:rPr>
+          <w:sz w:val="18"/>
+          <w:szCs w:val="18"/>
+          <w:rtl/>
+        </w:rPr>
+        <w:t xml:space="preserve"> שהיא עניין אחד עם מגמ</w:t>
+      </w:r>
+      <w:r>
+        <w:rPr>
+          <w:rFonts w:hint="cs"/>
+          <w:sz w:val="18"/>
+          <w:szCs w:val="18"/>
+          <w:rtl/>
+        </w:rPr>
+        <w:t>ת</w:t>
+      </w:r>
+      <w:r>
+        <w:rPr>
+          <w:sz w:val="18"/>
+          <w:szCs w:val="18"/>
+          <w:rtl/>
+        </w:rPr>
+        <w:t xml:space="preserve"> </w:t>
+      </w:r>
+      <w:r>
+        <w:rPr>
+          <w:rFonts w:hint="cs"/>
+          <w:sz w:val="18"/>
+          <w:szCs w:val="18"/>
+          <w:rtl/>
+        </w:rPr>
+        <w:t>ההוויה</w:t>
+      </w:r>
+      <w:r>
+        <w:rPr>
+          <w:sz w:val="18"/>
+          <w:szCs w:val="18"/>
+          <w:rtl/>
+        </w:rPr>
+        <w:t xml:space="preserve"> הכללית המתרכזת ומתגלה </w:t>
+      </w:r>
+      <w:proofErr w:type="spellStart"/>
+      <w:r>
+        <w:rPr>
+          <w:sz w:val="18"/>
+          <w:szCs w:val="18"/>
+          <w:rtl/>
+        </w:rPr>
+        <w:t>בהסתוריה</w:t>
+      </w:r>
+      <w:proofErr w:type="spellEnd"/>
+      <w:r>
+        <w:rPr>
+          <w:sz w:val="18"/>
+          <w:szCs w:val="18"/>
+          <w:rtl/>
+        </w:rPr>
+        <w:t xml:space="preserve"> הישראלית. </w:t>
+      </w:r>
+      <w:r>
+        <w:rPr>
+          <w:rFonts w:hint="cs"/>
+          <w:sz w:val="18"/>
+          <w:szCs w:val="18"/>
+          <w:rtl/>
+        </w:rPr>
+        <w:t xml:space="preserve">קווי ההסברה השונים האלה הם הקווים השונים גם בין שני ההסברים </w:t>
+      </w:r>
+      <w:proofErr w:type="spellStart"/>
+      <w:r>
+        <w:rPr>
+          <w:rFonts w:hint="cs"/>
+          <w:sz w:val="18"/>
+          <w:szCs w:val="18"/>
+          <w:rtl/>
+        </w:rPr>
+        <w:t>בסוגיין</w:t>
+      </w:r>
+      <w:proofErr w:type="spellEnd"/>
+      <w:r>
+        <w:rPr>
+          <w:rFonts w:hint="cs"/>
+          <w:sz w:val="18"/>
+          <w:szCs w:val="18"/>
+          <w:rtl/>
+        </w:rPr>
+        <w:t xml:space="preserve">, בין העולה מסעיף ב המתאים לקו ההסברתי של </w:t>
+      </w:r>
+      <w:proofErr w:type="spellStart"/>
+      <w:r>
+        <w:rPr>
+          <w:rFonts w:hint="cs"/>
+          <w:sz w:val="18"/>
+          <w:szCs w:val="18"/>
+          <w:rtl/>
+        </w:rPr>
+        <w:t>ריה"ל</w:t>
+      </w:r>
+      <w:proofErr w:type="spellEnd"/>
+      <w:r>
+        <w:rPr>
+          <w:rFonts w:hint="cs"/>
+          <w:sz w:val="18"/>
+          <w:szCs w:val="18"/>
+          <w:rtl/>
+        </w:rPr>
+        <w:t xml:space="preserve">, לבין סעיף ז </w:t>
+      </w:r>
+      <w:r>
+        <w:rPr>
+          <w:rFonts w:hint="cs"/>
+          <w:sz w:val="18"/>
+          <w:szCs w:val="18"/>
+          <w:rtl/>
+        </w:rPr>
+        <w:t>שיכול ל</w:t>
+      </w:r>
+      <w:r>
+        <w:rPr>
+          <w:rFonts w:hint="cs"/>
+          <w:sz w:val="18"/>
+          <w:szCs w:val="18"/>
+          <w:rtl/>
+        </w:rPr>
+        <w:t>התאים לאופי הסברת הרמב"ם.</w:t>
+      </w:r>
+      <w:r>
+        <w:rPr>
+          <w:rFonts w:hint="cs"/>
+          <w:sz w:val="18"/>
+          <w:szCs w:val="18"/>
+          <w:rtl/>
+        </w:rPr>
+        <w:t xml:space="preserve"> נופך מיוחד מעניק לאוריינטציה זו פרופ' ברוך </w:t>
+      </w:r>
+      <w:proofErr w:type="spellStart"/>
+      <w:r>
+        <w:rPr>
+          <w:rFonts w:hint="cs"/>
+          <w:sz w:val="18"/>
+          <w:szCs w:val="18"/>
+          <w:rtl/>
+        </w:rPr>
+        <w:t>קורצוויל</w:t>
+      </w:r>
+      <w:proofErr w:type="spellEnd"/>
+      <w:r>
+        <w:rPr>
+          <w:rFonts w:hint="cs"/>
+          <w:sz w:val="18"/>
+          <w:szCs w:val="18"/>
+          <w:rtl/>
+        </w:rPr>
+        <w:t xml:space="preserve"> בספרו במאבק על ערכי היהדות, בפרק: </w:t>
+      </w:r>
+      <w:proofErr w:type="spellStart"/>
+      <w:r>
+        <w:rPr>
+          <w:rFonts w:hint="cs"/>
+          <w:sz w:val="18"/>
+          <w:szCs w:val="18"/>
+          <w:rtl/>
+        </w:rPr>
+        <w:t>פלוראליזם</w:t>
+      </w:r>
+      <w:proofErr w:type="spellEnd"/>
+      <w:r>
+        <w:rPr>
+          <w:rFonts w:hint="cs"/>
+          <w:sz w:val="18"/>
+          <w:szCs w:val="18"/>
+          <w:rtl/>
+        </w:rPr>
+        <w:t xml:space="preserve"> האנורמליות כיסוד הקיום היהודי, ע"ש עמ' 206-213.</w:t>
+      </w:r>
+    </w:p>
+    <w:p>
+      <w:pPr>
+        <w:spacing w:line="240" w:lineRule="exact"/>
+        <w:jc w:val="both"/>
+        <w:rPr>
+          <w:rFonts w:hint="cs"/>
+          <w:sz w:val="18"/>
+          <w:szCs w:val="18"/>
+          <w:rtl/>
+        </w:rPr>
+      </w:pPr>
+    </w:p>
+    <w:p>
+      <w:pPr>
+        <w:spacing w:line="240" w:lineRule="exact"/>
+        <w:jc w:val="both"/>
+        <w:rPr>
+          <w:rStyle w:val="s05"/>
+          <w:rFonts w:hint="cs"/>
+          <w:rtl/>
+        </w:rPr>
+      </w:pPr>
+      <w:r>
+        <w:rPr>
+          <w:rStyle w:val="s1510"/>
+          <w:rtl/>
+        </w:rPr>
+        <w:t xml:space="preserve">השערה </w:t>
+      </w:r>
+      <w:r>
+        <w:rPr>
+          <w:rStyle w:val="s05"/>
+          <w:rtl/>
+        </w:rPr>
+        <w:t xml:space="preserve">- מקור ביטוי זה בכתבי הרב בזוהר וירא </w:t>
+      </w:r>
+      <w:proofErr w:type="spellStart"/>
+      <w:r>
+        <w:rPr>
+          <w:rStyle w:val="s05"/>
+          <w:rtl/>
+        </w:rPr>
+        <w:t>קג</w:t>
+      </w:r>
+      <w:proofErr w:type="spellEnd"/>
+      <w:r>
+        <w:rPr>
+          <w:rStyle w:val="s05"/>
+          <w:rtl/>
+        </w:rPr>
+        <w:t xml:space="preserve">. (וע' כתם פז </w:t>
+      </w:r>
+      <w:proofErr w:type="spellStart"/>
+      <w:r>
+        <w:rPr>
+          <w:rStyle w:val="s05"/>
+          <w:rtl/>
+        </w:rPr>
+        <w:t>לר"ש</w:t>
+      </w:r>
+      <w:proofErr w:type="spellEnd"/>
+      <w:r>
+        <w:rPr>
+          <w:rStyle w:val="s05"/>
+          <w:rtl/>
+        </w:rPr>
+        <w:t xml:space="preserve"> לביא, ח"א </w:t>
+      </w:r>
+      <w:proofErr w:type="spellStart"/>
+      <w:r>
+        <w:rPr>
+          <w:rStyle w:val="s05"/>
+          <w:rtl/>
+        </w:rPr>
+        <w:t>רמ</w:t>
+      </w:r>
+      <w:proofErr w:type="spellEnd"/>
+      <w:r>
+        <w:rPr>
+          <w:rStyle w:val="s05"/>
+          <w:rtl/>
+        </w:rPr>
+        <w:t xml:space="preserve">: "שערים מענין השערה ואומד") בא"ק ג עב: "וההשערה העליונה </w:t>
+      </w:r>
+      <w:proofErr w:type="spellStart"/>
+      <w:r>
+        <w:rPr>
+          <w:rStyle w:val="s05"/>
+          <w:rtl/>
+        </w:rPr>
+        <w:t>בגיאות</w:t>
+      </w:r>
+      <w:proofErr w:type="spellEnd"/>
+      <w:r>
+        <w:rPr>
+          <w:rStyle w:val="s05"/>
+          <w:rtl/>
+        </w:rPr>
+        <w:t xml:space="preserve"> ד', בסוד נודע בשערים בעלה". ובא' צב "מסתגלת היא להקשבה עדינה, לצלילים עליונים, באים וטסים מעולמים גבוהים ונאצלים, אשר כל חד וחד מקבל מהם </w:t>
+      </w:r>
+      <w:proofErr w:type="spellStart"/>
+      <w:r>
+        <w:rPr>
+          <w:rStyle w:val="s05"/>
+          <w:rtl/>
+        </w:rPr>
+        <w:t>כפום</w:t>
+      </w:r>
+      <w:proofErr w:type="spellEnd"/>
+      <w:r>
+        <w:rPr>
+          <w:rStyle w:val="s05"/>
+          <w:rtl/>
+        </w:rPr>
+        <w:t xml:space="preserve"> </w:t>
+      </w:r>
+      <w:proofErr w:type="spellStart"/>
+      <w:r>
+        <w:rPr>
+          <w:rStyle w:val="s05"/>
+          <w:rtl/>
+        </w:rPr>
+        <w:t>שיעורא</w:t>
+      </w:r>
+      <w:proofErr w:type="spellEnd"/>
+      <w:r>
+        <w:rPr>
+          <w:rStyle w:val="s05"/>
+          <w:rtl/>
+        </w:rPr>
+        <w:t xml:space="preserve"> דיליה "נודע בשערים בעלה", ומכל השיעורים יחד יגלה הוד השלום וזיו האמת, יסוד העונג ומילוי החיים, המלאים עבודה וחפץ אידיאלי טהור". ההשערה או האומדנה, בא"ק ג קיט "עסוקים אנו </w:t>
+      </w:r>
+      <w:r>
+        <w:rPr>
+          <w:rStyle w:val="s17"/>
+          <w:sz w:val="18"/>
+          <w:szCs w:val="18"/>
+          <w:rtl/>
+        </w:rPr>
+        <w:t>בהשערות ובאומדנות</w:t>
+      </w:r>
+      <w:r>
+        <w:rPr>
+          <w:rStyle w:val="s05"/>
+          <w:rtl/>
+        </w:rPr>
+        <w:t xml:space="preserve">", היא "דרך </w:t>
+      </w:r>
+      <w:r>
+        <w:rPr>
+          <w:rStyle w:val="s17"/>
+          <w:sz w:val="18"/>
+          <w:szCs w:val="18"/>
+          <w:rtl/>
+        </w:rPr>
+        <w:t>האומד</w:t>
+      </w:r>
+      <w:r>
+        <w:rPr>
+          <w:rStyle w:val="s05"/>
+          <w:rtl/>
+        </w:rPr>
+        <w:t xml:space="preserve"> של המחשבה הרמה", כלשונו בע"ה קל, זוהי </w:t>
+      </w:r>
+      <w:proofErr w:type="spellStart"/>
+      <w:r>
+        <w:rPr>
+          <w:rStyle w:val="s05"/>
+          <w:rtl/>
+        </w:rPr>
+        <w:t>השערת־הלב־האמונית</w:t>
+      </w:r>
+      <w:proofErr w:type="spellEnd"/>
+      <w:r>
+        <w:rPr>
+          <w:rStyle w:val="s05"/>
+          <w:rtl/>
+        </w:rPr>
+        <w:t xml:space="preserve">, של </w:t>
+      </w:r>
+      <w:proofErr w:type="spellStart"/>
+      <w:r>
+        <w:rPr>
+          <w:rStyle w:val="s05"/>
+          <w:rtl/>
+        </w:rPr>
+        <w:t>המחשבה־היסודית</w:t>
+      </w:r>
+      <w:proofErr w:type="spellEnd"/>
+      <w:r>
+        <w:rPr>
+          <w:rStyle w:val="s05"/>
+          <w:rtl/>
+        </w:rPr>
+        <w:t>. ו</w:t>
+      </w:r>
+      <w:r>
+        <w:rPr>
+          <w:rStyle w:val="s03"/>
+          <w:rFonts w:hint="cs"/>
+          <w:sz w:val="18"/>
+          <w:rtl/>
+        </w:rPr>
+        <w:t>ע'</w:t>
+      </w:r>
+      <w:r>
+        <w:rPr>
+          <w:rStyle w:val="EndnoteText"/>
+          <w:bCs/>
+          <w:sz w:val="18"/>
+          <w:szCs w:val="18"/>
+          <w:rtl/>
+        </w:rPr>
+        <w:t xml:space="preserve"> </w:t>
+      </w:r>
+      <w:r>
+        <w:rPr>
+          <w:rStyle w:val="s01"/>
+          <w:bCs w:val="0"/>
+          <w:sz w:val="18"/>
+          <w:szCs w:val="18"/>
+          <w:rtl/>
+        </w:rPr>
+        <w:t>במדור</w:t>
+      </w:r>
+      <w:r>
+        <w:rPr>
+          <w:rStyle w:val="s03"/>
+          <w:rFonts w:hint="cs"/>
+          <w:sz w:val="18"/>
+          <w:rtl/>
+        </w:rPr>
+        <w:t xml:space="preserve"> הכרה והשכלה והפכן,</w:t>
+      </w:r>
+      <w:r>
+        <w:rPr>
+          <w:rStyle w:val="s05"/>
+          <w:rtl/>
+        </w:rPr>
+        <w:t xml:space="preserve"> "</w:t>
+      </w:r>
+      <w:proofErr w:type="spellStart"/>
+      <w:r>
+        <w:rPr>
+          <w:rStyle w:val="s05"/>
+          <w:rtl/>
+        </w:rPr>
+        <w:t>אובנתא</w:t>
+      </w:r>
+      <w:proofErr w:type="spellEnd"/>
+      <w:r>
+        <w:rPr>
+          <w:rStyle w:val="s05"/>
+          <w:rtl/>
+        </w:rPr>
+        <w:t xml:space="preserve"> </w:t>
+      </w:r>
+      <w:proofErr w:type="spellStart"/>
+      <w:r>
+        <w:rPr>
+          <w:rStyle w:val="s05"/>
+          <w:rtl/>
+        </w:rPr>
+        <w:t>דליבא</w:t>
+      </w:r>
+      <w:proofErr w:type="spellEnd"/>
+      <w:r>
+        <w:rPr>
+          <w:rStyle w:val="s05"/>
+          <w:rtl/>
+        </w:rPr>
+        <w:t xml:space="preserve">". בא' </w:t>
+      </w:r>
+      <w:proofErr w:type="spellStart"/>
+      <w:r>
+        <w:rPr>
+          <w:rStyle w:val="s05"/>
+          <w:rtl/>
+        </w:rPr>
+        <w:t>קכד</w:t>
+      </w:r>
+      <w:proofErr w:type="spellEnd"/>
+      <w:r>
+        <w:rPr>
+          <w:rStyle w:val="s05"/>
+          <w:rtl/>
+        </w:rPr>
+        <w:t xml:space="preserve"> "עיקר האמונה היא בגדולת שלמות אין סוף. שכל מה שנכנס בתוך הלב הרי זה ניצו</w:t>
+      </w:r>
+      <w:r>
+        <w:rPr>
+          <w:rStyle w:val="s05"/>
+          <w:rtl/>
+        </w:rPr>
+        <w:t xml:space="preserve">ץ בטל לגמרי לגבי מה שראוי להיות </w:t>
+      </w:r>
+      <w:r>
+        <w:rPr>
+          <w:rStyle w:val="s17"/>
+          <w:sz w:val="18"/>
+          <w:szCs w:val="18"/>
+          <w:rtl/>
+        </w:rPr>
+        <w:t>משוער</w:t>
+      </w:r>
+      <w:r>
+        <w:rPr>
+          <w:rStyle w:val="s05"/>
+          <w:rtl/>
+        </w:rPr>
+        <w:t xml:space="preserve">, ומה שראוי להיות </w:t>
+      </w:r>
+      <w:r>
+        <w:rPr>
+          <w:rStyle w:val="s17"/>
+          <w:sz w:val="18"/>
+          <w:szCs w:val="18"/>
+          <w:rtl/>
+        </w:rPr>
+        <w:t>משוער</w:t>
+      </w:r>
+      <w:r>
+        <w:rPr>
+          <w:rStyle w:val="s05"/>
+          <w:rtl/>
+        </w:rPr>
+        <w:t xml:space="preserve"> אינו עולה כלל בסוג של ביטול לגבי מה שהוא באמת". ובא"ק ב </w:t>
+      </w:r>
+      <w:proofErr w:type="spellStart"/>
+      <w:r>
+        <w:rPr>
+          <w:rStyle w:val="s05"/>
+          <w:rtl/>
+        </w:rPr>
+        <w:t>תכח</w:t>
+      </w:r>
+      <w:proofErr w:type="spellEnd"/>
+      <w:r>
+        <w:rPr>
+          <w:rStyle w:val="s05"/>
+          <w:rtl/>
+        </w:rPr>
+        <w:t xml:space="preserve"> מוסבר שה</w:t>
+      </w:r>
+      <w:r>
+        <w:rPr>
+          <w:rStyle w:val="s17"/>
+          <w:sz w:val="18"/>
+          <w:szCs w:val="18"/>
+          <w:rtl/>
+        </w:rPr>
+        <w:t>השערות</w:t>
+      </w:r>
+      <w:r>
+        <w:rPr>
+          <w:rStyle w:val="s05"/>
+          <w:rtl/>
+        </w:rPr>
+        <w:t xml:space="preserve"> הנשגבות יוצאות ממקור אורו של הרצון, שהוא הופעת הרצון בתכנית האמונה, הבאה מתוך הכרה פנימית נשגבה מאד, ושעל ידן (של ההשערות, בגודל עז רעננותן, במעמקי הנשמה היחידית, השואבת את לשד חייה על ידי צירוף הקיבוציות הכללית, שהיא מקבלת את שפעה מיסוד ההויה כולה, שחכמת אלהים שופכת עליה תמיד את רוחה, בחזון ובפועל) מתישב העולם הרוחני כולו, עם כל </w:t>
+      </w:r>
+      <w:proofErr w:type="spellStart"/>
+      <w:r>
+        <w:rPr>
+          <w:rStyle w:val="s05"/>
+          <w:rtl/>
+        </w:rPr>
+        <w:t>ודאותיו</w:t>
+      </w:r>
+      <w:proofErr w:type="spellEnd"/>
+      <w:r>
+        <w:rPr>
+          <w:rStyle w:val="s05"/>
+          <w:rtl/>
+        </w:rPr>
+        <w:t xml:space="preserve"> הנפלאות, העומדות ממעל לכל הודאיות שבעולם. וכנ"ל בערך אוביקטיבי סוביקטיבי אין לערב בין מושג קודש זה ובין הספקולטיביות במדע החול, </w:t>
+      </w:r>
+      <w:proofErr w:type="spellStart"/>
+      <w:r>
+        <w:rPr>
+          <w:rStyle w:val="s05"/>
+          <w:rtl/>
+        </w:rPr>
+        <w:t>לכ"ש</w:t>
+      </w:r>
+      <w:proofErr w:type="spellEnd"/>
+      <w:r>
+        <w:rPr>
+          <w:rStyle w:val="s05"/>
+          <w:rtl/>
+        </w:rPr>
+        <w:t xml:space="preserve"> שאין לבלבל כאן עם טומאות הספקנות. עוד העיר חיים </w:t>
+      </w:r>
+      <w:proofErr w:type="spellStart"/>
+      <w:r>
+        <w:rPr>
+          <w:rStyle w:val="s05"/>
+          <w:rtl/>
+        </w:rPr>
+        <w:t>וידל</w:t>
+      </w:r>
+      <w:proofErr w:type="spellEnd"/>
+      <w:r>
+        <w:rPr>
+          <w:rStyle w:val="s05"/>
+          <w:rtl/>
+        </w:rPr>
+        <w:t xml:space="preserve">, להסכמות הראיה סי' ס, שהביא שם את דברי המורה נבוכים, </w:t>
+      </w:r>
+      <w:proofErr w:type="spellStart"/>
+      <w:r>
+        <w:rPr>
+          <w:rStyle w:val="s05"/>
+          <w:rtl/>
+        </w:rPr>
+        <w:t>ח"ב</w:t>
+      </w:r>
+      <w:proofErr w:type="spellEnd"/>
+      <w:r>
+        <w:rPr>
+          <w:rStyle w:val="s05"/>
+          <w:rtl/>
+        </w:rPr>
+        <w:t xml:space="preserve"> </w:t>
+      </w:r>
+      <w:proofErr w:type="spellStart"/>
+      <w:r>
+        <w:rPr>
+          <w:rStyle w:val="s05"/>
+          <w:rtl/>
+        </w:rPr>
+        <w:t>פל"ב</w:t>
+      </w:r>
+      <w:proofErr w:type="spellEnd"/>
+      <w:r>
+        <w:rPr>
+          <w:rStyle w:val="s05"/>
+          <w:rtl/>
+        </w:rPr>
+        <w:t xml:space="preserve">, (ושם שם </w:t>
+      </w:r>
+      <w:proofErr w:type="spellStart"/>
+      <w:r>
+        <w:rPr>
+          <w:rStyle w:val="s05"/>
+          <w:rtl/>
+        </w:rPr>
+        <w:t>פל"ח</w:t>
+      </w:r>
+      <w:proofErr w:type="spellEnd"/>
+      <w:r>
+        <w:rPr>
+          <w:rStyle w:val="s05"/>
+          <w:rtl/>
+        </w:rPr>
+        <w:t xml:space="preserve">) שכח המשער הוא המכשיר את הנביאים לקבלת הנבואה ומדויק הוא באומד שלו אף כאשר פונה הוא למושגים קונקרטיים ומוחשיים, הרבה יותר מהמדידה של המבט החיצוני. ועל פי זה אפשר להסביר שההשערה היא האינטואיציה </w:t>
+      </w:r>
+      <w:proofErr w:type="spellStart"/>
+      <w:r>
+        <w:rPr>
+          <w:rStyle w:val="s05"/>
+          <w:rtl/>
+        </w:rPr>
+        <w:t>הנשמתית</w:t>
+      </w:r>
+      <w:proofErr w:type="spellEnd"/>
+      <w:r>
+        <w:rPr>
+          <w:rStyle w:val="s05"/>
+          <w:rtl/>
+        </w:rPr>
+        <w:t xml:space="preserve">. (ע"ע בענין כח המשער בס' הברית, ח"א מאמר </w:t>
+      </w:r>
+      <w:proofErr w:type="spellStart"/>
+      <w:r>
+        <w:rPr>
+          <w:rStyle w:val="s05"/>
+          <w:rtl/>
+        </w:rPr>
+        <w:t>יז</w:t>
+      </w:r>
+      <w:proofErr w:type="spellEnd"/>
+      <w:r>
+        <w:rPr>
+          <w:rStyle w:val="s05"/>
+          <w:rtl/>
+        </w:rPr>
+        <w:t xml:space="preserve">, פרק </w:t>
+      </w:r>
+      <w:proofErr w:type="spellStart"/>
+      <w:r>
+        <w:rPr>
+          <w:rStyle w:val="s05"/>
+          <w:rtl/>
+        </w:rPr>
+        <w:t>יב</w:t>
+      </w:r>
+      <w:proofErr w:type="spellEnd"/>
+      <w:r>
+        <w:rPr>
+          <w:rStyle w:val="s05"/>
+          <w:rtl/>
+        </w:rPr>
+        <w:t xml:space="preserve">). אמנם </w:t>
+      </w:r>
+      <w:proofErr w:type="spellStart"/>
+      <w:r>
+        <w:rPr>
+          <w:rStyle w:val="s05"/>
+          <w:rtl/>
+        </w:rPr>
+        <w:t>בא"א</w:t>
+      </w:r>
+      <w:proofErr w:type="spellEnd"/>
+      <w:r>
+        <w:rPr>
+          <w:rStyle w:val="s05"/>
+          <w:rtl/>
+        </w:rPr>
+        <w:t xml:space="preserve"> </w:t>
+      </w:r>
+      <w:r>
+        <w:rPr>
+          <w:rStyle w:val="s05"/>
+          <w:sz w:val="16"/>
+          <w:szCs w:val="16"/>
+          <w:rtl/>
+        </w:rPr>
+        <w:t xml:space="preserve">98 </w:t>
+      </w:r>
+      <w:r>
+        <w:rPr>
+          <w:rStyle w:val="s05"/>
+          <w:rtl/>
+        </w:rPr>
+        <w:t>משתמש הרב במובן החיצוני של המושג "זהו התפקיד של ההשכלה העולמית לכל צדדיה במחקרה ו</w:t>
+      </w:r>
+      <w:r>
+        <w:rPr>
+          <w:rStyle w:val="s17"/>
+          <w:sz w:val="18"/>
+          <w:szCs w:val="18"/>
+          <w:rtl/>
+        </w:rPr>
+        <w:t>בהשערותיה הפילוסופיות</w:t>
+      </w:r>
+      <w:r>
+        <w:rPr>
+          <w:rStyle w:val="s05"/>
+          <w:rtl/>
+        </w:rPr>
+        <w:t xml:space="preserve">". </w:t>
+      </w:r>
+      <w:r>
+        <w:rPr>
+          <w:rStyle w:val="s05"/>
+          <w:rFonts w:hint="cs"/>
+          <w:rtl/>
+        </w:rPr>
+        <w:t xml:space="preserve">ע' </w:t>
+      </w:r>
+      <w:r>
+        <w:rPr>
+          <w:rStyle w:val="s03"/>
+          <w:rtl/>
+        </w:rPr>
+        <w:t>במדור</w:t>
+      </w:r>
+      <w:r>
+        <w:rPr>
+          <w:rStyle w:val="s03"/>
+          <w:rFonts w:hint="cs"/>
+          <w:rtl/>
+        </w:rPr>
+        <w:t xml:space="preserve"> מונחי</w:t>
+      </w:r>
+      <w:r>
+        <w:rPr>
+          <w:rStyle w:val="s05"/>
+          <w:rFonts w:hint="cs"/>
+          <w:rtl/>
+        </w:rPr>
+        <w:t xml:space="preserve"> קבלה ונסתר,</w:t>
+      </w:r>
+      <w:r>
+        <w:rPr>
+          <w:rStyle w:val="s05"/>
+          <w:rtl/>
+        </w:rPr>
+        <w:t xml:space="preserve"> שער, "שערי אורה". </w:t>
+      </w:r>
+      <w:r>
+        <w:rPr>
+          <w:rStyle w:val="s05"/>
+          <w:rFonts w:hint="cs"/>
+          <w:rtl/>
+        </w:rPr>
+        <w:t xml:space="preserve">ובס' הוד הקרח הנורא עמ' </w:t>
+      </w:r>
+      <w:proofErr w:type="spellStart"/>
+      <w:r>
+        <w:rPr>
+          <w:rStyle w:val="s05"/>
+          <w:rFonts w:hint="cs"/>
+          <w:rtl/>
+        </w:rPr>
+        <w:t>מה־מו</w:t>
+      </w:r>
+      <w:proofErr w:type="spellEnd"/>
+      <w:r>
+        <w:rPr>
+          <w:rStyle w:val="s05"/>
+          <w:rFonts w:hint="cs"/>
+          <w:rtl/>
+        </w:rPr>
+        <w:t xml:space="preserve"> הרחבתי בהסברת הענין.</w:t>
+      </w:r>
+    </w:p>
+    <w:p>
+      <w:pPr>
         <w:widowControl w:val="0"/>
         <w:spacing w:line="240" w:lineRule="exact"/>
         <w:jc w:val="both"/>
@@ -14933,117 +17227,15 @@
       </w:pPr>
       <w:r>
         <w:rPr>
-          <w:rStyle w:val="s01"/>
-          <w:rtl/>
-        </w:rPr>
-        <w:t xml:space="preserve">תורה </w:t>
-      </w:r>
-      <w:r>
-        <w:rPr>
-          <w:rStyle w:val="s02"/>
-          <w:rtl/>
-        </w:rPr>
-        <w:t xml:space="preserve">- </w:t>
-      </w:r>
-      <w:r>
-        <w:rPr>
-          <w:rStyle w:val="s11"/>
-          <w:rtl/>
-        </w:rPr>
-        <w:t xml:space="preserve">(לימודיה וידיעותיה, מדד איכותם) </w:t>
-      </w:r>
-      <w:r>
-        <w:rPr>
-          <w:rStyle w:val="s02"/>
-          <w:rtl/>
-        </w:rPr>
-        <w:t xml:space="preserve">- עומק ההבנה וחריפות השימוש בהם לכל חפץ. גודל הרושם שפועלים על הלומד, לענין התכונה של המוסר° המעשים הטובים </w:t>
-      </w:r>
-      <w:proofErr w:type="spellStart"/>
-      <w:r>
-        <w:rPr>
-          <w:rStyle w:val="s02"/>
-          <w:rtl/>
-        </w:rPr>
-        <w:t>ויראת־ד</w:t>
-      </w:r>
-      <w:proofErr w:type="spellEnd"/>
-      <w:r>
-        <w:rPr>
-          <w:rStyle w:val="s02"/>
-          <w:rtl/>
-        </w:rPr>
-        <w:t xml:space="preserve">'־הטהורה° </w:t>
-      </w:r>
-      <w:r>
-        <w:rPr>
-          <w:rStyle w:val="s03"/>
-          <w:rtl/>
-        </w:rPr>
-        <w:t xml:space="preserve">[עפ"י ע"א ב ט שמד]. </w:t>
-      </w:r>
-      <w:r>
-        <w:rPr>
-          <w:rStyle w:val="s03"/>
-          <w:rtl/>
-        </w:rPr>
-        <w:cr/>
-      </w:r>
-      <w:r>
-        <w:rPr>
-          <w:rStyle w:val="s02"/>
-          <w:rtl/>
-        </w:rPr>
-        <w:t xml:space="preserve">ע' במדור </w:t>
-      </w:r>
-      <w:r>
-        <w:rPr>
-          <w:rStyle w:val="s02"/>
-          <w:rFonts w:hint="cs"/>
-          <w:rtl/>
-        </w:rPr>
-        <w:t>תורה</w:t>
-      </w:r>
-      <w:r>
-        <w:rPr>
-          <w:rStyle w:val="s02"/>
-          <w:rtl/>
-        </w:rPr>
-        <w:t xml:space="preserve">, </w:t>
-      </w:r>
-      <w:r>
-        <w:rPr>
-          <w:rStyle w:val="s02"/>
-          <w:rFonts w:hint="cs"/>
-          <w:rtl/>
-        </w:rPr>
-        <w:t>"</w:t>
-      </w:r>
-      <w:r>
-        <w:rPr>
-          <w:rStyle w:val="s02"/>
-          <w:rtl/>
-        </w:rPr>
-        <w:t>חמאה של תורה</w:t>
-      </w:r>
-      <w:r>
-        <w:rPr>
-          <w:rStyle w:val="s02"/>
-          <w:rFonts w:hint="cs"/>
-          <w:rtl/>
-        </w:rPr>
-        <w:t>"</w:t>
-      </w:r>
-      <w:r>
-        <w:rPr>
-          <w:rStyle w:val="s02"/>
-          <w:rtl/>
-        </w:rPr>
-        <w:t xml:space="preserve">. </w:t>
-      </w:r>
-      <w:r>
-        <w:rPr>
-          <w:rStyle w:val="s02"/>
+          <w:rStyle w:val="s05"/>
+          <w:rFonts w:hint="cs"/>
+          <w:rtl/>
+        </w:rPr>
+        <w:t xml:space="preserve"> </w:t>
+      </w:r>
+      <w:r>
+        <w:rPr>
+          <w:rStyle w:val="s05"/>
           <w:rtl/>
         </w:rPr>
         <w:cr/>
@@ -15345,15 +17537,7 @@
           <w:sz w:val="18"/>
           <w:rtl/>
         </w:rPr>
-        <w:t xml:space="preserve"> </w:t>
-      </w:r>
-      <w:r>
-        <w:rPr>
-          <w:rStyle w:val="s03"/>
-          <w:sz w:val="18"/>
-          <w:rtl/>
-        </w:rPr>
-        <w:t>חולין ה:.</w:t>
+        <w:t xml:space="preserve"> חולין ה:.</w:t>
       </w:r>
     </w:p>
   </w:footnote>
@@ -16924,6 +19108,7 @@
         <w:jc w:val="both"/>
         <w:rPr>
           <w:rStyle w:val="s03"/>
+          <w:rFonts w:hint="cs"/>
           <w:sz w:val="18"/>
           <w:rtl/>
         </w:rPr>
@@ -16941,28 +19126,74 @@
           <w:sz w:val="18"/>
           <w:rtl/>
         </w:rPr>
-        <w:t xml:space="preserve"> ע"ע </w:t>
-      </w:r>
-      <w:r>
-        <w:rPr>
-          <w:rStyle w:val="s03"/>
-          <w:rFonts w:hint="cs"/>
-          <w:sz w:val="18"/>
-          <w:rtl/>
-        </w:rPr>
-        <w:t xml:space="preserve">ש"ק, </w:t>
-      </w:r>
-      <w:r>
-        <w:rPr>
-          <w:rStyle w:val="s03"/>
-          <w:sz w:val="18"/>
-          <w:rtl/>
-        </w:rPr>
-        <w:t>קובץ א קנא.</w:t>
+        <w:t xml:space="preserve"> </w:t>
+      </w:r>
+      <w:r>
+        <w:rPr>
+          <w:rStyle w:val="s03"/>
+          <w:rFonts w:hint="cs"/>
+          <w:sz w:val="18"/>
+          <w:rtl/>
+        </w:rPr>
+        <w:t>משלי יד לד.</w:t>
       </w:r>
     </w:p>
   </w:footnote>
   <w:footnote w:id="19">
+    <w:p>
+      <w:pPr>
+        <w:pStyle w:val="FootnoteText"/>
+        <w:spacing w:line="240" w:lineRule="exact"/>
+        <w:jc w:val="both"/>
+        <w:rPr>
+          <w:rStyle w:val="s03"/>
+          <w:sz w:val="18"/>
+          <w:rtl/>
+        </w:rPr>
+      </w:pPr>
+      <w:r>
+        <w:rPr>
+          <w:rStyle w:val="s03"/>
+          <w:sz w:val="18"/>
+        </w:rPr>
+        <w:footnoteRef/>
+      </w:r>
+      <w:r>
+        <w:rPr>
+          <w:rStyle w:val="s03"/>
+          <w:sz w:val="18"/>
+          <w:rtl/>
+        </w:rPr>
+        <w:t xml:space="preserve"> </w:t>
+      </w:r>
+      <w:r>
+        <w:rPr>
+          <w:rStyle w:val="s03"/>
+          <w:sz w:val="18"/>
+          <w:rtl/>
+        </w:rPr>
+        <w:t xml:space="preserve">ע"ע </w:t>
+      </w:r>
+      <w:r>
+        <w:rPr>
+          <w:rStyle w:val="s03"/>
+          <w:rFonts w:hint="cs"/>
+          <w:sz w:val="18"/>
+          <w:rtl/>
+        </w:rPr>
+        <w:t xml:space="preserve">ש"ק, </w:t>
+      </w:r>
+      <w:r>
+        <w:rPr>
+          <w:rStyle w:val="s03"/>
+          <w:sz w:val="18"/>
+          <w:rtl/>
+        </w:rPr>
+        <w:t>קובץ א קנא.</w:t>
+      </w:r>
+    </w:p>
+  </w:footnote>
+  <w:footnote w:id="20">
     <w:p>
       <w:pPr>
         <w:pStyle w:val="FootnoteText"/>
@@ -18053,13 +20284,11 @@
     <w:name w:val="footnote text"/>
     <w:basedOn w:val="Normal"/>
     <w:link w:val="FootnoteTextChar1"/>
-    <w:semiHidden/>
     <w:rsid w:val="00E842D0"/>
   </w:style>
   <w:style w:type="character" w:customStyle="1" w:styleId="FootnoteTextChar1">
     <w:name w:val="Footnote Text Char1"/>
     <w:link w:val="FootnoteText"/>
-    <w:semiHidden/>
     <w:rsid w:val="0081799A"/>
     <w:rPr>
       <w:lang w:val="en-US" w:eastAsia="en-US" w:bidi="he-IL"/>
@@ -18901,7 +21130,7 @@
 </file>
 
 <file path=customXml/itemProps1.xml><?xml version="1.0" encoding="utf-8"?>
-<ds:datastoreItem xmlns:ds="http://schemas.openxmlformats.org/officeDocument/2006/customXml" ds:itemID="{30BE778F-5E68-491E-A624-7EFF61DC20C5}">
+<ds:datastoreItem xmlns:ds="http://schemas.openxmlformats.org/officeDocument/2006/customXml" ds:itemID="{827CFA29-7E58-43F8-B9F6-6ADA00CDD3CD}">
   <ds:schemaRefs>
     <ds:schemaRef ds:uri="http://schemas.openxmlformats.org/officeDocument/2006/bibliography"/>
   </ds:schemaRefs>

</xml_diff>

<commit_message>
discovered new problems, caused by latest fixes :(
</commit_message>
<xml_diff>
--- a/dict_check.docx
+++ b/dict_check.docx
@@ -797,21 +797,366 @@
     </w:p>
     <w:p>
       <w:pPr>
+        <w:autoSpaceDE w:val="0"/>
+        <w:autoSpaceDN w:val="0"/>
+        <w:adjustRightInd w:val="0"/>
+        <w:spacing w:line="240" w:lineRule="exact"/>
+        <w:jc w:val="both"/>
+        <w:rPr>
+          <w:rStyle w:val="s02"/>
+          <w:b/>
+          <w:bCs/>
+          <w:rtl/>
+        </w:rPr>
+      </w:pPr>
+      <w:r>
+        <w:rPr>
+          <w:rStyle w:val="s1510"/>
+          <w:rtl/>
+        </w:rPr>
+        <w:br/>
+      </w:r>
+      <w:r>
+        <w:rPr>
+          <w:rStyle w:val="s01"/>
+          <w:rFonts w:hint="cs"/>
+          <w:rtl/>
+        </w:rPr>
+        <w:t xml:space="preserve">"מעשים" </w:t>
+      </w:r>
+      <w:r>
+        <w:rPr>
+          <w:rStyle w:val="s02"/>
+          <w:rFonts w:hint="cs"/>
+          <w:rtl/>
+        </w:rPr>
+        <w:t xml:space="preserve">- </w:t>
+      </w:r>
+      <w:r>
+        <w:rPr>
+          <w:rStyle w:val="s02"/>
+          <w:rFonts w:hint="cs"/>
+          <w:rtl/>
+        </w:rPr>
+        <w:t xml:space="preserve">ע' במדור מצוות, הלכות, מנהגים </w:t>
+      </w:r>
+      <w:r>
+        <w:rPr>
+          <w:rStyle w:val="s02"/>
+          <w:rFonts w:hint="cs"/>
+          <w:rtl/>
+        </w:rPr>
+        <w:t xml:space="preserve">וטעמיהן, </w:t>
+      </w:r>
+      <w:r>
+        <w:rPr>
+          <w:rStyle w:val="s02"/>
+          <w:rFonts w:hint="cs"/>
+          <w:rtl/>
+        </w:rPr>
+        <w:t>הגדרות מבוא</w:t>
+      </w:r>
+      <w:r>
+        <w:rPr>
+          <w:rStyle w:val="s02"/>
+          <w:rFonts w:hint="cs"/>
+          <w:b/>
+          <w:bCs/>
+          <w:rtl/>
+        </w:rPr>
+        <w:t xml:space="preserve">, </w:t>
+      </w:r>
+      <w:r>
+        <w:rPr>
+          <w:rStyle w:val="s01"/>
+          <w:b/>
+          <w:bCs w:val="0"/>
+          <w:szCs w:val="20"/>
+          <w:rtl/>
+        </w:rPr>
+        <w:t>מצוות</w:t>
+      </w:r>
+      <w:r>
+        <w:rPr>
+          <w:rStyle w:val="s02"/>
+          <w:rFonts w:hint="cs"/>
+          <w:b/>
+          <w:bCs/>
+          <w:rtl/>
+        </w:rPr>
+        <w:t>,</w:t>
+      </w:r>
+      <w:r>
+        <w:rPr>
+          <w:rStyle w:val="s02"/>
+          <w:b/>
+          <w:bCs/>
+          <w:rtl/>
+        </w:rPr>
+        <w:t xml:space="preserve"> </w:t>
+      </w:r>
+      <w:r>
+        <w:rPr>
+          <w:rStyle w:val="s11"/>
+          <w:b/>
+          <w:bCs w:val="0"/>
+          <w:rtl/>
+        </w:rPr>
+        <w:t>מעשה המצוות</w:t>
+      </w:r>
+      <w:r>
+        <w:rPr>
+          <w:rStyle w:val="s11"/>
+          <w:rFonts w:hint="cs"/>
+          <w:b/>
+          <w:bCs w:val="0"/>
+          <w:rtl/>
+        </w:rPr>
+        <w:t>.</w:t>
+      </w:r>
+    </w:p>
+    <w:p>
+      <w:pPr>
         <w:widowControl w:val="0"/>
         <w:spacing w:line="240" w:lineRule="exact"/>
         <w:jc w:val="both"/>
         <w:rPr>
+          <w:rStyle w:val="s1510"/>
+          <w:rtl/>
+        </w:rPr>
+      </w:pPr>
+    </w:p>
+    <w:p>
+      <w:pPr>
+        <w:widowControl w:val="0"/>
+        <w:spacing w:line="240" w:lineRule="exact"/>
+        <w:jc w:val="both"/>
+        <w:rPr>
+          <w:rStyle w:val="s1510"/>
+          <w:rtl/>
+        </w:rPr>
+      </w:pPr>
+      <w:r>
+        <w:rPr>
+          <w:rStyle w:val="s01"/>
+          <w:rtl/>
+        </w:rPr>
+        <w:t>עזי פנים</w:t>
+      </w:r>
+      <w:r>
+        <w:rPr>
+          <w:rStyle w:val="s02"/>
+          <w:vertAlign w:val="superscript"/>
+          <w:rtl/>
+        </w:rPr>
+        <w:footnoteReference w:id="2"/>
+      </w:r>
+      <w:r>
+        <w:rPr>
+          <w:rStyle w:val="s01"/>
+          <w:rtl/>
+        </w:rPr>
+        <w:t xml:space="preserve"> </w:t>
+      </w:r>
+      <w:r>
+        <w:rPr>
+          <w:rStyle w:val="s02"/>
+          <w:rtl/>
+        </w:rPr>
+        <w:t xml:space="preserve">- הם העומדים בכל דור נגד יסוד התפשטותה של </w:t>
+      </w:r>
+      <w:proofErr w:type="spellStart"/>
+      <w:r>
+        <w:rPr>
+          <w:rStyle w:val="s02"/>
+          <w:rtl/>
+        </w:rPr>
+        <w:t>הקדושה־העליונה</w:t>
+      </w:r>
+      <w:proofErr w:type="spellEnd"/>
+      <w:r>
+        <w:rPr>
+          <w:rStyle w:val="s02"/>
+          <w:rtl/>
+        </w:rPr>
+        <w:t xml:space="preserve">° </w:t>
+      </w:r>
+      <w:proofErr w:type="spellStart"/>
+      <w:r>
+        <w:rPr>
+          <w:rStyle w:val="s02"/>
+          <w:rtl/>
+        </w:rPr>
+        <w:t>ודעת־ד</w:t>
+      </w:r>
+      <w:proofErr w:type="spellEnd"/>
+      <w:r>
+        <w:rPr>
+          <w:rStyle w:val="s02"/>
+          <w:rtl/>
+        </w:rPr>
+        <w:t xml:space="preserve">'־בעולם°, הם </w:t>
+      </w:r>
+      <w:proofErr w:type="spellStart"/>
+      <w:r>
+        <w:rPr>
+          <w:rStyle w:val="s02"/>
+          <w:rtl/>
+        </w:rPr>
+        <w:t>הם</w:t>
+      </w:r>
+      <w:proofErr w:type="spellEnd"/>
+      <w:r>
+        <w:rPr>
+          <w:rStyle w:val="s02"/>
+          <w:rtl/>
+        </w:rPr>
+        <w:t xml:space="preserve"> הנפשות הבאות מאותם הדורות, שהיו ראויים להיות לפני </w:t>
+      </w:r>
+      <w:proofErr w:type="spellStart"/>
+      <w:r>
+        <w:rPr>
+          <w:rStyle w:val="s02"/>
+          <w:rtl/>
+        </w:rPr>
+        <w:t>מתן־תורה</w:t>
+      </w:r>
+      <w:proofErr w:type="spellEnd"/>
+      <w:r>
+        <w:rPr>
+          <w:rStyle w:val="s02"/>
+          <w:rtl/>
+        </w:rPr>
+        <w:t xml:space="preserve">°, </w:t>
+      </w:r>
+      <w:r>
+        <w:rPr>
+          <w:rStyle w:val="s11"/>
+          <w:b/>
+          <w:bCs w:val="0"/>
+          <w:rtl/>
+        </w:rPr>
+        <w:t>אשר קומטו בלא עת</w:t>
+      </w:r>
+      <w:r>
+        <w:rPr>
+          <w:rStyle w:val="s02"/>
+          <w:rtl/>
+        </w:rPr>
+        <w:t xml:space="preserve">, כלומר, אלה שהם בכל מהותם נגד התורה° והשפעת קדושתה בעולם. המשוללים מכל הכרה טהורה° וקדושה°, ומכל עול קדוש וראוי </w:t>
+      </w:r>
+      <w:r>
+        <w:rPr>
+          <w:rStyle w:val="s03"/>
+          <w:rtl/>
+        </w:rPr>
+        <w:t>[</w:t>
+      </w:r>
+      <w:proofErr w:type="spellStart"/>
+      <w:r>
+        <w:rPr>
+          <w:rStyle w:val="s03"/>
+          <w:rtl/>
+        </w:rPr>
+        <w:t>ע"ר</w:t>
+      </w:r>
+      <w:proofErr w:type="spellEnd"/>
+      <w:r>
+        <w:rPr>
+          <w:rStyle w:val="s03"/>
+          <w:rtl/>
+        </w:rPr>
+        <w:t xml:space="preserve"> א </w:t>
+      </w:r>
+      <w:proofErr w:type="spellStart"/>
+      <w:r>
+        <w:rPr>
+          <w:rStyle w:val="s03"/>
+          <w:rtl/>
+        </w:rPr>
+        <w:t>פ־פא</w:t>
+      </w:r>
+      <w:proofErr w:type="spellEnd"/>
+      <w:r>
+        <w:rPr>
+          <w:rStyle w:val="s03"/>
+          <w:rtl/>
+        </w:rPr>
+        <w:t xml:space="preserve">, מ"ר </w:t>
+      </w:r>
+      <w:r>
+        <w:rPr>
+          <w:rStyle w:val="s03"/>
+          <w:sz w:val="16"/>
+          <w:szCs w:val="16"/>
+          <w:rtl/>
+        </w:rPr>
+        <w:t>84</w:t>
+      </w:r>
+      <w:r>
+        <w:rPr>
+          <w:rStyle w:val="s03"/>
+          <w:rtl/>
+        </w:rPr>
+        <w:t xml:space="preserve">]. </w:t>
+      </w:r>
+      <w:r>
+        <w:rPr>
+          <w:rStyle w:val="s03"/>
+          <w:rtl/>
+        </w:rPr>
+        <w:cr/>
+      </w:r>
+      <w:r>
+        <w:rPr>
+          <w:rStyle w:val="s02"/>
+          <w:rtl/>
+        </w:rPr>
+        <w:t xml:space="preserve">מנגדי התורה, בכל דור ודור </w:t>
+      </w:r>
+      <w:r>
+        <w:rPr>
+          <w:rStyle w:val="s03"/>
+          <w:rtl/>
+        </w:rPr>
+        <w:t xml:space="preserve">[ה' </w:t>
+      </w:r>
+      <w:proofErr w:type="spellStart"/>
+      <w:r>
+        <w:rPr>
+          <w:rStyle w:val="s03"/>
+          <w:rtl/>
+        </w:rPr>
+        <w:t>ריט</w:t>
+      </w:r>
+      <w:proofErr w:type="spellEnd"/>
+      <w:r>
+        <w:rPr>
+          <w:rStyle w:val="s03"/>
+          <w:rtl/>
+        </w:rPr>
+        <w:t xml:space="preserve">]. </w:t>
+      </w:r>
+      <w:r>
+        <w:rPr>
+          <w:rStyle w:val="s03"/>
+          <w:rtl/>
+        </w:rPr>
+        <w:cr/>
+      </w:r>
+      <w:bookmarkStart w:id="0" w:name="_GoBack"/>
+      <w:bookmarkEnd w:id="0"/>
+    </w:p>
+    <w:p>
+      <w:pPr>
+        <w:widowControl w:val="0"/>
+        <w:spacing w:line="240" w:lineRule="exact"/>
+        <w:jc w:val="both"/>
+        <w:rPr>
           <w:rStyle w:val="s038"/>
           <w:rtl/>
         </w:rPr>
       </w:pPr>
-      <w:r>
-        <w:rPr>
-          <w:rStyle w:val="s1510"/>
-          <w:rtl/>
-        </w:rPr>
-        <w:br/>
-      </w:r>
       <w:r>
         <w:rPr>
           <w:rStyle w:val="s1510"/>
@@ -1154,7 +1499,7 @@
           <w:rStyle w:val="FootnoteReference"/>
           <w:rtl/>
         </w:rPr>
-        <w:footnoteReference w:id="2"/>
+        <w:footnoteReference w:id="3"/>
       </w:r>
       <w:r>
         <w:rPr>
@@ -1252,7 +1597,7 @@
           <w:vertAlign w:val="superscript"/>
           <w:rtl/>
         </w:rPr>
-        <w:footnoteReference w:id="3"/>
+        <w:footnoteReference w:id="4"/>
       </w:r>
       <w:r>
         <w:rPr>
@@ -1431,8 +1776,6 @@
           <w:rtl/>
         </w:rPr>
       </w:pPr>
-      <w:bookmarkStart w:id="0" w:name="_GoBack"/>
-      <w:bookmarkEnd w:id="0"/>
     </w:p>
     <w:p>
       <w:pPr>
@@ -1752,7 +2095,7 @@
           <w:vertAlign w:val="superscript"/>
           <w:rtl/>
         </w:rPr>
-        <w:footnoteReference w:id="4"/>
+        <w:footnoteReference w:id="5"/>
       </w:r>
       <w:r>
         <w:rPr>
@@ -2206,7 +2549,15 @@
           <w:szCs w:val="18"/>
           <w:rtl/>
         </w:rPr>
-        <w:t xml:space="preserve"> מנצחת, כשהיא מוצאה לפניה עולם ערוך ומסודר, אברים בריאים, ולב אמיץ, חושים מפותחים, וסדרי יופי, נקיות וטהרה, מוסר נימוסי, ודרך ארץ, ומרץ, ואהבה לחיים ולעולם. </w:t>
+        <w:t xml:space="preserve"> מנצחת, כשהיא מוצאה לפניה עולם ערוך ומסודר, אברים בריאים, ולב אמיץ, חושים מפותחים, וסדרי יופי, נקיות וטהרה, מוסר נימוסי, ודרך ארץ, </w:t>
+      </w:r>
+      <w:r>
+        <w:rPr>
+          <w:szCs w:val="18"/>
+          <w:rtl/>
+        </w:rPr>
+        <w:lastRenderedPageBreak/>
+        <w:t xml:space="preserve">ומרץ, ואהבה לחיים ולעולם. </w:t>
       </w:r>
       <w:r>
         <w:rPr>
@@ -2665,7 +3016,7 @@
           <w:vertAlign w:val="superscript"/>
           <w:rtl/>
         </w:rPr>
-        <w:footnoteReference w:id="5"/>
+        <w:footnoteReference w:id="6"/>
       </w:r>
       <w:r>
         <w:rPr>
@@ -2988,7 +3339,7 @@
           <w:vertAlign w:val="superscript"/>
           <w:rtl/>
         </w:rPr>
-        <w:footnoteReference w:id="6"/>
+        <w:footnoteReference w:id="7"/>
       </w:r>
       <w:r>
         <w:rPr>
@@ -3185,7 +3536,6 @@
           <w:rFonts w:hint="eastAsia"/>
           <w:rtl/>
         </w:rPr>
-        <w:lastRenderedPageBreak/>
         <w:t>בני</w:t>
       </w:r>
       <w:r>
@@ -4318,7 +4668,7 @@
           <w:vertAlign w:val="superscript"/>
           <w:rtl/>
         </w:rPr>
-        <w:footnoteReference w:id="7"/>
+        <w:footnoteReference w:id="8"/>
       </w:r>
       <w:r>
         <w:rPr>
@@ -6682,7 +7032,7 @@
           <w:vertAlign w:val="superscript"/>
           <w:rtl/>
         </w:rPr>
-        <w:footnoteReference w:id="8"/>
+        <w:footnoteReference w:id="9"/>
       </w:r>
       <w:r>
         <w:rPr>
@@ -6971,7 +7321,7 @@
           <w:vertAlign w:val="superscript"/>
           <w:rtl/>
         </w:rPr>
-        <w:footnoteReference w:id="9"/>
+        <w:footnoteReference w:id="10"/>
       </w:r>
       <w:r>
         <w:rPr>
@@ -7066,6 +7416,7 @@
           <w:rFonts w:hint="cs"/>
           <w:rtl/>
         </w:rPr>
+        <w:lastRenderedPageBreak/>
         <w:t>א</w:t>
       </w:r>
       <w:r>
@@ -7089,7 +7440,7 @@
           <w:vertAlign w:val="superscript"/>
           <w:rtl/>
         </w:rPr>
-        <w:footnoteReference w:id="10"/>
+        <w:footnoteReference w:id="11"/>
       </w:r>
       <w:r>
         <w:rPr>
@@ -7570,7 +7921,7 @@
           <w:vertAlign w:val="superscript"/>
           <w:rtl/>
         </w:rPr>
-        <w:footnoteReference w:id="11"/>
+        <w:footnoteReference w:id="12"/>
       </w:r>
       <w:r>
         <w:rPr>
@@ -7772,7 +8123,7 @@
           <w:vertAlign w:val="superscript"/>
           <w:rtl/>
         </w:rPr>
-        <w:footnoteReference w:id="12"/>
+        <w:footnoteReference w:id="13"/>
       </w:r>
       <w:r>
         <w:rPr>
@@ -8041,7 +8392,7 @@
           <w:rStyle w:val="FootnoteReference"/>
           <w:rtl/>
         </w:rPr>
-        <w:footnoteReference w:id="13"/>
+        <w:footnoteReference w:id="14"/>
       </w:r>
       <w:bookmarkEnd w:id="1"/>
       <w:r>
@@ -8372,7 +8723,7 @@
           <w:vertAlign w:val="superscript"/>
           <w:rtl/>
         </w:rPr>
-        <w:footnoteReference w:id="14"/>
+        <w:footnoteReference w:id="15"/>
       </w:r>
       <w:r>
         <w:rPr>
@@ -8574,7 +8925,7 @@
           <w:vertAlign w:val="superscript"/>
           <w:rtl/>
         </w:rPr>
-        <w:footnoteReference w:id="15"/>
+        <w:footnoteReference w:id="16"/>
       </w:r>
       <w:r>
         <w:rPr>
@@ -9853,16 +10204,7 @@
           <w:sz w:val="16"/>
           <w:rtl/>
         </w:rPr>
-        <w:t xml:space="preserve">, </w:t>
-      </w:r>
-      <w:r>
-        <w:rPr>
-          <w:rStyle w:val="s04"/>
-          <w:sz w:val="16"/>
-          <w:rtl/>
-        </w:rPr>
-        <w:lastRenderedPageBreak/>
-        <w:t>שמים וארץ. חוקיות המארגנת את כל הברואים והיצורים לחטיבה אחת</w:t>
+        <w:t>, שמים וארץ. חוקיות המארגנת את כל הברואים והיצורים לחטיבה אחת</w:t>
       </w:r>
       <w:r>
         <w:rPr>
@@ -11132,6 +11474,93 @@
     </w:p>
     <w:p>
       <w:pPr>
+        <w:pStyle w:val="QtxDos"/>
+        <w:spacing w:line="240" w:lineRule="exact"/>
+        <w:rPr>
+          <w:rStyle w:val="s01"/>
+          <w:rtl/>
+        </w:rPr>
+      </w:pPr>
+      <w:r>
+        <w:rPr>
+          <w:rStyle w:val="s01"/>
+          <w:rtl/>
+        </w:rPr>
+        <w:t>"תשובה קדמה לעולם"</w:t>
+      </w:r>
+      <w:r>
+        <w:rPr>
+          <w:rStyle w:val="s01"/>
+          <w:bCs w:val="0"/>
+          <w:rtl/>
+        </w:rPr>
+        <w:t xml:space="preserve"> </w:t>
+      </w:r>
+      <w:r>
+        <w:rPr>
+          <w:rStyle w:val="s01"/>
+          <w:bCs w:val="0"/>
+          <w:szCs w:val="20"/>
+          <w:rtl/>
+        </w:rPr>
+        <w:t xml:space="preserve">- </w:t>
+      </w:r>
+      <w:r>
+        <w:rPr>
+          <w:rStyle w:val="s01"/>
+          <w:rFonts w:hint="cs"/>
+          <w:bCs w:val="0"/>
+          <w:szCs w:val="20"/>
+          <w:rtl/>
+        </w:rPr>
+        <w:t xml:space="preserve">ע' </w:t>
+      </w:r>
+      <w:r>
+        <w:rPr>
+          <w:rStyle w:val="s01"/>
+          <w:bCs w:val="0"/>
+          <w:szCs w:val="20"/>
+          <w:rtl/>
+        </w:rPr>
+        <w:t>במדור</w:t>
+      </w:r>
+      <w:r>
+        <w:rPr>
+          <w:rStyle w:val="s02"/>
+          <w:rtl/>
+        </w:rPr>
+        <w:t xml:space="preserve"> פסוקים ובטויי חז"ל. </w:t>
+      </w:r>
+      <w:r>
+        <w:rPr>
+          <w:rStyle w:val="s02"/>
+          <w:rFonts w:hint="cs"/>
+          <w:rtl/>
+        </w:rPr>
+        <w:t>ושם, קדמה לעולם.</w:t>
+      </w:r>
+      <w:r>
+        <w:rPr>
+          <w:rStyle w:val="s02"/>
+          <w:rtl/>
+        </w:rPr>
+        <w:cr/>
+      </w:r>
+    </w:p>
+    <w:p>
+      <w:pPr>
+        <w:widowControl w:val="0"/>
+        <w:spacing w:line="240" w:lineRule="exact"/>
+        <w:jc w:val="both"/>
+        <w:rPr>
+          <w:rStyle w:val="s01"/>
+          <w:rFonts w:hint="cs"/>
+          <w:rtl/>
+        </w:rPr>
+      </w:pPr>
+    </w:p>
+    <w:p>
+      <w:pPr>
         <w:autoSpaceDE w:val="0"/>
         <w:autoSpaceDN w:val="0"/>
         <w:adjustRightInd w:val="0"/>
@@ -11148,6 +11577,7 @@
           <w:rFonts w:hint="cs"/>
           <w:rtl/>
         </w:rPr>
+        <w:lastRenderedPageBreak/>
         <w:t>אב</w:t>
       </w:r>
       <w:r>
@@ -11796,7 +12226,7 @@
           <w:rStyle w:val="FootnoteReference"/>
           <w:bCs/>
         </w:rPr>
-        <w:footnoteReference w:id="16"/>
+        <w:footnoteReference w:id="17"/>
       </w:r>
       <w:r>
         <w:rPr>
@@ -12753,7 +13183,6 @@
           <w:rStyle w:val="s01"/>
           <w:rtl/>
         </w:rPr>
-        <w:lastRenderedPageBreak/>
         <w:t xml:space="preserve">אמר </w:t>
       </w:r>
       <w:r>
@@ -12900,7 +13329,7 @@
           <w:vertAlign w:val="superscript"/>
           <w:rtl/>
         </w:rPr>
-        <w:footnoteReference w:id="17"/>
+        <w:footnoteReference w:id="18"/>
       </w:r>
       <w:r>
         <w:rPr>
@@ -13165,7 +13594,7 @@
           <w:vertAlign w:val="superscript"/>
           <w:rtl/>
         </w:rPr>
-        <w:footnoteReference w:id="18"/>
+        <w:footnoteReference w:id="19"/>
       </w:r>
       <w:r>
         <w:rPr>
@@ -13611,7 +14040,7 @@
           <w:vertAlign w:val="superscript"/>
           <w:rtl/>
         </w:rPr>
-        <w:footnoteReference w:id="19"/>
+        <w:footnoteReference w:id="20"/>
       </w:r>
       <w:r>
         <w:rPr>
@@ -14510,7 +14939,7 @@
           <w:vertAlign w:val="superscript"/>
           <w:rtl/>
         </w:rPr>
-        <w:footnoteReference w:id="20"/>
+        <w:footnoteReference w:id="21"/>
       </w:r>
       <w:r>
         <w:rPr>
@@ -14703,7 +15132,7 @@
           <w:szCs w:val="18"/>
           <w:rtl/>
         </w:rPr>
-        <w:footnoteReference w:id="21"/>
+        <w:footnoteReference w:id="22"/>
       </w:r>
       <w:r>
         <w:rPr>
@@ -14771,7 +15200,7 @@
           <w:szCs w:val="18"/>
           <w:rtl/>
         </w:rPr>
-        <w:footnoteReference w:id="22"/>
+        <w:footnoteReference w:id="23"/>
       </w:r>
       <w:r>
         <w:rPr>
@@ -18105,6 +18534,2542 @@
   <w:footnote w:id="2">
     <w:p>
       <w:pPr>
+        <w:spacing w:line="240" w:lineRule="exact"/>
+        <w:jc w:val="both"/>
+        <w:rPr>
+          <w:rStyle w:val="s03"/>
+          <w:sz w:val="18"/>
+          <w:rtl/>
+        </w:rPr>
+      </w:pPr>
+      <w:r>
+        <w:rPr>
+          <w:rStyle w:val="s03"/>
+          <w:sz w:val="18"/>
+        </w:rPr>
+        <w:footnoteRef/>
+      </w:r>
+      <w:r>
+        <w:rPr>
+          <w:rStyle w:val="s03"/>
+          <w:sz w:val="18"/>
+          <w:rtl/>
+        </w:rPr>
+        <w:t xml:space="preserve"> </w:t>
+      </w:r>
+      <w:r>
+        <w:rPr>
+          <w:rStyle w:val="s03"/>
+          <w:b/>
+          <w:bCs/>
+          <w:sz w:val="18"/>
+          <w:rtl/>
+        </w:rPr>
+        <w:t>אשר קומטו בלא עת</w:t>
+      </w:r>
+      <w:r>
+        <w:rPr>
+          <w:rStyle w:val="s03"/>
+          <w:sz w:val="18"/>
+          <w:rtl/>
+        </w:rPr>
+        <w:t xml:space="preserve"> - חגיגה </w:t>
+      </w:r>
+      <w:proofErr w:type="spellStart"/>
+      <w:r>
+        <w:rPr>
+          <w:rStyle w:val="s03"/>
+          <w:sz w:val="18"/>
+          <w:rtl/>
+        </w:rPr>
+        <w:t>יג:־יד</w:t>
+      </w:r>
+      <w:proofErr w:type="spellEnd"/>
+      <w:r>
+        <w:rPr>
+          <w:rStyle w:val="s03"/>
+          <w:sz w:val="18"/>
+          <w:rtl/>
+        </w:rPr>
+        <w:t xml:space="preserve">., ע"ע ר"מ </w:t>
+      </w:r>
+      <w:proofErr w:type="spellStart"/>
+      <w:r>
+        <w:rPr>
+          <w:rStyle w:val="s03"/>
+          <w:sz w:val="18"/>
+          <w:rtl/>
+        </w:rPr>
+        <w:t>עג</w:t>
+      </w:r>
+      <w:proofErr w:type="spellEnd"/>
+      <w:r>
+        <w:rPr>
+          <w:rStyle w:val="s03"/>
+          <w:sz w:val="18"/>
+          <w:rtl/>
+        </w:rPr>
+        <w:t xml:space="preserve">, </w:t>
+      </w:r>
+      <w:proofErr w:type="spellStart"/>
+      <w:r>
+        <w:rPr>
+          <w:rStyle w:val="s03"/>
+          <w:sz w:val="18"/>
+          <w:rtl/>
+        </w:rPr>
+        <w:t>עה</w:t>
+      </w:r>
+      <w:proofErr w:type="spellEnd"/>
+      <w:r>
+        <w:rPr>
+          <w:rStyle w:val="s03"/>
+          <w:sz w:val="18"/>
+          <w:rtl/>
+        </w:rPr>
+        <w:t xml:space="preserve">. ה' </w:t>
+      </w:r>
+      <w:proofErr w:type="spellStart"/>
+      <w:r>
+        <w:rPr>
+          <w:rStyle w:val="s03"/>
+          <w:sz w:val="18"/>
+          <w:rtl/>
+        </w:rPr>
+        <w:t>ריט</w:t>
+      </w:r>
+      <w:proofErr w:type="spellEnd"/>
+      <w:r>
+        <w:rPr>
+          <w:rStyle w:val="s03"/>
+          <w:sz w:val="18"/>
+          <w:rtl/>
+        </w:rPr>
+        <w:t xml:space="preserve">. וע' חסד לאברהם, מעין רביעי, עין יעקב, נהר לב "עמי הארץ הקשים והעזים הם ניצוצות </w:t>
+      </w:r>
+      <w:proofErr w:type="spellStart"/>
+      <w:r>
+        <w:rPr>
+          <w:rStyle w:val="s03"/>
+          <w:sz w:val="18"/>
+          <w:rtl/>
+        </w:rPr>
+        <w:t>חצונים</w:t>
+      </w:r>
+      <w:proofErr w:type="spellEnd"/>
+      <w:r>
+        <w:rPr>
+          <w:rStyle w:val="s03"/>
+          <w:sz w:val="18"/>
+          <w:rtl/>
+        </w:rPr>
+        <w:t xml:space="preserve"> שפזרה לילית הרשעה בישראל וגם הם עזי פנים בעלי זרוע המצערים ת"ח ועמדו כזרים כנגדם", ושם מעין ששי עין </w:t>
+      </w:r>
+      <w:r>
+        <w:rPr>
+          <w:rStyle w:val="s03"/>
+          <w:rFonts w:hint="eastAsia"/>
+          <w:sz w:val="18"/>
+          <w:rtl/>
+        </w:rPr>
+        <w:t>גנים</w:t>
+      </w:r>
+      <w:r>
+        <w:rPr>
+          <w:rStyle w:val="s03"/>
+          <w:sz w:val="18"/>
+          <w:rtl/>
+        </w:rPr>
+        <w:t xml:space="preserve"> נהר ה, ו, ז. היכל הברכה, דברים דף </w:t>
+      </w:r>
+      <w:proofErr w:type="spellStart"/>
+      <w:r>
+        <w:rPr>
+          <w:rStyle w:val="s03"/>
+          <w:sz w:val="18"/>
+          <w:rtl/>
+        </w:rPr>
+        <w:t>קעד</w:t>
+      </w:r>
+      <w:proofErr w:type="spellEnd"/>
+      <w:r>
+        <w:rPr>
+          <w:rStyle w:val="s03"/>
+          <w:sz w:val="18"/>
+          <w:rtl/>
+        </w:rPr>
+        <w:t xml:space="preserve">. אבן שלמה </w:t>
+      </w:r>
+      <w:proofErr w:type="spellStart"/>
+      <w:r>
+        <w:rPr>
+          <w:rStyle w:val="s03"/>
+          <w:sz w:val="18"/>
+          <w:rtl/>
+        </w:rPr>
+        <w:t>פי"א</w:t>
+      </w:r>
+      <w:proofErr w:type="spellEnd"/>
+      <w:r>
+        <w:rPr>
+          <w:rStyle w:val="s03"/>
+          <w:sz w:val="18"/>
+          <w:rtl/>
+        </w:rPr>
+        <w:t xml:space="preserve">. </w:t>
+      </w:r>
+      <w:proofErr w:type="spellStart"/>
+      <w:r>
+        <w:rPr>
+          <w:rStyle w:val="s03"/>
+          <w:sz w:val="18"/>
+          <w:rtl/>
+        </w:rPr>
+        <w:t>לשב"ו</w:t>
+      </w:r>
+      <w:proofErr w:type="spellEnd"/>
+      <w:r>
+        <w:rPr>
+          <w:rStyle w:val="s03"/>
+          <w:sz w:val="18"/>
+          <w:rtl/>
+        </w:rPr>
+        <w:t xml:space="preserve">, </w:t>
+      </w:r>
+      <w:proofErr w:type="spellStart"/>
+      <w:r>
+        <w:rPr>
+          <w:rStyle w:val="s03"/>
+          <w:sz w:val="18"/>
+          <w:rtl/>
+        </w:rPr>
+        <w:t>הקדו"ש</w:t>
+      </w:r>
+      <w:proofErr w:type="spellEnd"/>
+      <w:r>
+        <w:rPr>
+          <w:rStyle w:val="s03"/>
+          <w:sz w:val="18"/>
+          <w:rtl/>
+        </w:rPr>
+        <w:t xml:space="preserve">, שער ו פרק ה, ד"ה אמנם דע. </w:t>
+      </w:r>
+    </w:p>
+    <w:p>
+      <w:pPr>
+        <w:spacing w:line="240" w:lineRule="exact"/>
+        <w:jc w:val="both"/>
+        <w:rPr>
+          <w:rStyle w:val="s03"/>
+          <w:sz w:val="18"/>
+          <w:rtl/>
+        </w:rPr>
+      </w:pPr>
+      <w:r>
+        <w:rPr>
+          <w:rStyle w:val="s03"/>
+          <w:sz w:val="18"/>
+          <w:rtl/>
+        </w:rPr>
+        <w:t xml:space="preserve">(ע"ע של"ה, תורה שבכתב, פרשת ואתחנן, ד"ה גם סוד גדול. </w:t>
+      </w:r>
+      <w:r>
+        <w:rPr>
+          <w:rStyle w:val="s03"/>
+          <w:rFonts w:hint="cs"/>
+          <w:sz w:val="18"/>
+          <w:rtl/>
+        </w:rPr>
+        <w:t xml:space="preserve">ובליקוטי תורה </w:t>
+      </w:r>
+      <w:proofErr w:type="spellStart"/>
+      <w:r>
+        <w:rPr>
+          <w:rStyle w:val="s03"/>
+          <w:rFonts w:hint="cs"/>
+          <w:sz w:val="18"/>
+          <w:rtl/>
+        </w:rPr>
+        <w:t>לאריז"ל</w:t>
+      </w:r>
+      <w:proofErr w:type="spellEnd"/>
+      <w:r>
+        <w:rPr>
+          <w:rStyle w:val="s03"/>
+          <w:rFonts w:hint="cs"/>
+          <w:sz w:val="18"/>
+          <w:rtl/>
+        </w:rPr>
+        <w:t>, פר' דברים "</w:t>
+      </w:r>
+      <w:r>
+        <w:rPr>
+          <w:rStyle w:val="s03"/>
+          <w:sz w:val="18"/>
+          <w:rtl/>
+        </w:rPr>
+        <w:t xml:space="preserve">והזמזומים הן מבירור חכמה אל מחשב' כד"א אשר זמם ומהם </w:t>
+      </w:r>
+      <w:proofErr w:type="spellStart"/>
+      <w:r>
+        <w:rPr>
+          <w:rStyle w:val="s03"/>
+          <w:sz w:val="18"/>
+          <w:rtl/>
+        </w:rPr>
+        <w:t>הע"ר</w:t>
+      </w:r>
+      <w:proofErr w:type="spellEnd"/>
+      <w:r>
+        <w:rPr>
+          <w:rStyle w:val="s03"/>
+          <w:sz w:val="18"/>
+          <w:rtl/>
+        </w:rPr>
+        <w:t xml:space="preserve"> וכל מי שיש לו הרהור ומחשבות רעות הוא מהם</w:t>
+      </w:r>
+      <w:r>
+        <w:rPr>
+          <w:rStyle w:val="s03"/>
+          <w:rFonts w:hint="cs"/>
+          <w:sz w:val="18"/>
+          <w:rtl/>
+        </w:rPr>
+        <w:t>"</w:t>
+      </w:r>
+      <w:r>
+        <w:rPr>
+          <w:rStyle w:val="s03"/>
+          <w:sz w:val="18"/>
+          <w:rtl/>
+        </w:rPr>
+        <w:t xml:space="preserve">. אם הבנים שמחה, הקדמה שניה </w:t>
+      </w:r>
+      <w:r>
+        <w:rPr>
+          <w:rStyle w:val="s03"/>
+          <w:rFonts w:hint="cs"/>
+          <w:sz w:val="18"/>
+          <w:rtl/>
+        </w:rPr>
+        <w:t>"</w:t>
+      </w:r>
+      <w:r>
+        <w:rPr>
+          <w:rStyle w:val="s03"/>
+          <w:sz w:val="18"/>
+          <w:rtl/>
+        </w:rPr>
+        <w:t>עיין</w:t>
+      </w:r>
+      <w:r>
+        <w:rPr>
+          <w:rStyle w:val="s03"/>
+          <w:sz w:val="18"/>
+        </w:rPr>
+        <w:t xml:space="preserve"> </w:t>
+      </w:r>
+      <w:r>
+        <w:rPr>
+          <w:rStyle w:val="s03"/>
+          <w:sz w:val="18"/>
+          <w:rtl/>
+        </w:rPr>
+        <w:t>עוד</w:t>
+      </w:r>
+      <w:r>
+        <w:rPr>
+          <w:rStyle w:val="s03"/>
+          <w:sz w:val="18"/>
+        </w:rPr>
+        <w:t xml:space="preserve"> </w:t>
+      </w:r>
+      <w:r>
+        <w:rPr>
+          <w:rStyle w:val="s03"/>
+          <w:sz w:val="18"/>
+          <w:rtl/>
+        </w:rPr>
+        <w:t>בדברי</w:t>
+      </w:r>
+      <w:r>
+        <w:rPr>
+          <w:rStyle w:val="s03"/>
+          <w:sz w:val="18"/>
+        </w:rPr>
+        <w:t xml:space="preserve"> </w:t>
+      </w:r>
+      <w:r>
+        <w:rPr>
+          <w:rStyle w:val="s03"/>
+          <w:sz w:val="18"/>
+          <w:rtl/>
+        </w:rPr>
+        <w:t>חיים</w:t>
+      </w:r>
+      <w:r>
+        <w:rPr>
+          <w:rStyle w:val="s03"/>
+          <w:sz w:val="18"/>
+        </w:rPr>
+        <w:t xml:space="preserve"> </w:t>
+      </w:r>
+      <w:r>
+        <w:rPr>
+          <w:rStyle w:val="s03"/>
+          <w:sz w:val="18"/>
+          <w:rtl/>
+        </w:rPr>
+        <w:t>בהשמטות</w:t>
+      </w:r>
+      <w:r>
+        <w:rPr>
+          <w:rStyle w:val="s03"/>
+          <w:sz w:val="18"/>
+        </w:rPr>
+        <w:t xml:space="preserve"> </w:t>
+      </w:r>
+      <w:r>
+        <w:rPr>
+          <w:rStyle w:val="s03"/>
+          <w:sz w:val="18"/>
+          <w:rtl/>
+        </w:rPr>
+        <w:t>לפ׳</w:t>
+      </w:r>
+      <w:r>
+        <w:rPr>
+          <w:rStyle w:val="s03"/>
+          <w:rFonts w:hint="cs"/>
+          <w:sz w:val="18"/>
+          <w:rtl/>
+        </w:rPr>
+        <w:t xml:space="preserve"> </w:t>
+      </w:r>
+      <w:r>
+        <w:rPr>
+          <w:rStyle w:val="s03"/>
+          <w:sz w:val="18"/>
+          <w:rtl/>
+        </w:rPr>
+        <w:t>ויקהל</w:t>
+      </w:r>
+      <w:r>
+        <w:rPr>
+          <w:rStyle w:val="s03"/>
+          <w:rFonts w:hint="cs"/>
+          <w:sz w:val="18"/>
+          <w:rtl/>
+        </w:rPr>
+        <w:t xml:space="preserve"> </w:t>
+      </w:r>
+      <w:r>
+        <w:rPr>
+          <w:rStyle w:val="s03"/>
+          <w:sz w:val="18"/>
+          <w:rtl/>
+        </w:rPr>
+        <w:t>שכתב</w:t>
+      </w:r>
+      <w:r>
+        <w:rPr>
+          <w:rStyle w:val="s03"/>
+          <w:rFonts w:hint="cs"/>
+          <w:sz w:val="18"/>
+          <w:rtl/>
+        </w:rPr>
+        <w:t xml:space="preserve"> </w:t>
+      </w:r>
+      <w:proofErr w:type="spellStart"/>
+      <w:r>
+        <w:rPr>
+          <w:rStyle w:val="s03"/>
+          <w:sz w:val="18"/>
+          <w:rtl/>
+        </w:rPr>
+        <w:t>בזה״ל</w:t>
+      </w:r>
+      <w:proofErr w:type="spellEnd"/>
+      <w:r>
+        <w:rPr>
+          <w:rStyle w:val="s03"/>
+          <w:rFonts w:hint="cs"/>
+          <w:sz w:val="18"/>
+          <w:rtl/>
+        </w:rPr>
+        <w:t>:</w:t>
+      </w:r>
+      <w:r>
+        <w:rPr>
+          <w:rStyle w:val="s03"/>
+          <w:sz w:val="18"/>
+        </w:rPr>
+        <w:t xml:space="preserve"> </w:t>
+      </w:r>
+      <w:r>
+        <w:rPr>
+          <w:rStyle w:val="s03"/>
+          <w:sz w:val="18"/>
+          <w:rtl/>
+        </w:rPr>
+        <w:t>אך</w:t>
+      </w:r>
+      <w:r>
+        <w:rPr>
+          <w:rStyle w:val="s03"/>
+          <w:sz w:val="18"/>
+        </w:rPr>
+        <w:t xml:space="preserve"> </w:t>
+      </w:r>
+      <w:proofErr w:type="spellStart"/>
+      <w:r>
+        <w:rPr>
+          <w:rStyle w:val="s03"/>
+          <w:rFonts w:hint="cs"/>
+          <w:sz w:val="18"/>
+          <w:rtl/>
+        </w:rPr>
+        <w:t>ה</w:t>
+      </w:r>
+      <w:r>
+        <w:rPr>
+          <w:rStyle w:val="s03"/>
+          <w:sz w:val="18"/>
+          <w:rtl/>
+        </w:rPr>
+        <w:t>ע״ר</w:t>
+      </w:r>
+      <w:proofErr w:type="spellEnd"/>
+      <w:r>
+        <w:rPr>
+          <w:rStyle w:val="s03"/>
+          <w:rFonts w:hint="cs"/>
+          <w:sz w:val="18"/>
+          <w:rtl/>
+        </w:rPr>
+        <w:t>,</w:t>
+      </w:r>
+      <w:r>
+        <w:rPr>
+          <w:rStyle w:val="s03"/>
+          <w:sz w:val="18"/>
+        </w:rPr>
+        <w:t xml:space="preserve"> </w:t>
+      </w:r>
+      <w:r>
+        <w:rPr>
+          <w:rStyle w:val="s03"/>
+          <w:sz w:val="18"/>
+          <w:rtl/>
+        </w:rPr>
+        <w:t>כל</w:t>
+      </w:r>
+      <w:r>
+        <w:rPr>
+          <w:rStyle w:val="s03"/>
+          <w:sz w:val="18"/>
+        </w:rPr>
+        <w:t xml:space="preserve"> </w:t>
+      </w:r>
+      <w:r>
+        <w:rPr>
+          <w:rStyle w:val="s03"/>
+          <w:sz w:val="18"/>
+          <w:rtl/>
+        </w:rPr>
+        <w:t>חסדים</w:t>
+      </w:r>
+      <w:r>
+        <w:rPr>
+          <w:rStyle w:val="s03"/>
+          <w:sz w:val="18"/>
+        </w:rPr>
+        <w:t xml:space="preserve"> </w:t>
+      </w:r>
+      <w:proofErr w:type="spellStart"/>
+      <w:r>
+        <w:rPr>
+          <w:rStyle w:val="s03"/>
+          <w:sz w:val="18"/>
+          <w:rtl/>
+        </w:rPr>
+        <w:t>דעבדי</w:t>
+      </w:r>
+      <w:proofErr w:type="spellEnd"/>
+      <w:r>
+        <w:rPr>
+          <w:rStyle w:val="s03"/>
+          <w:sz w:val="18"/>
+        </w:rPr>
+        <w:t xml:space="preserve"> </w:t>
+      </w:r>
+      <w:proofErr w:type="spellStart"/>
+      <w:r>
+        <w:rPr>
+          <w:rStyle w:val="s03"/>
+          <w:sz w:val="18"/>
+          <w:rtl/>
+        </w:rPr>
+        <w:t>לגרמייהו</w:t>
+      </w:r>
+      <w:proofErr w:type="spellEnd"/>
+      <w:r>
+        <w:rPr>
+          <w:rStyle w:val="s03"/>
+          <w:sz w:val="18"/>
+        </w:rPr>
+        <w:t xml:space="preserve"> </w:t>
+      </w:r>
+      <w:r>
+        <w:rPr>
+          <w:rStyle w:val="s03"/>
+          <w:sz w:val="18"/>
+          <w:rtl/>
+        </w:rPr>
+        <w:t>עבדי</w:t>
+      </w:r>
+      <w:r>
+        <w:rPr>
+          <w:rStyle w:val="s03"/>
+          <w:rFonts w:hint="cs"/>
+          <w:sz w:val="18"/>
+          <w:rtl/>
+        </w:rPr>
+        <w:t>.</w:t>
+      </w:r>
+      <w:r>
+        <w:rPr>
+          <w:rStyle w:val="s03"/>
+          <w:sz w:val="18"/>
+        </w:rPr>
+        <w:t xml:space="preserve"> </w:t>
+      </w:r>
+      <w:r>
+        <w:rPr>
+          <w:rStyle w:val="s03"/>
+          <w:sz w:val="18"/>
+          <w:rtl/>
+        </w:rPr>
+        <w:t>כנראה</w:t>
+      </w:r>
+      <w:r>
+        <w:rPr>
+          <w:rStyle w:val="s03"/>
+          <w:rFonts w:hint="cs"/>
+          <w:sz w:val="18"/>
+          <w:rtl/>
+        </w:rPr>
+        <w:t xml:space="preserve"> </w:t>
+      </w:r>
+      <w:r>
+        <w:rPr>
+          <w:rStyle w:val="s03"/>
+          <w:sz w:val="18"/>
+          <w:rtl/>
+        </w:rPr>
+        <w:t>בעליל</w:t>
+      </w:r>
+      <w:r>
+        <w:rPr>
+          <w:rStyle w:val="s03"/>
+          <w:sz w:val="18"/>
+        </w:rPr>
+        <w:t xml:space="preserve"> </w:t>
+      </w:r>
+      <w:r>
+        <w:rPr>
+          <w:rStyle w:val="s03"/>
+          <w:sz w:val="18"/>
+          <w:rtl/>
+        </w:rPr>
+        <w:t>שהרבנים</w:t>
+      </w:r>
+      <w:r>
+        <w:rPr>
+          <w:rStyle w:val="s03"/>
+          <w:sz w:val="18"/>
+        </w:rPr>
+        <w:t xml:space="preserve"> </w:t>
+      </w:r>
+      <w:r>
+        <w:rPr>
+          <w:rStyle w:val="s03"/>
+          <w:sz w:val="18"/>
+          <w:rtl/>
+        </w:rPr>
+        <w:t>וחסידים</w:t>
+      </w:r>
+      <w:r>
+        <w:rPr>
+          <w:rStyle w:val="s03"/>
+          <w:sz w:val="18"/>
+        </w:rPr>
+        <w:t xml:space="preserve"> </w:t>
+      </w:r>
+      <w:proofErr w:type="spellStart"/>
+      <w:r>
+        <w:rPr>
+          <w:rStyle w:val="s03"/>
+          <w:sz w:val="18"/>
+          <w:rtl/>
+        </w:rPr>
+        <w:t>והבע״ב</w:t>
+      </w:r>
+      <w:proofErr w:type="spellEnd"/>
+      <w:r>
+        <w:rPr>
+          <w:rStyle w:val="s03"/>
+          <w:sz w:val="18"/>
+        </w:rPr>
+        <w:t xml:space="preserve"> </w:t>
+      </w:r>
+      <w:r>
+        <w:rPr>
+          <w:rStyle w:val="s03"/>
+          <w:sz w:val="18"/>
+          <w:rtl/>
+        </w:rPr>
+        <w:t>שבדו</w:t>
+      </w:r>
+      <w:r>
+        <w:rPr>
+          <w:rStyle w:val="s03"/>
+          <w:rFonts w:hint="cs"/>
+          <w:sz w:val="18"/>
+          <w:rtl/>
+        </w:rPr>
+        <w:t>ר</w:t>
+      </w:r>
+      <w:r>
+        <w:rPr>
+          <w:rStyle w:val="s03"/>
+          <w:sz w:val="18"/>
+        </w:rPr>
+        <w:t xml:space="preserve"> </w:t>
+      </w:r>
+      <w:r>
+        <w:rPr>
+          <w:rStyle w:val="s03"/>
+          <w:sz w:val="18"/>
+          <w:rtl/>
+        </w:rPr>
+        <w:t>המה</w:t>
+      </w:r>
+      <w:r>
+        <w:rPr>
+          <w:rStyle w:val="s03"/>
+          <w:sz w:val="18"/>
+        </w:rPr>
+        <w:t xml:space="preserve"> </w:t>
+      </w:r>
+      <w:proofErr w:type="spellStart"/>
+      <w:r>
+        <w:rPr>
+          <w:rStyle w:val="s03"/>
+          <w:sz w:val="18"/>
+          <w:rtl/>
+        </w:rPr>
+        <w:t>בעוה״ר</w:t>
+      </w:r>
+      <w:proofErr w:type="spellEnd"/>
+      <w:r>
+        <w:rPr>
+          <w:rStyle w:val="s03"/>
+          <w:sz w:val="18"/>
+        </w:rPr>
+        <w:t xml:space="preserve"> </w:t>
+      </w:r>
+      <w:r>
+        <w:rPr>
+          <w:rStyle w:val="s03"/>
+          <w:sz w:val="18"/>
+          <w:rtl/>
+        </w:rPr>
+        <w:t>רובן</w:t>
+      </w:r>
+      <w:r>
+        <w:rPr>
+          <w:rStyle w:val="s03"/>
+          <w:sz w:val="18"/>
+        </w:rPr>
+        <w:t xml:space="preserve"> </w:t>
+      </w:r>
+      <w:proofErr w:type="spellStart"/>
+      <w:r>
+        <w:rPr>
+          <w:rStyle w:val="s03"/>
+          <w:sz w:val="18"/>
+          <w:rtl/>
+        </w:rPr>
+        <w:t>מע״ר</w:t>
+      </w:r>
+      <w:proofErr w:type="spellEnd"/>
+      <w:r>
+        <w:rPr>
+          <w:rStyle w:val="s03"/>
+          <w:sz w:val="18"/>
+        </w:rPr>
+        <w:t xml:space="preserve"> </w:t>
+      </w:r>
+      <w:r>
+        <w:rPr>
+          <w:rStyle w:val="s03"/>
+          <w:sz w:val="18"/>
+          <w:rtl/>
+        </w:rPr>
+        <w:t>ורוצים</w:t>
+      </w:r>
+      <w:r>
+        <w:rPr>
+          <w:rStyle w:val="s03"/>
+          <w:rFonts w:hint="cs"/>
+          <w:sz w:val="18"/>
+          <w:rtl/>
+        </w:rPr>
+        <w:t xml:space="preserve"> </w:t>
+      </w:r>
+      <w:r>
+        <w:rPr>
+          <w:rStyle w:val="s03"/>
+          <w:sz w:val="18"/>
+          <w:rtl/>
+        </w:rPr>
+        <w:t>לשרור</w:t>
+      </w:r>
+      <w:r>
+        <w:rPr>
+          <w:rStyle w:val="s03"/>
+          <w:sz w:val="18"/>
+        </w:rPr>
+        <w:t xml:space="preserve"> </w:t>
+      </w:r>
+      <w:r>
+        <w:rPr>
+          <w:rStyle w:val="s03"/>
+          <w:sz w:val="18"/>
+          <w:rtl/>
+        </w:rPr>
+        <w:t>על</w:t>
+      </w:r>
+      <w:r>
+        <w:rPr>
+          <w:rStyle w:val="s03"/>
+          <w:sz w:val="18"/>
+        </w:rPr>
+        <w:t xml:space="preserve"> </w:t>
+      </w:r>
+      <w:r>
+        <w:rPr>
+          <w:rStyle w:val="s03"/>
+          <w:sz w:val="18"/>
+          <w:rtl/>
+        </w:rPr>
+        <w:t>הצבור</w:t>
+      </w:r>
+      <w:r>
+        <w:rPr>
+          <w:rStyle w:val="s03"/>
+          <w:sz w:val="18"/>
+        </w:rPr>
+        <w:t xml:space="preserve"> </w:t>
+      </w:r>
+      <w:r>
+        <w:rPr>
+          <w:rStyle w:val="s03"/>
+          <w:sz w:val="18"/>
+          <w:rtl/>
+        </w:rPr>
+        <w:t>וכל</w:t>
+      </w:r>
+      <w:r>
+        <w:rPr>
+          <w:rStyle w:val="s03"/>
+          <w:sz w:val="18"/>
+        </w:rPr>
+        <w:t xml:space="preserve"> </w:t>
+      </w:r>
+      <w:r>
+        <w:rPr>
+          <w:rStyle w:val="s03"/>
+          <w:sz w:val="18"/>
+          <w:rtl/>
+        </w:rPr>
+        <w:t>מעשיהם</w:t>
+      </w:r>
+      <w:r>
+        <w:rPr>
+          <w:rStyle w:val="s03"/>
+          <w:sz w:val="18"/>
+        </w:rPr>
+        <w:t xml:space="preserve"> </w:t>
+      </w:r>
+      <w:r>
+        <w:rPr>
+          <w:rStyle w:val="s03"/>
+          <w:sz w:val="18"/>
+          <w:rtl/>
+        </w:rPr>
+        <w:t>רק</w:t>
+      </w:r>
+      <w:r>
+        <w:rPr>
+          <w:rStyle w:val="s03"/>
+          <w:sz w:val="18"/>
+        </w:rPr>
+        <w:t xml:space="preserve"> </w:t>
+      </w:r>
+      <w:r>
+        <w:rPr>
+          <w:rStyle w:val="s03"/>
+          <w:sz w:val="18"/>
+          <w:rtl/>
+        </w:rPr>
+        <w:t>לגרמי׳</w:t>
+      </w:r>
+      <w:r>
+        <w:rPr>
+          <w:rStyle w:val="s03"/>
+          <w:sz w:val="18"/>
+        </w:rPr>
+        <w:t xml:space="preserve"> </w:t>
+      </w:r>
+      <w:r>
+        <w:rPr>
+          <w:rStyle w:val="s03"/>
+          <w:sz w:val="18"/>
+          <w:rtl/>
+        </w:rPr>
+        <w:t>לקבל</w:t>
+      </w:r>
+      <w:r>
+        <w:rPr>
+          <w:rStyle w:val="s03"/>
+          <w:sz w:val="18"/>
+        </w:rPr>
+        <w:t xml:space="preserve"> </w:t>
+      </w:r>
+      <w:r>
+        <w:rPr>
+          <w:rStyle w:val="s03"/>
+          <w:sz w:val="18"/>
+          <w:rtl/>
+        </w:rPr>
+        <w:t>כבוד</w:t>
+      </w:r>
+      <w:r>
+        <w:rPr>
+          <w:rStyle w:val="s03"/>
+          <w:sz w:val="18"/>
+        </w:rPr>
+        <w:t xml:space="preserve"> </w:t>
+      </w:r>
+      <w:r>
+        <w:rPr>
+          <w:rStyle w:val="s03"/>
+          <w:sz w:val="18"/>
+          <w:rtl/>
+        </w:rPr>
+        <w:t>וממון</w:t>
+      </w:r>
+      <w:r>
+        <w:rPr>
+          <w:rStyle w:val="s03"/>
+          <w:sz w:val="18"/>
+        </w:rPr>
+        <w:t xml:space="preserve"> </w:t>
+      </w:r>
+      <w:r>
+        <w:rPr>
+          <w:rStyle w:val="s03"/>
+          <w:sz w:val="18"/>
+          <w:rtl/>
+        </w:rPr>
+        <w:t>ולכן</w:t>
+      </w:r>
+      <w:r>
+        <w:rPr>
+          <w:rStyle w:val="s03"/>
+          <w:sz w:val="18"/>
+        </w:rPr>
+        <w:t xml:space="preserve"> </w:t>
+      </w:r>
+      <w:r>
+        <w:rPr>
+          <w:rStyle w:val="s03"/>
+          <w:sz w:val="18"/>
+          <w:rtl/>
+        </w:rPr>
+        <w:t>א</w:t>
+      </w:r>
+      <w:r>
+        <w:rPr>
+          <w:rStyle w:val="s03"/>
+          <w:rFonts w:hint="cs"/>
+          <w:sz w:val="18"/>
+          <w:rtl/>
+        </w:rPr>
+        <w:t xml:space="preserve">ין </w:t>
+      </w:r>
+      <w:r>
+        <w:rPr>
+          <w:rStyle w:val="s03"/>
+          <w:sz w:val="18"/>
+          <w:rtl/>
+        </w:rPr>
+        <w:t>להתחבר</w:t>
+      </w:r>
+      <w:r>
+        <w:rPr>
+          <w:rStyle w:val="s03"/>
+          <w:sz w:val="18"/>
+        </w:rPr>
+        <w:t xml:space="preserve"> </w:t>
+      </w:r>
+      <w:r>
+        <w:rPr>
+          <w:rStyle w:val="s03"/>
+          <w:sz w:val="18"/>
+          <w:rtl/>
+        </w:rPr>
+        <w:t>עמהם</w:t>
+      </w:r>
+      <w:r>
+        <w:rPr>
+          <w:rStyle w:val="s03"/>
+          <w:rFonts w:hint="cs"/>
+          <w:sz w:val="18"/>
+          <w:rtl/>
+        </w:rPr>
+        <w:t>, ר</w:t>
+      </w:r>
+      <w:r>
+        <w:rPr>
+          <w:rStyle w:val="s03"/>
+          <w:sz w:val="18"/>
+          <w:rtl/>
+        </w:rPr>
+        <w:t>ק</w:t>
+      </w:r>
+      <w:r>
+        <w:rPr>
+          <w:rStyle w:val="s03"/>
+          <w:sz w:val="18"/>
+        </w:rPr>
+        <w:t xml:space="preserve"> </w:t>
+      </w:r>
+      <w:r>
+        <w:rPr>
+          <w:rStyle w:val="s03"/>
+          <w:sz w:val="18"/>
+          <w:rtl/>
+        </w:rPr>
+        <w:t>א</w:t>
+      </w:r>
+      <w:r>
+        <w:rPr>
+          <w:rStyle w:val="s03"/>
+          <w:rFonts w:hint="cs"/>
+          <w:sz w:val="18"/>
+          <w:rtl/>
+        </w:rPr>
+        <w:t>ם</w:t>
+      </w:r>
+      <w:r>
+        <w:rPr>
+          <w:rStyle w:val="s03"/>
+          <w:sz w:val="18"/>
+        </w:rPr>
+        <w:t xml:space="preserve"> </w:t>
+      </w:r>
+      <w:r>
+        <w:rPr>
+          <w:rStyle w:val="s03"/>
+          <w:sz w:val="18"/>
+          <w:rtl/>
+        </w:rPr>
+        <w:t>עובדים</w:t>
+      </w:r>
+      <w:r>
+        <w:rPr>
+          <w:rStyle w:val="s03"/>
+          <w:sz w:val="18"/>
+        </w:rPr>
+        <w:t xml:space="preserve"> </w:t>
+      </w:r>
+      <w:r>
+        <w:rPr>
+          <w:rStyle w:val="s03"/>
+          <w:sz w:val="18"/>
+          <w:rtl/>
+        </w:rPr>
+        <w:t>באמת</w:t>
+      </w:r>
+      <w:r>
+        <w:rPr>
+          <w:rStyle w:val="s03"/>
+          <w:sz w:val="18"/>
+        </w:rPr>
+        <w:t xml:space="preserve"> </w:t>
+      </w:r>
+      <w:r>
+        <w:rPr>
+          <w:rStyle w:val="s03"/>
+          <w:sz w:val="18"/>
+          <w:rtl/>
+        </w:rPr>
+        <w:t>שמוסרים</w:t>
+      </w:r>
+      <w:r>
+        <w:rPr>
+          <w:rStyle w:val="s03"/>
+          <w:sz w:val="18"/>
+        </w:rPr>
+        <w:t xml:space="preserve"> </w:t>
+      </w:r>
+      <w:r>
+        <w:rPr>
+          <w:rStyle w:val="s03"/>
+          <w:sz w:val="18"/>
+          <w:rtl/>
+        </w:rPr>
+        <w:t>נפשם</w:t>
+      </w:r>
+      <w:r>
+        <w:rPr>
+          <w:rStyle w:val="s03"/>
+          <w:sz w:val="18"/>
+        </w:rPr>
+        <w:t xml:space="preserve"> </w:t>
+      </w:r>
+      <w:r>
+        <w:rPr>
+          <w:rStyle w:val="s03"/>
+          <w:sz w:val="18"/>
+          <w:rtl/>
+        </w:rPr>
+        <w:t>לד׳</w:t>
+      </w:r>
+      <w:r>
+        <w:rPr>
+          <w:rStyle w:val="s03"/>
+          <w:sz w:val="18"/>
+        </w:rPr>
+        <w:t xml:space="preserve"> </w:t>
+      </w:r>
+      <w:r>
+        <w:rPr>
+          <w:rStyle w:val="s03"/>
+          <w:sz w:val="18"/>
+          <w:rtl/>
+        </w:rPr>
+        <w:t>לא</w:t>
+      </w:r>
+      <w:r>
+        <w:rPr>
+          <w:rStyle w:val="s03"/>
+          <w:sz w:val="18"/>
+        </w:rPr>
+        <w:t xml:space="preserve"> </w:t>
+      </w:r>
+      <w:r>
+        <w:rPr>
+          <w:rStyle w:val="s03"/>
+          <w:sz w:val="18"/>
+          <w:rtl/>
+        </w:rPr>
+        <w:t>לקבל</w:t>
+      </w:r>
+      <w:r>
+        <w:rPr>
+          <w:rStyle w:val="s03"/>
+          <w:rFonts w:hint="cs"/>
+          <w:sz w:val="18"/>
+          <w:rtl/>
+        </w:rPr>
+        <w:t xml:space="preserve"> </w:t>
+      </w:r>
+      <w:r>
+        <w:rPr>
+          <w:rStyle w:val="s03"/>
+          <w:sz w:val="18"/>
+          <w:rtl/>
+        </w:rPr>
+        <w:t>שום</w:t>
+      </w:r>
+      <w:r>
+        <w:rPr>
+          <w:rStyle w:val="s03"/>
+          <w:sz w:val="18"/>
+        </w:rPr>
+        <w:t xml:space="preserve"> </w:t>
+      </w:r>
+      <w:r>
+        <w:rPr>
+          <w:rStyle w:val="s03"/>
+          <w:sz w:val="18"/>
+          <w:rtl/>
+        </w:rPr>
+        <w:t>תועלת</w:t>
+      </w:r>
+      <w:r>
+        <w:rPr>
+          <w:rStyle w:val="s03"/>
+          <w:sz w:val="18"/>
+        </w:rPr>
+        <w:t xml:space="preserve"> </w:t>
+      </w:r>
+      <w:r>
+        <w:rPr>
+          <w:rStyle w:val="s03"/>
+          <w:sz w:val="18"/>
+          <w:rtl/>
+        </w:rPr>
+        <w:t>לעצמם</w:t>
+      </w:r>
+      <w:r>
+        <w:rPr>
+          <w:rStyle w:val="s03"/>
+          <w:rFonts w:hint="cs"/>
+          <w:sz w:val="18"/>
+          <w:rtl/>
+        </w:rPr>
+        <w:t>,</w:t>
+      </w:r>
+      <w:r>
+        <w:rPr>
+          <w:rStyle w:val="s03"/>
+          <w:sz w:val="18"/>
+        </w:rPr>
+        <w:t xml:space="preserve"> </w:t>
+      </w:r>
+      <w:r>
+        <w:rPr>
+          <w:rStyle w:val="s03"/>
+          <w:sz w:val="18"/>
+          <w:rtl/>
+        </w:rPr>
+        <w:t>עכ״ד</w:t>
+      </w:r>
+      <w:r>
+        <w:rPr>
+          <w:rStyle w:val="s03"/>
+          <w:rFonts w:hint="cs"/>
+          <w:sz w:val="18"/>
+          <w:rtl/>
+        </w:rPr>
+        <w:t>.</w:t>
+      </w:r>
+      <w:r>
+        <w:rPr>
+          <w:rStyle w:val="s03"/>
+          <w:sz w:val="18"/>
+        </w:rPr>
+        <w:t xml:space="preserve"> </w:t>
+      </w:r>
+      <w:r>
+        <w:rPr>
+          <w:rStyle w:val="s03"/>
+          <w:sz w:val="18"/>
+          <w:rtl/>
+        </w:rPr>
+        <w:t>וה</w:t>
+      </w:r>
+      <w:r>
+        <w:rPr>
+          <w:rStyle w:val="s03"/>
+          <w:rFonts w:hint="cs"/>
+          <w:sz w:val="18"/>
+          <w:rtl/>
+        </w:rPr>
+        <w:t>ו</w:t>
+      </w:r>
+      <w:r>
+        <w:rPr>
+          <w:rStyle w:val="s03"/>
+          <w:sz w:val="18"/>
+          <w:rtl/>
+        </w:rPr>
+        <w:t>א</w:t>
+      </w:r>
+      <w:r>
+        <w:rPr>
+          <w:rStyle w:val="s03"/>
+          <w:sz w:val="18"/>
+        </w:rPr>
+        <w:t xml:space="preserve"> </w:t>
+      </w:r>
+      <w:r>
+        <w:rPr>
+          <w:rStyle w:val="s03"/>
+          <w:sz w:val="18"/>
+          <w:rtl/>
+        </w:rPr>
+        <w:t>מב</w:t>
+      </w:r>
+      <w:r>
+        <w:rPr>
+          <w:rStyle w:val="s03"/>
+          <w:rFonts w:hint="cs"/>
+          <w:sz w:val="18"/>
+          <w:rtl/>
+        </w:rPr>
+        <w:t>ה</w:t>
+      </w:r>
+      <w:r>
+        <w:rPr>
+          <w:rStyle w:val="s03"/>
+          <w:sz w:val="18"/>
+          <w:rtl/>
+        </w:rPr>
+        <w:t>יל</w:t>
+      </w:r>
+      <w:r>
+        <w:rPr>
+          <w:rStyle w:val="s03"/>
+          <w:sz w:val="18"/>
+        </w:rPr>
+        <w:t xml:space="preserve"> </w:t>
+      </w:r>
+      <w:r>
+        <w:rPr>
+          <w:rStyle w:val="s03"/>
+          <w:sz w:val="18"/>
+          <w:rtl/>
+        </w:rPr>
+        <w:t>כל</w:t>
+      </w:r>
+      <w:r>
+        <w:rPr>
+          <w:rStyle w:val="s03"/>
+          <w:sz w:val="18"/>
+        </w:rPr>
+        <w:t xml:space="preserve"> </w:t>
+      </w:r>
+      <w:r>
+        <w:rPr>
+          <w:rStyle w:val="s03"/>
+          <w:sz w:val="18"/>
+          <w:rtl/>
+        </w:rPr>
+        <w:t>רעיון</w:t>
+      </w:r>
+      <w:r>
+        <w:rPr>
+          <w:rStyle w:val="s03"/>
+          <w:rFonts w:hint="cs"/>
+          <w:sz w:val="18"/>
+          <w:rtl/>
+        </w:rPr>
+        <w:t>.</w:t>
+      </w:r>
+      <w:r>
+        <w:rPr>
+          <w:rStyle w:val="s03"/>
+          <w:sz w:val="18"/>
+        </w:rPr>
+        <w:t xml:space="preserve"> </w:t>
+      </w:r>
+      <w:r>
+        <w:rPr>
+          <w:rStyle w:val="s03"/>
+          <w:sz w:val="18"/>
+          <w:rtl/>
+        </w:rPr>
+        <w:t>וגם</w:t>
+      </w:r>
+      <w:r>
+        <w:rPr>
+          <w:rStyle w:val="s03"/>
+          <w:sz w:val="18"/>
+        </w:rPr>
+        <w:t xml:space="preserve"> </w:t>
+      </w:r>
+      <w:r>
+        <w:rPr>
+          <w:rStyle w:val="s03"/>
+          <w:sz w:val="18"/>
+          <w:rtl/>
+        </w:rPr>
+        <w:t>רבינו</w:t>
+      </w:r>
+      <w:r>
+        <w:rPr>
+          <w:rStyle w:val="s03"/>
+          <w:sz w:val="18"/>
+        </w:rPr>
+        <w:t xml:space="preserve"> </w:t>
+      </w:r>
+      <w:r>
+        <w:rPr>
+          <w:rStyle w:val="s03"/>
+          <w:sz w:val="18"/>
+          <w:rtl/>
+        </w:rPr>
+        <w:t>איש</w:t>
+      </w:r>
+      <w:r>
+        <w:rPr>
+          <w:rStyle w:val="s03"/>
+          <w:sz w:val="18"/>
+        </w:rPr>
+        <w:t xml:space="preserve"> </w:t>
+      </w:r>
+      <w:r>
+        <w:rPr>
+          <w:rStyle w:val="s03"/>
+          <w:sz w:val="18"/>
+          <w:rtl/>
+        </w:rPr>
+        <w:t>אלקים</w:t>
+      </w:r>
+      <w:r>
+        <w:rPr>
+          <w:rStyle w:val="s03"/>
+          <w:rFonts w:hint="cs"/>
+          <w:sz w:val="18"/>
+          <w:rtl/>
+        </w:rPr>
+        <w:t xml:space="preserve"> </w:t>
+      </w:r>
+      <w:proofErr w:type="spellStart"/>
+      <w:r>
+        <w:rPr>
+          <w:rStyle w:val="s03"/>
+          <w:sz w:val="18"/>
+          <w:rtl/>
+        </w:rPr>
+        <w:t>הח</w:t>
+      </w:r>
+      <w:r>
+        <w:rPr>
+          <w:rStyle w:val="s03"/>
+          <w:rFonts w:hint="cs"/>
+          <w:sz w:val="18"/>
+          <w:rtl/>
+        </w:rPr>
+        <w:t>ת</w:t>
+      </w:r>
+      <w:r>
+        <w:rPr>
+          <w:rStyle w:val="s03"/>
+          <w:sz w:val="18"/>
+          <w:rtl/>
+        </w:rPr>
+        <w:t>״</w:t>
+      </w:r>
+      <w:r>
+        <w:rPr>
+          <w:rStyle w:val="s03"/>
+          <w:rFonts w:hint="cs"/>
+          <w:sz w:val="18"/>
+          <w:rtl/>
+        </w:rPr>
+        <w:t>ס</w:t>
+      </w:r>
+      <w:proofErr w:type="spellEnd"/>
+      <w:r>
+        <w:rPr>
+          <w:rStyle w:val="s03"/>
+          <w:sz w:val="18"/>
+        </w:rPr>
+        <w:t xml:space="preserve"> </w:t>
+      </w:r>
+      <w:r>
+        <w:rPr>
+          <w:rStyle w:val="s03"/>
+          <w:sz w:val="18"/>
+          <w:rtl/>
+        </w:rPr>
+        <w:t>בחלק</w:t>
+      </w:r>
+      <w:r>
+        <w:rPr>
+          <w:rStyle w:val="s03"/>
+          <w:sz w:val="18"/>
+        </w:rPr>
+        <w:t xml:space="preserve"> </w:t>
+      </w:r>
+      <w:r>
+        <w:rPr>
+          <w:rStyle w:val="s03"/>
+          <w:sz w:val="18"/>
+          <w:rtl/>
+        </w:rPr>
+        <w:t>ו</w:t>
+      </w:r>
+      <w:r>
+        <w:rPr>
+          <w:rStyle w:val="s03"/>
+          <w:sz w:val="18"/>
+        </w:rPr>
+        <w:t xml:space="preserve"> </w:t>
+      </w:r>
+      <w:proofErr w:type="spellStart"/>
+      <w:r>
+        <w:rPr>
+          <w:rStyle w:val="s03"/>
+          <w:sz w:val="18"/>
+          <w:rtl/>
+        </w:rPr>
+        <w:t>בשו״ת</w:t>
+      </w:r>
+      <w:proofErr w:type="spellEnd"/>
+      <w:r>
+        <w:rPr>
+          <w:rStyle w:val="s03"/>
+          <w:sz w:val="18"/>
+        </w:rPr>
+        <w:t xml:space="preserve"> </w:t>
+      </w:r>
+      <w:r>
+        <w:rPr>
+          <w:rStyle w:val="s03"/>
+          <w:sz w:val="18"/>
+          <w:rtl/>
+        </w:rPr>
+        <w:t>סי׳</w:t>
+      </w:r>
+      <w:r>
+        <w:rPr>
+          <w:rStyle w:val="s03"/>
+          <w:sz w:val="18"/>
+        </w:rPr>
+        <w:t xml:space="preserve"> </w:t>
+      </w:r>
+      <w:r>
+        <w:rPr>
+          <w:rStyle w:val="s03"/>
+          <w:sz w:val="18"/>
+          <w:rtl/>
+        </w:rPr>
+        <w:t>נט</w:t>
+      </w:r>
+      <w:r>
+        <w:rPr>
+          <w:rStyle w:val="s03"/>
+          <w:sz w:val="18"/>
+        </w:rPr>
+        <w:t xml:space="preserve"> </w:t>
+      </w:r>
+      <w:r>
+        <w:rPr>
+          <w:rStyle w:val="s03"/>
+          <w:sz w:val="18"/>
+          <w:rtl/>
+        </w:rPr>
+        <w:t>כתב</w:t>
+      </w:r>
+      <w:r>
+        <w:rPr>
+          <w:rStyle w:val="s03"/>
+          <w:sz w:val="18"/>
+        </w:rPr>
+        <w:t xml:space="preserve"> </w:t>
+      </w:r>
+      <w:r>
+        <w:rPr>
+          <w:rStyle w:val="s03"/>
+          <w:sz w:val="18"/>
+          <w:rtl/>
+        </w:rPr>
+        <w:t>כיוצא</w:t>
+      </w:r>
+      <w:r>
+        <w:rPr>
+          <w:rStyle w:val="s03"/>
+          <w:sz w:val="18"/>
+        </w:rPr>
+        <w:t xml:space="preserve"> </w:t>
+      </w:r>
+      <w:r>
+        <w:rPr>
+          <w:rStyle w:val="s03"/>
+          <w:sz w:val="18"/>
+          <w:rtl/>
+        </w:rPr>
+        <w:t>בזה</w:t>
+      </w:r>
+      <w:r>
+        <w:rPr>
+          <w:rStyle w:val="s03"/>
+          <w:rFonts w:hint="cs"/>
+          <w:sz w:val="18"/>
+          <w:rtl/>
+        </w:rPr>
+        <w:t>" וכו' ע"ש שסיים: "</w:t>
+      </w:r>
+      <w:r>
+        <w:rPr>
+          <w:rStyle w:val="s03"/>
+          <w:sz w:val="18"/>
+          <w:rtl/>
+        </w:rPr>
+        <w:t>הם</w:t>
+      </w:r>
+      <w:r>
+        <w:rPr>
+          <w:rStyle w:val="s03"/>
+          <w:sz w:val="18"/>
+        </w:rPr>
+        <w:t xml:space="preserve"> </w:t>
+      </w:r>
+      <w:r>
+        <w:rPr>
+          <w:rStyle w:val="s03"/>
+          <w:sz w:val="18"/>
+          <w:rtl/>
+        </w:rPr>
+        <w:t>כתבו</w:t>
+      </w:r>
+      <w:r>
+        <w:rPr>
+          <w:rStyle w:val="s03"/>
+          <w:sz w:val="18"/>
+        </w:rPr>
+        <w:t xml:space="preserve"> </w:t>
+      </w:r>
+      <w:r>
+        <w:rPr>
+          <w:rStyle w:val="s03"/>
+          <w:sz w:val="18"/>
+          <w:rtl/>
+        </w:rPr>
+        <w:t>כך</w:t>
+      </w:r>
+      <w:r>
+        <w:rPr>
+          <w:rStyle w:val="s03"/>
+          <w:sz w:val="18"/>
+        </w:rPr>
+        <w:t xml:space="preserve"> </w:t>
+      </w:r>
+      <w:r>
+        <w:rPr>
+          <w:rStyle w:val="s03"/>
+          <w:sz w:val="18"/>
+          <w:rtl/>
+        </w:rPr>
+        <w:t>בדורם</w:t>
+      </w:r>
+      <w:r>
+        <w:rPr>
+          <w:rStyle w:val="s03"/>
+          <w:sz w:val="18"/>
+        </w:rPr>
+        <w:t xml:space="preserve"> </w:t>
+      </w:r>
+      <w:r>
+        <w:rPr>
+          <w:rStyle w:val="s03"/>
+          <w:sz w:val="18"/>
+          <w:rtl/>
+        </w:rPr>
+        <w:t>שהי׳</w:t>
+      </w:r>
+      <w:r>
+        <w:rPr>
+          <w:rStyle w:val="s03"/>
+          <w:sz w:val="18"/>
+        </w:rPr>
+        <w:t xml:space="preserve"> </w:t>
+      </w:r>
+      <w:r>
+        <w:rPr>
+          <w:rStyle w:val="s03"/>
+          <w:sz w:val="18"/>
+          <w:rtl/>
+        </w:rPr>
+        <w:t>באמת</w:t>
+      </w:r>
+      <w:r>
+        <w:rPr>
+          <w:rStyle w:val="s03"/>
+          <w:sz w:val="18"/>
+        </w:rPr>
+        <w:t xml:space="preserve"> </w:t>
+      </w:r>
+      <w:r>
+        <w:rPr>
+          <w:rStyle w:val="s03"/>
+          <w:sz w:val="18"/>
+          <w:rtl/>
+        </w:rPr>
+        <w:t>עוד</w:t>
+      </w:r>
+      <w:r>
+        <w:rPr>
+          <w:rStyle w:val="s03"/>
+          <w:sz w:val="18"/>
+        </w:rPr>
+        <w:t xml:space="preserve"> </w:t>
+      </w:r>
+      <w:r>
+        <w:rPr>
+          <w:rStyle w:val="s03"/>
+          <w:sz w:val="18"/>
+          <w:rtl/>
+        </w:rPr>
+        <w:t>דור</w:t>
+      </w:r>
+      <w:r>
+        <w:rPr>
+          <w:rStyle w:val="s03"/>
+          <w:sz w:val="18"/>
+        </w:rPr>
+        <w:t xml:space="preserve"> </w:t>
+      </w:r>
+      <w:r>
+        <w:rPr>
+          <w:rStyle w:val="s03"/>
+          <w:sz w:val="18"/>
+          <w:rtl/>
+        </w:rPr>
+        <w:t>דעה</w:t>
+      </w:r>
+      <w:r>
+        <w:rPr>
+          <w:rStyle w:val="s03"/>
+          <w:rFonts w:hint="cs"/>
+          <w:sz w:val="18"/>
+          <w:rtl/>
+        </w:rPr>
+        <w:t>,</w:t>
+      </w:r>
+      <w:r>
+        <w:rPr>
+          <w:rStyle w:val="s03"/>
+          <w:sz w:val="18"/>
+        </w:rPr>
+        <w:t xml:space="preserve"> </w:t>
+      </w:r>
+      <w:r>
+        <w:rPr>
+          <w:rStyle w:val="s03"/>
+          <w:sz w:val="18"/>
+          <w:rtl/>
+        </w:rPr>
+        <w:t>מה</w:t>
+      </w:r>
+      <w:r>
+        <w:rPr>
+          <w:rStyle w:val="s03"/>
+          <w:sz w:val="18"/>
+        </w:rPr>
+        <w:t xml:space="preserve"> </w:t>
+      </w:r>
+      <w:r>
+        <w:rPr>
+          <w:rStyle w:val="s03"/>
+          <w:sz w:val="18"/>
+          <w:rtl/>
+        </w:rPr>
+        <w:t>נאמר</w:t>
+      </w:r>
+      <w:r>
+        <w:rPr>
+          <w:rStyle w:val="s03"/>
+          <w:sz w:val="18"/>
+        </w:rPr>
+        <w:t xml:space="preserve"> </w:t>
+      </w:r>
+      <w:r>
+        <w:rPr>
+          <w:rStyle w:val="s03"/>
+          <w:sz w:val="18"/>
+          <w:rtl/>
+        </w:rPr>
+        <w:t>בדורנו</w:t>
+      </w:r>
+      <w:r>
+        <w:rPr>
+          <w:rStyle w:val="s03"/>
+          <w:rFonts w:hint="cs"/>
+          <w:sz w:val="18"/>
+          <w:rtl/>
+        </w:rPr>
+        <w:t xml:space="preserve">, </w:t>
+      </w:r>
+      <w:r>
+        <w:rPr>
+          <w:rStyle w:val="s03"/>
+          <w:sz w:val="18"/>
+          <w:rtl/>
+        </w:rPr>
+        <w:t>ואנן</w:t>
+      </w:r>
+      <w:r>
+        <w:rPr>
+          <w:rStyle w:val="s03"/>
+          <w:sz w:val="18"/>
+        </w:rPr>
+        <w:t xml:space="preserve"> </w:t>
+      </w:r>
+      <w:r>
+        <w:rPr>
+          <w:rStyle w:val="s03"/>
+          <w:sz w:val="18"/>
+          <w:rtl/>
+        </w:rPr>
+        <w:t>מה</w:t>
+      </w:r>
+      <w:r>
+        <w:rPr>
+          <w:rStyle w:val="s03"/>
+          <w:sz w:val="18"/>
+        </w:rPr>
+        <w:t xml:space="preserve"> </w:t>
+      </w:r>
+      <w:r>
+        <w:rPr>
+          <w:rStyle w:val="s03"/>
+          <w:sz w:val="18"/>
+          <w:rtl/>
+        </w:rPr>
+        <w:t>נענין</w:t>
+      </w:r>
+      <w:r>
+        <w:rPr>
+          <w:rStyle w:val="s03"/>
+          <w:sz w:val="18"/>
+        </w:rPr>
+        <w:t xml:space="preserve"> </w:t>
+      </w:r>
+      <w:proofErr w:type="spellStart"/>
+      <w:r>
+        <w:rPr>
+          <w:rStyle w:val="s03"/>
+          <w:sz w:val="18"/>
+          <w:rtl/>
+        </w:rPr>
+        <w:t>בתרייהו</w:t>
+      </w:r>
+      <w:proofErr w:type="spellEnd"/>
+      <w:r>
+        <w:rPr>
+          <w:rStyle w:val="s03"/>
+          <w:rFonts w:hint="cs"/>
+          <w:sz w:val="18"/>
+          <w:rtl/>
+        </w:rPr>
+        <w:t>".</w:t>
+      </w:r>
+      <w:r>
+        <w:rPr>
+          <w:rStyle w:val="s03"/>
+          <w:sz w:val="18"/>
+          <w:rtl/>
+        </w:rPr>
+        <w:t xml:space="preserve"> </w:t>
+      </w:r>
+      <w:r>
+        <w:rPr>
+          <w:rStyle w:val="s03"/>
+          <w:rFonts w:hint="cs"/>
+          <w:sz w:val="18"/>
+          <w:rtl/>
+        </w:rPr>
+        <w:t xml:space="preserve">ע"ע שיחות </w:t>
+      </w:r>
+      <w:proofErr w:type="spellStart"/>
+      <w:r>
+        <w:rPr>
+          <w:rStyle w:val="s03"/>
+          <w:rFonts w:hint="cs"/>
+          <w:sz w:val="18"/>
+          <w:rtl/>
+        </w:rPr>
+        <w:t>הרצי"ה</w:t>
+      </w:r>
+      <w:proofErr w:type="spellEnd"/>
+      <w:r>
+        <w:rPr>
+          <w:rStyle w:val="s03"/>
+          <w:rFonts w:hint="cs"/>
+          <w:sz w:val="18"/>
+          <w:rtl/>
+        </w:rPr>
+        <w:t xml:space="preserve"> מועדים ב, שיחה לתשעה באב תשל"ג. מה"ה ח"א פרק ח, המדות </w:t>
+      </w:r>
+      <w:r>
+        <w:rPr>
+          <w:rStyle w:val="s03"/>
+          <w:rFonts w:hint="eastAsia"/>
+          <w:sz w:val="18"/>
+          <w:rtl/>
+        </w:rPr>
+        <w:t xml:space="preserve">- </w:t>
+      </w:r>
+      <w:r>
+        <w:rPr>
+          <w:rStyle w:val="s03"/>
+          <w:rFonts w:hint="cs"/>
+          <w:sz w:val="18"/>
+          <w:rtl/>
+        </w:rPr>
+        <w:t xml:space="preserve">הכנה לקבלת תורה. ושם: "שנאה היא ריקבון נפשי, מחלה". וכן בי' מאמרות </w:t>
+      </w:r>
+      <w:proofErr w:type="spellStart"/>
+      <w:r>
+        <w:rPr>
+          <w:rStyle w:val="s03"/>
+          <w:rFonts w:hint="cs"/>
+          <w:sz w:val="18"/>
+          <w:rtl/>
+        </w:rPr>
+        <w:t>לרמ"ע</w:t>
+      </w:r>
+      <w:proofErr w:type="spellEnd"/>
+      <w:r>
+        <w:rPr>
+          <w:rStyle w:val="s03"/>
+          <w:rFonts w:hint="cs"/>
+          <w:sz w:val="18"/>
+          <w:rtl/>
+        </w:rPr>
+        <w:t xml:space="preserve">, </w:t>
+      </w:r>
+      <w:proofErr w:type="spellStart"/>
+      <w:r>
+        <w:rPr>
+          <w:rStyle w:val="s03"/>
+          <w:rFonts w:hint="cs"/>
+          <w:sz w:val="18"/>
+          <w:rtl/>
+        </w:rPr>
+        <w:t>אכ"ח</w:t>
+      </w:r>
+      <w:proofErr w:type="spellEnd"/>
+      <w:r>
+        <w:rPr>
+          <w:rStyle w:val="s03"/>
+          <w:rFonts w:hint="cs"/>
+          <w:sz w:val="18"/>
+          <w:rtl/>
+        </w:rPr>
+        <w:t xml:space="preserve">, חלק א סי' </w:t>
+      </w:r>
+      <w:proofErr w:type="spellStart"/>
+      <w:r>
+        <w:rPr>
+          <w:rStyle w:val="s03"/>
+          <w:rFonts w:hint="cs"/>
+          <w:sz w:val="18"/>
+          <w:rtl/>
+        </w:rPr>
+        <w:t>כב</w:t>
+      </w:r>
+      <w:proofErr w:type="spellEnd"/>
+      <w:r>
+        <w:rPr>
+          <w:rStyle w:val="s03"/>
+          <w:rFonts w:hint="cs"/>
+          <w:sz w:val="18"/>
+          <w:rtl/>
+        </w:rPr>
+        <w:t>: "</w:t>
+      </w:r>
+      <w:r>
+        <w:rPr>
+          <w:rStyle w:val="s03"/>
+          <w:sz w:val="18"/>
+          <w:rtl/>
+        </w:rPr>
+        <w:t>שדמו בעצמם</w:t>
+      </w:r>
+      <w:r>
+        <w:rPr>
+          <w:rStyle w:val="s03"/>
+          <w:rFonts w:hint="cs"/>
+          <w:sz w:val="18"/>
+          <w:rtl/>
+        </w:rPr>
+        <w:t>,</w:t>
+      </w:r>
+      <w:r>
+        <w:rPr>
+          <w:rStyle w:val="s03"/>
+          <w:sz w:val="18"/>
+          <w:rtl/>
+        </w:rPr>
+        <w:t xml:space="preserve"> אחי יוסף</w:t>
+      </w:r>
+      <w:r>
+        <w:rPr>
+          <w:rStyle w:val="s03"/>
+          <w:rFonts w:hint="cs"/>
+          <w:sz w:val="18"/>
+          <w:rtl/>
+        </w:rPr>
+        <w:t>,</w:t>
+      </w:r>
+      <w:r>
+        <w:rPr>
+          <w:rStyle w:val="s03"/>
+          <w:sz w:val="18"/>
+          <w:rtl/>
+        </w:rPr>
+        <w:t xml:space="preserve"> היותם מספיקים להשלים האות שלו בדגלים ובצבאות ה'</w:t>
+      </w:r>
+      <w:r>
+        <w:rPr>
+          <w:rStyle w:val="s03"/>
+          <w:rFonts w:hint="cs"/>
+          <w:sz w:val="18"/>
+          <w:rtl/>
+        </w:rPr>
+        <w:t>,</w:t>
+      </w:r>
+      <w:r>
+        <w:rPr>
+          <w:rStyle w:val="s03"/>
+          <w:sz w:val="18"/>
+          <w:rtl/>
+        </w:rPr>
+        <w:t xml:space="preserve"> ואחר כך יכלו להמיתו ולא ימשך מזה גרעון במחנה שכינה לפי דעתם</w:t>
+      </w:r>
+      <w:r>
+        <w:rPr>
+          <w:rStyle w:val="s03"/>
+          <w:rFonts w:hint="cs"/>
+          <w:sz w:val="18"/>
+          <w:rtl/>
+        </w:rPr>
+        <w:t>,</w:t>
+      </w:r>
+      <w:r>
+        <w:rPr>
+          <w:rStyle w:val="s03"/>
+          <w:sz w:val="18"/>
+          <w:rtl/>
+        </w:rPr>
+        <w:t xml:space="preserve"> והיה זה במדת השלום שהחזיקו בו </w:t>
+      </w:r>
+      <w:proofErr w:type="spellStart"/>
+      <w:r>
+        <w:rPr>
+          <w:rStyle w:val="s03"/>
+          <w:sz w:val="18"/>
+          <w:rtl/>
+        </w:rPr>
+        <w:t>בינותם</w:t>
+      </w:r>
+      <w:proofErr w:type="spellEnd"/>
+      <w:r>
+        <w:rPr>
+          <w:rStyle w:val="s03"/>
+          <w:sz w:val="18"/>
+          <w:rtl/>
+        </w:rPr>
+        <w:t xml:space="preserve"> בלב שלם ובכחו זה שתפו שכינה עמהם </w:t>
+      </w:r>
+      <w:proofErr w:type="spellStart"/>
+      <w:r>
+        <w:rPr>
+          <w:rStyle w:val="s03"/>
+          <w:rFonts w:hint="cs"/>
+          <w:sz w:val="18"/>
+          <w:rtl/>
+        </w:rPr>
+        <w:t>וכו</w:t>
+      </w:r>
+      <w:proofErr w:type="spellEnd"/>
+      <w:r>
+        <w:rPr>
+          <w:rStyle w:val="s03"/>
+          <w:rFonts w:hint="cs"/>
+          <w:sz w:val="18"/>
+          <w:rtl/>
+        </w:rPr>
+        <w:t>'.</w:t>
+      </w:r>
+      <w:r>
+        <w:rPr>
+          <w:rStyle w:val="s03"/>
+          <w:sz w:val="18"/>
+          <w:rtl/>
+        </w:rPr>
+        <w:t xml:space="preserve"> </w:t>
+      </w:r>
+      <w:r>
+        <w:rPr>
+          <w:rStyle w:val="s03"/>
+          <w:rFonts w:hint="cs"/>
+          <w:sz w:val="18"/>
+          <w:rtl/>
+        </w:rPr>
+        <w:t xml:space="preserve">אבל </w:t>
+      </w:r>
+      <w:r>
+        <w:rPr>
+          <w:rStyle w:val="s03"/>
+          <w:sz w:val="18"/>
+          <w:rtl/>
+        </w:rPr>
+        <w:t>כתיב</w:t>
+      </w:r>
+      <w:r>
+        <w:rPr>
+          <w:rStyle w:val="s03"/>
+          <w:rFonts w:hint="cs"/>
+          <w:sz w:val="18"/>
+          <w:rtl/>
+        </w:rPr>
+        <w:t>:</w:t>
+      </w:r>
+      <w:r>
+        <w:rPr>
+          <w:rStyle w:val="s03"/>
+          <w:sz w:val="18"/>
+          <w:rtl/>
+        </w:rPr>
+        <w:t xml:space="preserve"> </w:t>
+      </w:r>
+      <w:r>
+        <w:rPr>
+          <w:rStyle w:val="s03"/>
+          <w:rFonts w:hint="cs"/>
+          <w:sz w:val="18"/>
+          <w:rtl/>
+        </w:rPr>
+        <w:t>'</w:t>
+      </w:r>
+      <w:r>
+        <w:rPr>
+          <w:rStyle w:val="s03"/>
+          <w:sz w:val="18"/>
+          <w:rtl/>
+        </w:rPr>
+        <w:t>אין שלום לרשעים</w:t>
+      </w:r>
+      <w:r>
+        <w:rPr>
+          <w:rStyle w:val="s03"/>
+          <w:rFonts w:hint="cs"/>
+          <w:sz w:val="18"/>
+          <w:rtl/>
+        </w:rPr>
+        <w:t>',</w:t>
+      </w:r>
+      <w:r>
+        <w:rPr>
+          <w:rStyle w:val="s03"/>
+          <w:sz w:val="18"/>
+          <w:rtl/>
+        </w:rPr>
+        <w:t xml:space="preserve"> שאין שנאת חנם ושלילת השלום מצויה אלא בנשמות פגומות</w:t>
+      </w:r>
+      <w:r>
+        <w:rPr>
+          <w:rStyle w:val="s03"/>
+          <w:rFonts w:hint="cs"/>
+          <w:sz w:val="18"/>
+          <w:rtl/>
+        </w:rPr>
+        <w:t>,</w:t>
+      </w:r>
+      <w:r>
+        <w:rPr>
+          <w:rStyle w:val="s03"/>
+          <w:sz w:val="18"/>
+          <w:rtl/>
+        </w:rPr>
+        <w:t xml:space="preserve"> וכל שכן אם בשכבר כשלו איש באחיו </w:t>
+      </w:r>
+      <w:r>
+        <w:rPr>
+          <w:rStyle w:val="s03"/>
+          <w:rFonts w:hint="cs"/>
+          <w:sz w:val="18"/>
+          <w:rtl/>
+        </w:rPr>
+        <w:t xml:space="preserve">וכו' </w:t>
+      </w:r>
+      <w:r>
+        <w:rPr>
+          <w:rStyle w:val="s03"/>
+          <w:sz w:val="18"/>
+          <w:rtl/>
+        </w:rPr>
+        <w:t xml:space="preserve">ותני לא מתו </w:t>
+      </w:r>
+      <w:r>
+        <w:rPr>
+          <w:rStyle w:val="s03"/>
+          <w:rFonts w:hint="cs"/>
+          <w:sz w:val="18"/>
+          <w:rtl/>
+        </w:rPr>
+        <w:t>וכו'</w:t>
+      </w:r>
+      <w:r>
+        <w:rPr>
+          <w:rStyle w:val="s03"/>
+          <w:sz w:val="18"/>
+          <w:rtl/>
+        </w:rPr>
+        <w:t xml:space="preserve"> אלא מזרעו של ערב רב </w:t>
+      </w:r>
+      <w:proofErr w:type="spellStart"/>
+      <w:r>
+        <w:rPr>
+          <w:rStyle w:val="s03"/>
+          <w:rFonts w:hint="cs"/>
+          <w:sz w:val="18"/>
+          <w:rtl/>
+        </w:rPr>
+        <w:t>וכו</w:t>
+      </w:r>
+      <w:proofErr w:type="spellEnd"/>
+      <w:r>
+        <w:rPr>
+          <w:rStyle w:val="s03"/>
+          <w:rFonts w:hint="cs"/>
+          <w:sz w:val="18"/>
+          <w:rtl/>
+        </w:rPr>
+        <w:t>'". ע"ע ב</w:t>
+      </w:r>
+      <w:r>
+        <w:rPr>
+          <w:rStyle w:val="s03"/>
+          <w:sz w:val="18"/>
+          <w:rtl/>
+        </w:rPr>
+        <w:t xml:space="preserve">פרי הארץ </w:t>
+      </w:r>
+      <w:proofErr w:type="spellStart"/>
+      <w:r>
+        <w:rPr>
+          <w:rStyle w:val="s03"/>
+          <w:sz w:val="18"/>
+          <w:rtl/>
+        </w:rPr>
+        <w:t>לרמ"מ</w:t>
+      </w:r>
+      <w:proofErr w:type="spellEnd"/>
+      <w:r>
+        <w:rPr>
+          <w:rStyle w:val="s03"/>
+          <w:sz w:val="18"/>
+          <w:rtl/>
+        </w:rPr>
+        <w:t xml:space="preserve"> </w:t>
+      </w:r>
+      <w:proofErr w:type="spellStart"/>
+      <w:r>
+        <w:rPr>
+          <w:rStyle w:val="s03"/>
+          <w:sz w:val="18"/>
+          <w:rtl/>
+        </w:rPr>
+        <w:t>ו</w:t>
+      </w:r>
+      <w:r>
+        <w:rPr>
+          <w:rStyle w:val="s03"/>
+          <w:rFonts w:hint="eastAsia"/>
+          <w:sz w:val="18"/>
+          <w:rtl/>
+        </w:rPr>
+        <w:t>ויטבסק</w:t>
+      </w:r>
+      <w:proofErr w:type="spellEnd"/>
+      <w:r>
+        <w:rPr>
+          <w:rStyle w:val="s03"/>
+          <w:sz w:val="18"/>
+          <w:rtl/>
+        </w:rPr>
+        <w:t xml:space="preserve">, מכתבים מהמחבר </w:t>
+      </w:r>
+      <w:proofErr w:type="spellStart"/>
+      <w:r>
+        <w:rPr>
+          <w:rStyle w:val="s03"/>
+          <w:sz w:val="18"/>
+          <w:rtl/>
+        </w:rPr>
+        <w:t>הק</w:t>
+      </w:r>
+      <w:proofErr w:type="spellEnd"/>
+      <w:r>
+        <w:rPr>
+          <w:rStyle w:val="s03"/>
+          <w:sz w:val="18"/>
+          <w:rtl/>
+        </w:rPr>
+        <w:t xml:space="preserve">' מאה"ק למדינת </w:t>
+      </w:r>
+      <w:proofErr w:type="spellStart"/>
+      <w:r>
+        <w:rPr>
+          <w:rStyle w:val="s03"/>
+          <w:sz w:val="18"/>
+          <w:rtl/>
+        </w:rPr>
+        <w:t>רוסיא</w:t>
+      </w:r>
+      <w:proofErr w:type="spellEnd"/>
+      <w:r>
+        <w:rPr>
+          <w:rStyle w:val="s03"/>
+          <w:sz w:val="18"/>
+          <w:rtl/>
+        </w:rPr>
+        <w:t xml:space="preserve">, סוף המכתב הראשון. </w:t>
+      </w:r>
+      <w:r>
+        <w:rPr>
+          <w:rStyle w:val="s03"/>
+          <w:rFonts w:hint="cs"/>
+          <w:sz w:val="18"/>
+          <w:rtl/>
+        </w:rPr>
+        <w:t>וב</w:t>
+      </w:r>
+      <w:r>
+        <w:rPr>
+          <w:rStyle w:val="s03"/>
+          <w:sz w:val="18"/>
+          <w:rtl/>
+        </w:rPr>
+        <w:t xml:space="preserve">היכל הברכה, שמות דף רעו.: ושם, דברים דף </w:t>
+      </w:r>
+      <w:proofErr w:type="spellStart"/>
+      <w:r>
+        <w:rPr>
+          <w:rStyle w:val="s03"/>
+          <w:sz w:val="18"/>
+          <w:rtl/>
+        </w:rPr>
+        <w:t>כט</w:t>
+      </w:r>
+      <w:proofErr w:type="spellEnd"/>
+      <w:r>
+        <w:rPr>
+          <w:rStyle w:val="s03"/>
+          <w:sz w:val="18"/>
+          <w:rtl/>
+        </w:rPr>
+        <w:t>.).</w:t>
+      </w:r>
+    </w:p>
+    <w:p>
+      <w:pPr>
+        <w:pStyle w:val="FootnoteText"/>
+        <w:spacing w:line="240" w:lineRule="exact"/>
+        <w:jc w:val="both"/>
+        <w:rPr>
+          <w:rStyle w:val="s03"/>
+          <w:rtl/>
+        </w:rPr>
+      </w:pPr>
+      <w:r>
+        <w:rPr>
+          <w:rStyle w:val="s03"/>
+          <w:b/>
+          <w:bCs/>
+          <w:sz w:val="18"/>
+          <w:rtl/>
+        </w:rPr>
+        <w:t xml:space="preserve">מאורות </w:t>
+      </w:r>
+      <w:proofErr w:type="spellStart"/>
+      <w:r>
+        <w:rPr>
+          <w:rStyle w:val="s03"/>
+          <w:b/>
+          <w:bCs/>
+          <w:sz w:val="18"/>
+          <w:rtl/>
+        </w:rPr>
+        <w:t>דתוהו</w:t>
+      </w:r>
+      <w:proofErr w:type="spellEnd"/>
+      <w:r>
+        <w:rPr>
+          <w:rStyle w:val="s03"/>
+          <w:b/>
+          <w:bCs/>
+          <w:sz w:val="18"/>
+          <w:rtl/>
+        </w:rPr>
+        <w:t xml:space="preserve"> </w:t>
+      </w:r>
+      <w:r>
+        <w:rPr>
+          <w:rStyle w:val="s03"/>
+          <w:sz w:val="18"/>
+          <w:rtl/>
+        </w:rPr>
+        <w:t xml:space="preserve">- ע' </w:t>
+      </w:r>
+      <w:proofErr w:type="spellStart"/>
+      <w:r>
+        <w:rPr>
+          <w:rStyle w:val="s03"/>
+          <w:sz w:val="18"/>
+          <w:rtl/>
+        </w:rPr>
+        <w:t>גר"א</w:t>
+      </w:r>
+      <w:proofErr w:type="spellEnd"/>
+      <w:r>
+        <w:rPr>
+          <w:rStyle w:val="s03"/>
+          <w:sz w:val="18"/>
+          <w:rtl/>
+        </w:rPr>
+        <w:t xml:space="preserve"> על תיקונים </w:t>
+      </w:r>
+      <w:proofErr w:type="spellStart"/>
+      <w:r>
+        <w:rPr>
+          <w:rStyle w:val="s03"/>
+          <w:sz w:val="18"/>
+          <w:rtl/>
+        </w:rPr>
+        <w:t>מז"ח</w:t>
+      </w:r>
+      <w:proofErr w:type="spellEnd"/>
+      <w:r>
+        <w:rPr>
+          <w:rStyle w:val="s03"/>
+          <w:sz w:val="18"/>
+          <w:rtl/>
+        </w:rPr>
+        <w:t xml:space="preserve">, </w:t>
+      </w:r>
+      <w:proofErr w:type="spellStart"/>
+      <w:r>
+        <w:rPr>
+          <w:rStyle w:val="s03"/>
+          <w:sz w:val="18"/>
+          <w:rtl/>
+        </w:rPr>
+        <w:t>כז</w:t>
+      </w:r>
+      <w:proofErr w:type="spellEnd"/>
+      <w:r>
+        <w:rPr>
+          <w:rStyle w:val="s03"/>
+          <w:sz w:val="18"/>
+          <w:rtl/>
+        </w:rPr>
+        <w:t xml:space="preserve">. ד"ה </w:t>
+      </w:r>
+      <w:proofErr w:type="spellStart"/>
+      <w:r>
+        <w:rPr>
+          <w:rStyle w:val="s03"/>
+          <w:sz w:val="18"/>
+          <w:rtl/>
+        </w:rPr>
+        <w:t>דקב"ה</w:t>
+      </w:r>
+      <w:proofErr w:type="spellEnd"/>
+      <w:r>
+        <w:rPr>
+          <w:rStyle w:val="s03"/>
+          <w:sz w:val="18"/>
+          <w:rtl/>
+        </w:rPr>
+        <w:t xml:space="preserve"> וד"ה ודא, ושם </w:t>
+      </w:r>
+      <w:proofErr w:type="spellStart"/>
+      <w:r>
+        <w:rPr>
+          <w:rStyle w:val="s03"/>
+          <w:sz w:val="18"/>
+          <w:rtl/>
+        </w:rPr>
+        <w:t>כז</w:t>
+      </w:r>
+      <w:proofErr w:type="spellEnd"/>
+      <w:r>
+        <w:rPr>
+          <w:rStyle w:val="s03"/>
+          <w:sz w:val="18"/>
+          <w:rtl/>
+        </w:rPr>
+        <w:t xml:space="preserve">: ד"ה השפחות וילדיהן. שער התשובה </w:t>
+      </w:r>
+      <w:proofErr w:type="spellStart"/>
+      <w:r>
+        <w:rPr>
+          <w:rStyle w:val="s03"/>
+          <w:sz w:val="18"/>
+          <w:rtl/>
+        </w:rPr>
+        <w:t>לרד"ב</w:t>
+      </w:r>
+      <w:proofErr w:type="spellEnd"/>
+      <w:r>
+        <w:rPr>
+          <w:rStyle w:val="s03"/>
+          <w:sz w:val="18"/>
+          <w:rtl/>
+        </w:rPr>
+        <w:t xml:space="preserve">, מהד' מקור תשל"ב, עמ' 20. ע"ע </w:t>
+      </w:r>
+      <w:r>
+        <w:rPr>
+          <w:rStyle w:val="s03"/>
+          <w:rFonts w:hint="cs"/>
+          <w:sz w:val="18"/>
+          <w:rtl/>
+        </w:rPr>
+        <w:t xml:space="preserve">ש"ק, </w:t>
+      </w:r>
+      <w:r>
+        <w:rPr>
+          <w:rStyle w:val="s03"/>
+          <w:sz w:val="18"/>
+          <w:rtl/>
+        </w:rPr>
+        <w:t xml:space="preserve">קובץ ג </w:t>
+      </w:r>
+      <w:proofErr w:type="spellStart"/>
+      <w:r>
+        <w:rPr>
+          <w:rStyle w:val="s03"/>
+          <w:sz w:val="18"/>
+          <w:rtl/>
+        </w:rPr>
+        <w:t>רפג</w:t>
+      </w:r>
+      <w:proofErr w:type="spellEnd"/>
+      <w:r>
+        <w:rPr>
+          <w:rStyle w:val="s03"/>
+          <w:sz w:val="18"/>
+          <w:rtl/>
+        </w:rPr>
+        <w:t xml:space="preserve">, </w:t>
+      </w:r>
+      <w:proofErr w:type="spellStart"/>
+      <w:r>
+        <w:rPr>
+          <w:rStyle w:val="s03"/>
+          <w:sz w:val="18"/>
+          <w:rtl/>
+        </w:rPr>
+        <w:t>רצח־ט</w:t>
+      </w:r>
+      <w:proofErr w:type="spellEnd"/>
+      <w:r>
+        <w:rPr>
+          <w:rStyle w:val="s03"/>
+          <w:sz w:val="18"/>
+          <w:rtl/>
+        </w:rPr>
+        <w:t>.</w:t>
+      </w:r>
+    </w:p>
+  </w:footnote>
+  <w:footnote w:id="3">
+    <w:p>
+      <w:pPr>
         <w:autoSpaceDE w:val="0"/>
         <w:autoSpaceDN w:val="0"/>
         <w:adjustRightInd w:val="0"/>
@@ -18212,7 +21177,7 @@
       </w:r>
     </w:p>
   </w:footnote>
-  <w:footnote w:id="3">
+  <w:footnote w:id="4">
     <w:p>
       <w:pPr>
         <w:pStyle w:val="FootnoteText"/>
@@ -18332,7 +21297,7 @@
       </w:r>
     </w:p>
   </w:footnote>
-  <w:footnote w:id="4">
+  <w:footnote w:id="5">
     <w:p>
       <w:pPr>
         <w:pStyle w:val="FootnoteText"/>
@@ -18387,104 +21352,6 @@
           <w:rtl/>
         </w:rPr>
         <w:t>.</w:t>
-      </w:r>
-    </w:p>
-  </w:footnote>
-  <w:footnote w:id="5">
-    <w:p>
-      <w:pPr>
-        <w:pStyle w:val="FootnoteText"/>
-        <w:spacing w:line="240" w:lineRule="exact"/>
-        <w:jc w:val="both"/>
-        <w:rPr>
-          <w:rStyle w:val="s03"/>
-          <w:sz w:val="18"/>
-          <w:rtl/>
-        </w:rPr>
-      </w:pPr>
-      <w:r>
-        <w:rPr>
-          <w:rStyle w:val="s03"/>
-          <w:sz w:val="18"/>
-        </w:rPr>
-        <w:footnoteRef/>
-      </w:r>
-      <w:r>
-        <w:rPr>
-          <w:rStyle w:val="s03"/>
-          <w:sz w:val="18"/>
-          <w:rtl/>
-        </w:rPr>
-        <w:t xml:space="preserve"> </w:t>
-      </w:r>
-      <w:r>
-        <w:rPr>
-          <w:rStyle w:val="s03"/>
-          <w:rFonts w:hint="cs"/>
-          <w:sz w:val="18"/>
-          <w:rtl/>
-        </w:rPr>
-        <w:t xml:space="preserve">אבות ד משנה </w:t>
-      </w:r>
-      <w:proofErr w:type="spellStart"/>
-      <w:r>
-        <w:rPr>
-          <w:rStyle w:val="s03"/>
-          <w:rFonts w:hint="cs"/>
-          <w:sz w:val="18"/>
-          <w:rtl/>
-        </w:rPr>
-        <w:t>יז</w:t>
-      </w:r>
-      <w:proofErr w:type="spellEnd"/>
-      <w:r>
-        <w:rPr>
-          <w:rStyle w:val="s03"/>
-          <w:rFonts w:hint="cs"/>
-          <w:sz w:val="18"/>
-          <w:rtl/>
-        </w:rPr>
-        <w:t xml:space="preserve">. ע"ע א"ק ב </w:t>
-      </w:r>
-      <w:proofErr w:type="spellStart"/>
-      <w:r>
-        <w:rPr>
-          <w:rStyle w:val="s03"/>
-          <w:rFonts w:hint="cs"/>
-          <w:sz w:val="18"/>
-          <w:rtl/>
-        </w:rPr>
-        <w:t>תקסז</w:t>
-      </w:r>
-      <w:proofErr w:type="spellEnd"/>
-      <w:r>
-        <w:rPr>
-          <w:rStyle w:val="s03"/>
-          <w:rFonts w:hint="cs"/>
-          <w:sz w:val="18"/>
-          <w:rtl/>
-        </w:rPr>
-        <w:t xml:space="preserve"> (</w:t>
-      </w:r>
-      <w:proofErr w:type="spellStart"/>
-      <w:r>
-        <w:rPr>
-          <w:rStyle w:val="s03"/>
-          <w:rFonts w:hint="cs"/>
-          <w:sz w:val="18"/>
-          <w:rtl/>
-        </w:rPr>
-        <w:t>לז</w:t>
-      </w:r>
-      <w:proofErr w:type="spellEnd"/>
-      <w:r>
-        <w:rPr>
-          <w:rStyle w:val="s03"/>
-          <w:rFonts w:hint="cs"/>
-          <w:sz w:val="18"/>
-          <w:rtl/>
-        </w:rPr>
-        <w:t>).</w:t>
       </w:r>
     </w:p>
   </w:footnote>
@@ -18513,7 +21380,76 @@
           <w:sz w:val="18"/>
           <w:rtl/>
         </w:rPr>
-        <w:t xml:space="preserve"> חולין ה:.</w:t>
+        <w:t xml:space="preserve"> </w:t>
+      </w:r>
+      <w:r>
+        <w:rPr>
+          <w:rStyle w:val="s03"/>
+          <w:rFonts w:hint="cs"/>
+          <w:sz w:val="18"/>
+          <w:rtl/>
+        </w:rPr>
+        <w:t xml:space="preserve">אבות ד משנה </w:t>
+      </w:r>
+      <w:proofErr w:type="spellStart"/>
+      <w:r>
+        <w:rPr>
+          <w:rStyle w:val="s03"/>
+          <w:rFonts w:hint="cs"/>
+          <w:sz w:val="18"/>
+          <w:rtl/>
+        </w:rPr>
+        <w:t>יז</w:t>
+      </w:r>
+      <w:proofErr w:type="spellEnd"/>
+      <w:r>
+        <w:rPr>
+          <w:rStyle w:val="s03"/>
+          <w:rFonts w:hint="cs"/>
+          <w:sz w:val="18"/>
+          <w:rtl/>
+        </w:rPr>
+        <w:t xml:space="preserve">. ע"ע א"ק ב </w:t>
+      </w:r>
+      <w:proofErr w:type="spellStart"/>
+      <w:r>
+        <w:rPr>
+          <w:rStyle w:val="s03"/>
+          <w:rFonts w:hint="cs"/>
+          <w:sz w:val="18"/>
+          <w:rtl/>
+        </w:rPr>
+        <w:t>תקסז</w:t>
+      </w:r>
+      <w:proofErr w:type="spellEnd"/>
+      <w:r>
+        <w:rPr>
+          <w:rStyle w:val="s03"/>
+          <w:rFonts w:hint="cs"/>
+          <w:sz w:val="18"/>
+          <w:rtl/>
+        </w:rPr>
+        <w:t xml:space="preserve"> (</w:t>
+      </w:r>
+      <w:proofErr w:type="spellStart"/>
+      <w:r>
+        <w:rPr>
+          <w:rStyle w:val="s03"/>
+          <w:rFonts w:hint="cs"/>
+          <w:sz w:val="18"/>
+          <w:rtl/>
+        </w:rPr>
+        <w:t>לז</w:t>
+      </w:r>
+      <w:proofErr w:type="spellEnd"/>
+      <w:r>
+        <w:rPr>
+          <w:rStyle w:val="s03"/>
+          <w:rFonts w:hint="cs"/>
+          <w:sz w:val="18"/>
+          <w:rtl/>
+        </w:rPr>
+        <w:t>).</w:t>
       </w:r>
     </w:p>
   </w:footnote>
@@ -18542,36 +21478,7 @@
           <w:sz w:val="18"/>
           <w:rtl/>
         </w:rPr>
-        <w:t xml:space="preserve"> </w:t>
-      </w:r>
-      <w:r>
-        <w:rPr>
-          <w:rStyle w:val="s03"/>
-          <w:rFonts w:hint="cs"/>
-          <w:sz w:val="18"/>
-          <w:rtl/>
-        </w:rPr>
-        <w:t xml:space="preserve">שבת </w:t>
-      </w:r>
-      <w:proofErr w:type="spellStart"/>
-      <w:r>
-        <w:rPr>
-          <w:rStyle w:val="s03"/>
-          <w:rFonts w:hint="cs"/>
-          <w:sz w:val="18"/>
-          <w:rtl/>
-        </w:rPr>
-        <w:t>נה</w:t>
-      </w:r>
-      <w:proofErr w:type="spellEnd"/>
-      <w:r>
-        <w:rPr>
-          <w:rStyle w:val="s03"/>
-          <w:rFonts w:hint="cs"/>
-          <w:sz w:val="18"/>
-          <w:rtl/>
-        </w:rPr>
-        <w:t>.</w:t>
+        <w:t xml:space="preserve"> חולין ה:.</w:t>
       </w:r>
     </w:p>
   </w:footnote>
@@ -18600,75 +21507,32 @@
           <w:sz w:val="18"/>
           <w:rtl/>
         </w:rPr>
-        <w:t xml:space="preserve"> זוהר ח"א נט., צד., </w:t>
-      </w:r>
-      <w:proofErr w:type="spellStart"/>
-      <w:r>
-        <w:rPr>
-          <w:rStyle w:val="s03"/>
-          <w:sz w:val="18"/>
-          <w:rtl/>
-        </w:rPr>
-        <w:t>קסב</w:t>
-      </w:r>
-      <w:proofErr w:type="spellEnd"/>
-      <w:r>
-        <w:rPr>
-          <w:rStyle w:val="s03"/>
-          <w:sz w:val="18"/>
-          <w:rtl/>
-        </w:rPr>
-        <w:t xml:space="preserve">., </w:t>
-      </w:r>
-      <w:proofErr w:type="spellStart"/>
-      <w:r>
-        <w:rPr>
-          <w:rStyle w:val="s03"/>
-          <w:sz w:val="18"/>
-          <w:rtl/>
-        </w:rPr>
-        <w:t>קצד</w:t>
-      </w:r>
-      <w:proofErr w:type="spellEnd"/>
-      <w:r>
-        <w:rPr>
-          <w:rStyle w:val="s03"/>
-          <w:sz w:val="18"/>
-          <w:rtl/>
-        </w:rPr>
-        <w:t xml:space="preserve">:, רכז:, רמז:. </w:t>
-      </w:r>
-      <w:proofErr w:type="spellStart"/>
-      <w:r>
-        <w:rPr>
-          <w:rStyle w:val="s03"/>
-          <w:sz w:val="18"/>
-          <w:rtl/>
-        </w:rPr>
-        <w:t>ח"ב</w:t>
-      </w:r>
-      <w:proofErr w:type="spellEnd"/>
-      <w:r>
-        <w:rPr>
-          <w:rStyle w:val="s03"/>
-          <w:sz w:val="18"/>
-          <w:rtl/>
-        </w:rPr>
-        <w:t xml:space="preserve"> </w:t>
-      </w:r>
-      <w:proofErr w:type="spellStart"/>
-      <w:r>
-        <w:rPr>
-          <w:rStyle w:val="s03"/>
-          <w:sz w:val="18"/>
-          <w:rtl/>
-        </w:rPr>
-        <w:t>כג</w:t>
-      </w:r>
-      <w:proofErr w:type="spellEnd"/>
-      <w:r>
-        <w:rPr>
-          <w:rStyle w:val="s03"/>
+        <w:t xml:space="preserve"> </w:t>
+      </w:r>
+      <w:r>
+        <w:rPr>
+          <w:rStyle w:val="s03"/>
+          <w:rFonts w:hint="cs"/>
+          <w:sz w:val="18"/>
+          <w:rtl/>
+        </w:rPr>
+        <w:t xml:space="preserve">שבת </w:t>
+      </w:r>
+      <w:proofErr w:type="spellStart"/>
+      <w:r>
+        <w:rPr>
+          <w:rStyle w:val="s03"/>
+          <w:rFonts w:hint="cs"/>
+          <w:sz w:val="18"/>
+          <w:rtl/>
+        </w:rPr>
+        <w:t>נה</w:t>
+      </w:r>
+      <w:proofErr w:type="spellEnd"/>
+      <w:r>
+        <w:rPr>
+          <w:rStyle w:val="s03"/>
+          <w:rFonts w:hint="cs"/>
           <w:sz w:val="18"/>
           <w:rtl/>
         </w:rPr>
@@ -18685,6 +21549,7 @@
         <w:rPr>
           <w:rStyle w:val="s03"/>
           <w:sz w:val="18"/>
+          <w:rtl/>
         </w:rPr>
       </w:pPr>
       <w:r>
@@ -18700,43 +21565,75 @@
           <w:sz w:val="18"/>
           <w:rtl/>
         </w:rPr>
-        <w:t xml:space="preserve"> </w:t>
-      </w:r>
-      <w:proofErr w:type="spellStart"/>
-      <w:r>
-        <w:rPr>
-          <w:rStyle w:val="s03"/>
-          <w:rFonts w:hint="cs"/>
-          <w:sz w:val="18"/>
-          <w:rtl/>
-        </w:rPr>
-        <w:t>תנחומא</w:t>
-      </w:r>
-      <w:proofErr w:type="spellEnd"/>
-      <w:r>
-        <w:rPr>
-          <w:rStyle w:val="s03"/>
-          <w:rFonts w:hint="cs"/>
-          <w:sz w:val="18"/>
-          <w:rtl/>
-        </w:rPr>
-        <w:t xml:space="preserve"> במדבר </w:t>
-      </w:r>
-      <w:proofErr w:type="spellStart"/>
-      <w:r>
-        <w:rPr>
-          <w:rStyle w:val="s03"/>
-          <w:rFonts w:hint="cs"/>
-          <w:sz w:val="18"/>
-          <w:rtl/>
-        </w:rPr>
-        <w:t>יב</w:t>
-      </w:r>
-      <w:proofErr w:type="spellEnd"/>
-      <w:r>
-        <w:rPr>
-          <w:rStyle w:val="s03"/>
-          <w:rFonts w:hint="cs"/>
+        <w:t xml:space="preserve"> זוהר ח"א נט., צד., </w:t>
+      </w:r>
+      <w:proofErr w:type="spellStart"/>
+      <w:r>
+        <w:rPr>
+          <w:rStyle w:val="s03"/>
+          <w:sz w:val="18"/>
+          <w:rtl/>
+        </w:rPr>
+        <w:t>קסב</w:t>
+      </w:r>
+      <w:proofErr w:type="spellEnd"/>
+      <w:r>
+        <w:rPr>
+          <w:rStyle w:val="s03"/>
+          <w:sz w:val="18"/>
+          <w:rtl/>
+        </w:rPr>
+        <w:t xml:space="preserve">., </w:t>
+      </w:r>
+      <w:proofErr w:type="spellStart"/>
+      <w:r>
+        <w:rPr>
+          <w:rStyle w:val="s03"/>
+          <w:sz w:val="18"/>
+          <w:rtl/>
+        </w:rPr>
+        <w:t>קצד</w:t>
+      </w:r>
+      <w:proofErr w:type="spellEnd"/>
+      <w:r>
+        <w:rPr>
+          <w:rStyle w:val="s03"/>
+          <w:sz w:val="18"/>
+          <w:rtl/>
+        </w:rPr>
+        <w:t xml:space="preserve">:, רכז:, רמז:. </w:t>
+      </w:r>
+      <w:proofErr w:type="spellStart"/>
+      <w:r>
+        <w:rPr>
+          <w:rStyle w:val="s03"/>
+          <w:sz w:val="18"/>
+          <w:rtl/>
+        </w:rPr>
+        <w:t>ח"ב</w:t>
+      </w:r>
+      <w:proofErr w:type="spellEnd"/>
+      <w:r>
+        <w:rPr>
+          <w:rStyle w:val="s03"/>
+          <w:sz w:val="18"/>
+          <w:rtl/>
+        </w:rPr>
+        <w:t xml:space="preserve"> </w:t>
+      </w:r>
+      <w:proofErr w:type="spellStart"/>
+      <w:r>
+        <w:rPr>
+          <w:rStyle w:val="s03"/>
+          <w:sz w:val="18"/>
+          <w:rtl/>
+        </w:rPr>
+        <w:t>כג</w:t>
+      </w:r>
+      <w:proofErr w:type="spellEnd"/>
+      <w:r>
+        <w:rPr>
+          <w:rStyle w:val="s03"/>
           <w:sz w:val="18"/>
           <w:rtl/>
         </w:rPr>
@@ -18753,7 +21650,6 @@
         <w:rPr>
           <w:rStyle w:val="s03"/>
           <w:sz w:val="18"/>
-          <w:rtl/>
         </w:rPr>
       </w:pPr>
       <w:r>
@@ -18769,62 +21665,37 @@
           <w:sz w:val="18"/>
           <w:rtl/>
         </w:rPr>
-        <w:t xml:space="preserve"> דניאל ב לד "חָזֵה הֲוַיְתָ עַד דִּי </w:t>
-      </w:r>
-      <w:proofErr w:type="spellStart"/>
-      <w:r>
-        <w:rPr>
-          <w:rStyle w:val="s03"/>
-          <w:sz w:val="18"/>
-          <w:rtl/>
-        </w:rPr>
-        <w:t>הִתְגְּזֶרֶת</w:t>
-      </w:r>
-      <w:proofErr w:type="spellEnd"/>
-      <w:r>
-        <w:rPr>
-          <w:rStyle w:val="s03"/>
-          <w:sz w:val="18"/>
-          <w:rtl/>
-        </w:rPr>
-        <w:t xml:space="preserve"> אֶבֶן דִּי לָא בִידַיִן וּמְחָת </w:t>
-      </w:r>
-      <w:proofErr w:type="spellStart"/>
-      <w:r>
-        <w:rPr>
-          <w:rStyle w:val="s03"/>
-          <w:sz w:val="18"/>
-          <w:rtl/>
-        </w:rPr>
-        <w:t>לְצַלְמָא</w:t>
-      </w:r>
-      <w:proofErr w:type="spellEnd"/>
-      <w:r>
-        <w:rPr>
-          <w:rStyle w:val="s03"/>
-          <w:sz w:val="18"/>
-          <w:rtl/>
-        </w:rPr>
-        <w:t xml:space="preserve"> וגו'".</w:t>
-      </w:r>
-      <w:r>
-        <w:rPr>
-          <w:rStyle w:val="s03"/>
-          <w:rFonts w:hint="cs"/>
-          <w:sz w:val="18"/>
-          <w:rtl/>
-        </w:rPr>
-        <w:t xml:space="preserve"> ע"ע פנק' ג </w:t>
-      </w:r>
-      <w:proofErr w:type="spellStart"/>
-      <w:r>
-        <w:rPr>
-          <w:rStyle w:val="s03"/>
-          <w:rFonts w:hint="cs"/>
-          <w:sz w:val="18"/>
-          <w:rtl/>
-        </w:rPr>
-        <w:t>קנ</w:t>
+        <w:t xml:space="preserve"> </w:t>
+      </w:r>
+      <w:proofErr w:type="spellStart"/>
+      <w:r>
+        <w:rPr>
+          <w:rStyle w:val="s03"/>
+          <w:rFonts w:hint="cs"/>
+          <w:sz w:val="18"/>
+          <w:rtl/>
+        </w:rPr>
+        <w:t>תנחומא</w:t>
+      </w:r>
+      <w:proofErr w:type="spellEnd"/>
+      <w:r>
+        <w:rPr>
+          <w:rStyle w:val="s03"/>
+          <w:rFonts w:hint="cs"/>
+          <w:sz w:val="18"/>
+          <w:rtl/>
+        </w:rPr>
+        <w:t xml:space="preserve"> במדבר </w:t>
+      </w:r>
+      <w:proofErr w:type="spellStart"/>
+      <w:r>
+        <w:rPr>
+          <w:rStyle w:val="s03"/>
+          <w:rFonts w:hint="cs"/>
+          <w:sz w:val="18"/>
+          <w:rtl/>
+        </w:rPr>
+        <w:t>יב</w:t>
       </w:r>
       <w:proofErr w:type="spellEnd"/>
       <w:r>
@@ -18863,6 +21734,100 @@
           <w:sz w:val="18"/>
           <w:rtl/>
         </w:rPr>
+        <w:t xml:space="preserve"> דניאל ב לד "חָזֵה הֲוַיְתָ עַד דִּי </w:t>
+      </w:r>
+      <w:proofErr w:type="spellStart"/>
+      <w:r>
+        <w:rPr>
+          <w:rStyle w:val="s03"/>
+          <w:sz w:val="18"/>
+          <w:rtl/>
+        </w:rPr>
+        <w:t>הִתְגְּזֶרֶת</w:t>
+      </w:r>
+      <w:proofErr w:type="spellEnd"/>
+      <w:r>
+        <w:rPr>
+          <w:rStyle w:val="s03"/>
+          <w:sz w:val="18"/>
+          <w:rtl/>
+        </w:rPr>
+        <w:t xml:space="preserve"> אֶבֶן דִּי לָא בִידַיִן וּמְחָת </w:t>
+      </w:r>
+      <w:proofErr w:type="spellStart"/>
+      <w:r>
+        <w:rPr>
+          <w:rStyle w:val="s03"/>
+          <w:sz w:val="18"/>
+          <w:rtl/>
+        </w:rPr>
+        <w:t>לְצַלְמָא</w:t>
+      </w:r>
+      <w:proofErr w:type="spellEnd"/>
+      <w:r>
+        <w:rPr>
+          <w:rStyle w:val="s03"/>
+          <w:sz w:val="18"/>
+          <w:rtl/>
+        </w:rPr>
+        <w:t xml:space="preserve"> וגו'".</w:t>
+      </w:r>
+      <w:r>
+        <w:rPr>
+          <w:rStyle w:val="s03"/>
+          <w:rFonts w:hint="cs"/>
+          <w:sz w:val="18"/>
+          <w:rtl/>
+        </w:rPr>
+        <w:t xml:space="preserve"> ע"ע פנק' ג </w:t>
+      </w:r>
+      <w:proofErr w:type="spellStart"/>
+      <w:r>
+        <w:rPr>
+          <w:rStyle w:val="s03"/>
+          <w:rFonts w:hint="cs"/>
+          <w:sz w:val="18"/>
+          <w:rtl/>
+        </w:rPr>
+        <w:t>קנ</w:t>
+      </w:r>
+      <w:proofErr w:type="spellEnd"/>
+      <w:r>
+        <w:rPr>
+          <w:rStyle w:val="s03"/>
+          <w:rFonts w:hint="cs"/>
+          <w:sz w:val="18"/>
+          <w:rtl/>
+        </w:rPr>
+        <w:t>.</w:t>
+      </w:r>
+    </w:p>
+  </w:footnote>
+  <w:footnote w:id="12">
+    <w:p>
+      <w:pPr>
+        <w:pStyle w:val="FootnoteText"/>
+        <w:spacing w:line="240" w:lineRule="exact"/>
+        <w:jc w:val="both"/>
+        <w:rPr>
+          <w:rStyle w:val="s03"/>
+          <w:sz w:val="18"/>
+          <w:rtl/>
+        </w:rPr>
+      </w:pPr>
+      <w:r>
+        <w:rPr>
+          <w:rStyle w:val="s03"/>
+          <w:sz w:val="18"/>
+        </w:rPr>
+        <w:footnoteRef/>
+      </w:r>
+      <w:r>
+        <w:rPr>
+          <w:rStyle w:val="s03"/>
+          <w:sz w:val="18"/>
+          <w:rtl/>
+        </w:rPr>
         <w:t xml:space="preserve"> </w:t>
       </w:r>
       <w:r>
@@ -19048,7 +22013,7 @@
       </w:r>
     </w:p>
   </w:footnote>
-  <w:footnote w:id="12">
+  <w:footnote w:id="13">
     <w:p>
       <w:pPr>
         <w:pStyle w:val="FootnoteText"/>
@@ -19086,7 +22051,7 @@
       </w:r>
     </w:p>
   </w:footnote>
-  <w:footnote w:id="13">
+  <w:footnote w:id="14">
     <w:p>
       <w:pPr>
         <w:pStyle w:val="FootnoteText"/>
@@ -19162,7 +22127,7 @@
       </w:r>
     </w:p>
   </w:footnote>
-  <w:footnote w:id="14">
+  <w:footnote w:id="15">
     <w:p>
       <w:pPr>
         <w:pStyle w:val="FootnoteText"/>
@@ -19299,7 +22264,7 @@
       </w:r>
     </w:p>
   </w:footnote>
-  <w:footnote w:id="15">
+  <w:footnote w:id="16">
     <w:p>
       <w:pPr>
         <w:pStyle w:val="FootnoteText"/>
@@ -19344,55 +22309,6 @@
           <w:rtl/>
         </w:rPr>
         <w:t>קלז</w:t>
-      </w:r>
-      <w:proofErr w:type="spellEnd"/>
-      <w:r>
-        <w:rPr>
-          <w:rStyle w:val="s03"/>
-          <w:rFonts w:hint="cs"/>
-          <w:sz w:val="18"/>
-          <w:rtl/>
-        </w:rPr>
-        <w:t>.</w:t>
-      </w:r>
-    </w:p>
-  </w:footnote>
-  <w:footnote w:id="16">
-    <w:p>
-      <w:pPr>
-        <w:pStyle w:val="FootnoteText"/>
-        <w:spacing w:line="240" w:lineRule="exact"/>
-        <w:jc w:val="both"/>
-        <w:rPr>
-          <w:rStyle w:val="s03"/>
-          <w:sz w:val="18"/>
-        </w:rPr>
-      </w:pPr>
-      <w:r>
-        <w:rPr>
-          <w:rStyle w:val="s03"/>
-          <w:sz w:val="18"/>
-        </w:rPr>
-        <w:footnoteRef/>
-      </w:r>
-      <w:r>
-        <w:rPr>
-          <w:rStyle w:val="s03"/>
-          <w:rFonts w:hint="cs"/>
-          <w:sz w:val="18"/>
-          <w:rtl/>
-        </w:rPr>
-        <w:t xml:space="preserve"> מדרש תהילים </w:t>
-      </w:r>
-      <w:proofErr w:type="spellStart"/>
-      <w:r>
-        <w:rPr>
-          <w:rStyle w:val="s03"/>
-          <w:rFonts w:hint="cs"/>
-          <w:sz w:val="18"/>
-          <w:rtl/>
-        </w:rPr>
-        <w:t>קיז</w:t>
       </w:r>
       <w:proofErr w:type="spellEnd"/>
       <w:r>
@@ -19427,39 +22343,31 @@
       <w:r>
         <w:rPr>
           <w:rStyle w:val="s03"/>
-          <w:sz w:val="18"/>
-          <w:rtl/>
-        </w:rPr>
-        <w:t xml:space="preserve"> </w:t>
-      </w:r>
-      <w:r>
-        <w:rPr>
-          <w:rStyle w:val="s03"/>
-          <w:rFonts w:hint="cs"/>
-          <w:sz w:val="18"/>
-          <w:rtl/>
-        </w:rPr>
-        <w:t xml:space="preserve">פסחים </w:t>
-      </w:r>
-      <w:proofErr w:type="spellStart"/>
-      <w:r>
-        <w:rPr>
-          <w:rStyle w:val="s03"/>
-          <w:rFonts w:hint="cs"/>
-          <w:sz w:val="18"/>
-          <w:rtl/>
-        </w:rPr>
-        <w:t>קיח</w:t>
-      </w:r>
-      <w:proofErr w:type="spellEnd"/>
-      <w:r>
-        <w:rPr>
-          <w:rStyle w:val="s03"/>
-          <w:rFonts w:hint="cs"/>
-          <w:sz w:val="18"/>
-          <w:rtl/>
-        </w:rPr>
-        <w:t>:</w:t>
+          <w:rFonts w:hint="cs"/>
+          <w:sz w:val="18"/>
+          <w:rtl/>
+        </w:rPr>
+        <w:t xml:space="preserve"> מדרש תהילים </w:t>
+      </w:r>
+      <w:proofErr w:type="spellStart"/>
+      <w:r>
+        <w:rPr>
+          <w:rStyle w:val="s03"/>
+          <w:rFonts w:hint="cs"/>
+          <w:sz w:val="18"/>
+          <w:rtl/>
+        </w:rPr>
+        <w:t>קיז</w:t>
+      </w:r>
+      <w:proofErr w:type="spellEnd"/>
+      <w:r>
+        <w:rPr>
+          <w:rStyle w:val="s03"/>
+          <w:rFonts w:hint="cs"/>
+          <w:sz w:val="18"/>
+          <w:rtl/>
+        </w:rPr>
+        <w:t>.</w:t>
       </w:r>
     </w:p>
   </w:footnote>
@@ -19472,6 +22380,63 @@
         <w:rPr>
           <w:rStyle w:val="s03"/>
           <w:sz w:val="18"/>
+        </w:rPr>
+      </w:pPr>
+      <w:r>
+        <w:rPr>
+          <w:rStyle w:val="s03"/>
+          <w:sz w:val="18"/>
+        </w:rPr>
+        <w:footnoteRef/>
+      </w:r>
+      <w:r>
+        <w:rPr>
+          <w:rStyle w:val="s03"/>
+          <w:sz w:val="18"/>
+          <w:rtl/>
+        </w:rPr>
+        <w:t xml:space="preserve"> </w:t>
+      </w:r>
+      <w:r>
+        <w:rPr>
+          <w:rStyle w:val="s03"/>
+          <w:rFonts w:hint="cs"/>
+          <w:sz w:val="18"/>
+          <w:rtl/>
+        </w:rPr>
+        <w:t xml:space="preserve">פסחים </w:t>
+      </w:r>
+      <w:proofErr w:type="spellStart"/>
+      <w:r>
+        <w:rPr>
+          <w:rStyle w:val="s03"/>
+          <w:rFonts w:hint="cs"/>
+          <w:sz w:val="18"/>
+          <w:rtl/>
+        </w:rPr>
+        <w:t>קיח</w:t>
+      </w:r>
+      <w:proofErr w:type="spellEnd"/>
+      <w:r>
+        <w:rPr>
+          <w:rStyle w:val="s03"/>
+          <w:rFonts w:hint="cs"/>
+          <w:sz w:val="18"/>
+          <w:rtl/>
+        </w:rPr>
+        <w:t>:</w:t>
+      </w:r>
+    </w:p>
+  </w:footnote>
+  <w:footnote w:id="19">
+    <w:p>
+      <w:pPr>
+        <w:pStyle w:val="FootnoteText"/>
+        <w:spacing w:line="240" w:lineRule="exact"/>
+        <w:jc w:val="both"/>
+        <w:rPr>
+          <w:rStyle w:val="s03"/>
+          <w:sz w:val="18"/>
           <w:rtl/>
         </w:rPr>
       </w:pPr>
@@ -19605,7 +22570,7 @@
       </w:r>
     </w:p>
   </w:footnote>
-  <w:footnote w:id="19">
+  <w:footnote w:id="20">
     <w:p>
       <w:pPr>
         <w:pStyle w:val="FootnoteText"/>
@@ -20073,44 +23038,6 @@
           <w:rtl/>
         </w:rPr>
         <w:t>רה".</w:t>
-      </w:r>
-    </w:p>
-  </w:footnote>
-  <w:footnote w:id="20">
-    <w:p>
-      <w:pPr>
-        <w:pStyle w:val="FootnoteText"/>
-        <w:spacing w:line="240" w:lineRule="exact"/>
-        <w:jc w:val="both"/>
-        <w:rPr>
-          <w:rStyle w:val="s03"/>
-          <w:sz w:val="18"/>
-          <w:rtl/>
-        </w:rPr>
-      </w:pPr>
-      <w:r>
-        <w:rPr>
-          <w:rStyle w:val="s03"/>
-          <w:sz w:val="18"/>
-        </w:rPr>
-        <w:footnoteRef/>
-      </w:r>
-      <w:r>
-        <w:rPr>
-          <w:rStyle w:val="s03"/>
-          <w:sz w:val="18"/>
-          <w:rtl/>
-        </w:rPr>
-        <w:t xml:space="preserve"> </w:t>
-      </w:r>
-      <w:r>
-        <w:rPr>
-          <w:rStyle w:val="s03"/>
-          <w:rFonts w:hint="cs"/>
-          <w:sz w:val="18"/>
-          <w:rtl/>
-        </w:rPr>
-        <w:t>משלי יד לד.</w:t>
       </w:r>
     </w:p>
   </w:footnote>
@@ -20139,28 +23066,66 @@
           <w:sz w:val="18"/>
           <w:rtl/>
         </w:rPr>
-        <w:t xml:space="preserve"> ע"ע </w:t>
-      </w:r>
-      <w:r>
-        <w:rPr>
-          <w:rStyle w:val="s03"/>
-          <w:rFonts w:hint="cs"/>
-          <w:sz w:val="18"/>
-          <w:rtl/>
-        </w:rPr>
-        <w:t xml:space="preserve">ש"ק, </w:t>
-      </w:r>
-      <w:r>
-        <w:rPr>
-          <w:rStyle w:val="s03"/>
-          <w:sz w:val="18"/>
-          <w:rtl/>
-        </w:rPr>
-        <w:t>קובץ א קנא.</w:t>
+        <w:t xml:space="preserve"> </w:t>
+      </w:r>
+      <w:r>
+        <w:rPr>
+          <w:rStyle w:val="s03"/>
+          <w:rFonts w:hint="cs"/>
+          <w:sz w:val="18"/>
+          <w:rtl/>
+        </w:rPr>
+        <w:t>משלי יד לד.</w:t>
       </w:r>
     </w:p>
   </w:footnote>
   <w:footnote w:id="22">
+    <w:p>
+      <w:pPr>
+        <w:pStyle w:val="FootnoteText"/>
+        <w:spacing w:line="240" w:lineRule="exact"/>
+        <w:jc w:val="both"/>
+        <w:rPr>
+          <w:rStyle w:val="s03"/>
+          <w:sz w:val="18"/>
+          <w:rtl/>
+        </w:rPr>
+      </w:pPr>
+      <w:r>
+        <w:rPr>
+          <w:rStyle w:val="s03"/>
+          <w:sz w:val="18"/>
+        </w:rPr>
+        <w:footnoteRef/>
+      </w:r>
+      <w:r>
+        <w:rPr>
+          <w:rStyle w:val="s03"/>
+          <w:sz w:val="18"/>
+          <w:rtl/>
+        </w:rPr>
+        <w:t xml:space="preserve"> ע"ע </w:t>
+      </w:r>
+      <w:r>
+        <w:rPr>
+          <w:rStyle w:val="s03"/>
+          <w:rFonts w:hint="cs"/>
+          <w:sz w:val="18"/>
+          <w:rtl/>
+        </w:rPr>
+        <w:t xml:space="preserve">ש"ק, </w:t>
+      </w:r>
+      <w:r>
+        <w:rPr>
+          <w:rStyle w:val="s03"/>
+          <w:sz w:val="18"/>
+          <w:rtl/>
+        </w:rPr>
+        <w:t>קובץ א קנא.</w:t>
+      </w:r>
+    </w:p>
+  </w:footnote>
+  <w:footnote w:id="23">
     <w:p>
       <w:pPr>
         <w:pStyle w:val="FootnoteText"/>
@@ -22097,7 +25062,7 @@
 </file>
 
 <file path=customXml/itemProps1.xml><?xml version="1.0" encoding="utf-8"?>
-<ds:datastoreItem xmlns:ds="http://schemas.openxmlformats.org/officeDocument/2006/customXml" ds:itemID="{59214C4F-231A-4F3B-B519-AE0A401F3F8E}">
+<ds:datastoreItem xmlns:ds="http://schemas.openxmlformats.org/officeDocument/2006/customXml" ds:itemID="{004D0380-31AE-452C-8C9A-F5D2B7602A5E}">
   <ds:schemaRefs>
     <ds:schemaRef ds:uri="http://schemas.openxmlformats.org/officeDocument/2006/bibliography"/>
   </ds:schemaRefs>

</xml_diff>

<commit_message>
enabled local XeLaTeX, updated golden.check's
</commit_message>
<xml_diff>
--- a/dict_check.docx
+++ b/dict_check.docx
@@ -908,8 +908,6 @@
           <w:sz w:val="24"/>
         </w:rPr>
       </w:pPr>
-      <w:bookmarkStart w:id="0" w:name="_GoBack"/>
-      <w:bookmarkEnd w:id="0"/>
       <w:r>
         <w:rPr>
           <w:rStyle w:val="s02"/>
@@ -8320,6 +8318,137 @@
         <w:jc w:val="both"/>
         <w:rPr>
           <w:rStyle w:val="s03"/>
+        </w:rPr>
+      </w:pPr>
+      <w:r>
+        <w:rPr>
+          <w:rStyle w:val="s01"/>
+          <w:rtl/>
+        </w:rPr>
+        <w:t>תורה</w:t>
+      </w:r>
+      <w:bookmarkStart w:id="0" w:name="_Ref172389993"/>
+      <w:r>
+        <w:rPr>
+          <w:rStyle w:val="s02"/>
+          <w:vertAlign w:val="superscript"/>
+          <w:rtl/>
+        </w:rPr>
+        <w:footnoteReference w:id="14"/>
+      </w:r>
+      <w:bookmarkEnd w:id="0"/>
+      <w:r>
+        <w:rPr>
+          <w:rStyle w:val="s02"/>
+          <w:vertAlign w:val="superscript"/>
+          <w:rtl/>
+        </w:rPr>
+        <w:t xml:space="preserve"> </w:t>
+      </w:r>
+      <w:r>
+        <w:rPr>
+          <w:rStyle w:val="s02"/>
+          <w:rtl/>
+        </w:rPr>
+        <w:t xml:space="preserve">- </w:t>
+      </w:r>
+      <w:r>
+        <w:rPr>
+          <w:rStyle w:val="s03"/>
+          <w:rFonts w:hint="cs"/>
+          <w:rtl/>
+        </w:rPr>
+        <w:t>הוראה, הוראת דרך החיים, המעשיים והרוחניים</w:t>
+      </w:r>
+      <w:r>
+        <w:rPr>
+          <w:rStyle w:val="s03"/>
+          <w:rFonts w:hint="eastAsia"/>
+          <w:rtl/>
+        </w:rPr>
+        <w:t>°</w:t>
+      </w:r>
+      <w:r>
+        <w:rPr>
+          <w:rStyle w:val="s03"/>
+          <w:rFonts w:hint="cs"/>
+          <w:rtl/>
+        </w:rPr>
+        <w:t>, על</w:t>
+      </w:r>
+      <w:r>
+        <w:rPr>
+          <w:rStyle w:val="s03"/>
+          <w:rFonts w:hint="eastAsia"/>
+          <w:rtl/>
+        </w:rPr>
+        <w:t xml:space="preserve">־פי הודעת </w:t>
+      </w:r>
+      <w:proofErr w:type="spellStart"/>
+      <w:r>
+        <w:rPr>
+          <w:rStyle w:val="s03"/>
+          <w:rFonts w:hint="eastAsia"/>
+          <w:rtl/>
+        </w:rPr>
+        <w:t>דבר</w:t>
+      </w:r>
+      <w:r>
+        <w:rPr>
+          <w:rStyle w:val="s03"/>
+          <w:rFonts w:hint="cs"/>
+          <w:rtl/>
+        </w:rPr>
+        <w:t>־ד</w:t>
+      </w:r>
+      <w:proofErr w:type="spellEnd"/>
+      <w:r>
+        <w:rPr>
+          <w:rStyle w:val="s03"/>
+          <w:rFonts w:hint="cs"/>
+          <w:rtl/>
+        </w:rPr>
+        <w:t>'</w:t>
+      </w:r>
+      <w:r>
+        <w:rPr>
+          <w:rStyle w:val="s03"/>
+          <w:rFonts w:hint="eastAsia"/>
+          <w:rtl/>
+        </w:rPr>
+        <w:t>°</w:t>
+      </w:r>
+      <w:r>
+        <w:rPr>
+          <w:rStyle w:val="s03"/>
+          <w:rFonts w:hint="cs"/>
+          <w:rtl/>
+        </w:rPr>
+        <w:t xml:space="preserve"> ומצותו</w:t>
+      </w:r>
+      <w:r>
+        <w:rPr>
+          <w:rStyle w:val="s03"/>
+          <w:rFonts w:hint="eastAsia"/>
+          <w:rtl/>
+        </w:rPr>
+        <w:t>°</w:t>
+      </w:r>
+      <w:r>
+        <w:rPr>
+          <w:rStyle w:val="s03"/>
+          <w:rFonts w:hint="cs"/>
+          <w:rtl/>
+        </w:rPr>
+        <w:t>.</w:t>
+      </w:r>
+    </w:p>
+    <w:p>
+      <w:pPr>
+        <w:spacing w:line="240" w:lineRule="exact"/>
+        <w:jc w:val="both"/>
+        <w:rPr>
+          <w:rStyle w:val="s03"/>
           <w:rtl/>
         </w:rPr>
       </w:pPr>
@@ -8350,7 +8479,7 @@
           <w:vertAlign w:val="superscript"/>
           <w:rtl/>
         </w:rPr>
-        <w:footnoteReference w:id="14"/>
+        <w:footnoteReference w:id="15"/>
       </w:r>
       <w:r>
         <w:rPr>
@@ -8597,6 +8726,8 @@
           <w:rtl/>
         </w:rPr>
       </w:pPr>
+      <w:bookmarkStart w:id="1" w:name="_GoBack"/>
+      <w:bookmarkEnd w:id="1"/>
     </w:p>
     <w:p>
       <w:pPr>
@@ -8613,15 +8744,15 @@
         </w:rPr>
         <w:t>ע"ע אור עליון. ע"ע אור ד'.</w:t>
       </w:r>
-      <w:bookmarkStart w:id="1" w:name="_Ref172609042"/>
+      <w:bookmarkStart w:id="2" w:name="_Ref172609042"/>
       <w:r>
         <w:rPr>
           <w:rStyle w:val="FootnoteReference"/>
           <w:rtl/>
         </w:rPr>
-        <w:footnoteReference w:id="15"/>
-      </w:r>
-      <w:bookmarkEnd w:id="1"/>
+        <w:footnoteReference w:id="16"/>
+      </w:r>
+      <w:bookmarkEnd w:id="2"/>
       <w:r>
         <w:rPr>
           <w:rStyle w:val="s02"/>
@@ -8813,7 +8944,7 @@
           <w:vertAlign w:val="superscript"/>
           <w:rtl/>
         </w:rPr>
-        <w:t>60</w:t>
+        <w:t>14</w:t>
       </w:r>
       <w:r>
         <w:rPr>
@@ -8950,7 +9081,7 @@
           <w:vertAlign w:val="superscript"/>
           <w:rtl/>
         </w:rPr>
-        <w:footnoteReference w:id="16"/>
+        <w:footnoteReference w:id="17"/>
       </w:r>
       <w:r>
         <w:rPr>
@@ -9152,7 +9283,7 @@
           <w:vertAlign w:val="superscript"/>
           <w:rtl/>
         </w:rPr>
-        <w:footnoteReference w:id="17"/>
+        <w:footnoteReference w:id="18"/>
       </w:r>
       <w:r>
         <w:rPr>
@@ -9368,6 +9499,7 @@
           <w:rStyle w:val="s01"/>
           <w:rtl/>
         </w:rPr>
+        <w:lastRenderedPageBreak/>
         <w:t xml:space="preserve">חילה </w:t>
       </w:r>
       <w:r>
@@ -9703,7 +9835,6 @@
           <w:rStyle w:val="s01"/>
           <w:rtl/>
         </w:rPr>
-        <w:lastRenderedPageBreak/>
         <w:t xml:space="preserve">אור הגלוי </w:t>
       </w:r>
       <w:r>
@@ -11478,7 +11609,6 @@
           <w:rStyle w:val="s11"/>
           <w:rtl/>
         </w:rPr>
-        <w:lastRenderedPageBreak/>
         <w:t xml:space="preserve">אור ד' וכבודו </w:t>
       </w:r>
       <w:r>
@@ -12453,7 +12583,7 @@
           <w:rStyle w:val="FootnoteReference"/>
           <w:bCs/>
         </w:rPr>
-        <w:footnoteReference w:id="18"/>
+        <w:footnoteReference w:id="19"/>
       </w:r>
       <w:r>
         <w:rPr>
@@ -13556,7 +13686,7 @@
           <w:vertAlign w:val="superscript"/>
           <w:rtl/>
         </w:rPr>
-        <w:footnoteReference w:id="19"/>
+        <w:footnoteReference w:id="20"/>
       </w:r>
       <w:r>
         <w:rPr>
@@ -13821,7 +13951,7 @@
           <w:vertAlign w:val="superscript"/>
           <w:rtl/>
         </w:rPr>
-        <w:footnoteReference w:id="20"/>
+        <w:footnoteReference w:id="21"/>
       </w:r>
       <w:r>
         <w:rPr>
@@ -14267,7 +14397,7 @@
           <w:vertAlign w:val="superscript"/>
           <w:rtl/>
         </w:rPr>
-        <w:footnoteReference w:id="21"/>
+        <w:footnoteReference w:id="22"/>
       </w:r>
       <w:r>
         <w:rPr>
@@ -15166,7 +15296,7 @@
           <w:vertAlign w:val="superscript"/>
           <w:rtl/>
         </w:rPr>
-        <w:footnoteReference w:id="22"/>
+        <w:footnoteReference w:id="23"/>
       </w:r>
       <w:r>
         <w:rPr>
@@ -15359,7 +15489,7 @@
           <w:szCs w:val="18"/>
           <w:rtl/>
         </w:rPr>
-        <w:footnoteReference w:id="23"/>
+        <w:footnoteReference w:id="24"/>
       </w:r>
       <w:r>
         <w:rPr>
@@ -15427,7 +15557,7 @@
           <w:szCs w:val="18"/>
           <w:rtl/>
         </w:rPr>
-        <w:footnoteReference w:id="24"/>
+        <w:footnoteReference w:id="25"/>
       </w:r>
       <w:r>
         <w:rPr>
@@ -22298,6 +22428,7 @@
         <w:jc w:val="both"/>
         <w:rPr>
           <w:rStyle w:val="s03"/>
+          <w:rFonts w:hint="cs"/>
           <w:sz w:val="18"/>
           <w:rtl/>
         </w:rPr>
@@ -22320,11 +22451,231 @@
       <w:r>
         <w:rPr>
           <w:rStyle w:val="s03"/>
-          <w:rFonts w:hint="cs"/>
-          <w:sz w:val="18"/>
-          <w:rtl/>
-        </w:rPr>
-        <w:t>אבות ה משנה ה.</w:t>
+          <w:sz w:val="18"/>
+          <w:rtl/>
+        </w:rPr>
+        <w:t xml:space="preserve">ע' בעקדת יצחק, שער ראשון, דף כד: "מבואר מעצמו שהתורה </w:t>
+      </w:r>
+      <w:proofErr w:type="spellStart"/>
+      <w:r>
+        <w:rPr>
+          <w:rStyle w:val="s03"/>
+          <w:sz w:val="18"/>
+          <w:rtl/>
+        </w:rPr>
+        <w:t>האלהית</w:t>
+      </w:r>
+      <w:proofErr w:type="spellEnd"/>
+      <w:r>
+        <w:rPr>
+          <w:rStyle w:val="s03"/>
+          <w:sz w:val="18"/>
+          <w:rtl/>
+        </w:rPr>
+        <w:t xml:space="preserve"> יש לה שני מיני מציאות. האחד המושכל הרוחני אשר בו כתובה לפניו באש שחורה על גבי אש לבנה, והנה הוא עיקר מציאותה ועצמותה אשר בו ודאי ראשיית ומעונה (אצ"ל</w:t>
+      </w:r>
+      <w:r>
+        <w:rPr>
+          <w:rStyle w:val="s03"/>
+          <w:rFonts w:hint="cs"/>
+          <w:sz w:val="18"/>
+          <w:rtl/>
+        </w:rPr>
+        <w:t>:</w:t>
+      </w:r>
+      <w:r>
+        <w:rPr>
+          <w:rStyle w:val="s03"/>
+          <w:sz w:val="18"/>
+          <w:rtl/>
+        </w:rPr>
+        <w:t xml:space="preserve"> ומעולה) במדרגה על כל הנמצאות כמו שאמר ד' קנני ראשית דרכו </w:t>
+      </w:r>
+      <w:proofErr w:type="spellStart"/>
+      <w:r>
+        <w:rPr>
+          <w:rStyle w:val="s03"/>
+          <w:sz w:val="18"/>
+          <w:rtl/>
+        </w:rPr>
+        <w:t>וכו</w:t>
+      </w:r>
+      <w:proofErr w:type="spellEnd"/>
+      <w:r>
+        <w:rPr>
+          <w:rStyle w:val="s03"/>
+          <w:sz w:val="18"/>
+          <w:rtl/>
+        </w:rPr>
+        <w:t xml:space="preserve">'. אמנם המציאות השני הוא מציאות מוחש ומורגש מצד מה שהיא כתובה בספר ובדיו. ונתנה לפנינו ללמד אותנו ולהישיר את מעשה ידינו". ובע"א ד ט </w:t>
+      </w:r>
+      <w:proofErr w:type="spellStart"/>
+      <w:r>
+        <w:rPr>
+          <w:rStyle w:val="s03"/>
+          <w:sz w:val="18"/>
+          <w:rtl/>
+        </w:rPr>
+        <w:t>עו</w:t>
+      </w:r>
+      <w:proofErr w:type="spellEnd"/>
+      <w:r>
+        <w:rPr>
+          <w:rStyle w:val="s03"/>
+          <w:sz w:val="18"/>
+          <w:rtl/>
+        </w:rPr>
+        <w:t xml:space="preserve"> "אע"פ שקיומה של תורה תלמודה והרחבתה הרי הוא דבר התלוי בבחירה, זה מה שנוגע </w:t>
+      </w:r>
+      <w:proofErr w:type="spellStart"/>
+      <w:r>
+        <w:rPr>
+          <w:rStyle w:val="s03"/>
+          <w:sz w:val="18"/>
+          <w:rtl/>
+        </w:rPr>
+        <w:t>להתענפותם</w:t>
+      </w:r>
+      <w:proofErr w:type="spellEnd"/>
+      <w:r>
+        <w:rPr>
+          <w:rStyle w:val="s03"/>
+          <w:sz w:val="18"/>
+          <w:rtl/>
+        </w:rPr>
+        <w:t xml:space="preserve"> של הפרטים, אבל </w:t>
+      </w:r>
+      <w:r>
+        <w:rPr>
+          <w:rStyle w:val="s03"/>
+          <w:rFonts w:hint="eastAsia"/>
+          <w:sz w:val="18"/>
+          <w:rtl/>
+        </w:rPr>
+        <w:t>בעצמיות</w:t>
+      </w:r>
+      <w:r>
+        <w:rPr>
+          <w:rStyle w:val="s03"/>
+          <w:sz w:val="18"/>
+          <w:rtl/>
+        </w:rPr>
+        <w:t xml:space="preserve"> מהות הפנימי הצורתי של התורה... התורה היא טבעית עצמית לישראל". בהתאם לכך נערכו ההגדרות השונות של הערך בשתי מחלקות ראשיות, הראשונה, ערכי "תורה" במובן הלימודי (עד הערך </w:t>
+      </w:r>
+      <w:r>
+        <w:rPr>
+          <w:rStyle w:val="s03"/>
+          <w:rFonts w:hint="cs"/>
+          <w:sz w:val="18"/>
+          <w:rtl/>
+        </w:rPr>
+        <w:t>'תורה - הענינים המעשיים שבתורה', ומסומנת סוף המחלקה ב</w:t>
+      </w:r>
+      <w:r>
+        <w:rPr>
+          <w:rStyle w:val="s03"/>
+          <w:rFonts w:hint="eastAsia"/>
+          <w:sz w:val="18"/>
+          <w:rtl/>
+        </w:rPr>
+        <w:t>־</w:t>
+      </w:r>
+      <w:r>
+        <w:rPr>
+          <w:rStyle w:val="s03"/>
+          <w:rFonts w:hint="cs"/>
+          <w:sz w:val="18"/>
+          <w:rtl/>
+        </w:rPr>
+        <w:t>◊</w:t>
+      </w:r>
+      <w:r>
+        <w:rPr>
+          <w:rStyle w:val="s03"/>
+          <w:sz w:val="18"/>
+          <w:rtl/>
+        </w:rPr>
+        <w:t xml:space="preserve">◊), והשניה, במובן הערך </w:t>
+      </w:r>
+      <w:proofErr w:type="spellStart"/>
+      <w:r>
+        <w:rPr>
+          <w:rStyle w:val="s03"/>
+          <w:sz w:val="18"/>
+          <w:rtl/>
+        </w:rPr>
+        <w:t>האלהי</w:t>
+      </w:r>
+      <w:proofErr w:type="spellEnd"/>
+      <w:r>
+        <w:rPr>
+          <w:rStyle w:val="s03"/>
+          <w:sz w:val="18"/>
+          <w:rtl/>
+        </w:rPr>
+        <w:t xml:space="preserve"> הנשמתי </w:t>
+      </w:r>
+      <w:proofErr w:type="spellStart"/>
+      <w:r>
+        <w:rPr>
+          <w:rStyle w:val="s03"/>
+          <w:sz w:val="18"/>
+          <w:rtl/>
+        </w:rPr>
+        <w:t>הוויתי</w:t>
+      </w:r>
+      <w:proofErr w:type="spellEnd"/>
+      <w:r>
+        <w:rPr>
+          <w:rStyle w:val="s03"/>
+          <w:sz w:val="18"/>
+          <w:rtl/>
+        </w:rPr>
+        <w:t xml:space="preserve"> (עד הערך 'תורה - תורה שבעל פה</w:t>
+      </w:r>
+      <w:r>
+        <w:rPr>
+          <w:rStyle w:val="s03"/>
+          <w:rFonts w:hint="cs"/>
+          <w:sz w:val="18"/>
+          <w:rtl/>
+        </w:rPr>
+        <w:t>', ומסומנת סוף המחלקה ב</w:t>
+      </w:r>
+      <w:r>
+        <w:rPr>
+          <w:rStyle w:val="s03"/>
+          <w:rFonts w:hint="eastAsia"/>
+          <w:sz w:val="18"/>
+          <w:rtl/>
+        </w:rPr>
+        <w:t>־</w:t>
+      </w:r>
+      <w:r>
+        <w:rPr>
+          <w:rStyle w:val="s03"/>
+          <w:rFonts w:hint="cs"/>
+          <w:sz w:val="18"/>
+          <w:rtl/>
+        </w:rPr>
+        <w:t>◊</w:t>
+      </w:r>
+      <w:r>
+        <w:rPr>
+          <w:rStyle w:val="s03"/>
+          <w:sz w:val="18"/>
+          <w:rtl/>
+        </w:rPr>
+        <w:t>◊). בהתאם לחלוקה זו הובחנו גם שתי הבחינות של המושגים 'תורה שבכתב' ו'תורה שבע"פ'.</w:t>
+      </w:r>
+      <w:r>
+        <w:rPr>
+          <w:rStyle w:val="s03"/>
+          <w:rFonts w:hint="cs"/>
+          <w:sz w:val="18"/>
+          <w:rtl/>
+        </w:rPr>
+        <w:t xml:space="preserve"> </w:t>
       </w:r>
     </w:p>
   </w:footnote>
@@ -22358,6 +22709,44 @@
       <w:r>
         <w:rPr>
           <w:rStyle w:val="s03"/>
+          <w:rFonts w:hint="cs"/>
+          <w:sz w:val="18"/>
+          <w:rtl/>
+        </w:rPr>
+        <w:t>אבות ה משנה ה.</w:t>
+      </w:r>
+    </w:p>
+  </w:footnote>
+  <w:footnote w:id="16">
+    <w:p>
+      <w:pPr>
+        <w:pStyle w:val="FootnoteText"/>
+        <w:spacing w:line="240" w:lineRule="exact"/>
+        <w:jc w:val="both"/>
+        <w:rPr>
+          <w:rStyle w:val="s03"/>
+          <w:sz w:val="18"/>
+          <w:rtl/>
+        </w:rPr>
+      </w:pPr>
+      <w:r>
+        <w:rPr>
+          <w:rStyle w:val="s03"/>
+          <w:sz w:val="18"/>
+        </w:rPr>
+        <w:footnoteRef/>
+      </w:r>
+      <w:r>
+        <w:rPr>
+          <w:rStyle w:val="s03"/>
+          <w:sz w:val="18"/>
+          <w:rtl/>
+        </w:rPr>
+        <w:t xml:space="preserve"> </w:t>
+      </w:r>
+      <w:r>
+        <w:rPr>
+          <w:rStyle w:val="s03"/>
           <w:rFonts w:hint="eastAsia"/>
           <w:b/>
           <w:bCs/>
@@ -22404,7 +22793,7 @@
       </w:r>
     </w:p>
   </w:footnote>
-  <w:footnote w:id="16">
+  <w:footnote w:id="17">
     <w:p>
       <w:pPr>
         <w:pStyle w:val="FootnoteText"/>
@@ -22541,7 +22930,7 @@
       </w:r>
     </w:p>
   </w:footnote>
-  <w:footnote w:id="17">
+  <w:footnote w:id="18">
     <w:p>
       <w:pPr>
         <w:pStyle w:val="FootnoteText"/>
@@ -22586,55 +22975,6 @@
           <w:rtl/>
         </w:rPr>
         <w:t>קלז</w:t>
-      </w:r>
-      <w:proofErr w:type="spellEnd"/>
-      <w:r>
-        <w:rPr>
-          <w:rStyle w:val="s03"/>
-          <w:rFonts w:hint="cs"/>
-          <w:sz w:val="18"/>
-          <w:rtl/>
-        </w:rPr>
-        <w:t>.</w:t>
-      </w:r>
-    </w:p>
-  </w:footnote>
-  <w:footnote w:id="18">
-    <w:p>
-      <w:pPr>
-        <w:pStyle w:val="FootnoteText"/>
-        <w:spacing w:line="240" w:lineRule="exact"/>
-        <w:jc w:val="both"/>
-        <w:rPr>
-          <w:rStyle w:val="s03"/>
-          <w:sz w:val="18"/>
-        </w:rPr>
-      </w:pPr>
-      <w:r>
-        <w:rPr>
-          <w:rStyle w:val="s03"/>
-          <w:sz w:val="18"/>
-        </w:rPr>
-        <w:footnoteRef/>
-      </w:r>
-      <w:r>
-        <w:rPr>
-          <w:rStyle w:val="s03"/>
-          <w:rFonts w:hint="cs"/>
-          <w:sz w:val="18"/>
-          <w:rtl/>
-        </w:rPr>
-        <w:t xml:space="preserve"> מדרש תהילים </w:t>
-      </w:r>
-      <w:proofErr w:type="spellStart"/>
-      <w:r>
-        <w:rPr>
-          <w:rStyle w:val="s03"/>
-          <w:rFonts w:hint="cs"/>
-          <w:sz w:val="18"/>
-          <w:rtl/>
-        </w:rPr>
-        <w:t>קיז</w:t>
       </w:r>
       <w:proofErr w:type="spellEnd"/>
       <w:r>
@@ -22669,39 +23009,31 @@
       <w:r>
         <w:rPr>
           <w:rStyle w:val="s03"/>
-          <w:sz w:val="18"/>
-          <w:rtl/>
-        </w:rPr>
-        <w:t xml:space="preserve"> </w:t>
-      </w:r>
-      <w:r>
-        <w:rPr>
-          <w:rStyle w:val="s03"/>
-          <w:rFonts w:hint="cs"/>
-          <w:sz w:val="18"/>
-          <w:rtl/>
-        </w:rPr>
-        <w:t xml:space="preserve">פסחים </w:t>
-      </w:r>
-      <w:proofErr w:type="spellStart"/>
-      <w:r>
-        <w:rPr>
-          <w:rStyle w:val="s03"/>
-          <w:rFonts w:hint="cs"/>
-          <w:sz w:val="18"/>
-          <w:rtl/>
-        </w:rPr>
-        <w:t>קיח</w:t>
-      </w:r>
-      <w:proofErr w:type="spellEnd"/>
-      <w:r>
-        <w:rPr>
-          <w:rStyle w:val="s03"/>
-          <w:rFonts w:hint="cs"/>
-          <w:sz w:val="18"/>
-          <w:rtl/>
-        </w:rPr>
-        <w:t>:</w:t>
+          <w:rFonts w:hint="cs"/>
+          <w:sz w:val="18"/>
+          <w:rtl/>
+        </w:rPr>
+        <w:t xml:space="preserve"> מדרש תהילים </w:t>
+      </w:r>
+      <w:proofErr w:type="spellStart"/>
+      <w:r>
+        <w:rPr>
+          <w:rStyle w:val="s03"/>
+          <w:rFonts w:hint="cs"/>
+          <w:sz w:val="18"/>
+          <w:rtl/>
+        </w:rPr>
+        <w:t>קיז</w:t>
+      </w:r>
+      <w:proofErr w:type="spellEnd"/>
+      <w:r>
+        <w:rPr>
+          <w:rStyle w:val="s03"/>
+          <w:rFonts w:hint="cs"/>
+          <w:sz w:val="18"/>
+          <w:rtl/>
+        </w:rPr>
+        <w:t>.</w:t>
       </w:r>
     </w:p>
   </w:footnote>
@@ -22714,6 +23046,63 @@
         <w:rPr>
           <w:rStyle w:val="s03"/>
           <w:sz w:val="18"/>
+        </w:rPr>
+      </w:pPr>
+      <w:r>
+        <w:rPr>
+          <w:rStyle w:val="s03"/>
+          <w:sz w:val="18"/>
+        </w:rPr>
+        <w:footnoteRef/>
+      </w:r>
+      <w:r>
+        <w:rPr>
+          <w:rStyle w:val="s03"/>
+          <w:sz w:val="18"/>
+          <w:rtl/>
+        </w:rPr>
+        <w:t xml:space="preserve"> </w:t>
+      </w:r>
+      <w:r>
+        <w:rPr>
+          <w:rStyle w:val="s03"/>
+          <w:rFonts w:hint="cs"/>
+          <w:sz w:val="18"/>
+          <w:rtl/>
+        </w:rPr>
+        <w:t xml:space="preserve">פסחים </w:t>
+      </w:r>
+      <w:proofErr w:type="spellStart"/>
+      <w:r>
+        <w:rPr>
+          <w:rStyle w:val="s03"/>
+          <w:rFonts w:hint="cs"/>
+          <w:sz w:val="18"/>
+          <w:rtl/>
+        </w:rPr>
+        <w:t>קיח</w:t>
+      </w:r>
+      <w:proofErr w:type="spellEnd"/>
+      <w:r>
+        <w:rPr>
+          <w:rStyle w:val="s03"/>
+          <w:rFonts w:hint="cs"/>
+          <w:sz w:val="18"/>
+          <w:rtl/>
+        </w:rPr>
+        <w:t>:</w:t>
+      </w:r>
+    </w:p>
+  </w:footnote>
+  <w:footnote w:id="21">
+    <w:p>
+      <w:pPr>
+        <w:pStyle w:val="FootnoteText"/>
+        <w:spacing w:line="240" w:lineRule="exact"/>
+        <w:jc w:val="both"/>
+        <w:rPr>
+          <w:rStyle w:val="s03"/>
+          <w:sz w:val="18"/>
           <w:rtl/>
         </w:rPr>
       </w:pPr>
@@ -22847,7 +23236,7 @@
       </w:r>
     </w:p>
   </w:footnote>
-  <w:footnote w:id="21">
+  <w:footnote w:id="22">
     <w:p>
       <w:pPr>
         <w:pStyle w:val="FootnoteText"/>
@@ -23315,44 +23704,6 @@
           <w:rtl/>
         </w:rPr>
         <w:t>רה".</w:t>
-      </w:r>
-    </w:p>
-  </w:footnote>
-  <w:footnote w:id="22">
-    <w:p>
-      <w:pPr>
-        <w:pStyle w:val="FootnoteText"/>
-        <w:spacing w:line="240" w:lineRule="exact"/>
-        <w:jc w:val="both"/>
-        <w:rPr>
-          <w:rStyle w:val="s03"/>
-          <w:sz w:val="18"/>
-          <w:rtl/>
-        </w:rPr>
-      </w:pPr>
-      <w:r>
-        <w:rPr>
-          <w:rStyle w:val="s03"/>
-          <w:sz w:val="18"/>
-        </w:rPr>
-        <w:footnoteRef/>
-      </w:r>
-      <w:r>
-        <w:rPr>
-          <w:rStyle w:val="s03"/>
-          <w:sz w:val="18"/>
-          <w:rtl/>
-        </w:rPr>
-        <w:t xml:space="preserve"> </w:t>
-      </w:r>
-      <w:r>
-        <w:rPr>
-          <w:rStyle w:val="s03"/>
-          <w:rFonts w:hint="cs"/>
-          <w:sz w:val="18"/>
-          <w:rtl/>
-        </w:rPr>
-        <w:t>משלי יד לד.</w:t>
       </w:r>
     </w:p>
   </w:footnote>
@@ -23381,28 +23732,66 @@
           <w:sz w:val="18"/>
           <w:rtl/>
         </w:rPr>
-        <w:t xml:space="preserve"> ע"ע </w:t>
-      </w:r>
-      <w:r>
-        <w:rPr>
-          <w:rStyle w:val="s03"/>
-          <w:rFonts w:hint="cs"/>
-          <w:sz w:val="18"/>
-          <w:rtl/>
-        </w:rPr>
-        <w:t xml:space="preserve">ש"ק, </w:t>
-      </w:r>
-      <w:r>
-        <w:rPr>
-          <w:rStyle w:val="s03"/>
-          <w:sz w:val="18"/>
-          <w:rtl/>
-        </w:rPr>
-        <w:t>קובץ א קנא.</w:t>
+        <w:t xml:space="preserve"> </w:t>
+      </w:r>
+      <w:r>
+        <w:rPr>
+          <w:rStyle w:val="s03"/>
+          <w:rFonts w:hint="cs"/>
+          <w:sz w:val="18"/>
+          <w:rtl/>
+        </w:rPr>
+        <w:t>משלי יד לד.</w:t>
       </w:r>
     </w:p>
   </w:footnote>
   <w:footnote w:id="24">
+    <w:p>
+      <w:pPr>
+        <w:pStyle w:val="FootnoteText"/>
+        <w:spacing w:line="240" w:lineRule="exact"/>
+        <w:jc w:val="both"/>
+        <w:rPr>
+          <w:rStyle w:val="s03"/>
+          <w:sz w:val="18"/>
+          <w:rtl/>
+        </w:rPr>
+      </w:pPr>
+      <w:r>
+        <w:rPr>
+          <w:rStyle w:val="s03"/>
+          <w:sz w:val="18"/>
+        </w:rPr>
+        <w:footnoteRef/>
+      </w:r>
+      <w:r>
+        <w:rPr>
+          <w:rStyle w:val="s03"/>
+          <w:sz w:val="18"/>
+          <w:rtl/>
+        </w:rPr>
+        <w:t xml:space="preserve"> ע"ע </w:t>
+      </w:r>
+      <w:r>
+        <w:rPr>
+          <w:rStyle w:val="s03"/>
+          <w:rFonts w:hint="cs"/>
+          <w:sz w:val="18"/>
+          <w:rtl/>
+        </w:rPr>
+        <w:t xml:space="preserve">ש"ק, </w:t>
+      </w:r>
+      <w:r>
+        <w:rPr>
+          <w:rStyle w:val="s03"/>
+          <w:sz w:val="18"/>
+          <w:rtl/>
+        </w:rPr>
+        <w:t>קובץ א קנא.</w:t>
+      </w:r>
+    </w:p>
+  </w:footnote>
+  <w:footnote w:id="25">
     <w:p>
       <w:pPr>
         <w:pStyle w:val="FootnoteText"/>
@@ -25339,7 +25728,7 @@
 </file>
 
 <file path=customXml/itemProps1.xml><?xml version="1.0" encoding="utf-8"?>
-<ds:datastoreItem xmlns:ds="http://schemas.openxmlformats.org/officeDocument/2006/customXml" ds:itemID="{B0793B9B-A467-43F3-AE0E-97BA20854D17}">
+<ds:datastoreItem xmlns:ds="http://schemas.openxmlformats.org/officeDocument/2006/customXml" ds:itemID="{6280E68A-716F-491E-82F9-99F1F051140C}">
   <ds:schemaRefs>
     <ds:schemaRef ds:uri="http://schemas.openxmlformats.org/officeDocument/2006/bibliography"/>
   </ds:schemaRefs>

</xml_diff>

<commit_message>
tex: updated "short.docx", few more fixes
</commit_message>
<xml_diff>
--- a/dict_check.docx
+++ b/dict_check.docx
@@ -721,7 +721,6 @@
         <w:jc w:val="both"/>
         <w:rPr>
           <w:rStyle w:val="s03"/>
-          <w:rFonts w:hint="cs"/>
           <w:b/>
           <w:bCs/>
           <w:sz w:val="16"/>
@@ -1706,7 +1705,6 @@
         <w:jc w:val="both"/>
         <w:rPr>
           <w:rStyle w:val="s02"/>
-          <w:rFonts w:hint="cs"/>
           <w:sz w:val="18"/>
           <w:szCs w:val="18"/>
           <w:rtl/>
@@ -8726,33 +8724,31 @@
           <w:rtl/>
         </w:rPr>
       </w:pPr>
-      <w:bookmarkStart w:id="1" w:name="_GoBack"/>
+    </w:p>
+    <w:p>
+      <w:pPr>
+        <w:spacing w:line="240" w:lineRule="exact"/>
+        <w:jc w:val="both"/>
+        <w:rPr>
+          <w:rStyle w:val="s01"/>
+        </w:rPr>
+      </w:pPr>
+      <w:r>
+        <w:rPr>
+          <w:rStyle w:val="s02"/>
+          <w:rtl/>
+        </w:rPr>
+        <w:t>ע"ע אור עליון. ע"ע אור ד'.</w:t>
+      </w:r>
+      <w:bookmarkStart w:id="1" w:name="_Ref172609042"/>
+      <w:r>
+        <w:rPr>
+          <w:rStyle w:val="FootnoteReference"/>
+          <w:rtl/>
+        </w:rPr>
+        <w:footnoteReference w:id="16"/>
+      </w:r>
       <w:bookmarkEnd w:id="1"/>
-    </w:p>
-    <w:p>
-      <w:pPr>
-        <w:spacing w:line="240" w:lineRule="exact"/>
-        <w:jc w:val="both"/>
-        <w:rPr>
-          <w:rStyle w:val="s01"/>
-        </w:rPr>
-      </w:pPr>
-      <w:r>
-        <w:rPr>
-          <w:rStyle w:val="s02"/>
-          <w:rtl/>
-        </w:rPr>
-        <w:t>ע"ע אור עליון. ע"ע אור ד'.</w:t>
-      </w:r>
-      <w:bookmarkStart w:id="2" w:name="_Ref172609042"/>
-      <w:r>
-        <w:rPr>
-          <w:rStyle w:val="FootnoteReference"/>
-          <w:rtl/>
-        </w:rPr>
-        <w:footnoteReference w:id="16"/>
-      </w:r>
-      <w:bookmarkEnd w:id="2"/>
       <w:r>
         <w:rPr>
           <w:rStyle w:val="s02"/>
@@ -18772,6 +18768,8 @@
         </w:rPr>
         <w:cr/>
       </w:r>
+      <w:bookmarkStart w:id="2" w:name="_GoBack"/>
+      <w:bookmarkEnd w:id="2"/>
     </w:p>
     <w:sectPr>
       <w:headerReference w:type="even" r:id="rId9"/>
@@ -18833,7 +18831,6 @@
         <w:jc w:val="both"/>
         <w:rPr>
           <w:rStyle w:val="s03"/>
-          <w:rFonts w:hint="cs"/>
           <w:sz w:val="18"/>
         </w:rPr>
       </w:pPr>
@@ -21972,7 +21969,15 @@
           <w:sz w:val="18"/>
           <w:rtl/>
         </w:rPr>
-        <w:t xml:space="preserve"> זוהר ח"א נט., צד., </w:t>
+        <w:t xml:space="preserve"> </w:t>
+      </w:r>
+      <w:r>
+        <w:rPr>
+          <w:rStyle w:val="s03"/>
+          <w:sz w:val="18"/>
+          <w:rtl/>
+        </w:rPr>
+        <w:t xml:space="preserve">זוהר ח"א נט., צד., </w:t>
       </w:r>
       <w:proofErr w:type="spellStart"/>
       <w:r>
@@ -22428,7 +22433,6 @@
         <w:jc w:val="both"/>
         <w:rPr>
           <w:rStyle w:val="s03"/>
-          <w:rFonts w:hint="cs"/>
           <w:sz w:val="18"/>
           <w:rtl/>
         </w:rPr>
@@ -22446,15 +22450,7 @@
           <w:sz w:val="18"/>
           <w:rtl/>
         </w:rPr>
-        <w:t xml:space="preserve"> </w:t>
-      </w:r>
-      <w:r>
-        <w:rPr>
-          <w:rStyle w:val="s03"/>
-          <w:sz w:val="18"/>
-          <w:rtl/>
-        </w:rPr>
-        <w:t xml:space="preserve">ע' בעקדת יצחק, שער ראשון, דף כד: "מבואר מעצמו שהתורה </w:t>
+        <w:t xml:space="preserve"> ע' בעקדת יצחק, שער ראשון, דף כד: "מבואר מעצמו שהתורה </w:t>
       </w:r>
       <w:proofErr w:type="spellStart"/>
       <w:r>
@@ -25728,7 +25724,7 @@
 </file>
 
 <file path=customXml/itemProps1.xml><?xml version="1.0" encoding="utf-8"?>
-<ds:datastoreItem xmlns:ds="http://schemas.openxmlformats.org/officeDocument/2006/customXml" ds:itemID="{6280E68A-716F-491E-82F9-99F1F051140C}">
+<ds:datastoreItem xmlns:ds="http://schemas.openxmlformats.org/officeDocument/2006/customXml" ds:itemID="{DF4D0A0F-6E6B-4440-989C-776789396C1B}">
   <ds:schemaRefs>
     <ds:schemaRef ds:uri="http://schemas.openxmlformats.org/officeDocument/2006/bibliography"/>
   </ds:schemaRefs>

</xml_diff>

<commit_message>
misc small changes ; and added problem to dict_check
</commit_message>
<xml_diff>
--- a/dict_check.docx
+++ b/dict_check.docx
@@ -106,17 +106,36 @@
         <w:spacing w:line="480" w:lineRule="auto"/>
         <w:rPr>
           <w:rStyle w:val="s02"/>
+          <w:rFonts w:cs="Monotype Hadassah" w:hint="cs"/>
+          <w:sz w:val="60"/>
+          <w:szCs w:val="60"/>
+          <w:rtl/>
+        </w:rPr>
+      </w:pPr>
+    </w:p>
+    <w:p>
+      <w:pPr>
+        <w:spacing w:line="480" w:lineRule="auto"/>
+        <w:jc w:val="center"/>
+        <w:rPr>
+          <w:rStyle w:val="s02"/>
+          <w:rFonts w:cs="Monotype Hadassah"/>
+          <w:sz w:val="56"/>
+          <w:szCs w:val="56"/>
+          <w:rtl/>
+        </w:rPr>
+      </w:pPr>
+      <w:r>
+        <w:rPr>
+          <w:rStyle w:val="s02"/>
           <w:rFonts w:cs="Monotype Hadassah"/>
           <w:sz w:val="60"/>
           <w:szCs w:val="60"/>
           <w:rtl/>
         </w:rPr>
-      </w:pPr>
-    </w:p>
-    <w:p>
-      <w:pPr>
-        <w:spacing w:line="480" w:lineRule="auto"/>
-        <w:jc w:val="center"/>
+        <w:t>מילון הראיה</w:t>
+      </w:r>
+      <w:r>
         <w:rPr>
           <w:rStyle w:val="s02"/>
           <w:rFonts w:cs="Monotype Hadassah"/>
@@ -124,25 +143,6 @@
           <w:szCs w:val="56"/>
           <w:rtl/>
         </w:rPr>
-      </w:pPr>
-      <w:r>
-        <w:rPr>
-          <w:rStyle w:val="s02"/>
-          <w:rFonts w:cs="Monotype Hadassah"/>
-          <w:sz w:val="60"/>
-          <w:szCs w:val="60"/>
-          <w:rtl/>
-        </w:rPr>
-        <w:t>מילון הראיה</w:t>
-      </w:r>
-      <w:r>
-        <w:rPr>
-          <w:rStyle w:val="s02"/>
-          <w:rFonts w:cs="Monotype Hadassah"/>
-          <w:sz w:val="56"/>
-          <w:szCs w:val="56"/>
-          <w:rtl/>
-        </w:rPr>
         <w:cr/>
       </w:r>
       <w:r>
@@ -720,7 +720,85 @@
         <w:spacing w:line="240" w:lineRule="exact"/>
         <w:jc w:val="both"/>
         <w:rPr>
-          <w:rStyle w:val="s03"/>
+          <w:szCs w:val="18"/>
+        </w:rPr>
+      </w:pPr>
+      <w:r>
+        <w:rPr>
+          <w:rStyle w:val="s01"/>
+          <w:rFonts w:hint="cs"/>
+          <w:rtl/>
+        </w:rPr>
+        <w:t>ערלה</w:t>
+      </w:r>
+      <w:r>
+        <w:rPr>
+          <w:rStyle w:val="FootnoteReference"/>
+          <w:rtl/>
+        </w:rPr>
+        <w:footnoteReference w:id="1"/>
+      </w:r>
+      <w:r>
+        <w:rPr>
+          <w:rStyle w:val="s02"/>
+          <w:rFonts w:hint="cs"/>
+          <w:rtl/>
+        </w:rPr>
+        <w:t xml:space="preserve"> - אטימת נביעת תשוקת החיים ממקור הכל, המטה אותה לצד החלקיות והפרטיות המנותקת ממקור הכל, שאינה נותנת לאהבת המין° להתעדן. הגברת הצד הבהמי החמרי על הצד האידיאלי, ושכרון הבשרי המזהם את כל הנטיות הנאורות והיפות</w:t>
+      </w:r>
+      <w:r>
+        <w:rPr>
+          <w:rFonts w:hint="cs"/>
+          <w:szCs w:val="18"/>
+          <w:rtl/>
+        </w:rPr>
+        <w:t xml:space="preserve"> [</w:t>
+      </w:r>
+      <w:proofErr w:type="spellStart"/>
+      <w:r>
+        <w:rPr>
+          <w:rFonts w:hint="cs"/>
+          <w:szCs w:val="18"/>
+          <w:rtl/>
+        </w:rPr>
+        <w:t>ע"ר</w:t>
+      </w:r>
+      <w:proofErr w:type="spellEnd"/>
+      <w:r>
+        <w:rPr>
+          <w:rFonts w:hint="cs"/>
+          <w:szCs w:val="18"/>
+          <w:rtl/>
+        </w:rPr>
+        <w:t xml:space="preserve"> א </w:t>
+      </w:r>
+      <w:proofErr w:type="spellStart"/>
+      <w:r>
+        <w:rPr>
+          <w:rFonts w:hint="cs"/>
+          <w:szCs w:val="18"/>
+          <w:rtl/>
+        </w:rPr>
+        <w:t>שצז</w:t>
+      </w:r>
+      <w:proofErr w:type="spellEnd"/>
+      <w:r>
+        <w:rPr>
+          <w:rFonts w:hint="cs"/>
+          <w:szCs w:val="18"/>
+          <w:rtl/>
+        </w:rPr>
+        <w:t xml:space="preserve">].  </w:t>
+      </w:r>
+    </w:p>
+    <w:p>
+      <w:pPr>
+        <w:spacing w:line="240" w:lineRule="exact"/>
+        <w:jc w:val="both"/>
+        <w:rPr>
+          <w:rStyle w:val="s02"/>
+          <w:rFonts w:hint="cs"/>
+          <w:bCs/>
           <w:sz w:val="16"/>
           <w:szCs w:val="16"/>
           <w:rtl/>
@@ -728,53 +806,108 @@
       </w:pPr>
       <w:r>
         <w:rPr>
+          <w:rFonts w:hint="cs"/>
+          <w:sz w:val="22"/>
+          <w:rtl/>
+        </w:rPr>
+        <w:t xml:space="preserve">קליפתה התאונית של נטית המין המביאה את החיים למציאות </w:t>
+      </w:r>
+      <w:r>
+        <w:rPr>
+          <w:rStyle w:val="s03"/>
+          <w:rFonts w:hint="cs"/>
+          <w:rtl/>
+        </w:rPr>
+        <w:t xml:space="preserve">[קובץ א </w:t>
+      </w:r>
+      <w:proofErr w:type="spellStart"/>
+      <w:r>
+        <w:rPr>
+          <w:rStyle w:val="s03"/>
+          <w:rFonts w:hint="cs"/>
+          <w:rtl/>
+        </w:rPr>
+        <w:t>תשכט</w:t>
+      </w:r>
+      <w:proofErr w:type="spellEnd"/>
+      <w:r>
+        <w:rPr>
+          <w:rStyle w:val="s03"/>
+          <w:rFonts w:hint="cs"/>
+          <w:rtl/>
+        </w:rPr>
+        <w:t>].</w:t>
+      </w:r>
+    </w:p>
+    <w:p>
+      <w:pPr>
+        <w:spacing w:line="240" w:lineRule="exact"/>
+        <w:jc w:val="both"/>
+        <w:rPr>
           <w:rStyle w:val="s1510"/>
           <w:rtl/>
         </w:rPr>
-        <w:t xml:space="preserve">טהרה וקדושה ההבדל ביניהן </w:t>
-      </w:r>
-      <w:r>
-        <w:rPr>
-          <w:rStyle w:val="s05"/>
-          <w:rtl/>
-        </w:rPr>
-        <w:t>- הטהרה מכוונת לעשות כל ענינים גשמיים בדרך הכנה לקדושה, אבל עוד אינם מקודשים בעצמם אלא שהם דרך הכרח</w:t>
-      </w:r>
-      <w:r>
-        <w:rPr>
-          <w:rStyle w:val="s05"/>
-          <w:rFonts w:hint="cs"/>
-          <w:rtl/>
-        </w:rPr>
-        <w:t>;</w:t>
-      </w:r>
-      <w:r>
-        <w:rPr>
-          <w:rStyle w:val="s05"/>
-          <w:rtl/>
-        </w:rPr>
-        <w:t xml:space="preserve"> אבל קדושה היא מעלה יותר גדולה, שגם כל ענינים גשמיים הם מקודשים ממש </w:t>
-      </w:r>
-      <w:r>
+      </w:pPr>
+    </w:p>
+    <w:p>
+      <w:pPr>
+        <w:spacing w:line="240" w:lineRule="exact"/>
+        <w:jc w:val="both"/>
+        <w:rPr>
+          <w:rStyle w:val="s1510"/>
+          <w:rtl/>
+        </w:rPr>
+      </w:pPr>
+    </w:p>
+    <w:p>
+      <w:pPr>
+        <w:spacing w:line="240" w:lineRule="exact"/>
+        <w:jc w:val="both"/>
         <w:rPr>
           <w:rStyle w:val="s03"/>
           <w:sz w:val="16"/>
           <w:szCs w:val="16"/>
           <w:rtl/>
         </w:rPr>
-        <w:t>[</w:t>
-      </w:r>
-      <w:r>
-        <w:rPr>
-          <w:rStyle w:val="s03"/>
-          <w:rFonts w:hint="cs"/>
+      </w:pPr>
+      <w:r>
+        <w:rPr>
+          <w:rStyle w:val="s1510"/>
+          <w:rtl/>
+        </w:rPr>
+        <w:t xml:space="preserve">טהרה וקדושה ההבדל ביניהן </w:t>
+      </w:r>
+      <w:r>
+        <w:rPr>
+          <w:rStyle w:val="s05"/>
+          <w:rtl/>
+        </w:rPr>
+        <w:t>- הטהרה מכוונת לעשות כל ענינים גשמיים בדרך הכנה לקדושה, אבל עוד אינם מקודשים בעצמם אלא שהם דרך הכרח</w:t>
+      </w:r>
+      <w:r>
+        <w:rPr>
+          <w:rStyle w:val="s05"/>
+          <w:rFonts w:hint="cs"/>
+          <w:rtl/>
+        </w:rPr>
+        <w:t>;</w:t>
+      </w:r>
+      <w:r>
+        <w:rPr>
+          <w:rStyle w:val="s05"/>
+          <w:rtl/>
+        </w:rPr>
+        <w:t xml:space="preserve"> אבל קדושה היא מעלה יותר גדולה, שגם כל ענינים גשמיים הם מקודשים ממש </w:t>
+      </w:r>
+      <w:r>
+        <w:rPr>
+          <w:rStyle w:val="s03"/>
           <w:sz w:val="16"/>
           <w:szCs w:val="16"/>
           <w:rtl/>
         </w:rPr>
-        <w:t xml:space="preserve">פנק' ג </w:t>
-      </w:r>
-      <w:proofErr w:type="spellStart"/>
+        <w:t>[</w:t>
+      </w:r>
       <w:r>
         <w:rPr>
           <w:rStyle w:val="s03"/>
@@ -783,9 +916,9 @@
           <w:szCs w:val="16"/>
           <w:rtl/>
         </w:rPr>
-        <w:t>רסד</w:t>
-      </w:r>
-      <w:proofErr w:type="spellEnd"/>
+        <w:t xml:space="preserve">פנק' ג </w:t>
+      </w:r>
+      <w:proofErr w:type="spellStart"/>
       <w:r>
         <w:rPr>
           <w:rStyle w:val="s03"/>
@@ -794,19 +927,20 @@
           <w:szCs w:val="16"/>
           <w:rtl/>
         </w:rPr>
-        <w:t xml:space="preserve"> (</w:t>
-      </w:r>
-      <w:proofErr w:type="spellStart"/>
-      <w:r>
-        <w:rPr>
-          <w:rStyle w:val="s03"/>
+        <w:t>רסד</w:t>
+      </w:r>
+      <w:proofErr w:type="spellEnd"/>
+      <w:r>
+        <w:rPr>
+          <w:rStyle w:val="s03"/>
+          <w:rFonts w:hint="cs"/>
           <w:sz w:val="16"/>
           <w:szCs w:val="16"/>
           <w:rtl/>
         </w:rPr>
-        <w:t>מא"ה</w:t>
-      </w:r>
-      <w:proofErr w:type="spellEnd"/>
+        <w:t xml:space="preserve"> (</w:t>
+      </w:r>
+      <w:proofErr w:type="spellStart"/>
       <w:r>
         <w:rPr>
           <w:rStyle w:val="s03"/>
@@ -814,28 +948,28 @@
           <w:szCs w:val="16"/>
           <w:rtl/>
         </w:rPr>
-        <w:t xml:space="preserve"> ב שטו</w:t>
-      </w:r>
-      <w:r>
-        <w:rPr>
-          <w:rStyle w:val="s03"/>
-          <w:rFonts w:hint="cs"/>
+        <w:t>מא"ה</w:t>
+      </w:r>
+      <w:proofErr w:type="spellEnd"/>
+      <w:r>
+        <w:rPr>
+          <w:rStyle w:val="s03"/>
           <w:sz w:val="16"/>
           <w:szCs w:val="16"/>
           <w:rtl/>
         </w:rPr>
-        <w:t>,</w:t>
-      </w:r>
-      <w:r>
-        <w:rPr>
-          <w:rStyle w:val="s03"/>
+        <w:t xml:space="preserve"> ב שטו</w:t>
+      </w:r>
+      <w:r>
+        <w:rPr>
+          <w:rStyle w:val="s03"/>
+          <w:rFonts w:hint="cs"/>
           <w:sz w:val="16"/>
           <w:szCs w:val="16"/>
           <w:rtl/>
         </w:rPr>
-        <w:t xml:space="preserve"> </w:t>
-      </w:r>
-      <w:proofErr w:type="spellStart"/>
+        <w:t>,</w:t>
+      </w:r>
       <w:r>
         <w:rPr>
           <w:rStyle w:val="s03"/>
@@ -843,9 +977,9 @@
           <w:szCs w:val="16"/>
           <w:rtl/>
         </w:rPr>
-        <w:t>ב"ר</w:t>
-      </w:r>
-      <w:proofErr w:type="spellEnd"/>
+        <w:t xml:space="preserve"> </w:t>
+      </w:r>
+      <w:proofErr w:type="spellStart"/>
       <w:r>
         <w:rPr>
           <w:rStyle w:val="s03"/>
@@ -853,6 +987,16 @@
           <w:szCs w:val="16"/>
           <w:rtl/>
         </w:rPr>
+        <w:t>ב"ר</w:t>
+      </w:r>
+      <w:proofErr w:type="spellEnd"/>
+      <w:r>
+        <w:rPr>
+          <w:rStyle w:val="s03"/>
+          <w:sz w:val="16"/>
+          <w:szCs w:val="16"/>
+          <w:rtl/>
+        </w:rPr>
         <w:t xml:space="preserve"> שמא)]</w:t>
       </w:r>
       <w:r>
@@ -1252,7 +1396,7 @@
           <w:vertAlign w:val="superscript"/>
           <w:rtl/>
         </w:rPr>
-        <w:footnoteReference w:id="1"/>
+        <w:footnoteReference w:id="2"/>
       </w:r>
       <w:r>
         <w:rPr>
@@ -1368,7 +1512,7 @@
           <w:vertAlign w:val="superscript"/>
           <w:rtl/>
         </w:rPr>
-        <w:footnoteReference w:id="2"/>
+        <w:footnoteReference w:id="3"/>
       </w:r>
       <w:r>
         <w:rPr>
@@ -2316,7 +2460,7 @@
           <w:vertAlign w:val="superscript"/>
           <w:rtl/>
         </w:rPr>
-        <w:footnoteReference w:id="3"/>
+        <w:footnoteReference w:id="4"/>
       </w:r>
       <w:r>
         <w:rPr>
@@ -2487,7 +2631,7 @@
           <w:vertAlign w:val="superscript"/>
           <w:rtl/>
         </w:rPr>
-        <w:footnoteReference w:id="4"/>
+        <w:footnoteReference w:id="5"/>
       </w:r>
       <w:r>
         <w:rPr>
@@ -2549,7 +2693,15 @@
           <w:rStyle w:val="s02"/>
           <w:rtl/>
         </w:rPr>
-        <w:t xml:space="preserve"> הנפשות הבאות מאותם הדורות, שהיו ראויים להיות לפני </w:t>
+        <w:t xml:space="preserve"> הנפשות הבאות </w:t>
+      </w:r>
+      <w:r>
+        <w:rPr>
+          <w:rStyle w:val="s02"/>
+          <w:rtl/>
+        </w:rPr>
+        <w:lastRenderedPageBreak/>
+        <w:t xml:space="preserve">מאותם הדורות, שהיו ראויים להיות לפני </w:t>
       </w:r>
       <w:proofErr w:type="spellStart"/>
       <w:r>
@@ -2698,7 +2850,6 @@
           <w:rStyle w:val="s1510"/>
           <w:rtl/>
         </w:rPr>
-        <w:lastRenderedPageBreak/>
         <w:t>ק</w:t>
       </w:r>
       <w:r>
@@ -3033,10 +3184,10 @@
       </w:r>
       <w:r>
         <w:rPr>
-          <w:rStyle w:val="a3"/>
-          <w:rtl/>
-        </w:rPr>
-        <w:footnoteReference w:id="5"/>
+          <w:rStyle w:val="FootnoteReference"/>
+          <w:rtl/>
+        </w:rPr>
+        <w:footnoteReference w:id="6"/>
       </w:r>
       <w:r>
         <w:rPr>
@@ -3134,7 +3285,7 @@
           <w:vertAlign w:val="superscript"/>
           <w:rtl/>
         </w:rPr>
-        <w:footnoteReference w:id="6"/>
+        <w:footnoteReference w:id="7"/>
       </w:r>
       <w:r>
         <w:rPr>
@@ -3458,7 +3609,7 @@
           <w:vertAlign w:val="superscript"/>
           <w:rtl/>
         </w:rPr>
-        <w:footnoteReference w:id="7"/>
+        <w:footnoteReference w:id="8"/>
       </w:r>
       <w:r>
         <w:rPr>
@@ -4355,7 +4506,7 @@
           <w:vertAlign w:val="superscript"/>
           <w:rtl/>
         </w:rPr>
-        <w:footnoteReference w:id="8"/>
+        <w:footnoteReference w:id="9"/>
       </w:r>
       <w:r>
         <w:rPr>
@@ -4678,7 +4829,7 @@
           <w:vertAlign w:val="superscript"/>
           <w:rtl/>
         </w:rPr>
-        <w:footnoteReference w:id="9"/>
+        <w:footnoteReference w:id="10"/>
       </w:r>
       <w:r>
         <w:rPr>
@@ -4875,6 +5026,7 @@
           <w:rFonts w:hint="eastAsia"/>
           <w:rtl/>
         </w:rPr>
+        <w:lastRenderedPageBreak/>
         <w:t>בני</w:t>
       </w:r>
       <w:r>
@@ -5897,7 +6049,6 @@
           <w:rFonts w:hint="cs"/>
           <w:rtl/>
         </w:rPr>
-        <w:lastRenderedPageBreak/>
         <w:t>בני אדם</w:t>
       </w:r>
       <w:r>
@@ -6004,7 +6155,7 @@
           <w:vertAlign w:val="superscript"/>
           <w:rtl/>
         </w:rPr>
-        <w:footnoteReference w:id="10"/>
+        <w:footnoteReference w:id="11"/>
       </w:r>
       <w:r>
         <w:rPr>
@@ -8368,7 +8519,7 @@
           <w:vertAlign w:val="superscript"/>
           <w:rtl/>
         </w:rPr>
-        <w:footnoteReference w:id="11"/>
+        <w:footnoteReference w:id="12"/>
       </w:r>
       <w:r>
         <w:rPr>
@@ -8657,7 +8808,7 @@
           <w:vertAlign w:val="superscript"/>
           <w:rtl/>
         </w:rPr>
-        <w:footnoteReference w:id="12"/>
+        <w:footnoteReference w:id="13"/>
       </w:r>
       <w:r>
         <w:rPr>
@@ -8775,7 +8926,7 @@
           <w:vertAlign w:val="superscript"/>
           <w:rtl/>
         </w:rPr>
-        <w:footnoteReference w:id="13"/>
+        <w:footnoteReference w:id="14"/>
       </w:r>
       <w:r>
         <w:rPr>
@@ -9240,7 +9391,7 @@
           <w:vertAlign w:val="superscript"/>
           <w:rtl/>
         </w:rPr>
-        <w:footnoteReference w:id="14"/>
+        <w:footnoteReference w:id="15"/>
       </w:r>
       <w:r>
         <w:rPr>
@@ -9428,7 +9579,7 @@
           <w:vertAlign w:val="superscript"/>
           <w:rtl/>
         </w:rPr>
-        <w:footnoteReference w:id="15"/>
+        <w:footnoteReference w:id="16"/>
       </w:r>
       <w:bookmarkEnd w:id="0"/>
       <w:r>
@@ -9573,7 +9724,7 @@
           <w:vertAlign w:val="superscript"/>
           <w:rtl/>
         </w:rPr>
-        <w:footnoteReference w:id="16"/>
+        <w:footnoteReference w:id="17"/>
       </w:r>
       <w:r>
         <w:rPr>
@@ -9745,7 +9896,7 @@
     </w:p>
     <w:p>
       <w:pPr>
-        <w:pStyle w:val="a4"/>
+        <w:pStyle w:val="EndnoteText"/>
         <w:spacing w:line="240" w:lineRule="exact"/>
         <w:jc w:val="both"/>
         <w:rPr>
@@ -9839,10 +9990,10 @@
       <w:bookmarkStart w:id="1" w:name="_Ref172609042"/>
       <w:r>
         <w:rPr>
-          <w:rStyle w:val="a3"/>
-          <w:rtl/>
-        </w:rPr>
-        <w:footnoteReference w:id="17"/>
+          <w:rStyle w:val="FootnoteReference"/>
+          <w:rtl/>
+        </w:rPr>
+        <w:footnoteReference w:id="18"/>
       </w:r>
       <w:bookmarkEnd w:id="1"/>
       <w:r>
@@ -10173,7 +10324,7 @@
           <w:vertAlign w:val="superscript"/>
           <w:rtl/>
         </w:rPr>
-        <w:footnoteReference w:id="18"/>
+        <w:footnoteReference w:id="19"/>
       </w:r>
       <w:r>
         <w:rPr>
@@ -10375,7 +10526,7 @@
           <w:vertAlign w:val="superscript"/>
           <w:rtl/>
         </w:rPr>
-        <w:footnoteReference w:id="19"/>
+        <w:footnoteReference w:id="20"/>
       </w:r>
       <w:r>
         <w:rPr>
@@ -11566,7 +11717,6 @@
           <w:rStyle w:val="s02"/>
           <w:rtl/>
         </w:rPr>
-        <w:lastRenderedPageBreak/>
         <w:t>ע' במדור פסוקים ובטויי חז"ל</w:t>
       </w:r>
       <w:r>
@@ -13672,10 +13822,10 @@
       </w:r>
       <w:r>
         <w:rPr>
-          <w:rStyle w:val="a3"/>
+          <w:rStyle w:val="FootnoteReference"/>
           <w:bCs/>
         </w:rPr>
-        <w:footnoteReference w:id="20"/>
+        <w:footnoteReference w:id="21"/>
       </w:r>
       <w:r>
         <w:rPr>
@@ -14162,7 +14312,6 @@
           <w:bCs/>
           <w:rtl/>
         </w:rPr>
-        <w:lastRenderedPageBreak/>
         <w:t>באהבה</w:t>
       </w:r>
       <w:r>
@@ -14779,7 +14928,7 @@
           <w:vertAlign w:val="superscript"/>
           <w:rtl/>
         </w:rPr>
-        <w:footnoteReference w:id="21"/>
+        <w:footnoteReference w:id="22"/>
       </w:r>
       <w:r>
         <w:rPr>
@@ -15044,7 +15193,7 @@
           <w:vertAlign w:val="superscript"/>
           <w:rtl/>
         </w:rPr>
-        <w:footnoteReference w:id="22"/>
+        <w:footnoteReference w:id="23"/>
       </w:r>
       <w:r>
         <w:rPr>
@@ -15490,7 +15639,7 @@
           <w:vertAlign w:val="superscript"/>
           <w:rtl/>
         </w:rPr>
-        <w:footnoteReference w:id="23"/>
+        <w:footnoteReference w:id="24"/>
       </w:r>
       <w:r>
         <w:rPr>
@@ -16389,7 +16538,7 @@
           <w:vertAlign w:val="superscript"/>
           <w:rtl/>
         </w:rPr>
-        <w:footnoteReference w:id="24"/>
+        <w:footnoteReference w:id="25"/>
       </w:r>
       <w:r>
         <w:rPr>
@@ -16577,12 +16726,12 @@
       </w:r>
       <w:r>
         <w:rPr>
-          <w:rStyle w:val="a3"/>
-          <w:sz w:val="18"/>
-          <w:szCs w:val="18"/>
-          <w:rtl/>
-        </w:rPr>
-        <w:footnoteReference w:id="25"/>
+          <w:rStyle w:val="FootnoteReference"/>
+          <w:sz w:val="18"/>
+          <w:szCs w:val="18"/>
+          <w:rtl/>
+        </w:rPr>
+        <w:footnoteReference w:id="26"/>
       </w:r>
       <w:r>
         <w:rPr>
@@ -16645,12 +16794,12 @@
       </w:r>
       <w:r>
         <w:rPr>
-          <w:rStyle w:val="a3"/>
-          <w:sz w:val="18"/>
-          <w:szCs w:val="18"/>
-          <w:rtl/>
-        </w:rPr>
-        <w:footnoteReference w:id="26"/>
+          <w:rStyle w:val="FootnoteReference"/>
+          <w:sz w:val="18"/>
+          <w:szCs w:val="18"/>
+          <w:rtl/>
+        </w:rPr>
+        <w:footnoteReference w:id="27"/>
       </w:r>
       <w:r>
         <w:rPr>
@@ -20885,12 +21034,14 @@
   <w:footnote w:id="1">
     <w:p>
       <w:pPr>
-        <w:pStyle w:val="a5"/>
+        <w:pStyle w:val="FootnoteText"/>
         <w:spacing w:line="240" w:lineRule="exact"/>
         <w:jc w:val="both"/>
         <w:rPr>
           <w:rStyle w:val="s03"/>
-          <w:sz w:val="18"/>
+          <w:rFonts w:hint="cs"/>
+          <w:sz w:val="18"/>
+          <w:rtl/>
         </w:rPr>
       </w:pPr>
       <w:r>
@@ -20912,34 +21063,162 @@
         <w:rPr>
           <w:rStyle w:val="s03"/>
           <w:rFonts w:hint="cs"/>
-          <w:sz w:val="18"/>
-          <w:rtl/>
-        </w:rPr>
-        <w:t xml:space="preserve">דעת תבונות סי' </w:t>
-      </w:r>
-      <w:proofErr w:type="spellStart"/>
-      <w:r>
-        <w:rPr>
-          <w:rStyle w:val="s03"/>
-          <w:rFonts w:hint="cs"/>
-          <w:sz w:val="18"/>
-          <w:rtl/>
-        </w:rPr>
-        <w:t>קנד</w:t>
-      </w:r>
-      <w:proofErr w:type="spellEnd"/>
-      <w:r>
-        <w:rPr>
-          <w:rStyle w:val="s03"/>
-          <w:rFonts w:hint="cs"/>
-          <w:sz w:val="18"/>
-          <w:rtl/>
-        </w:rPr>
-        <w:t>.</w:t>
+          <w:b/>
+          <w:bCs/>
+          <w:sz w:val="18"/>
+          <w:rtl/>
+        </w:rPr>
+        <w:t>שיקוע האדם בתאות המין גרמה את תכונת הערלה</w:t>
+      </w:r>
+      <w:r>
+        <w:rPr>
+          <w:rStyle w:val="s03"/>
+          <w:rFonts w:hint="cs"/>
+          <w:sz w:val="18"/>
+          <w:rtl/>
+        </w:rPr>
+        <w:t xml:space="preserve"> - ע"ע חסד לאברהם, מעין שני, עין הקורא, נהר נא. ואור החיים </w:t>
+      </w:r>
+      <w:proofErr w:type="spellStart"/>
+      <w:r>
+        <w:rPr>
+          <w:rStyle w:val="s03"/>
+          <w:rFonts w:hint="cs"/>
+          <w:sz w:val="18"/>
+          <w:rtl/>
+        </w:rPr>
+        <w:t>עה"ת</w:t>
+      </w:r>
+      <w:proofErr w:type="spellEnd"/>
+      <w:r>
+        <w:rPr>
+          <w:rStyle w:val="s03"/>
+          <w:rFonts w:hint="cs"/>
+          <w:sz w:val="18"/>
+          <w:rtl/>
+        </w:rPr>
+        <w:t xml:space="preserve">, קדושים </w:t>
+      </w:r>
+      <w:proofErr w:type="spellStart"/>
+      <w:r>
+        <w:rPr>
+          <w:rStyle w:val="s03"/>
+          <w:rFonts w:hint="cs"/>
+          <w:sz w:val="18"/>
+          <w:rtl/>
+        </w:rPr>
+        <w:t>יט</w:t>
+      </w:r>
+      <w:proofErr w:type="spellEnd"/>
+      <w:r>
+        <w:rPr>
+          <w:rStyle w:val="s03"/>
+          <w:rFonts w:hint="cs"/>
+          <w:sz w:val="18"/>
+          <w:rtl/>
+        </w:rPr>
+        <w:t xml:space="preserve"> </w:t>
+      </w:r>
+      <w:proofErr w:type="spellStart"/>
+      <w:r>
+        <w:rPr>
+          <w:rStyle w:val="s03"/>
+          <w:rFonts w:hint="cs"/>
+          <w:sz w:val="18"/>
+          <w:rtl/>
+        </w:rPr>
+        <w:t>כו</w:t>
+      </w:r>
+      <w:proofErr w:type="spellEnd"/>
+      <w:r>
+        <w:rPr>
+          <w:rStyle w:val="s03"/>
+          <w:rFonts w:hint="cs"/>
+          <w:sz w:val="18"/>
+          <w:rtl/>
+        </w:rPr>
+        <w:t xml:space="preserve">. דברי סופרים </w:t>
+      </w:r>
+      <w:proofErr w:type="spellStart"/>
+      <w:r>
+        <w:rPr>
+          <w:rStyle w:val="s03"/>
+          <w:rFonts w:hint="cs"/>
+          <w:sz w:val="18"/>
+          <w:rtl/>
+        </w:rPr>
+        <w:t>לר"צ</w:t>
+      </w:r>
+      <w:proofErr w:type="spellEnd"/>
+      <w:r>
+        <w:rPr>
+          <w:rStyle w:val="s03"/>
+          <w:rFonts w:hint="cs"/>
+          <w:sz w:val="18"/>
+          <w:rtl/>
+        </w:rPr>
+        <w:t xml:space="preserve"> 153 "כי הערלה היא אשת זנונים שהוא עטיו של נחש... שהוא שורש התאוה".</w:t>
       </w:r>
     </w:p>
   </w:footnote>
   <w:footnote w:id="2">
+    <w:p>
+      <w:pPr>
+        <w:pStyle w:val="FootnoteText"/>
+        <w:spacing w:line="240" w:lineRule="exact"/>
+        <w:jc w:val="both"/>
+        <w:rPr>
+          <w:rStyle w:val="s03"/>
+          <w:sz w:val="18"/>
+        </w:rPr>
+      </w:pPr>
+      <w:r>
+        <w:rPr>
+          <w:rStyle w:val="s03"/>
+          <w:sz w:val="18"/>
+        </w:rPr>
+        <w:footnoteRef/>
+      </w:r>
+      <w:r>
+        <w:rPr>
+          <w:rStyle w:val="s03"/>
+          <w:sz w:val="18"/>
+          <w:rtl/>
+        </w:rPr>
+        <w:t xml:space="preserve"> </w:t>
+      </w:r>
+      <w:r>
+        <w:rPr>
+          <w:rStyle w:val="s03"/>
+          <w:rFonts w:hint="cs"/>
+          <w:sz w:val="18"/>
+          <w:rtl/>
+        </w:rPr>
+        <w:t xml:space="preserve">דעת תבונות סי' </w:t>
+      </w:r>
+      <w:proofErr w:type="spellStart"/>
+      <w:r>
+        <w:rPr>
+          <w:rStyle w:val="s03"/>
+          <w:rFonts w:hint="cs"/>
+          <w:sz w:val="18"/>
+          <w:rtl/>
+        </w:rPr>
+        <w:t>קנד</w:t>
+      </w:r>
+      <w:proofErr w:type="spellEnd"/>
+      <w:r>
+        <w:rPr>
+          <w:rStyle w:val="s03"/>
+          <w:rFonts w:hint="cs"/>
+          <w:sz w:val="18"/>
+          <w:rtl/>
+        </w:rPr>
+        <w:t>.</w:t>
+      </w:r>
+    </w:p>
+  </w:footnote>
+  <w:footnote w:id="3">
     <w:p>
       <w:pPr>
         <w:autoSpaceDE w:val="0"/>
@@ -22067,7 +22346,7 @@
     </w:p>
     <w:p>
       <w:pPr>
-        <w:pStyle w:val="a5"/>
+        <w:pStyle w:val="FootnoteText"/>
         <w:spacing w:line="240" w:lineRule="exact"/>
         <w:jc w:val="both"/>
         <w:rPr>
@@ -22077,10 +22356,10 @@
       </w:pPr>
     </w:p>
   </w:footnote>
-  <w:footnote w:id="3">
-    <w:p>
-      <w:pPr>
-        <w:pStyle w:val="a5"/>
+  <w:footnote w:id="4">
+    <w:p>
+      <w:pPr>
+        <w:pStyle w:val="FootnoteText"/>
         <w:spacing w:line="240" w:lineRule="exact"/>
         <w:jc w:val="both"/>
         <w:rPr>
@@ -22140,7 +22419,7 @@
       </w:r>
     </w:p>
   </w:footnote>
-  <w:footnote w:id="4">
+  <w:footnote w:id="5">
     <w:p>
       <w:pPr>
         <w:spacing w:line="240" w:lineRule="exact"/>
@@ -24465,7 +24744,7 @@
     </w:p>
     <w:p>
       <w:pPr>
-        <w:pStyle w:val="a5"/>
+        <w:pStyle w:val="FootnoteText"/>
         <w:spacing w:line="240" w:lineRule="exact"/>
         <w:jc w:val="both"/>
         <w:rPr>
@@ -24676,7 +24955,7 @@
       </w:r>
     </w:p>
   </w:footnote>
-  <w:footnote w:id="5">
+  <w:footnote w:id="6">
     <w:p>
       <w:pPr>
         <w:autoSpaceDE w:val="0"/>
@@ -24703,7 +24982,15 @@
           <w:sz w:val="18"/>
           <w:rtl/>
         </w:rPr>
-        <w:t xml:space="preserve"> ע' במדור </w:t>
+        <w:t xml:space="preserve"> </w:t>
+      </w:r>
+      <w:r>
+        <w:rPr>
+          <w:rStyle w:val="s03"/>
+          <w:sz w:val="18"/>
+          <w:rtl/>
+        </w:rPr>
+        <w:t xml:space="preserve">ע' במדור </w:t>
       </w:r>
       <w:r>
         <w:rPr>
@@ -24778,10 +25065,10 @@
       </w:r>
     </w:p>
   </w:footnote>
-  <w:footnote w:id="6">
-    <w:p>
-      <w:pPr>
-        <w:pStyle w:val="a5"/>
+  <w:footnote w:id="7">
+    <w:p>
+      <w:pPr>
+        <w:pStyle w:val="FootnoteText"/>
         <w:spacing w:line="240" w:lineRule="exact"/>
         <w:jc w:val="both"/>
         <w:rPr>
@@ -24898,10 +25185,10 @@
       </w:r>
     </w:p>
   </w:footnote>
-  <w:footnote w:id="7">
-    <w:p>
-      <w:pPr>
-        <w:pStyle w:val="a5"/>
+  <w:footnote w:id="8">
+    <w:p>
+      <w:pPr>
+        <w:pStyle w:val="FootnoteText"/>
         <w:spacing w:line="240" w:lineRule="exact"/>
         <w:jc w:val="both"/>
         <w:rPr>
@@ -24956,10 +25243,10 @@
       </w:r>
     </w:p>
   </w:footnote>
-  <w:footnote w:id="8">
-    <w:p>
-      <w:pPr>
-        <w:pStyle w:val="a5"/>
+  <w:footnote w:id="9">
+    <w:p>
+      <w:pPr>
+        <w:pStyle w:val="FootnoteText"/>
         <w:spacing w:line="240" w:lineRule="exact"/>
         <w:jc w:val="both"/>
         <w:rPr>
@@ -25054,10 +25341,10 @@
       </w:r>
     </w:p>
   </w:footnote>
-  <w:footnote w:id="9">
-    <w:p>
-      <w:pPr>
-        <w:pStyle w:val="a5"/>
+  <w:footnote w:id="10">
+    <w:p>
+      <w:pPr>
+        <w:pStyle w:val="FootnoteText"/>
         <w:spacing w:line="240" w:lineRule="exact"/>
         <w:jc w:val="both"/>
         <w:rPr>
@@ -25079,14 +25366,22 @@
           <w:sz w:val="18"/>
           <w:rtl/>
         </w:rPr>
-        <w:t xml:space="preserve"> חולין ה:.</w:t>
+        <w:t xml:space="preserve"> </w:t>
+      </w:r>
+      <w:r>
+        <w:rPr>
+          <w:rStyle w:val="s03"/>
+          <w:sz w:val="18"/>
+          <w:rtl/>
+        </w:rPr>
+        <w:t>חולין ה:.</w:t>
       </w:r>
     </w:p>
   </w:footnote>
-  <w:footnote w:id="10">
-    <w:p>
-      <w:pPr>
-        <w:pStyle w:val="a5"/>
+  <w:footnote w:id="11">
+    <w:p>
+      <w:pPr>
+        <w:pStyle w:val="FootnoteText"/>
         <w:spacing w:line="240" w:lineRule="exact"/>
         <w:jc w:val="both"/>
         <w:rPr>
@@ -25141,10 +25436,10 @@
       </w:r>
     </w:p>
   </w:footnote>
-  <w:footnote w:id="11">
-    <w:p>
-      <w:pPr>
-        <w:pStyle w:val="a5"/>
+  <w:footnote w:id="12">
+    <w:p>
+      <w:pPr>
+        <w:pStyle w:val="FootnoteText"/>
         <w:spacing w:line="240" w:lineRule="exact"/>
         <w:jc w:val="both"/>
         <w:rPr>
@@ -25166,7 +25461,15 @@
           <w:sz w:val="18"/>
           <w:rtl/>
         </w:rPr>
-        <w:t xml:space="preserve"> זוהר ח"א נט., צד., </w:t>
+        <w:t xml:space="preserve"> </w:t>
+      </w:r>
+      <w:r>
+        <w:rPr>
+          <w:rStyle w:val="s03"/>
+          <w:sz w:val="18"/>
+          <w:rtl/>
+        </w:rPr>
+        <w:t xml:space="preserve">זוהר ח"א נט., צד., </w:t>
       </w:r>
       <w:proofErr w:type="spellStart"/>
       <w:r>
@@ -25242,10 +25545,10 @@
       </w:r>
     </w:p>
   </w:footnote>
-  <w:footnote w:id="12">
-    <w:p>
-      <w:pPr>
-        <w:pStyle w:val="a5"/>
+  <w:footnote w:id="13">
+    <w:p>
+      <w:pPr>
+        <w:pStyle w:val="FootnoteText"/>
         <w:spacing w:line="240" w:lineRule="exact"/>
         <w:jc w:val="both"/>
         <w:rPr>
@@ -25310,10 +25613,10 @@
       </w:r>
     </w:p>
   </w:footnote>
-  <w:footnote w:id="13">
-    <w:p>
-      <w:pPr>
-        <w:pStyle w:val="a5"/>
+  <w:footnote w:id="14">
+    <w:p>
+      <w:pPr>
+        <w:pStyle w:val="FootnoteText"/>
         <w:spacing w:line="240" w:lineRule="exact"/>
         <w:jc w:val="both"/>
         <w:rPr>
@@ -25335,7 +25638,15 @@
           <w:sz w:val="18"/>
           <w:rtl/>
         </w:rPr>
-        <w:t xml:space="preserve"> דניאל ב לד "חָזֵה הֲוַיְתָ עַד דִּי </w:t>
+        <w:t xml:space="preserve"> </w:t>
+      </w:r>
+      <w:r>
+        <w:rPr>
+          <w:rStyle w:val="s03"/>
+          <w:sz w:val="18"/>
+          <w:rtl/>
+        </w:rPr>
+        <w:t xml:space="preserve">דניאל ב לד "חָזֵה הֲוַיְתָ עַד דִּי </w:t>
       </w:r>
       <w:proofErr w:type="spellStart"/>
       <w:r>
@@ -25404,10 +25715,10 @@
       </w:r>
     </w:p>
   </w:footnote>
-  <w:footnote w:id="14">
-    <w:p>
-      <w:pPr>
-        <w:pStyle w:val="a5"/>
+  <w:footnote w:id="15">
+    <w:p>
+      <w:pPr>
+        <w:pStyle w:val="FootnoteText"/>
         <w:spacing w:line="240" w:lineRule="exact"/>
         <w:jc w:val="both"/>
         <w:rPr>
@@ -25594,10 +25905,10 @@
       </w:r>
     </w:p>
   </w:footnote>
-  <w:footnote w:id="15">
-    <w:p>
-      <w:pPr>
-        <w:pStyle w:val="a5"/>
+  <w:footnote w:id="16">
+    <w:p>
+      <w:pPr>
+        <w:pStyle w:val="FootnoteText"/>
         <w:spacing w:line="240" w:lineRule="exact"/>
         <w:jc w:val="both"/>
         <w:rPr>
@@ -25619,7 +25930,15 @@
           <w:sz w:val="18"/>
           <w:rtl/>
         </w:rPr>
-        <w:t xml:space="preserve"> ע' בעקדת יצחק, שער ראשון, דף כד: "מבואר מעצמו שהתורה </w:t>
+        <w:t xml:space="preserve"> </w:t>
+      </w:r>
+      <w:r>
+        <w:rPr>
+          <w:rStyle w:val="s03"/>
+          <w:sz w:val="18"/>
+          <w:rtl/>
+        </w:rPr>
+        <w:t xml:space="preserve">ע' בעקדת יצחק, שער ראשון, דף כד: "מבואר מעצמו שהתורה </w:t>
       </w:r>
       <w:proofErr w:type="spellStart"/>
       <w:r>
@@ -25844,10 +26163,10 @@
       </w:r>
     </w:p>
   </w:footnote>
-  <w:footnote w:id="16">
-    <w:p>
-      <w:pPr>
-        <w:pStyle w:val="a5"/>
+  <w:footnote w:id="17">
+    <w:p>
+      <w:pPr>
+        <w:pStyle w:val="FootnoteText"/>
         <w:spacing w:line="240" w:lineRule="exact"/>
         <w:jc w:val="both"/>
         <w:rPr>
@@ -25882,10 +26201,10 @@
       </w:r>
     </w:p>
   </w:footnote>
-  <w:footnote w:id="17">
-    <w:p>
-      <w:pPr>
-        <w:pStyle w:val="a5"/>
+  <w:footnote w:id="18">
+    <w:p>
+      <w:pPr>
+        <w:pStyle w:val="FootnoteText"/>
         <w:spacing w:line="240" w:lineRule="exact"/>
         <w:jc w:val="both"/>
         <w:rPr>
@@ -25958,10 +26277,10 @@
       </w:r>
     </w:p>
   </w:footnote>
-  <w:footnote w:id="18">
-    <w:p>
-      <w:pPr>
-        <w:pStyle w:val="a5"/>
+  <w:footnote w:id="19">
+    <w:p>
+      <w:pPr>
+        <w:pStyle w:val="FootnoteText"/>
         <w:spacing w:line="240" w:lineRule="exact"/>
         <w:jc w:val="both"/>
         <w:rPr>
@@ -26095,10 +26414,10 @@
       </w:r>
     </w:p>
   </w:footnote>
-  <w:footnote w:id="19">
-    <w:p>
-      <w:pPr>
-        <w:pStyle w:val="a5"/>
+  <w:footnote w:id="20">
+    <w:p>
+      <w:pPr>
+        <w:pStyle w:val="FootnoteText"/>
         <w:spacing w:line="240" w:lineRule="exact"/>
         <w:jc w:val="both"/>
         <w:rPr>
@@ -26153,10 +26472,10 @@
       </w:r>
     </w:p>
   </w:footnote>
-  <w:footnote w:id="20">
-    <w:p>
-      <w:pPr>
-        <w:pStyle w:val="a5"/>
+  <w:footnote w:id="21">
+    <w:p>
+      <w:pPr>
+        <w:pStyle w:val="FootnoteText"/>
         <w:spacing w:line="240" w:lineRule="exact"/>
         <w:jc w:val="both"/>
         <w:rPr>
@@ -26178,7 +26497,16 @@
           <w:sz w:val="18"/>
           <w:rtl/>
         </w:rPr>
-        <w:t xml:space="preserve"> מדרש תהילים </w:t>
+        <w:t xml:space="preserve"> </w:t>
+      </w:r>
+      <w:r>
+        <w:rPr>
+          <w:rStyle w:val="s03"/>
+          <w:rFonts w:hint="cs"/>
+          <w:sz w:val="18"/>
+          <w:rtl/>
+        </w:rPr>
+        <w:t xml:space="preserve">מדרש תהילים </w:t>
       </w:r>
       <w:proofErr w:type="spellStart"/>
       <w:r>
@@ -26202,10 +26530,10 @@
       </w:r>
     </w:p>
   </w:footnote>
-  <w:footnote w:id="21">
-    <w:p>
-      <w:pPr>
-        <w:pStyle w:val="a5"/>
+  <w:footnote w:id="22">
+    <w:p>
+      <w:pPr>
+        <w:pStyle w:val="FootnoteText"/>
         <w:spacing w:line="240" w:lineRule="exact"/>
         <w:jc w:val="both"/>
         <w:rPr>
@@ -26259,10 +26587,10 @@
       </w:r>
     </w:p>
   </w:footnote>
-  <w:footnote w:id="22">
-    <w:p>
-      <w:pPr>
-        <w:pStyle w:val="a5"/>
+  <w:footnote w:id="23">
+    <w:p>
+      <w:pPr>
+        <w:pStyle w:val="FootnoteText"/>
         <w:spacing w:line="240" w:lineRule="exact"/>
         <w:jc w:val="both"/>
         <w:rPr>
@@ -26401,10 +26729,10 @@
       </w:r>
     </w:p>
   </w:footnote>
-  <w:footnote w:id="23">
-    <w:p>
-      <w:pPr>
-        <w:pStyle w:val="a5"/>
+  <w:footnote w:id="24">
+    <w:p>
+      <w:pPr>
+        <w:pStyle w:val="FootnoteText"/>
         <w:spacing w:line="240" w:lineRule="exact"/>
         <w:jc w:val="both"/>
         <w:rPr>
@@ -26425,7 +26753,15 @@
           <w:sz w:val="18"/>
           <w:rtl/>
         </w:rPr>
-        <w:t xml:space="preserve"> ת</w:t>
+        <w:t xml:space="preserve"> </w:t>
+      </w:r>
+      <w:r>
+        <w:rPr>
+          <w:rStyle w:val="s03"/>
+          <w:sz w:val="18"/>
+          <w:rtl/>
+        </w:rPr>
+        <w:t>ת</w:t>
       </w:r>
       <w:r>
         <w:rPr>
@@ -26862,10 +27198,10 @@
       </w:r>
     </w:p>
   </w:footnote>
-  <w:footnote w:id="24">
-    <w:p>
-      <w:pPr>
-        <w:pStyle w:val="a5"/>
+  <w:footnote w:id="25">
+    <w:p>
+      <w:pPr>
+        <w:pStyle w:val="FootnoteText"/>
         <w:spacing w:line="240" w:lineRule="exact"/>
         <w:jc w:val="both"/>
         <w:rPr>
@@ -26900,10 +27236,10 @@
       </w:r>
     </w:p>
   </w:footnote>
-  <w:footnote w:id="25">
-    <w:p>
-      <w:pPr>
-        <w:pStyle w:val="a5"/>
+  <w:footnote w:id="26">
+    <w:p>
+      <w:pPr>
+        <w:pStyle w:val="FootnoteText"/>
         <w:spacing w:line="240" w:lineRule="exact"/>
         <w:jc w:val="both"/>
         <w:rPr>
@@ -26925,7 +27261,15 @@
           <w:sz w:val="18"/>
           <w:rtl/>
         </w:rPr>
-        <w:t xml:space="preserve"> ע"ע </w:t>
+        <w:t xml:space="preserve"> </w:t>
+      </w:r>
+      <w:r>
+        <w:rPr>
+          <w:rStyle w:val="s03"/>
+          <w:sz w:val="18"/>
+          <w:rtl/>
+        </w:rPr>
+        <w:t xml:space="preserve">ע"ע </w:t>
       </w:r>
       <w:r>
         <w:rPr>
@@ -26946,10 +27290,10 @@
       </w:r>
     </w:p>
   </w:footnote>
-  <w:footnote w:id="26">
-    <w:p>
-      <w:pPr>
-        <w:pStyle w:val="a5"/>
+  <w:footnote w:id="27">
+    <w:p>
+      <w:pPr>
+        <w:pStyle w:val="FootnoteText"/>
         <w:spacing w:line="240" w:lineRule="exact"/>
         <w:jc w:val="both"/>
         <w:rPr>
@@ -26971,7 +27315,15 @@
           <w:sz w:val="18"/>
           <w:rtl/>
         </w:rPr>
-        <w:t xml:space="preserve"> ע"ע </w:t>
+        <w:t xml:space="preserve"> </w:t>
+      </w:r>
+      <w:r>
+        <w:rPr>
+          <w:rStyle w:val="s03"/>
+          <w:sz w:val="18"/>
+          <w:rtl/>
+        </w:rPr>
+        <w:t xml:space="preserve">ע"ע </w:t>
       </w:r>
       <w:r>
         <w:rPr>
@@ -27026,28 +27378,28 @@
 <w:hdr xmlns:wpc="http://schemas.microsoft.com/office/word/2010/wordprocessingCanvas" xmlns:cx="http://schemas.microsoft.com/office/drawing/2014/chartex" xmlns:cx1="http://schemas.microsoft.com/office/drawing/2015/9/8/chartex" xmlns:cx2="http://schemas.microsoft.com/office/drawing/2015/10/21/chartex" xmlns:cx3="http://schemas.microsoft.com/office/drawing/2016/5/9/chartex" xmlns:cx4="http://schemas.microsoft.com/office/drawing/2016/5/10/chartex" xmlns:cx5="http://schemas.microsoft.com/office/drawing/2016/5/11/chartex" xmlns:cx6="http://schemas.microsoft.com/office/drawing/2016/5/12/chartex" xmlns:cx7="http://schemas.microsoft.com/office/drawing/2016/5/13/chartex" xmlns:cx8="http://schemas.microsoft.com/office/drawing/2016/5/14/chartex" xmlns:mc="http://schemas.openxmlformats.org/markup-compatibility/2006" xmlns:aink="http://schemas.microsoft.com/office/drawing/2016/ink" xmlns:am3d="http://schemas.microsoft.com/office/drawing/2017/model3d" xmlns:o="urn:schemas-microsoft-com:office:office" xmlns:r="http://schemas.openxmlformats.org/officeDocument/2006/relationships" xmlns:m="http://schemas.openxmlformats.org/officeDocument/2006/math" xmlns:v="urn:schemas-microsoft-com:vml" xmlns:wp14="http://schemas.microsoft.com/office/word/2010/wordprocessingDrawing" xmlns:wp="http://schemas.openxmlformats.org/drawingml/2006/wordprocessingDrawing" xmlns:w10="urn:schemas-microsoft-com:office:word" xmlns:w="http://schemas.openxmlformats.org/wordprocessingml/2006/main" xmlns:w14="http://schemas.microsoft.com/office/word/2010/wordml" xmlns:w15="http://schemas.microsoft.com/office/word/2012/wordml" xmlns:w16cex="http://schemas.microsoft.com/office/word/2018/wordml/cex" xmlns:w16cid="http://schemas.microsoft.com/office/word/2016/wordml/cid" xmlns:w16="http://schemas.microsoft.com/office/word/2018/wordml" xmlns:w16se="http://schemas.microsoft.com/office/word/2015/wordml/symex" xmlns:wpg="http://schemas.microsoft.com/office/word/2010/wordprocessingGroup" xmlns:wpi="http://schemas.microsoft.com/office/word/2010/wordprocessingInk" xmlns:wne="http://schemas.microsoft.com/office/word/2006/wordml" xmlns:wps="http://schemas.microsoft.com/office/word/2010/wordprocessingShape" mc:Ignorable="w14 w15 w16se w16cid w16 w16cex wp14">
   <w:p>
     <w:pPr>
-      <w:pStyle w:val="a9"/>
+      <w:pStyle w:val="Header"/>
       <w:framePr w:wrap="around" w:vAnchor="text" w:hAnchor="text" w:xAlign="outside" w:y="1"/>
       <w:rPr>
-        <w:rStyle w:val="ab"/>
+        <w:rStyle w:val="PageNumber"/>
       </w:rPr>
     </w:pPr>
     <w:r>
       <w:rPr>
-        <w:rStyle w:val="ab"/>
+        <w:rStyle w:val="PageNumber"/>
         <w:rtl/>
       </w:rPr>
       <w:fldChar w:fldCharType="begin"/>
     </w:r>
     <w:r>
       <w:rPr>
-        <w:rStyle w:val="ab"/>
+        <w:rStyle w:val="PageNumber"/>
       </w:rPr>
       <w:instrText xml:space="preserve">PAGE  </w:instrText>
     </w:r>
     <w:r>
       <w:rPr>
-        <w:rStyle w:val="ab"/>
+        <w:rStyle w:val="PageNumber"/>
         <w:rtl/>
       </w:rPr>
       <w:fldChar w:fldCharType="end"/>
@@ -27055,7 +27407,7 @@
   </w:p>
   <w:p>
     <w:pPr>
-      <w:pStyle w:val="a9"/>
+      <w:pStyle w:val="Header"/>
       <w:ind w:right="360" w:firstLine="360"/>
     </w:pPr>
   </w:p>
@@ -27068,16 +27420,16 @@
 <w:hdr xmlns:wpc="http://schemas.microsoft.com/office/word/2010/wordprocessingCanvas" xmlns:cx="http://schemas.microsoft.com/office/drawing/2014/chartex" xmlns:cx1="http://schemas.microsoft.com/office/drawing/2015/9/8/chartex" xmlns:cx2="http://schemas.microsoft.com/office/drawing/2015/10/21/chartex" xmlns:cx3="http://schemas.microsoft.com/office/drawing/2016/5/9/chartex" xmlns:cx4="http://schemas.microsoft.com/office/drawing/2016/5/10/chartex" xmlns:cx5="http://schemas.microsoft.com/office/drawing/2016/5/11/chartex" xmlns:cx6="http://schemas.microsoft.com/office/drawing/2016/5/12/chartex" xmlns:cx7="http://schemas.microsoft.com/office/drawing/2016/5/13/chartex" xmlns:cx8="http://schemas.microsoft.com/office/drawing/2016/5/14/chartex" xmlns:mc="http://schemas.openxmlformats.org/markup-compatibility/2006" xmlns:aink="http://schemas.microsoft.com/office/drawing/2016/ink" xmlns:am3d="http://schemas.microsoft.com/office/drawing/2017/model3d" xmlns:o="urn:schemas-microsoft-com:office:office" xmlns:r="http://schemas.openxmlformats.org/officeDocument/2006/relationships" xmlns:m="http://schemas.openxmlformats.org/officeDocument/2006/math" xmlns:v="urn:schemas-microsoft-com:vml" xmlns:wp14="http://schemas.microsoft.com/office/word/2010/wordprocessingDrawing" xmlns:wp="http://schemas.openxmlformats.org/drawingml/2006/wordprocessingDrawing" xmlns:w10="urn:schemas-microsoft-com:office:word" xmlns:w="http://schemas.openxmlformats.org/wordprocessingml/2006/main" xmlns:w14="http://schemas.microsoft.com/office/word/2010/wordml" xmlns:w15="http://schemas.microsoft.com/office/word/2012/wordml" xmlns:w16cex="http://schemas.microsoft.com/office/word/2018/wordml/cex" xmlns:w16cid="http://schemas.microsoft.com/office/word/2016/wordml/cid" xmlns:w16="http://schemas.microsoft.com/office/word/2018/wordml" xmlns:w16se="http://schemas.microsoft.com/office/word/2015/wordml/symex" xmlns:wpg="http://schemas.microsoft.com/office/word/2010/wordprocessingGroup" xmlns:wpi="http://schemas.microsoft.com/office/word/2010/wordprocessingInk" xmlns:wne="http://schemas.microsoft.com/office/word/2006/wordml" xmlns:wps="http://schemas.microsoft.com/office/word/2010/wordprocessingShape" mc:Ignorable="w14 w15 w16se w16cid w16 w16cex wp14">
   <w:p>
     <w:pPr>
-      <w:pStyle w:val="a9"/>
+      <w:pStyle w:val="Header"/>
       <w:framePr w:wrap="around" w:vAnchor="text" w:hAnchor="text" w:xAlign="outside" w:y="1"/>
       <w:rPr>
-        <w:rStyle w:val="ab"/>
+        <w:rStyle w:val="PageNumber"/>
       </w:rPr>
     </w:pPr>
   </w:p>
   <w:p>
     <w:pPr>
-      <w:pStyle w:val="a9"/>
+      <w:pStyle w:val="Header"/>
       <w:ind w:right="360"/>
     </w:pPr>
   </w:p>
@@ -27789,7 +28141,7 @@
     <w:lsdException w:name="Unresolved Mention" w:semiHidden="1" w:uiPriority="99" w:unhideWhenUsed="1"/>
     <w:lsdException w:name="Smart Link" w:semiHidden="1" w:uiPriority="99" w:unhideWhenUsed="1"/>
   </w:latentStyles>
-  <w:style w:type="paragraph" w:default="1" w:styleId="a">
+  <w:style w:type="paragraph" w:default="1" w:styleId="Normal">
     <w:name w:val="Normal"/>
     <w:qFormat/>
     <w:rsid w:val="00E842D0"/>
@@ -27797,11 +28149,11 @@
       <w:bidi/>
     </w:pPr>
   </w:style>
-  <w:style w:type="paragraph" w:styleId="1">
+  <w:style w:type="paragraph" w:styleId="Heading1">
     <w:name w:val="heading 1"/>
-    <w:basedOn w:val="a"/>
-    <w:next w:val="a"/>
-    <w:link w:val="10"/>
+    <w:basedOn w:val="Normal"/>
+    <w:next w:val="Normal"/>
+    <w:link w:val="Heading1Char"/>
     <w:qFormat/>
     <w:rsid w:val="004F6814"/>
     <w:pPr>
@@ -27818,10 +28170,10 @@
       <w:szCs w:val="32"/>
     </w:rPr>
   </w:style>
-  <w:style w:type="paragraph" w:styleId="2">
+  <w:style w:type="paragraph" w:styleId="Heading2">
     <w:name w:val="heading 2"/>
-    <w:basedOn w:val="a"/>
-    <w:next w:val="a"/>
+    <w:basedOn w:val="Normal"/>
+    <w:next w:val="Normal"/>
     <w:qFormat/>
     <w:rsid w:val="001C505F"/>
     <w:pPr>
@@ -27839,11 +28191,11 @@
       <w:szCs w:val="28"/>
     </w:rPr>
   </w:style>
-  <w:style w:type="paragraph" w:styleId="3">
+  <w:style w:type="paragraph" w:styleId="Heading3">
     <w:name w:val="heading 3"/>
-    <w:basedOn w:val="a"/>
-    <w:next w:val="a"/>
-    <w:link w:val="30"/>
+    <w:basedOn w:val="Normal"/>
+    <w:next w:val="Normal"/>
+    <w:link w:val="Heading3Char"/>
     <w:qFormat/>
     <w:rsid w:val="00BA125D"/>
     <w:pPr>
@@ -27859,13 +28211,13 @@
       <w:szCs w:val="26"/>
     </w:rPr>
   </w:style>
-  <w:style w:type="character" w:default="1" w:styleId="a0">
+  <w:style w:type="character" w:default="1" w:styleId="DefaultParagraphFont">
     <w:name w:val="Default Paragraph Font"/>
     <w:uiPriority w:val="1"/>
     <w:semiHidden/>
     <w:unhideWhenUsed/>
   </w:style>
-  <w:style w:type="table" w:default="1" w:styleId="a1">
+  <w:style w:type="table" w:default="1" w:styleId="TableNormal">
     <w:name w:val="Normal Table"/>
     <w:uiPriority w:val="99"/>
     <w:semiHidden/>
@@ -27880,15 +28232,15 @@
       </w:tblCellMar>
     </w:tblPr>
   </w:style>
-  <w:style w:type="numbering" w:default="1" w:styleId="a2">
+  <w:style w:type="numbering" w:default="1" w:styleId="NoList">
     <w:name w:val="No List"/>
     <w:uiPriority w:val="99"/>
     <w:semiHidden/>
     <w:unhideWhenUsed/>
   </w:style>
-  <w:style w:type="character" w:customStyle="1" w:styleId="30">
-    <w:name w:val="כותרת 3 תו"/>
-    <w:link w:val="3"/>
+  <w:style w:type="character" w:customStyle="1" w:styleId="Heading3Char">
+    <w:name w:val="Heading 3 Char"/>
+    <w:link w:val="Heading3"/>
     <w:rsid w:val="00BA125D"/>
     <w:rPr>
       <w:rFonts w:ascii="Arial" w:hAnsi="Arial" w:cs="Arial"/>
@@ -27933,7 +28285,7 @@
       <w:szCs w:val="20"/>
     </w:rPr>
   </w:style>
-  <w:style w:type="character" w:styleId="a3">
+  <w:style w:type="character" w:styleId="FootnoteReference">
     <w:name w:val="footnote reference"/>
     <w:uiPriority w:val="99"/>
     <w:semiHidden/>
@@ -27942,9 +28294,9 @@
       <w:vertAlign w:val="superscript"/>
     </w:rPr>
   </w:style>
-  <w:style w:type="paragraph" w:styleId="a4">
+  <w:style w:type="paragraph" w:styleId="EndnoteText">
     <w:name w:val="endnote text"/>
-    <w:basedOn w:val="a"/>
+    <w:basedOn w:val="Normal"/>
     <w:semiHidden/>
     <w:rsid w:val="00E842D0"/>
   </w:style>
@@ -28045,16 +28397,16 @@
       <w:szCs w:val="18"/>
     </w:rPr>
   </w:style>
-  <w:style w:type="paragraph" w:styleId="a5">
+  <w:style w:type="paragraph" w:styleId="FootnoteText">
     <w:name w:val="footnote text"/>
-    <w:basedOn w:val="a"/>
-    <w:link w:val="a6"/>
+    <w:basedOn w:val="Normal"/>
+    <w:link w:val="FootnoteTextChar1"/>
     <w:uiPriority w:val="99"/>
     <w:rsid w:val="00E842D0"/>
   </w:style>
-  <w:style w:type="character" w:customStyle="1" w:styleId="a6">
-    <w:name w:val="טקסט הערת שוליים תו"/>
-    <w:link w:val="a5"/>
+  <w:style w:type="character" w:customStyle="1" w:styleId="FootnoteTextChar1">
+    <w:name w:val="Footnote Text Char1"/>
+    <w:link w:val="FootnoteText"/>
     <w:uiPriority w:val="99"/>
     <w:rsid w:val="0081799A"/>
     <w:rPr>
@@ -28071,7 +28423,7 @@
       <w:szCs w:val="20"/>
     </w:rPr>
   </w:style>
-  <w:style w:type="character" w:styleId="a7">
+  <w:style w:type="character" w:styleId="EndnoteReference">
     <w:name w:val="endnote reference"/>
     <w:semiHidden/>
     <w:rsid w:val="00E41F5F"/>
@@ -28137,7 +28489,7 @@
   </w:style>
   <w:style w:type="paragraph" w:customStyle="1" w:styleId="6">
     <w:name w:val="סגנון6"/>
-    <w:basedOn w:val="a"/>
+    <w:basedOn w:val="Normal"/>
     <w:rsid w:val="004C165D"/>
     <w:pPr>
       <w:bidi w:val="0"/>
@@ -28151,7 +28503,7 @@
       <w:lang w:eastAsia="he-IL"/>
     </w:rPr>
   </w:style>
-  <w:style w:type="character" w:customStyle="1" w:styleId="a8">
+  <w:style w:type="character" w:customStyle="1" w:styleId="a">
     <w:name w:val="תו תו"/>
     <w:semiHidden/>
     <w:rsid w:val="004F4275"/>
@@ -28159,10 +28511,10 @@
       <w:lang w:val="en-US" w:eastAsia="en-US" w:bidi="he-IL"/>
     </w:rPr>
   </w:style>
-  <w:style w:type="paragraph" w:styleId="a9">
+  <w:style w:type="paragraph" w:styleId="Header">
     <w:name w:val="header"/>
-    <w:basedOn w:val="a"/>
-    <w:link w:val="aa"/>
+    <w:basedOn w:val="Normal"/>
+    <w:link w:val="HeaderChar"/>
     <w:rsid w:val="00A67932"/>
     <w:pPr>
       <w:tabs>
@@ -28175,9 +28527,9 @@
       <w:szCs w:val="24"/>
     </w:rPr>
   </w:style>
-  <w:style w:type="character" w:customStyle="1" w:styleId="aa">
-    <w:name w:val="כותרת עליונה תו"/>
-    <w:link w:val="a9"/>
+  <w:style w:type="character" w:customStyle="1" w:styleId="HeaderChar">
+    <w:name w:val="Header Char"/>
+    <w:link w:val="Header"/>
     <w:rsid w:val="00FF2B17"/>
     <w:rPr>
       <w:sz w:val="24"/>
@@ -28185,14 +28537,14 @@
       <w:lang w:val="en-US" w:eastAsia="en-US" w:bidi="he-IL"/>
     </w:rPr>
   </w:style>
-  <w:style w:type="character" w:styleId="ab">
+  <w:style w:type="character" w:styleId="PageNumber">
     <w:name w:val="page number"/>
-    <w:basedOn w:val="a0"/>
+    <w:basedOn w:val="DefaultParagraphFont"/>
     <w:rsid w:val="00A67932"/>
   </w:style>
-  <w:style w:type="paragraph" w:styleId="ac">
+  <w:style w:type="paragraph" w:styleId="Footer">
     <w:name w:val="footer"/>
-    <w:basedOn w:val="a"/>
+    <w:basedOn w:val="Normal"/>
     <w:rsid w:val="00A67932"/>
     <w:pPr>
       <w:tabs>
@@ -28205,7 +28557,7 @@
       <w:szCs w:val="24"/>
     </w:rPr>
   </w:style>
-  <w:style w:type="character" w:styleId="ad">
+  <w:style w:type="character" w:styleId="CommentReference">
     <w:name w:val="annotation reference"/>
     <w:semiHidden/>
     <w:rsid w:val="00A67932"/>
@@ -28214,16 +28566,16 @@
       <w:szCs w:val="16"/>
     </w:rPr>
   </w:style>
-  <w:style w:type="paragraph" w:styleId="ae">
+  <w:style w:type="paragraph" w:styleId="CommentText">
     <w:name w:val="annotation text"/>
-    <w:basedOn w:val="a"/>
+    <w:basedOn w:val="Normal"/>
     <w:semiHidden/>
     <w:rsid w:val="00A67932"/>
   </w:style>
-  <w:style w:type="paragraph" w:styleId="af">
+  <w:style w:type="paragraph" w:styleId="CommentSubject">
     <w:name w:val="annotation subject"/>
-    <w:basedOn w:val="ae"/>
-    <w:next w:val="ae"/>
+    <w:basedOn w:val="CommentText"/>
+    <w:next w:val="CommentText"/>
     <w:semiHidden/>
     <w:rsid w:val="00A67932"/>
     <w:rPr>
@@ -28231,9 +28583,9 @@
       <w:bCs/>
     </w:rPr>
   </w:style>
-  <w:style w:type="paragraph" w:styleId="af0">
+  <w:style w:type="paragraph" w:styleId="BalloonText">
     <w:name w:val="Balloon Text"/>
-    <w:basedOn w:val="a"/>
+    <w:basedOn w:val="Normal"/>
     <w:semiHidden/>
     <w:rsid w:val="00A67932"/>
     <w:rPr>
@@ -28250,7 +28602,7 @@
       <w:szCs w:val="20"/>
     </w:rPr>
   </w:style>
-  <w:style w:type="character" w:customStyle="1" w:styleId="11">
+  <w:style w:type="character" w:customStyle="1" w:styleId="1">
     <w:name w:val="סגנון1"/>
     <w:rsid w:val="00A67932"/>
     <w:rPr>
@@ -28261,7 +28613,7 @@
   </w:style>
   <w:style w:type="paragraph" w:styleId="NormalWeb">
     <w:name w:val="Normal (Web)"/>
-    <w:basedOn w:val="a"/>
+    <w:basedOn w:val="Normal"/>
     <w:rsid w:val="00A67932"/>
     <w:rPr>
       <w:sz w:val="24"/>
@@ -28270,7 +28622,7 @@
   </w:style>
   <w:style w:type="paragraph" w:customStyle="1" w:styleId="QtxDos">
     <w:name w:val="סגנון QtxDos + מיושר לשני הצדדים"/>
-    <w:basedOn w:val="a"/>
+    <w:basedOn w:val="Normal"/>
     <w:rsid w:val="00A67932"/>
     <w:pPr>
       <w:autoSpaceDE w:val="0"/>
@@ -28299,7 +28651,7 @@
       <w:szCs w:val="16"/>
     </w:rPr>
   </w:style>
-  <w:style w:type="character" w:customStyle="1" w:styleId="af1">
+  <w:style w:type="character" w:customStyle="1" w:styleId="a0">
     <w:name w:val="הפניה"/>
     <w:rsid w:val="009D21FE"/>
     <w:rPr>
@@ -28308,9 +28660,9 @@
       <w:vertAlign w:val="superscript"/>
     </w:rPr>
   </w:style>
-  <w:style w:type="paragraph" w:styleId="af2">
+  <w:style w:type="paragraph" w:styleId="Subtitle">
     <w:name w:val="Subtitle"/>
-    <w:basedOn w:val="a"/>
+    <w:basedOn w:val="Normal"/>
     <w:qFormat/>
     <w:rsid w:val="009D21FE"/>
     <w:pPr>
@@ -28324,7 +28676,7 @@
       <w:szCs w:val="24"/>
     </w:rPr>
   </w:style>
-  <w:style w:type="character" w:customStyle="1" w:styleId="12">
+  <w:style w:type="character" w:customStyle="1" w:styleId="10">
     <w:name w:val="תו תו1"/>
     <w:semiHidden/>
     <w:rsid w:val="009D21FE"/>
@@ -28332,10 +28684,10 @@
       <w:lang w:val="en-US" w:eastAsia="en-US" w:bidi="he-IL"/>
     </w:rPr>
   </w:style>
-  <w:style w:type="paragraph" w:styleId="af3">
+  <w:style w:type="paragraph" w:styleId="BodyText">
     <w:name w:val="Body Text"/>
-    <w:basedOn w:val="a"/>
-    <w:link w:val="af4"/>
+    <w:basedOn w:val="Normal"/>
+    <w:link w:val="BodyTextChar"/>
     <w:rsid w:val="009D21FE"/>
     <w:rPr>
       <w:rFonts w:ascii="Arial" w:eastAsia="Calibri" w:hAnsi="Arial" w:cs="Arial"/>
@@ -28344,9 +28696,9 @@
       <w:lang w:eastAsia="he-IL"/>
     </w:rPr>
   </w:style>
-  <w:style w:type="character" w:customStyle="1" w:styleId="af4">
-    <w:name w:val="גוף טקסט תו"/>
-    <w:link w:val="af3"/>
+  <w:style w:type="character" w:customStyle="1" w:styleId="BodyTextChar">
+    <w:name w:val="Body Text Char"/>
+    <w:link w:val="BodyText"/>
     <w:locked/>
     <w:rsid w:val="009D21FE"/>
     <w:rPr>
@@ -28358,7 +28710,7 @@
   </w:style>
   <w:style w:type="paragraph" w:customStyle="1" w:styleId="7">
     <w:name w:val="סגנון7"/>
-    <w:basedOn w:val="a"/>
+    <w:basedOn w:val="Normal"/>
     <w:rsid w:val="00BA125D"/>
     <w:pPr>
       <w:bidi w:val="0"/>
@@ -28369,19 +28721,19 @@
       <w:lang w:eastAsia="he-IL"/>
     </w:rPr>
   </w:style>
-  <w:style w:type="paragraph" w:customStyle="1" w:styleId="20">
+  <w:style w:type="paragraph" w:customStyle="1" w:styleId="2">
     <w:name w:val="סגנון2"/>
-    <w:basedOn w:val="a"/>
-    <w:link w:val="21"/>
+    <w:basedOn w:val="Normal"/>
+    <w:link w:val="20"/>
     <w:rsid w:val="0062755B"/>
     <w:pPr>
       <w:spacing w:line="240" w:lineRule="exact"/>
       <w:jc w:val="both"/>
     </w:pPr>
   </w:style>
-  <w:style w:type="character" w:customStyle="1" w:styleId="21">
+  <w:style w:type="character" w:customStyle="1" w:styleId="20">
     <w:name w:val="סגנון2 תו"/>
-    <w:link w:val="20"/>
+    <w:link w:val="2"/>
     <w:rsid w:val="0062755B"/>
     <w:rPr>
       <w:lang w:val="en-US" w:eastAsia="en-US" w:bidi="he-IL"/>
@@ -28399,7 +28751,7 @@
   </w:style>
   <w:style w:type="paragraph" w:customStyle="1" w:styleId="05">
     <w:name w:val="מקורות ל05"/>
-    <w:basedOn w:val="a"/>
+    <w:basedOn w:val="Normal"/>
     <w:link w:val="050"/>
     <w:rsid w:val="0062755B"/>
     <w:pPr>
@@ -28443,9 +28795,9 @@
       <w:lang w:val="he-IL" w:eastAsia="he-IL"/>
     </w:rPr>
   </w:style>
-  <w:style w:type="paragraph" w:styleId="22">
+  <w:style w:type="paragraph" w:styleId="BodyText2">
     <w:name w:val="Body Text 2"/>
-    <w:basedOn w:val="a"/>
+    <w:basedOn w:val="Normal"/>
     <w:rsid w:val="004F6814"/>
     <w:pPr>
       <w:spacing w:before="240"/>
@@ -28460,7 +28812,7 @@
   </w:style>
   <w:style w:type="paragraph" w:customStyle="1" w:styleId="Normal1">
     <w:name w:val="Normal1"/>
-    <w:basedOn w:val="a"/>
+    <w:basedOn w:val="Normal"/>
     <w:rsid w:val="004F6814"/>
     <w:pPr>
       <w:bidi w:val="0"/>
@@ -28489,7 +28841,7 @@
       <w:szCs w:val="24"/>
     </w:rPr>
   </w:style>
-  <w:style w:type="paragraph" w:customStyle="1" w:styleId="23">
+  <w:style w:type="paragraph" w:customStyle="1" w:styleId="21">
     <w:name w:val="2"/>
     <w:basedOn w:val="QtxDos0"/>
     <w:rsid w:val="004F6814"/>
@@ -28501,7 +28853,7 @@
       <w:rFonts w:ascii="Times New Roman" w:hAnsi="Times New Roman" w:cs="Times New Roman"/>
     </w:rPr>
   </w:style>
-  <w:style w:type="paragraph" w:customStyle="1" w:styleId="31">
+  <w:style w:type="paragraph" w:customStyle="1" w:styleId="3">
     <w:name w:val="סגנון3"/>
     <w:basedOn w:val="-"/>
     <w:rsid w:val="004F6814"/>
@@ -28554,9 +28906,9 @@
     <w:name w:val="Hebrew_Char"/>
     <w:rsid w:val="00F5501D"/>
   </w:style>
-  <w:style w:type="character" w:customStyle="1" w:styleId="10">
-    <w:name w:val="כותרת 1 תו"/>
-    <w:link w:val="1"/>
+  <w:style w:type="character" w:customStyle="1" w:styleId="Heading1Char">
+    <w:name w:val="Heading 1 Char"/>
+    <w:link w:val="Heading1"/>
     <w:locked/>
     <w:rsid w:val="00E3137F"/>
     <w:rPr>
@@ -28595,9 +28947,9 @@
       <w:rFonts w:ascii="Times NR CEw MT" w:hAnsi="Times NR CEw MT" w:cs="QDavid"/>
     </w:rPr>
   </w:style>
-  <w:style w:type="paragraph" w:styleId="af5">
+  <w:style w:type="paragraph" w:styleId="Title">
     <w:name w:val="Title"/>
-    <w:basedOn w:val="a"/>
+    <w:basedOn w:val="Normal"/>
     <w:qFormat/>
     <w:rsid w:val="00E3137F"/>
     <w:pPr>
@@ -28612,9 +28964,9 @@
       <w:u w:val="single"/>
     </w:rPr>
   </w:style>
-  <w:style w:type="paragraph" w:customStyle="1" w:styleId="af6">
+  <w:style w:type="paragraph" w:customStyle="1" w:styleId="a1">
     <w:name w:val="שם הערך"/>
-    <w:basedOn w:val="a"/>
+    <w:basedOn w:val="Normal"/>
     <w:rsid w:val="00CD354E"/>
     <w:pPr>
       <w:spacing w:line="360" w:lineRule="auto"/>

</xml_diff>